<commit_message>
Increment 1 - Update 1 RJ
Updating Increment 1 docs with more info.
</commit_message>
<xml_diff>
--- a/DinoGame/Game_Outline.docx
+++ b/DinoGame/Game_Outline.docx
@@ -15,7 +15,14 @@
           <w:b/>
           <w:sz w:val="28"/>
         </w:rPr>
-        <w:t>Progression of game:</w:t>
+        <w:t>General p</w:t>
+      </w:r>
+      <w:r>
+        <w:rPr>
+          <w:b/>
+          <w:sz w:val="28"/>
+        </w:rPr>
+        <w:t>rogression of game:</w:t>
       </w:r>
     </w:p>
     <w:p>
@@ -24,7 +31,7 @@
           <w:noProof/>
         </w:rPr>
         <w:drawing>
-          <wp:inline distT="0" distB="0" distL="0" distR="0">
+          <wp:inline distT="0" distB="0" distL="0" distR="0" wp14:anchorId="7E38647D" wp14:editId="77C15747">
             <wp:extent cx="6202680" cy="7863840"/>
             <wp:effectExtent l="38100" t="12700" r="7620" b="22860"/>
             <wp:docPr id="3" name="Diagram 3"/>
@@ -58,7 +65,7 @@
           <w:noProof/>
         </w:rPr>
         <w:drawing>
-          <wp:inline distT="0" distB="0" distL="0" distR="0">
+          <wp:inline distT="0" distB="0" distL="0" distR="0" wp14:anchorId="056D95DB" wp14:editId="34E08D2A">
             <wp:extent cx="5486400" cy="7765366"/>
             <wp:effectExtent l="25400" t="0" r="12700" b="0"/>
             <wp:docPr id="5" name="Diagram 5"/>
@@ -76,18 +83,27 @@
     </w:p>
     <w:p/>
     <w:p>
+      <w:pPr>
+        <w:rPr>
+          <w:b/>
+        </w:rPr>
+      </w:pPr>
       <w:r>
+        <w:rPr>
+          <w:b/>
+        </w:rPr>
         <w:lastRenderedPageBreak/>
         <w:t>Puzzle list w/ descriptions (in progress)</w:t>
       </w:r>
     </w:p>
     <w:p>
+      <w:bookmarkStart w:id="0" w:name="_GoBack"/>
       <w:r>
         <w:rPr>
           <w:noProof/>
         </w:rPr>
         <w:drawing>
-          <wp:inline distT="0" distB="0" distL="0" distR="0">
+          <wp:inline distT="0" distB="0" distL="0" distR="0" wp14:anchorId="106C23F0" wp14:editId="1FAB663C">
             <wp:extent cx="5486400" cy="7687340"/>
             <wp:effectExtent l="25400" t="0" r="12700" b="0"/>
             <wp:docPr id="6" name="Diagram 6"/>
@@ -100,7 +116,6 @@
           </wp:inline>
         </w:drawing>
       </w:r>
-      <w:bookmarkStart w:id="0" w:name="_GoBack"/>
       <w:bookmarkEnd w:id="0"/>
     </w:p>
     <w:p/>
@@ -3511,7 +3526,7 @@
         <a:p>
           <a:r>
             <a:rPr lang="en-US"/>
-            <a:t>Player can choose one of two/three paths.</a:t>
+            <a:t>Player can now roam about freely.</a:t>
           </a:r>
         </a:p>
       </dgm:t>
@@ -3528,42 +3543,6 @@
       </dgm:t>
     </dgm:pt>
     <dgm:pt modelId="{FFD1014E-544E-2F40-8EF7-987BE9B1FBB6}" type="sibTrans" cxnId="{98FAEC31-9B95-214E-BFF4-E1E88EAB5F00}">
-      <dgm:prSet/>
-      <dgm:spPr/>
-      <dgm:t>
-        <a:bodyPr/>
-        <a:lstStyle/>
-        <a:p>
-          <a:endParaRPr lang="en-US"/>
-        </a:p>
-      </dgm:t>
-    </dgm:pt>
-    <dgm:pt modelId="{2E9EF8CB-1933-6F4D-9991-4BD58B77904F}">
-      <dgm:prSet/>
-      <dgm:spPr/>
-      <dgm:t>
-        <a:bodyPr/>
-        <a:lstStyle/>
-        <a:p>
-          <a:r>
-            <a:rPr lang="en-US"/>
-            <a:t>Each one will have a combat or event that can be triggered</a:t>
-          </a:r>
-        </a:p>
-      </dgm:t>
-    </dgm:pt>
-    <dgm:pt modelId="{C722A0B9-B665-9848-91D7-AC4F2E9E3B16}" type="parTrans" cxnId="{87F5410A-7129-3A4A-B72F-4EDA36ACE5FE}">
-      <dgm:prSet/>
-      <dgm:spPr/>
-      <dgm:t>
-        <a:bodyPr/>
-        <a:lstStyle/>
-        <a:p>
-          <a:endParaRPr lang="en-US"/>
-        </a:p>
-      </dgm:t>
-    </dgm:pt>
-    <dgm:pt modelId="{168CD0FE-84C2-8C42-BD44-D435BCD6E27D}" type="sibTrans" cxnId="{87F5410A-7129-3A4A-B72F-4EDA36ACE5FE}">
       <dgm:prSet/>
       <dgm:spPr/>
       <dgm:t>
@@ -3646,42 +3625,6 @@
         </a:p>
       </dgm:t>
     </dgm:pt>
-    <dgm:pt modelId="{3F6D84E2-5F3C-AA4E-BF96-948EE4AF9FD6}">
-      <dgm:prSet/>
-      <dgm:spPr/>
-      <dgm:t>
-        <a:bodyPr/>
-        <a:lstStyle/>
-        <a:p>
-          <a:r>
-            <a:rPr lang="en-US"/>
-            <a:t>Predator may be asleep or awake, depending on events triggered.</a:t>
-          </a:r>
-        </a:p>
-      </dgm:t>
-    </dgm:pt>
-    <dgm:pt modelId="{BEA3E5E5-44F5-594E-9AA5-F3A220F36311}" type="parTrans" cxnId="{88FC5A1B-9C7F-6746-80B0-D35D423F7A7B}">
-      <dgm:prSet/>
-      <dgm:spPr/>
-      <dgm:t>
-        <a:bodyPr/>
-        <a:lstStyle/>
-        <a:p>
-          <a:endParaRPr lang="en-US"/>
-        </a:p>
-      </dgm:t>
-    </dgm:pt>
-    <dgm:pt modelId="{71200817-045E-D64A-A34F-96DBFAD8FACB}" type="sibTrans" cxnId="{88FC5A1B-9C7F-6746-80B0-D35D423F7A7B}">
-      <dgm:prSet/>
-      <dgm:spPr/>
-      <dgm:t>
-        <a:bodyPr/>
-        <a:lstStyle/>
-        <a:p>
-          <a:endParaRPr lang="en-US"/>
-        </a:p>
-      </dgm:t>
-    </dgm:pt>
     <dgm:pt modelId="{DC2D2D86-468B-054A-BE3E-1337E64B4BA1}">
       <dgm:prSet/>
       <dgm:spPr/>
@@ -3915,10 +3858,24 @@
     <dgm:pt modelId="{776E435B-351F-5549-A572-4A215E4F6AD2}" type="parTrans" cxnId="{970FAD8C-F3F4-DC44-AD4A-5C6568E2ACC2}">
       <dgm:prSet/>
       <dgm:spPr/>
+      <dgm:t>
+        <a:bodyPr/>
+        <a:lstStyle/>
+        <a:p>
+          <a:endParaRPr lang="en-US"/>
+        </a:p>
+      </dgm:t>
     </dgm:pt>
     <dgm:pt modelId="{36214F16-0CA6-854E-A513-DE9EC9B485C6}" type="sibTrans" cxnId="{970FAD8C-F3F4-DC44-AD4A-5C6568E2ACC2}">
       <dgm:prSet/>
       <dgm:spPr/>
+      <dgm:t>
+        <a:bodyPr/>
+        <a:lstStyle/>
+        <a:p>
+          <a:endParaRPr lang="en-US"/>
+        </a:p>
+      </dgm:t>
     </dgm:pt>
     <dgm:pt modelId="{A68A17B2-536A-7944-B807-0F3CE79BAFCA}">
       <dgm:prSet/>
@@ -3937,12 +3894,26 @@
     <dgm:pt modelId="{40B5DDEA-EEBB-9E47-84F2-1A407E257C02}" type="parTrans" cxnId="{61052B41-6103-8A40-B232-72F9EABCADA6}">
       <dgm:prSet/>
       <dgm:spPr/>
+      <dgm:t>
+        <a:bodyPr/>
+        <a:lstStyle/>
+        <a:p>
+          <a:endParaRPr lang="en-US"/>
+        </a:p>
+      </dgm:t>
     </dgm:pt>
     <dgm:pt modelId="{3976DCBB-1BE1-3646-858D-425DB648D52D}" type="sibTrans" cxnId="{61052B41-6103-8A40-B232-72F9EABCADA6}">
       <dgm:prSet/>
       <dgm:spPr/>
-    </dgm:pt>
-    <dgm:pt modelId="{EF3C82EF-33E4-6F4B-8647-B8E5B9E72DE0}">
+      <dgm:t>
+        <a:bodyPr/>
+        <a:lstStyle/>
+        <a:p>
+          <a:endParaRPr lang="en-US"/>
+        </a:p>
+      </dgm:t>
+    </dgm:pt>
+    <dgm:pt modelId="{DCBA2D2F-9784-134B-8E61-B629088D60C9}">
       <dgm:prSet/>
       <dgm:spPr/>
       <dgm:t>
@@ -3951,18 +3922,104 @@
         <a:p>
           <a:r>
             <a:rPr lang="en-US"/>
-            <a:t>Player wil wander around to look for parts. If obstacle is met, a suitable hint may be given to let them know how to clear it.</a:t>
+            <a:t>Some paths will initally be blocked until an event is triggered.</a:t>
           </a:r>
         </a:p>
       </dgm:t>
     </dgm:pt>
-    <dgm:pt modelId="{DB3E8E36-562D-3E42-9016-B1B415574431}" type="parTrans" cxnId="{1F7ED885-88EE-D842-879D-897A5ABE699B}">
-      <dgm:prSet/>
-      <dgm:spPr/>
-    </dgm:pt>
-    <dgm:pt modelId="{EDC64FDE-9879-FD4C-9052-356456F8C4BC}" type="sibTrans" cxnId="{1F7ED885-88EE-D842-879D-897A5ABE699B}">
-      <dgm:prSet/>
-      <dgm:spPr/>
+    <dgm:pt modelId="{E8642645-552F-134B-A403-565B1EF20B83}" type="parTrans" cxnId="{72B54A00-57A1-D041-AB0F-C325780D9B16}">
+      <dgm:prSet/>
+      <dgm:spPr/>
+      <dgm:t>
+        <a:bodyPr/>
+        <a:lstStyle/>
+        <a:p>
+          <a:endParaRPr lang="en-US"/>
+        </a:p>
+      </dgm:t>
+    </dgm:pt>
+    <dgm:pt modelId="{079522A0-2393-EF4C-8B4A-F12803D319EA}" type="sibTrans" cxnId="{72B54A00-57A1-D041-AB0F-C325780D9B16}">
+      <dgm:prSet/>
+      <dgm:spPr/>
+      <dgm:t>
+        <a:bodyPr/>
+        <a:lstStyle/>
+        <a:p>
+          <a:endParaRPr lang="en-US"/>
+        </a:p>
+      </dgm:t>
+    </dgm:pt>
+    <dgm:pt modelId="{DF84B878-2657-6447-9001-2F8F7656C24A}">
+      <dgm:prSet/>
+      <dgm:spPr/>
+      <dgm:t>
+        <a:bodyPr/>
+        <a:lstStyle/>
+        <a:p>
+          <a:r>
+            <a:rPr lang="en-US"/>
+            <a:t>Player must find three time machine parts and a suitable dinosaur egg.</a:t>
+          </a:r>
+        </a:p>
+      </dgm:t>
+    </dgm:pt>
+    <dgm:pt modelId="{FFB6F505-888C-0E48-BFC8-7AFCCA27E399}" type="parTrans" cxnId="{B2EDEE63-33F5-7D46-BD0B-CD3C3266FD60}">
+      <dgm:prSet/>
+      <dgm:spPr/>
+      <dgm:t>
+        <a:bodyPr/>
+        <a:lstStyle/>
+        <a:p>
+          <a:endParaRPr lang="en-US"/>
+        </a:p>
+      </dgm:t>
+    </dgm:pt>
+    <dgm:pt modelId="{E9BE2547-F373-5A42-95CC-2319DB84ACE3}" type="sibTrans" cxnId="{B2EDEE63-33F5-7D46-BD0B-CD3C3266FD60}">
+      <dgm:prSet/>
+      <dgm:spPr/>
+      <dgm:t>
+        <a:bodyPr/>
+        <a:lstStyle/>
+        <a:p>
+          <a:endParaRPr lang="en-US"/>
+        </a:p>
+      </dgm:t>
+    </dgm:pt>
+    <dgm:pt modelId="{F0C03370-60AA-EA45-BE71-DC1EB770A0B8}">
+      <dgm:prSet/>
+      <dgm:spPr/>
+      <dgm:t>
+        <a:bodyPr/>
+        <a:lstStyle/>
+        <a:p>
+          <a:r>
+            <a:rPr lang="en-US"/>
+            <a:t>"Final boss"</a:t>
+          </a:r>
+        </a:p>
+      </dgm:t>
+    </dgm:pt>
+    <dgm:pt modelId="{899A7171-4482-874C-9990-E4CA64193DDB}" type="parTrans" cxnId="{7084CE66-1274-8645-B287-4B5F9C973ED5}">
+      <dgm:prSet/>
+      <dgm:spPr/>
+      <dgm:t>
+        <a:bodyPr/>
+        <a:lstStyle/>
+        <a:p>
+          <a:endParaRPr lang="en-US"/>
+        </a:p>
+      </dgm:t>
+    </dgm:pt>
+    <dgm:pt modelId="{D46954AF-331E-F04D-A9BB-B2BD69BA3B09}" type="sibTrans" cxnId="{7084CE66-1274-8645-B287-4B5F9C973ED5}">
+      <dgm:prSet/>
+      <dgm:spPr/>
+      <dgm:t>
+        <a:bodyPr/>
+        <a:lstStyle/>
+        <a:p>
+          <a:endParaRPr lang="en-US"/>
+        </a:p>
+      </dgm:t>
     </dgm:pt>
     <dgm:pt modelId="{C148A6FB-C7C3-424A-BDC6-418E84F0F46C}" type="pres">
       <dgm:prSet presAssocID="{FA9100D7-EE0B-1B4C-90EA-D0FADE65566D}" presName="linearFlow" presStyleCnt="0">
@@ -4197,15 +4254,16 @@
     </dgm:pt>
   </dgm:ptLst>
   <dgm:cxnLst>
+    <dgm:cxn modelId="{72B54A00-57A1-D041-AB0F-C325780D9B16}" srcId="{DDAFA4BB-A1A4-C645-A000-3080BC191BE3}" destId="{DCBA2D2F-9784-134B-8E61-B629088D60C9}" srcOrd="1" destOrd="0" parTransId="{E8642645-552F-134B-A403-565B1EF20B83}" sibTransId="{079522A0-2393-EF4C-8B4A-F12803D319EA}"/>
     <dgm:cxn modelId="{BC9D8D00-C169-0349-AE97-367E1470CF6D}" type="presOf" srcId="{0E830FD3-93AE-E84E-9B2D-1D6D39F03923}" destId="{552549A6-0835-A747-B002-27339CA1B8CF}" srcOrd="0" destOrd="0" presId="urn:microsoft.com/office/officeart/2005/8/layout/chevron2"/>
     <dgm:cxn modelId="{6B9FBE00-68F6-8043-A0FE-43053E405FCB}" type="presOf" srcId="{F7E6D1E5-2B19-6542-98B5-55054389048C}" destId="{D60D5B38-0ACA-A345-8AE3-F52CB38787FF}" srcOrd="0" destOrd="1" presId="urn:microsoft.com/office/officeart/2005/8/layout/chevron2"/>
     <dgm:cxn modelId="{8F349702-D8AA-4247-9793-85AD086E5711}" type="presOf" srcId="{1C05D8EF-B472-DC4D-9188-3E47181BB090}" destId="{90840F3C-B2C7-904F-A336-CDD4E8442BDD}" srcOrd="0" destOrd="1" presId="urn:microsoft.com/office/officeart/2005/8/layout/chevron2"/>
-    <dgm:cxn modelId="{87F5410A-7129-3A4A-B72F-4EDA36ACE5FE}" srcId="{DDAFA4BB-A1A4-C645-A000-3080BC191BE3}" destId="{2E9EF8CB-1933-6F4D-9991-4BD58B77904F}" srcOrd="2" destOrd="0" parTransId="{C722A0B9-B665-9848-91D7-AC4F2E9E3B16}" sibTransId="{168CD0FE-84C2-8C42-BD44-D435BCD6E27D}"/>
     <dgm:cxn modelId="{62DE130C-6ECD-CE4F-AE56-5BD4F488A04E}" srcId="{FA9100D7-EE0B-1B4C-90EA-D0FADE65566D}" destId="{9FF6192C-1DEA-6549-AA8E-18C2D263F4BD}" srcOrd="6" destOrd="0" parTransId="{9701BD22-FA24-1341-B669-F3B81AD124A3}" sibTransId="{043959AA-A7E1-2B4B-A2A9-4572A1CA9462}"/>
     <dgm:cxn modelId="{78F0D50D-F773-0A42-A8A8-6A6AFE73A3EE}" srcId="{9FF6192C-1DEA-6549-AA8E-18C2D263F4BD}" destId="{5A6E6573-33D9-8740-8BAF-A66F5C85E5B6}" srcOrd="0" destOrd="0" parTransId="{C62375E2-2E0F-874F-8479-00F81FFFC46A}" sibTransId="{7B062613-9454-8F49-8755-D48BF1F86D5C}"/>
     <dgm:cxn modelId="{BD194412-E2AD-EF41-B266-3BEC6ED24B74}" srcId="{DC2D2D86-468B-054A-BE3E-1337E64B4BA1}" destId="{E77484B9-7842-0946-8090-5C801248324F}" srcOrd="1" destOrd="0" parTransId="{83F78381-5E34-F24D-B7FB-9AB6D0AD3DA8}" sibTransId="{FE11B150-E3AB-454A-BF6B-19BB47AF46BA}"/>
+    <dgm:cxn modelId="{B482C914-FF9F-764F-BF1A-71827CDEBE0B}" type="presOf" srcId="{DCBA2D2F-9784-134B-8E61-B629088D60C9}" destId="{DAD0F8A5-B39E-C74D-94D5-960F00E80234}" srcOrd="0" destOrd="1" presId="urn:microsoft.com/office/officeart/2005/8/layout/chevron2"/>
+    <dgm:cxn modelId="{35043916-4ACF-754B-A260-D166B0446F69}" type="presOf" srcId="{F0C03370-60AA-EA45-BE71-DC1EB770A0B8}" destId="{879830A6-76B8-7F4D-ACA3-2A695B90EE6D}" srcOrd="0" destOrd="1" presId="urn:microsoft.com/office/officeart/2005/8/layout/chevron2"/>
     <dgm:cxn modelId="{21341517-8B4D-924F-AD02-4E8434CF32DB}" srcId="{107854F5-4508-644A-95D3-72D5F143DFD8}" destId="{DB7B2A12-2D4F-B944-A23C-E9B2AC2403AD}" srcOrd="0" destOrd="0" parTransId="{489F5409-BD7A-4A48-9BC6-2C65686CE648}" sibTransId="{792583BB-3816-E04F-A317-9F7C1DB7E8AA}"/>
-    <dgm:cxn modelId="{88FC5A1B-9C7F-6746-80B0-D35D423F7A7B}" srcId="{9FF6192C-1DEA-6549-AA8E-18C2D263F4BD}" destId="{3F6D84E2-5F3C-AA4E-BF96-948EE4AF9FD6}" srcOrd="1" destOrd="0" parTransId="{BEA3E5E5-44F5-594E-9AA5-F3A220F36311}" sibTransId="{71200817-045E-D64A-A34F-96DBFAD8FACB}"/>
     <dgm:cxn modelId="{58990826-A50B-B749-BCF4-7EA2BBAFD6E2}" type="presOf" srcId="{DDAFA4BB-A1A4-C645-A000-3080BC191BE3}" destId="{5CC1A99A-0B26-C046-9161-DAC732975C76}" srcOrd="0" destOrd="0" presId="urn:microsoft.com/office/officeart/2005/8/layout/chevron2"/>
     <dgm:cxn modelId="{FA780A26-6CE2-DC4C-BFFD-4FDFB5CE0D5C}" srcId="{5A12AAC5-CC18-AD47-B6FE-B60D170A30A9}" destId="{E0FC413F-EBA8-1343-88BC-A5B852731B18}" srcOrd="0" destOrd="0" parTransId="{8A50DA24-5B51-7041-8446-89362F26A37F}" sibTransId="{F0537A15-F337-E14C-8E37-32177B6E2A24}"/>
     <dgm:cxn modelId="{936C032C-3A15-3B41-B481-0EA0A7F8C9A2}" type="presOf" srcId="{52FAD662-1E89-894B-BB82-EA93D5AF31F5}" destId="{E5EF45CF-2DC3-BF41-BF8C-2A7DE51AEDB2}" srcOrd="0" destOrd="0" presId="urn:microsoft.com/office/officeart/2005/8/layout/chevron2"/>
@@ -4213,7 +4271,6 @@
     <dgm:cxn modelId="{9601E72F-EFC0-9741-A47F-8A92F090703B}" srcId="{5A12AAC5-CC18-AD47-B6FE-B60D170A30A9}" destId="{01F828FB-ABF2-C34B-95F9-42E051BA4913}" srcOrd="1" destOrd="0" parTransId="{8E13409F-9B3D-4044-B223-EF47C1CB0984}" sibTransId="{98694190-4251-B94B-81DC-76C2C9E0181A}"/>
     <dgm:cxn modelId="{68AE9C30-51B0-7146-BA8D-5191770BCFE9}" type="presOf" srcId="{08A909AA-7523-5843-B56D-B6688F1DB68B}" destId="{C4BAF3A2-92E2-E44C-9ED2-5C7DD0E5F675}" srcOrd="0" destOrd="1" presId="urn:microsoft.com/office/officeart/2005/8/layout/chevron2"/>
     <dgm:cxn modelId="{98FAEC31-9B95-214E-BFF4-E1E88EAB5F00}" srcId="{DDAFA4BB-A1A4-C645-A000-3080BC191BE3}" destId="{6341D08C-59B3-9549-A678-971431A8AD8F}" srcOrd="0" destOrd="0" parTransId="{855C49AD-0876-AC4D-8E2F-64EC4B136BC5}" sibTransId="{FFD1014E-544E-2F40-8EF7-987BE9B1FBB6}"/>
-    <dgm:cxn modelId="{554F7C32-8045-2148-80AB-ECAA9F55D954}" type="presOf" srcId="{EF3C82EF-33E4-6F4B-8647-B8E5B9E72DE0}" destId="{DAD0F8A5-B39E-C74D-94D5-960F00E80234}" srcOrd="0" destOrd="1" presId="urn:microsoft.com/office/officeart/2005/8/layout/chevron2"/>
     <dgm:cxn modelId="{7BAFA032-6C6C-894A-8BF4-E42D9EB7A531}" srcId="{52FAD662-1E89-894B-BB82-EA93D5AF31F5}" destId="{A42150BE-8E4C-554E-BD67-40ED03FDCDC9}" srcOrd="0" destOrd="0" parTransId="{ECC2AAE2-02BC-074C-BF67-A825802CA26A}" sibTransId="{38723A98-7E27-194E-8402-A06E6C38DA8B}"/>
     <dgm:cxn modelId="{77841834-DBB9-4545-B6E3-FA6EB425FBEF}" srcId="{F7D39350-199E-614E-9986-57785ADD7ECB}" destId="{A367C4E9-598E-9D43-8034-6ED6382413FC}" srcOrd="0" destOrd="0" parTransId="{5E307139-3C79-B54F-9409-35B7209C0D38}" sibTransId="{395EC987-C043-7E40-9304-D6FA4A265336}"/>
     <dgm:cxn modelId="{61052B41-6103-8A40-B232-72F9EABCADA6}" srcId="{F7D39350-199E-614E-9986-57785ADD7ECB}" destId="{A68A17B2-536A-7944-B807-0F3CE79BAFCA}" srcOrd="2" destOrd="0" parTransId="{40B5DDEA-EEBB-9E47-84F2-1A407E257C02}" sibTransId="{3976DCBB-1BE1-3646-858D-425DB648D52D}"/>
@@ -4224,15 +4281,17 @@
     <dgm:cxn modelId="{4766EF50-75DE-A947-9B13-F45CA79CEF4E}" srcId="{FA9100D7-EE0B-1B4C-90EA-D0FADE65566D}" destId="{75907012-BF0C-2E41-9ED3-CFBA3A916389}" srcOrd="1" destOrd="0" parTransId="{4E760981-FE13-C34F-A8E9-60FF956C9FA8}" sibTransId="{75C231F6-37DB-6940-A85C-57A7DE3DF725}"/>
     <dgm:cxn modelId="{678F5653-BF36-414A-AC95-5585C0DAE378}" srcId="{FA9100D7-EE0B-1B4C-90EA-D0FADE65566D}" destId="{DC2D2D86-468B-054A-BE3E-1337E64B4BA1}" srcOrd="7" destOrd="0" parTransId="{F1E9EE6D-6F76-114E-832D-4C595A806719}" sibTransId="{CEA36A6F-14F7-9848-A25A-4DE011FCAD52}"/>
     <dgm:cxn modelId="{568CC05B-57B3-6F41-9583-A34D8CA02111}" srcId="{E563A9E8-E771-994C-B906-66A1A067E895}" destId="{3E619A90-02D5-8741-BB0A-0A062D3092DD}" srcOrd="0" destOrd="0" parTransId="{3ECEF09A-5079-4242-A024-64A78B4AD474}" sibTransId="{4A11C550-C57A-4A48-9285-2F11A97342D2}"/>
+    <dgm:cxn modelId="{B2EDEE63-33F5-7D46-BD0B-CD3C3266FD60}" srcId="{DDAFA4BB-A1A4-C645-A000-3080BC191BE3}" destId="{DF84B878-2657-6447-9001-2F8F7656C24A}" srcOrd="2" destOrd="0" parTransId="{FFB6F505-888C-0E48-BFC8-7AFCCA27E399}" sibTransId="{E9BE2547-F373-5A42-95CC-2319DB84ACE3}"/>
+    <dgm:cxn modelId="{7084CE66-1274-8645-B287-4B5F9C973ED5}" srcId="{9FF6192C-1DEA-6549-AA8E-18C2D263F4BD}" destId="{F0C03370-60AA-EA45-BE71-DC1EB770A0B8}" srcOrd="1" destOrd="0" parTransId="{899A7171-4482-874C-9990-E4CA64193DDB}" sibTransId="{D46954AF-331E-F04D-A9BB-B2BD69BA3B09}"/>
     <dgm:cxn modelId="{7FC13A71-D8B3-1D45-AA03-1D4D951019F5}" type="presOf" srcId="{5A6E6573-33D9-8740-8BAF-A66F5C85E5B6}" destId="{879830A6-76B8-7F4D-ACA3-2A695B90EE6D}" srcOrd="0" destOrd="0" presId="urn:microsoft.com/office/officeart/2005/8/layout/chevron2"/>
     <dgm:cxn modelId="{C76A8972-F54E-6D46-B05A-67BF6863563A}" type="presOf" srcId="{3E619A90-02D5-8741-BB0A-0A062D3092DD}" destId="{90840F3C-B2C7-904F-A336-CDD4E8442BDD}" srcOrd="0" destOrd="0" presId="urn:microsoft.com/office/officeart/2005/8/layout/chevron2"/>
     <dgm:cxn modelId="{9E81F972-43C0-3A4A-9CA6-9FB4CB0A2B86}" srcId="{75907012-BF0C-2E41-9ED3-CFBA3A916389}" destId="{BE0AA966-121A-E441-965A-482413A7B6EB}" srcOrd="2" destOrd="0" parTransId="{958A1F3D-5FA2-A640-BDFA-F873A68F8B2A}" sibTransId="{328BC017-ECD0-994D-BA04-F4AE6B7F241D}"/>
     <dgm:cxn modelId="{713ABE76-1443-8548-B96D-C732C6E15987}" srcId="{FA9100D7-EE0B-1B4C-90EA-D0FADE65566D}" destId="{DDAFA4BB-A1A4-C645-A000-3080BC191BE3}" srcOrd="5" destOrd="0" parTransId="{5F582E8D-57A9-C644-8EFA-F7537DD56A2F}" sibTransId="{F4C5FE2A-9187-BF4D-A804-98AFB92D165E}"/>
+    <dgm:cxn modelId="{1D3A0078-0F69-284F-8547-5D0310C4B4AE}" type="presOf" srcId="{DF84B878-2657-6447-9001-2F8F7656C24A}" destId="{DAD0F8A5-B39E-C74D-94D5-960F00E80234}" srcOrd="0" destOrd="2" presId="urn:microsoft.com/office/officeart/2005/8/layout/chevron2"/>
     <dgm:cxn modelId="{03EA6879-94FA-544C-B851-5AD5247236E9}" type="presOf" srcId="{75907012-BF0C-2E41-9ED3-CFBA3A916389}" destId="{9DC8A976-E35F-1E44-8AC8-0214CEC93644}" srcOrd="0" destOrd="0" presId="urn:microsoft.com/office/officeart/2005/8/layout/chevron2"/>
     <dgm:cxn modelId="{156C7E7C-874A-144E-9E78-2AFD64EC4965}" type="presOf" srcId="{161CBADF-8C4C-4845-AC8E-877D2E265DD1}" destId="{592171BD-55A8-D349-BF34-23E58657F45F}" srcOrd="0" destOrd="1" presId="urn:microsoft.com/office/officeart/2005/8/layout/chevron2"/>
     <dgm:cxn modelId="{7F29697F-2B4B-8540-92E1-B4BF17A4185C}" srcId="{75907012-BF0C-2E41-9ED3-CFBA3A916389}" destId="{F7E6D1E5-2B19-6542-98B5-55054389048C}" srcOrd="1" destOrd="0" parTransId="{7D369295-527E-6140-A0CD-D1DD1FD737EA}" sibTransId="{F222FE4A-F7AC-2E49-ABA9-4CE3576A85AC}"/>
     <dgm:cxn modelId="{74BAD284-E29D-BC41-9A40-2EDAB1339F82}" srcId="{161CBADF-8C4C-4845-AC8E-877D2E265DD1}" destId="{339155B7-EE95-CC49-9385-52814D9BDB92}" srcOrd="0" destOrd="0" parTransId="{9281E1ED-BB83-7647-9014-C26A0170DABD}" sibTransId="{EFC0736E-54E1-154B-9F5F-BC692C906A46}"/>
-    <dgm:cxn modelId="{1F7ED885-88EE-D842-879D-897A5ABE699B}" srcId="{DDAFA4BB-A1A4-C645-A000-3080BC191BE3}" destId="{EF3C82EF-33E4-6F4B-8647-B8E5B9E72DE0}" srcOrd="1" destOrd="0" parTransId="{DB3E8E36-562D-3E42-9016-B1B415574431}" sibTransId="{EDC64FDE-9879-FD4C-9052-356456F8C4BC}"/>
     <dgm:cxn modelId="{F566268C-5593-4348-B299-503089AE13BA}" type="presOf" srcId="{BE0AA966-121A-E441-965A-482413A7B6EB}" destId="{D60D5B38-0ACA-A345-8AE3-F52CB38787FF}" srcOrd="0" destOrd="2" presId="urn:microsoft.com/office/officeart/2005/8/layout/chevron2"/>
     <dgm:cxn modelId="{72A95B8C-73CE-634F-8417-F1643E302BC6}" type="presOf" srcId="{DC2D2D86-468B-054A-BE3E-1337E64B4BA1}" destId="{CAE334A0-DA14-3141-8C45-BBA7E289FAB6}" srcOrd="0" destOrd="0" presId="urn:microsoft.com/office/officeart/2005/8/layout/chevron2"/>
     <dgm:cxn modelId="{970FAD8C-F3F4-DC44-AD4A-5C6568E2ACC2}" srcId="{F7D39350-199E-614E-9986-57785ADD7ECB}" destId="{BA5F46D5-CFD7-2448-9D08-7B8EE2203C35}" srcOrd="3" destOrd="0" parTransId="{776E435B-351F-5549-A572-4A215E4F6AD2}" sibTransId="{36214F16-0CA6-854E-A513-DE9EC9B485C6}"/>
@@ -4249,10 +4308,8 @@
     <dgm:cxn modelId="{590EC9BF-B847-8940-B7FF-8800608A9448}" type="presOf" srcId="{339155B7-EE95-CC49-9385-52814D9BDB92}" destId="{592171BD-55A8-D349-BF34-23E58657F45F}" srcOrd="0" destOrd="2" presId="urn:microsoft.com/office/officeart/2005/8/layout/chevron2"/>
     <dgm:cxn modelId="{710E09C2-EBE6-994A-AF5C-B3674E79A209}" srcId="{DC2D2D86-468B-054A-BE3E-1337E64B4BA1}" destId="{8DDEAC68-47EE-5043-B52F-C0357B804C14}" srcOrd="2" destOrd="0" parTransId="{F9559E73-AC8D-E843-8025-BF596839B1A6}" sibTransId="{D1B01BAB-DE05-854C-AD38-23C6CB8B9D75}"/>
     <dgm:cxn modelId="{F3527ACC-44B0-6D4F-94AB-671666D12FAD}" srcId="{F7D39350-199E-614E-9986-57785ADD7ECB}" destId="{08A909AA-7523-5843-B56D-B6688F1DB68B}" srcOrd="1" destOrd="0" parTransId="{90ECC529-D0CA-D749-AB6C-0D200EE31348}" sibTransId="{4AA525F1-6EDB-1A43-B314-A63AF7E26C6B}"/>
-    <dgm:cxn modelId="{56ECFBE2-E661-BC46-8A48-702C8CF94D8E}" type="presOf" srcId="{3F6D84E2-5F3C-AA4E-BF96-948EE4AF9FD6}" destId="{879830A6-76B8-7F4D-ACA3-2A695B90EE6D}" srcOrd="0" destOrd="1" presId="urn:microsoft.com/office/officeart/2005/8/layout/chevron2"/>
     <dgm:cxn modelId="{E36FF8E7-6A76-644F-90D9-7DDFC1203269}" srcId="{FA9100D7-EE0B-1B4C-90EA-D0FADE65566D}" destId="{5A12AAC5-CC18-AD47-B6FE-B60D170A30A9}" srcOrd="2" destOrd="0" parTransId="{128F8CF0-324F-9B46-AB27-20D0001C16A0}" sibTransId="{0E1F3998-1CB6-0F48-8558-B77FAFE850FD}"/>
     <dgm:cxn modelId="{742192E9-1DC4-8D43-90F2-D057250E11F4}" srcId="{E563A9E8-E771-994C-B906-66A1A067E895}" destId="{1C05D8EF-B472-DC4D-9188-3E47181BB090}" srcOrd="1" destOrd="0" parTransId="{49408243-0722-8E45-AB85-0C908326B9D3}" sibTransId="{F1C6A55B-05D7-FA4E-9940-AA680C8BBB18}"/>
-    <dgm:cxn modelId="{F76D2AEC-E936-9D42-A971-6902B81AC941}" type="presOf" srcId="{2E9EF8CB-1933-6F4D-9991-4BD58B77904F}" destId="{DAD0F8A5-B39E-C74D-94D5-960F00E80234}" srcOrd="0" destOrd="2" presId="urn:microsoft.com/office/officeart/2005/8/layout/chevron2"/>
     <dgm:cxn modelId="{236F87ED-D4B6-FE44-9BD4-CF718390CD0C}" type="presOf" srcId="{E563A9E8-E771-994C-B906-66A1A067E895}" destId="{3D1FC15B-2805-FD48-9915-4FF7E7DDF54F}" srcOrd="0" destOrd="0" presId="urn:microsoft.com/office/officeart/2005/8/layout/chevron2"/>
     <dgm:cxn modelId="{F6B8C6EF-09D4-DD4A-A68D-8FB3960675C8}" type="presOf" srcId="{DB7B2A12-2D4F-B944-A23C-E9B2AC2403AD}" destId="{C4AF55A4-2793-484A-AAE1-DD6394B45F2B}" srcOrd="0" destOrd="0" presId="urn:microsoft.com/office/officeart/2005/8/layout/chevron2"/>
     <dgm:cxn modelId="{007267F2-1EE4-6D47-A7D6-0D3FCDECA003}" srcId="{FA9100D7-EE0B-1B4C-90EA-D0FADE65566D}" destId="{E563A9E8-E771-994C-B906-66A1A067E895}" srcOrd="4" destOrd="0" parTransId="{12706D2E-6C7F-4C48-A318-F7785FFCDF42}" sibTransId="{2BE33F48-DD79-3C49-98AD-C4521E1BF9C6}"/>
@@ -4333,7 +4390,7 @@
         <a:p>
           <a:r>
             <a:rPr lang="en-US"/>
-            <a:t>A1 - Apex</a:t>
+            <a:t>A1 - </a:t>
           </a:r>
         </a:p>
       </dgm:t>
@@ -4441,7 +4498,7 @@
         <a:p>
           <a:r>
             <a:rPr lang="en-US"/>
-            <a:t>D1 - Field</a:t>
+            <a:t>D1 - </a:t>
           </a:r>
         </a:p>
       </dgm:t>
@@ -4477,7 +4534,7 @@
         <a:p>
           <a:r>
             <a:rPr lang="en-US"/>
-            <a:t>D2 - Crash Site</a:t>
+            <a:t>D2 -</a:t>
           </a:r>
         </a:p>
       </dgm:t>
@@ -4513,7 +4570,7 @@
         <a:p>
           <a:r>
             <a:rPr lang="en-US"/>
-            <a:t>C2 - Crash trail</a:t>
+            <a:t>C2 - Crash site</a:t>
           </a:r>
         </a:p>
       </dgm:t>
@@ -4549,7 +4606,7 @@
         <a:p>
           <a:r>
             <a:rPr lang="en-US"/>
-            <a:t>B2 - Small Pred.</a:t>
+            <a:t>B2 - Lake 3</a:t>
           </a:r>
         </a:p>
       </dgm:t>
@@ -4585,7 +4642,7 @@
         <a:p>
           <a:r>
             <a:rPr lang="en-US"/>
-            <a:t>A2 - Open field</a:t>
+            <a:t>A2 - Lake 1</a:t>
           </a:r>
         </a:p>
       </dgm:t>
@@ -4621,7 +4678,7 @@
         <a:p>
           <a:r>
             <a:rPr lang="en-US"/>
-            <a:t>A3 - Field/Forest</a:t>
+            <a:t>A3 - Lake 2</a:t>
           </a:r>
         </a:p>
       </dgm:t>
@@ -4648,116 +4705,149 @@
         </a:p>
       </dgm:t>
     </dgm:pt>
-    <dgm:pt modelId="{131C7B12-9BDC-A043-967C-8B19F058EE41}">
+    <dgm:pt modelId="{666045B4-C7B3-A946-BE9F-77E750D9161D}">
       <dgm:prSet phldrT="[Text]"/>
       <dgm:spPr/>
       <dgm:t>
-        <a:bodyPr/>
+        <a:bodyPr lIns="0"/>
         <a:lstStyle/>
         <a:p>
           <a:r>
             <a:rPr lang="en-US"/>
-            <a:t>Time machine</a:t>
+            <a:t>//</a:t>
           </a:r>
         </a:p>
       </dgm:t>
     </dgm:pt>
-    <dgm:pt modelId="{0FB7E7A5-AC26-444E-B7AD-4B574D545EA5}" type="parTrans" cxnId="{FA20CE54-6657-2D43-8F21-9F68B425462C}">
-      <dgm:prSet/>
-      <dgm:spPr/>
-      <dgm:t>
-        <a:bodyPr/>
-        <a:lstStyle/>
-        <a:p>
-          <a:endParaRPr lang="en-US"/>
-        </a:p>
-      </dgm:t>
-    </dgm:pt>
-    <dgm:pt modelId="{DFB7DE53-B4CC-E347-943A-1A1B0C6C0221}" type="sibTrans" cxnId="{FA20CE54-6657-2D43-8F21-9F68B425462C}">
-      <dgm:prSet/>
-      <dgm:spPr/>
-      <dgm:t>
-        <a:bodyPr/>
-        <a:lstStyle/>
-        <a:p>
-          <a:endParaRPr lang="en-US"/>
-        </a:p>
-      </dgm:t>
-    </dgm:pt>
-    <dgm:pt modelId="{666045B4-C7B3-A946-BE9F-77E750D9161D}">
+    <dgm:pt modelId="{C31C4A6B-450C-7742-BAAB-E624C3104C37}" type="parTrans" cxnId="{87B64C85-6054-E948-94D8-5530D1EA7B94}">
+      <dgm:prSet/>
+      <dgm:spPr/>
+      <dgm:t>
+        <a:bodyPr/>
+        <a:lstStyle/>
+        <a:p>
+          <a:endParaRPr lang="en-US"/>
+        </a:p>
+      </dgm:t>
+    </dgm:pt>
+    <dgm:pt modelId="{F5EB8BC0-E17C-D148-AAB9-56FE188D45EC}" type="sibTrans" cxnId="{87B64C85-6054-E948-94D8-5530D1EA7B94}">
+      <dgm:prSet/>
+      <dgm:spPr/>
+      <dgm:t>
+        <a:bodyPr/>
+        <a:lstStyle/>
+        <a:p>
+          <a:endParaRPr lang="en-US"/>
+        </a:p>
+      </dgm:t>
+    </dgm:pt>
+    <dgm:pt modelId="{D3F7BFE9-54E7-184F-AC57-5B3371B247FA}">
       <dgm:prSet phldrT="[Text]"/>
       <dgm:spPr/>
       <dgm:t>
-        <a:bodyPr lIns="0"/>
+        <a:bodyPr/>
         <a:lstStyle/>
         <a:p>
           <a:r>
             <a:rPr lang="en-US"/>
-            <a:t>Part 3</a:t>
+            <a:t>Right half is part of a lake (inaccessible)</a:t>
           </a:r>
         </a:p>
       </dgm:t>
     </dgm:pt>
-    <dgm:pt modelId="{C31C4A6B-450C-7742-BAAB-E624C3104C37}" type="parTrans" cxnId="{87B64C85-6054-E948-94D8-5530D1EA7B94}">
-      <dgm:prSet/>
-      <dgm:spPr/>
-      <dgm:t>
-        <a:bodyPr/>
-        <a:lstStyle/>
-        <a:p>
-          <a:endParaRPr lang="en-US"/>
-        </a:p>
-      </dgm:t>
-    </dgm:pt>
-    <dgm:pt modelId="{F5EB8BC0-E17C-D148-AAB9-56FE188D45EC}" type="sibTrans" cxnId="{87B64C85-6054-E948-94D8-5530D1EA7B94}">
-      <dgm:prSet/>
-      <dgm:spPr/>
-      <dgm:t>
-        <a:bodyPr/>
-        <a:lstStyle/>
-        <a:p>
-          <a:endParaRPr lang="en-US"/>
-        </a:p>
-      </dgm:t>
-    </dgm:pt>
-    <dgm:pt modelId="{E6E38E53-DD60-2045-8E58-8BCAD47DB8DA}">
-      <dgm:prSet phldrT="[Text]"/>
-      <dgm:spPr/>
-      <dgm:t>
-        <a:bodyPr lIns="0"/>
+    <dgm:pt modelId="{6DF73D88-6714-0442-BA2C-D80DEEF454E1}" type="parTrans" cxnId="{35C2D319-7255-6441-8A72-435AFC23BD7F}">
+      <dgm:prSet/>
+      <dgm:spPr/>
+      <dgm:t>
+        <a:bodyPr/>
+        <a:lstStyle/>
+        <a:p>
+          <a:endParaRPr lang="en-US"/>
+        </a:p>
+      </dgm:t>
+    </dgm:pt>
+    <dgm:pt modelId="{6F8F03FD-1EA6-B049-9705-D2BF69F147BC}" type="sibTrans" cxnId="{35C2D319-7255-6441-8A72-435AFC23BD7F}">
+      <dgm:prSet/>
+      <dgm:spPr/>
+      <dgm:t>
+        <a:bodyPr/>
+        <a:lstStyle/>
+        <a:p>
+          <a:endParaRPr lang="en-US"/>
+        </a:p>
+      </dgm:t>
+    </dgm:pt>
+    <dgm:pt modelId="{1CC332C9-4704-424C-98C7-4419968F6A9F}">
+      <dgm:prSet/>
+      <dgm:spPr/>
+      <dgm:t>
+        <a:bodyPr/>
         <a:lstStyle/>
         <a:p>
           <a:r>
             <a:rPr lang="en-US"/>
-            <a:t>Predator w/ fresh kill</a:t>
+            <a:t>Top right quadrant is part of a lake (inaccessible)</a:t>
           </a:r>
         </a:p>
       </dgm:t>
     </dgm:pt>
-    <dgm:pt modelId="{7BECFB67-0158-9E4B-BF2F-B13730CA500C}" type="parTrans" cxnId="{2B27105E-7965-B143-B603-3E28DB4D3A60}">
-      <dgm:prSet/>
-      <dgm:spPr/>
-      <dgm:t>
-        <a:bodyPr/>
-        <a:lstStyle/>
-        <a:p>
-          <a:endParaRPr lang="en-US"/>
-        </a:p>
-      </dgm:t>
-    </dgm:pt>
-    <dgm:pt modelId="{C76575BC-407E-A24D-A6A9-1E351E073BEB}" type="sibTrans" cxnId="{2B27105E-7965-B143-B603-3E28DB4D3A60}">
-      <dgm:prSet/>
-      <dgm:spPr/>
-      <dgm:t>
-        <a:bodyPr/>
-        <a:lstStyle/>
-        <a:p>
-          <a:endParaRPr lang="en-US"/>
-        </a:p>
-      </dgm:t>
-    </dgm:pt>
-    <dgm:pt modelId="{D3F7BFE9-54E7-184F-AC57-5B3371B247FA}">
-      <dgm:prSet phldrT="[Text]"/>
+    <dgm:pt modelId="{6CDC0618-7161-DF45-B44B-861F0518B740}" type="parTrans" cxnId="{9E6C4FF0-DD02-A149-BB1C-F1B9FC9F6498}">
+      <dgm:prSet/>
+      <dgm:spPr/>
+      <dgm:t>
+        <a:bodyPr/>
+        <a:lstStyle/>
+        <a:p>
+          <a:endParaRPr lang="en-US"/>
+        </a:p>
+      </dgm:t>
+    </dgm:pt>
+    <dgm:pt modelId="{936365F4-4935-C54D-8F8E-A67E363D9229}" type="sibTrans" cxnId="{9E6C4FF0-DD02-A149-BB1C-F1B9FC9F6498}">
+      <dgm:prSet/>
+      <dgm:spPr/>
+      <dgm:t>
+        <a:bodyPr/>
+        <a:lstStyle/>
+        <a:p>
+          <a:endParaRPr lang="en-US"/>
+        </a:p>
+      </dgm:t>
+    </dgm:pt>
+    <dgm:pt modelId="{FBA33D8D-31A1-8543-81A1-D55E8D57E1E3}">
+      <dgm:prSet/>
+      <dgm:spPr/>
+      <dgm:t>
+        <a:bodyPr/>
+        <a:lstStyle/>
+        <a:p>
+          <a:endParaRPr lang="en-US"/>
+        </a:p>
+      </dgm:t>
+    </dgm:pt>
+    <dgm:pt modelId="{90A9FADD-9017-C346-8FB0-A886896B4437}" type="parTrans" cxnId="{E39020A6-EF81-8E47-8B55-079612C137E0}">
+      <dgm:prSet/>
+      <dgm:spPr/>
+      <dgm:t>
+        <a:bodyPr/>
+        <a:lstStyle/>
+        <a:p>
+          <a:endParaRPr lang="en-US"/>
+        </a:p>
+      </dgm:t>
+    </dgm:pt>
+    <dgm:pt modelId="{D6A7FB19-EDB6-3247-9240-81B4EDE2306D}" type="sibTrans" cxnId="{E39020A6-EF81-8E47-8B55-079612C137E0}">
+      <dgm:prSet/>
+      <dgm:spPr/>
+      <dgm:t>
+        <a:bodyPr/>
+        <a:lstStyle/>
+        <a:p>
+          <a:endParaRPr lang="en-US"/>
+        </a:p>
+      </dgm:t>
+    </dgm:pt>
+    <dgm:pt modelId="{2C53ABBE-91C7-E94F-8283-8BAF87DF6558}">
+      <dgm:prSet/>
       <dgm:spPr/>
       <dgm:t>
         <a:bodyPr/>
@@ -4765,34 +4855,34 @@
         <a:p>
           <a:r>
             <a:rPr lang="en-US"/>
-            <a:t>First area available</a:t>
+            <a:t>Left half is part of a lake (inaccessible)</a:t>
           </a:r>
         </a:p>
       </dgm:t>
     </dgm:pt>
-    <dgm:pt modelId="{6DF73D88-6714-0442-BA2C-D80DEEF454E1}" type="parTrans" cxnId="{35C2D319-7255-6441-8A72-435AFC23BD7F}">
-      <dgm:prSet/>
-      <dgm:spPr/>
-      <dgm:t>
-        <a:bodyPr/>
-        <a:lstStyle/>
-        <a:p>
-          <a:endParaRPr lang="en-US"/>
-        </a:p>
-      </dgm:t>
-    </dgm:pt>
-    <dgm:pt modelId="{6F8F03FD-1EA6-B049-9705-D2BF69F147BC}" type="sibTrans" cxnId="{35C2D319-7255-6441-8A72-435AFC23BD7F}">
-      <dgm:prSet/>
-      <dgm:spPr/>
-      <dgm:t>
-        <a:bodyPr/>
-        <a:lstStyle/>
-        <a:p>
-          <a:endParaRPr lang="en-US"/>
-        </a:p>
-      </dgm:t>
-    </dgm:pt>
-    <dgm:pt modelId="{666C6242-9876-8F46-8AF1-71C51427C6C2}">
+    <dgm:pt modelId="{DD8EE887-A664-8642-8F0D-4DFD296D5C37}" type="parTrans" cxnId="{88021B31-91A7-0444-8297-405240D97A9C}">
+      <dgm:prSet/>
+      <dgm:spPr/>
+      <dgm:t>
+        <a:bodyPr/>
+        <a:lstStyle/>
+        <a:p>
+          <a:endParaRPr lang="en-US"/>
+        </a:p>
+      </dgm:t>
+    </dgm:pt>
+    <dgm:pt modelId="{74D53856-69EE-444A-A19F-AA5E2CF039B9}" type="sibTrans" cxnId="{88021B31-91A7-0444-8297-405240D97A9C}">
+      <dgm:prSet/>
+      <dgm:spPr/>
+      <dgm:t>
+        <a:bodyPr/>
+        <a:lstStyle/>
+        <a:p>
+          <a:endParaRPr lang="en-US"/>
+        </a:p>
+      </dgm:t>
+    </dgm:pt>
+    <dgm:pt modelId="{15DE16F5-9B50-1744-84BD-860591913C43}">
       <dgm:prSet phldrT="[Text]"/>
       <dgm:spPr/>
       <dgm:t>
@@ -4801,35 +4891,35 @@
         <a:p>
           <a:r>
             <a:rPr lang="en-US"/>
-            <a:t>Large herbivore grazing. No combat.</a:t>
+            <a:t>//</a:t>
           </a:r>
         </a:p>
       </dgm:t>
     </dgm:pt>
-    <dgm:pt modelId="{484B30D2-9F32-6A4A-B624-A56E37B253C7}" type="parTrans" cxnId="{4775C42E-02D4-6D4A-AFB0-3FE42863894F}">
-      <dgm:prSet/>
-      <dgm:spPr/>
-      <dgm:t>
-        <a:bodyPr/>
-        <a:lstStyle/>
-        <a:p>
-          <a:endParaRPr lang="en-US"/>
-        </a:p>
-      </dgm:t>
-    </dgm:pt>
-    <dgm:pt modelId="{2C9B0845-92EC-6F49-9338-90ACF3B4E9FB}" type="sibTrans" cxnId="{4775C42E-02D4-6D4A-AFB0-3FE42863894F}">
-      <dgm:prSet/>
-      <dgm:spPr/>
-      <dgm:t>
-        <a:bodyPr/>
-        <a:lstStyle/>
-        <a:p>
-          <a:endParaRPr lang="en-US"/>
-        </a:p>
-      </dgm:t>
-    </dgm:pt>
-    <dgm:pt modelId="{889FC225-AF08-604D-AE5F-B7727A0AAADB}">
-      <dgm:prSet phldrT="[Text]"/>
+    <dgm:pt modelId="{1DF0606B-AFBA-8D44-AEF9-631F12B6F86B}" type="parTrans" cxnId="{5C1E58DE-2941-E149-B3C8-CBB4BDB0D270}">
+      <dgm:prSet/>
+      <dgm:spPr/>
+      <dgm:t>
+        <a:bodyPr/>
+        <a:lstStyle/>
+        <a:p>
+          <a:endParaRPr lang="en-US"/>
+        </a:p>
+      </dgm:t>
+    </dgm:pt>
+    <dgm:pt modelId="{E113AC76-073B-8F44-9045-B20F6E6E9BB4}" type="sibTrans" cxnId="{5C1E58DE-2941-E149-B3C8-CBB4BDB0D270}">
+      <dgm:prSet/>
+      <dgm:spPr/>
+      <dgm:t>
+        <a:bodyPr/>
+        <a:lstStyle/>
+        <a:p>
+          <a:endParaRPr lang="en-US"/>
+        </a:p>
+      </dgm:t>
+    </dgm:pt>
+    <dgm:pt modelId="{D972DB4D-8F1A-724C-B3F6-708D9CB68770}">
+      <dgm:prSet/>
       <dgm:spPr/>
       <dgm:t>
         <a:bodyPr/>
@@ -4837,404 +4927,11 @@
         <a:p>
           <a:r>
             <a:rPr lang="en-US"/>
-            <a:t>Part 1 location</a:t>
+            <a:t>B3 - Lake 4</a:t>
           </a:r>
         </a:p>
       </dgm:t>
     </dgm:pt>
-    <dgm:pt modelId="{F8BB1B81-7E7E-9944-A7E6-946356EEED11}" type="parTrans" cxnId="{73A540C5-557B-9B49-A506-25B98F0827DA}">
-      <dgm:prSet/>
-      <dgm:spPr/>
-      <dgm:t>
-        <a:bodyPr/>
-        <a:lstStyle/>
-        <a:p>
-          <a:endParaRPr lang="en-US"/>
-        </a:p>
-      </dgm:t>
-    </dgm:pt>
-    <dgm:pt modelId="{E03D3389-6A62-234C-9E9A-4B145DCAA901}" type="sibTrans" cxnId="{73A540C5-557B-9B49-A506-25B98F0827DA}">
-      <dgm:prSet/>
-      <dgm:spPr/>
-      <dgm:t>
-        <a:bodyPr/>
-        <a:lstStyle/>
-        <a:p>
-          <a:endParaRPr lang="en-US"/>
-        </a:p>
-      </dgm:t>
-    </dgm:pt>
-    <dgm:pt modelId="{F24C2F67-E84C-5947-9DBD-1A723F06F5BB}">
-      <dgm:prSet phldrT="[Text]"/>
-      <dgm:spPr/>
-      <dgm:t>
-        <a:bodyPr/>
-        <a:lstStyle/>
-        <a:p>
-          <a:r>
-            <a:rPr lang="en-US"/>
-            <a:t>A1 blocked by lake</a:t>
-          </a:r>
-        </a:p>
-      </dgm:t>
-    </dgm:pt>
-    <dgm:pt modelId="{E19C6DC2-9640-5844-8893-5A33D411A9D9}" type="parTrans" cxnId="{2633A692-9A74-354A-B4C5-C97519B16E56}">
-      <dgm:prSet/>
-      <dgm:spPr/>
-      <dgm:t>
-        <a:bodyPr/>
-        <a:lstStyle/>
-        <a:p>
-          <a:endParaRPr lang="en-US"/>
-        </a:p>
-      </dgm:t>
-    </dgm:pt>
-    <dgm:pt modelId="{4D2DA971-4FA7-6F48-BE8D-F2092639E02E}" type="sibTrans" cxnId="{2633A692-9A74-354A-B4C5-C97519B16E56}">
-      <dgm:prSet/>
-      <dgm:spPr/>
-      <dgm:t>
-        <a:bodyPr/>
-        <a:lstStyle/>
-        <a:p>
-          <a:endParaRPr lang="en-US"/>
-        </a:p>
-      </dgm:t>
-    </dgm:pt>
-    <dgm:pt modelId="{5E729B20-5B74-6D41-A9F2-D9E7631F877C}">
-      <dgm:prSet phldrT="[Text]"/>
-      <dgm:spPr/>
-      <dgm:t>
-        <a:bodyPr/>
-        <a:lstStyle/>
-        <a:p>
-          <a:r>
-            <a:rPr lang="en-US"/>
-            <a:t>B1 blocked by lake</a:t>
-          </a:r>
-        </a:p>
-      </dgm:t>
-    </dgm:pt>
-    <dgm:pt modelId="{2F82BB32-6109-7A45-88DE-C55C349F6E44}" type="parTrans" cxnId="{AD68392F-B050-964A-AAC7-357D97F5234C}">
-      <dgm:prSet/>
-      <dgm:spPr/>
-      <dgm:t>
-        <a:bodyPr/>
-        <a:lstStyle/>
-        <a:p>
-          <a:endParaRPr lang="en-US"/>
-        </a:p>
-      </dgm:t>
-    </dgm:pt>
-    <dgm:pt modelId="{C1A14E36-4997-024B-A840-3FCF003E928A}" type="sibTrans" cxnId="{AD68392F-B050-964A-AAC7-357D97F5234C}">
-      <dgm:prSet/>
-      <dgm:spPr/>
-      <dgm:t>
-        <a:bodyPr/>
-        <a:lstStyle/>
-        <a:p>
-          <a:endParaRPr lang="en-US"/>
-        </a:p>
-      </dgm:t>
-    </dgm:pt>
-    <dgm:pt modelId="{1CC332C9-4704-424C-98C7-4419968F6A9F}">
-      <dgm:prSet/>
-      <dgm:spPr/>
-      <dgm:t>
-        <a:bodyPr/>
-        <a:lstStyle/>
-        <a:p>
-          <a:r>
-            <a:rPr lang="en-US"/>
-            <a:t>Small predator</a:t>
-          </a:r>
-        </a:p>
-      </dgm:t>
-    </dgm:pt>
-    <dgm:pt modelId="{6CDC0618-7161-DF45-B44B-861F0518B740}" type="parTrans" cxnId="{9E6C4FF0-DD02-A149-BB1C-F1B9FC9F6498}">
-      <dgm:prSet/>
-      <dgm:spPr/>
-      <dgm:t>
-        <a:bodyPr/>
-        <a:lstStyle/>
-        <a:p>
-          <a:endParaRPr lang="en-US"/>
-        </a:p>
-      </dgm:t>
-    </dgm:pt>
-    <dgm:pt modelId="{936365F4-4935-C54D-8F8E-A67E363D9229}" type="sibTrans" cxnId="{9E6C4FF0-DD02-A149-BB1C-F1B9FC9F6498}">
-      <dgm:prSet/>
-      <dgm:spPr/>
-      <dgm:t>
-        <a:bodyPr/>
-        <a:lstStyle/>
-        <a:p>
-          <a:endParaRPr lang="en-US"/>
-        </a:p>
-      </dgm:t>
-    </dgm:pt>
-    <dgm:pt modelId="{3D181BB5-2A7B-A443-BFFC-32EBECD63DB9}">
-      <dgm:prSet/>
-      <dgm:spPr/>
-      <dgm:t>
-        <a:bodyPr/>
-        <a:lstStyle/>
-        <a:p>
-          <a:r>
-            <a:rPr lang="en-US"/>
-            <a:t>Combat introduced</a:t>
-          </a:r>
-        </a:p>
-      </dgm:t>
-    </dgm:pt>
-    <dgm:pt modelId="{964550EB-A175-424B-9360-04B0C3C6F194}" type="parTrans" cxnId="{84E3357F-A937-FA42-B847-F90834BFC638}">
-      <dgm:prSet/>
-      <dgm:spPr/>
-      <dgm:t>
-        <a:bodyPr/>
-        <a:lstStyle/>
-        <a:p>
-          <a:endParaRPr lang="en-US"/>
-        </a:p>
-      </dgm:t>
-    </dgm:pt>
-    <dgm:pt modelId="{BA49934F-9C03-E845-8266-7EAAB8834D7E}" type="sibTrans" cxnId="{84E3357F-A937-FA42-B847-F90834BFC638}">
-      <dgm:prSet/>
-      <dgm:spPr/>
-      <dgm:t>
-        <a:bodyPr/>
-        <a:lstStyle/>
-        <a:p>
-          <a:endParaRPr lang="en-US"/>
-        </a:p>
-      </dgm:t>
-    </dgm:pt>
-    <dgm:pt modelId="{FBA33D8D-31A1-8543-81A1-D55E8D57E1E3}">
-      <dgm:prSet/>
-      <dgm:spPr/>
-      <dgm:t>
-        <a:bodyPr/>
-        <a:lstStyle/>
-        <a:p>
-          <a:endParaRPr lang="en-US"/>
-        </a:p>
-      </dgm:t>
-    </dgm:pt>
-    <dgm:pt modelId="{90A9FADD-9017-C346-8FB0-A886896B4437}" type="parTrans" cxnId="{E39020A6-EF81-8E47-8B55-079612C137E0}">
-      <dgm:prSet/>
-      <dgm:spPr/>
-      <dgm:t>
-        <a:bodyPr/>
-        <a:lstStyle/>
-        <a:p>
-          <a:endParaRPr lang="en-US"/>
-        </a:p>
-      </dgm:t>
-    </dgm:pt>
-    <dgm:pt modelId="{D6A7FB19-EDB6-3247-9240-81B4EDE2306D}" type="sibTrans" cxnId="{E39020A6-EF81-8E47-8B55-079612C137E0}">
-      <dgm:prSet/>
-      <dgm:spPr/>
-      <dgm:t>
-        <a:bodyPr/>
-        <a:lstStyle/>
-        <a:p>
-          <a:endParaRPr lang="en-US"/>
-        </a:p>
-      </dgm:t>
-    </dgm:pt>
-    <dgm:pt modelId="{F9737C5E-ABFD-CD4C-BA01-2B672D366123}">
-      <dgm:prSet phldrT="[Text]"/>
-      <dgm:spPr/>
-      <dgm:t>
-        <a:bodyPr/>
-        <a:lstStyle/>
-        <a:p>
-          <a:r>
-            <a:rPr lang="en-US"/>
-            <a:t>C3 blocked until A3 combat cleared</a:t>
-          </a:r>
-        </a:p>
-      </dgm:t>
-    </dgm:pt>
-    <dgm:pt modelId="{AFF8D495-67F7-4E4A-BF44-3F87A4CDD479}" type="parTrans" cxnId="{5508BE76-6C56-9A47-80F0-1ADBE1F8E870}">
-      <dgm:prSet/>
-      <dgm:spPr/>
-      <dgm:t>
-        <a:bodyPr/>
-        <a:lstStyle/>
-        <a:p>
-          <a:endParaRPr lang="en-US"/>
-        </a:p>
-      </dgm:t>
-    </dgm:pt>
-    <dgm:pt modelId="{337A9FBA-709A-BE46-B435-25EC42A7409A}" type="sibTrans" cxnId="{5508BE76-6C56-9A47-80F0-1ADBE1F8E870}">
-      <dgm:prSet/>
-      <dgm:spPr/>
-      <dgm:t>
-        <a:bodyPr/>
-        <a:lstStyle/>
-        <a:p>
-          <a:endParaRPr lang="en-US"/>
-        </a:p>
-      </dgm:t>
-    </dgm:pt>
-    <dgm:pt modelId="{2C53ABBE-91C7-E94F-8283-8BAF87DF6558}">
-      <dgm:prSet/>
-      <dgm:spPr/>
-      <dgm:t>
-        <a:bodyPr/>
-        <a:lstStyle/>
-        <a:p>
-          <a:r>
-            <a:rPr lang="en-US"/>
-            <a:t>Accessible after A3 combat</a:t>
-          </a:r>
-        </a:p>
-      </dgm:t>
-    </dgm:pt>
-    <dgm:pt modelId="{DD8EE887-A664-8642-8F0D-4DFD296D5C37}" type="parTrans" cxnId="{88021B31-91A7-0444-8297-405240D97A9C}">
-      <dgm:prSet/>
-      <dgm:spPr/>
-      <dgm:t>
-        <a:bodyPr/>
-        <a:lstStyle/>
-        <a:p>
-          <a:endParaRPr lang="en-US"/>
-        </a:p>
-      </dgm:t>
-    </dgm:pt>
-    <dgm:pt modelId="{74D53856-69EE-444A-A19F-AA5E2CF039B9}" type="sibTrans" cxnId="{88021B31-91A7-0444-8297-405240D97A9C}">
-      <dgm:prSet/>
-      <dgm:spPr/>
-      <dgm:t>
-        <a:bodyPr/>
-        <a:lstStyle/>
-        <a:p>
-          <a:endParaRPr lang="en-US"/>
-        </a:p>
-      </dgm:t>
-    </dgm:pt>
-    <dgm:pt modelId="{02D7122F-EC85-7245-9478-5FDCD345A64D}">
-      <dgm:prSet/>
-      <dgm:spPr/>
-      <dgm:t>
-        <a:bodyPr/>
-        <a:lstStyle/>
-        <a:p>
-          <a:r>
-            <a:rPr lang="en-US"/>
-            <a:t>Part 1 location</a:t>
-          </a:r>
-        </a:p>
-      </dgm:t>
-    </dgm:pt>
-    <dgm:pt modelId="{B2A683C3-C3BF-6042-99E8-243353031B11}" type="parTrans" cxnId="{2D3B11D9-774D-8B49-A207-A5472A4AC66D}">
-      <dgm:prSet/>
-      <dgm:spPr/>
-      <dgm:t>
-        <a:bodyPr/>
-        <a:lstStyle/>
-        <a:p>
-          <a:endParaRPr lang="en-US"/>
-        </a:p>
-      </dgm:t>
-    </dgm:pt>
-    <dgm:pt modelId="{50CE753B-189E-D94D-959E-4AB8729F2687}" type="sibTrans" cxnId="{2D3B11D9-774D-8B49-A207-A5472A4AC66D}">
-      <dgm:prSet/>
-      <dgm:spPr/>
-      <dgm:t>
-        <a:bodyPr/>
-        <a:lstStyle/>
-        <a:p>
-          <a:endParaRPr lang="en-US"/>
-        </a:p>
-      </dgm:t>
-    </dgm:pt>
-    <dgm:pt modelId="{397D2507-16F1-BB42-AD27-5BA4CB9D3B7B}">
-      <dgm:prSet phldrT="[Text]"/>
-      <dgm:spPr/>
-      <dgm:t>
-        <a:bodyPr/>
-        <a:lstStyle/>
-        <a:p>
-          <a:r>
-            <a:rPr lang="en-US"/>
-            <a:t>C2 blocked by thorn bushes</a:t>
-          </a:r>
-        </a:p>
-      </dgm:t>
-    </dgm:pt>
-    <dgm:pt modelId="{AD3FA851-49B8-AE4B-8337-6D16A9E7FF97}" type="parTrans" cxnId="{3053E091-D358-6142-90C8-BA06A4F43AF3}">
-      <dgm:prSet/>
-      <dgm:spPr/>
-      <dgm:t>
-        <a:bodyPr/>
-        <a:lstStyle/>
-        <a:p>
-          <a:endParaRPr lang="en-US"/>
-        </a:p>
-      </dgm:t>
-    </dgm:pt>
-    <dgm:pt modelId="{E724F51A-8979-AF4B-9DBF-0AF9912724F3}" type="sibTrans" cxnId="{3053E091-D358-6142-90C8-BA06A4F43AF3}">
-      <dgm:prSet/>
-      <dgm:spPr/>
-      <dgm:t>
-        <a:bodyPr/>
-        <a:lstStyle/>
-        <a:p>
-          <a:endParaRPr lang="en-US"/>
-        </a:p>
-      </dgm:t>
-    </dgm:pt>
-    <dgm:pt modelId="{15DE16F5-9B50-1744-84BD-860591913C43}">
-      <dgm:prSet phldrT="[Text]"/>
-      <dgm:spPr/>
-      <dgm:t>
-        <a:bodyPr/>
-        <a:lstStyle/>
-        <a:p>
-          <a:r>
-            <a:rPr lang="en-US"/>
-            <a:t>Aggro herbivore; 2nd combat</a:t>
-          </a:r>
-        </a:p>
-      </dgm:t>
-    </dgm:pt>
-    <dgm:pt modelId="{1DF0606B-AFBA-8D44-AEF9-631F12B6F86B}" type="parTrans" cxnId="{5C1E58DE-2941-E149-B3C8-CBB4BDB0D270}">
-      <dgm:prSet/>
-      <dgm:spPr/>
-      <dgm:t>
-        <a:bodyPr/>
-        <a:lstStyle/>
-        <a:p>
-          <a:endParaRPr lang="en-US"/>
-        </a:p>
-      </dgm:t>
-    </dgm:pt>
-    <dgm:pt modelId="{E113AC76-073B-8F44-9045-B20F6E6E9BB4}" type="sibTrans" cxnId="{5C1E58DE-2941-E149-B3C8-CBB4BDB0D270}">
-      <dgm:prSet/>
-      <dgm:spPr/>
-      <dgm:t>
-        <a:bodyPr/>
-        <a:lstStyle/>
-        <a:p>
-          <a:endParaRPr lang="en-US"/>
-        </a:p>
-      </dgm:t>
-    </dgm:pt>
-    <dgm:pt modelId="{D972DB4D-8F1A-724C-B3F6-708D9CB68770}">
-      <dgm:prSet/>
-      <dgm:spPr/>
-      <dgm:t>
-        <a:bodyPr/>
-        <a:lstStyle/>
-        <a:p>
-          <a:r>
-            <a:rPr lang="en-US"/>
-            <a:t>B3 - </a:t>
-          </a:r>
-        </a:p>
-      </dgm:t>
-    </dgm:pt>
     <dgm:pt modelId="{398865E6-A13A-1F49-9E9C-BE328ED23C02}" type="parTrans" cxnId="{F4F353EC-33AF-E944-819C-1696F1CB6D85}">
       <dgm:prSet/>
       <dgm:spPr/>
@@ -5264,10 +4961,7 @@
         <a:bodyPr/>
         <a:lstStyle/>
         <a:p>
-          <a:r>
-            <a:rPr lang="en-US"/>
-            <a:t>C3 - </a:t>
-          </a:r>
+          <a:endParaRPr lang="en-US"/>
         </a:p>
       </dgm:t>
     </dgm:pt>
@@ -5338,7 +5032,7 @@
         <a:p>
           <a:r>
             <a:rPr lang="en-US"/>
-            <a:t>D4 - </a:t>
+            <a:t>D4 -</a:t>
           </a:r>
         </a:p>
       </dgm:t>
@@ -5463,6 +5157,402 @@
       </dgm:t>
     </dgm:pt>
     <dgm:pt modelId="{6F436142-E86F-7745-A2CE-DFC352D739A1}" type="sibTrans" cxnId="{46C9C678-ABEA-8A44-A678-61EFF42E1315}">
+      <dgm:prSet/>
+      <dgm:spPr/>
+      <dgm:t>
+        <a:bodyPr/>
+        <a:lstStyle/>
+        <a:p>
+          <a:endParaRPr lang="en-US"/>
+        </a:p>
+      </dgm:t>
+    </dgm:pt>
+    <dgm:pt modelId="{06528E55-91A7-5D4C-8028-EE42C331B16A}">
+      <dgm:prSet phldrT="[Text]"/>
+      <dgm:spPr/>
+      <dgm:t>
+        <a:bodyPr/>
+        <a:lstStyle/>
+        <a:p>
+          <a:r>
+            <a:rPr lang="en-US"/>
+            <a:t>//</a:t>
+          </a:r>
+        </a:p>
+      </dgm:t>
+    </dgm:pt>
+    <dgm:pt modelId="{52E28DA2-5ED9-854E-8FCD-1EDBD7F5C2E4}" type="parTrans" cxnId="{D2C29942-354E-744C-BF1D-2E76F4A8DC5B}">
+      <dgm:prSet/>
+      <dgm:spPr/>
+      <dgm:t>
+        <a:bodyPr/>
+        <a:lstStyle/>
+        <a:p>
+          <a:endParaRPr lang="en-US"/>
+        </a:p>
+      </dgm:t>
+    </dgm:pt>
+    <dgm:pt modelId="{A1082764-8C39-EC4E-942A-49D3C96AF496}" type="sibTrans" cxnId="{D2C29942-354E-744C-BF1D-2E76F4A8DC5B}">
+      <dgm:prSet/>
+      <dgm:spPr/>
+      <dgm:t>
+        <a:bodyPr/>
+        <a:lstStyle/>
+        <a:p>
+          <a:endParaRPr lang="en-US"/>
+        </a:p>
+      </dgm:t>
+    </dgm:pt>
+    <dgm:pt modelId="{A51614DD-75BD-6542-8CB5-140BD17BA444}">
+      <dgm:prSet phldrT="[Text]"/>
+      <dgm:spPr/>
+      <dgm:t>
+        <a:bodyPr/>
+        <a:lstStyle/>
+        <a:p>
+          <a:r>
+            <a:rPr lang="en-US"/>
+            <a:t>//</a:t>
+          </a:r>
+        </a:p>
+      </dgm:t>
+    </dgm:pt>
+    <dgm:pt modelId="{86380EED-D035-E441-9F4A-2DA7E5DEA1BD}" type="parTrans" cxnId="{F0D9A45C-1FA0-7147-B483-59E7B580B654}">
+      <dgm:prSet/>
+      <dgm:spPr/>
+      <dgm:t>
+        <a:bodyPr/>
+        <a:lstStyle/>
+        <a:p>
+          <a:endParaRPr lang="en-US"/>
+        </a:p>
+      </dgm:t>
+    </dgm:pt>
+    <dgm:pt modelId="{BC9823A1-CB29-0A46-860E-6A9AABC9F55B}" type="sibTrans" cxnId="{F0D9A45C-1FA0-7147-B483-59E7B580B654}">
+      <dgm:prSet/>
+      <dgm:spPr/>
+      <dgm:t>
+        <a:bodyPr/>
+        <a:lstStyle/>
+        <a:p>
+          <a:endParaRPr lang="en-US"/>
+        </a:p>
+      </dgm:t>
+    </dgm:pt>
+    <dgm:pt modelId="{38272745-A6EA-DA4A-83D0-9F4BA9833A08}">
+      <dgm:prSet/>
+      <dgm:spPr/>
+      <dgm:t>
+        <a:bodyPr/>
+        <a:lstStyle/>
+        <a:p>
+          <a:r>
+            <a:rPr lang="en-US"/>
+            <a:t>//</a:t>
+          </a:r>
+        </a:p>
+      </dgm:t>
+    </dgm:pt>
+    <dgm:pt modelId="{63195E31-EBCA-A749-9971-B7837ACE1B3E}" type="parTrans" cxnId="{B67F87C9-6F0F-FD40-992E-4DC321323664}">
+      <dgm:prSet/>
+      <dgm:spPr/>
+      <dgm:t>
+        <a:bodyPr/>
+        <a:lstStyle/>
+        <a:p>
+          <a:endParaRPr lang="en-US"/>
+        </a:p>
+      </dgm:t>
+    </dgm:pt>
+    <dgm:pt modelId="{5F027F04-0C6B-7542-BE36-1C08535506BD}" type="sibTrans" cxnId="{B67F87C9-6F0F-FD40-992E-4DC321323664}">
+      <dgm:prSet/>
+      <dgm:spPr/>
+      <dgm:t>
+        <a:bodyPr/>
+        <a:lstStyle/>
+        <a:p>
+          <a:endParaRPr lang="en-US"/>
+        </a:p>
+      </dgm:t>
+    </dgm:pt>
+    <dgm:pt modelId="{0B5F3CF1-40F1-5548-9AB4-BF51B3F65648}">
+      <dgm:prSet/>
+      <dgm:spPr/>
+      <dgm:t>
+        <a:bodyPr/>
+        <a:lstStyle/>
+        <a:p>
+          <a:r>
+            <a:rPr lang="en-US"/>
+            <a:t>//</a:t>
+          </a:r>
+        </a:p>
+      </dgm:t>
+    </dgm:pt>
+    <dgm:pt modelId="{6037BAA2-52FB-D64B-BE4D-B0109A86E8A2}" type="parTrans" cxnId="{7B11EF5E-FD6F-B046-9341-C6A3273332B3}">
+      <dgm:prSet/>
+      <dgm:spPr/>
+      <dgm:t>
+        <a:bodyPr/>
+        <a:lstStyle/>
+        <a:p>
+          <a:endParaRPr lang="en-US"/>
+        </a:p>
+      </dgm:t>
+    </dgm:pt>
+    <dgm:pt modelId="{F17875AA-88F7-7849-9EB9-6B9DDA8F154A}" type="sibTrans" cxnId="{7B11EF5E-FD6F-B046-9341-C6A3273332B3}">
+      <dgm:prSet/>
+      <dgm:spPr/>
+      <dgm:t>
+        <a:bodyPr/>
+        <a:lstStyle/>
+        <a:p>
+          <a:endParaRPr lang="en-US"/>
+        </a:p>
+      </dgm:t>
+    </dgm:pt>
+    <dgm:pt modelId="{DB6C507F-F721-7143-BB27-FEC95B36E2D3}">
+      <dgm:prSet/>
+      <dgm:spPr/>
+      <dgm:t>
+        <a:bodyPr/>
+        <a:lstStyle/>
+        <a:p>
+          <a:r>
+            <a:rPr lang="en-US"/>
+            <a:t>/</a:t>
+          </a:r>
+        </a:p>
+      </dgm:t>
+    </dgm:pt>
+    <dgm:pt modelId="{4B72B1A5-EB8C-6641-8800-34AB51BB89D7}" type="parTrans" cxnId="{B98564A1-D45B-C942-9978-406944883551}">
+      <dgm:prSet/>
+      <dgm:spPr/>
+      <dgm:t>
+        <a:bodyPr/>
+        <a:lstStyle/>
+        <a:p>
+          <a:endParaRPr lang="en-US"/>
+        </a:p>
+      </dgm:t>
+    </dgm:pt>
+    <dgm:pt modelId="{628F5761-5134-7246-83EC-88F2E80A2F75}" type="sibTrans" cxnId="{B98564A1-D45B-C942-9978-406944883551}">
+      <dgm:prSet/>
+      <dgm:spPr/>
+      <dgm:t>
+        <a:bodyPr/>
+        <a:lstStyle/>
+        <a:p>
+          <a:endParaRPr lang="en-US"/>
+        </a:p>
+      </dgm:t>
+    </dgm:pt>
+    <dgm:pt modelId="{2810E133-F2DA-6843-ABCA-2082F46F7D66}">
+      <dgm:prSet/>
+      <dgm:spPr/>
+      <dgm:t>
+        <a:bodyPr/>
+        <a:lstStyle/>
+        <a:p>
+          <a:r>
+            <a:rPr lang="en-US"/>
+            <a:t>// </a:t>
+          </a:r>
+        </a:p>
+      </dgm:t>
+    </dgm:pt>
+    <dgm:pt modelId="{428A12D9-EC1F-154F-9E32-8C21BB93D589}" type="parTrans" cxnId="{E2A75AE1-8586-D848-8697-4AB5EF649D6C}">
+      <dgm:prSet/>
+      <dgm:spPr/>
+      <dgm:t>
+        <a:bodyPr/>
+        <a:lstStyle/>
+        <a:p>
+          <a:endParaRPr lang="en-US"/>
+        </a:p>
+      </dgm:t>
+    </dgm:pt>
+    <dgm:pt modelId="{F1F72513-1470-0346-B804-1937C8380BB0}" type="sibTrans" cxnId="{E2A75AE1-8586-D848-8697-4AB5EF649D6C}">
+      <dgm:prSet/>
+      <dgm:spPr/>
+      <dgm:t>
+        <a:bodyPr/>
+        <a:lstStyle/>
+        <a:p>
+          <a:endParaRPr lang="en-US"/>
+        </a:p>
+      </dgm:t>
+    </dgm:pt>
+    <dgm:pt modelId="{7D68F26B-1410-B14F-BBEF-97D31994B49C}">
+      <dgm:prSet/>
+      <dgm:spPr/>
+      <dgm:t>
+        <a:bodyPr/>
+        <a:lstStyle/>
+        <a:p>
+          <a:r>
+            <a:rPr lang="en-US"/>
+            <a:t>//</a:t>
+          </a:r>
+        </a:p>
+      </dgm:t>
+    </dgm:pt>
+    <dgm:pt modelId="{AA5AE85B-9A8C-B649-B644-6EEB6F7B9F82}" type="parTrans" cxnId="{C6D4175C-1153-484A-9EB6-51594D03EF4E}">
+      <dgm:prSet/>
+      <dgm:spPr/>
+      <dgm:t>
+        <a:bodyPr/>
+        <a:lstStyle/>
+        <a:p>
+          <a:endParaRPr lang="en-US"/>
+        </a:p>
+      </dgm:t>
+    </dgm:pt>
+    <dgm:pt modelId="{1C11E0BA-9D49-124B-8F0A-9003D26D9C1D}" type="sibTrans" cxnId="{C6D4175C-1153-484A-9EB6-51594D03EF4E}">
+      <dgm:prSet/>
+      <dgm:spPr/>
+      <dgm:t>
+        <a:bodyPr/>
+        <a:lstStyle/>
+        <a:p>
+          <a:endParaRPr lang="en-US"/>
+        </a:p>
+      </dgm:t>
+    </dgm:pt>
+    <dgm:pt modelId="{4A3F5A2D-D7CD-8549-AC4D-D667CB2CB25F}">
+      <dgm:prSet/>
+      <dgm:spPr/>
+      <dgm:t>
+        <a:bodyPr/>
+        <a:lstStyle/>
+        <a:p>
+          <a:r>
+            <a:rPr lang="en-US"/>
+            <a:t>Location of time machine.</a:t>
+          </a:r>
+        </a:p>
+      </dgm:t>
+    </dgm:pt>
+    <dgm:pt modelId="{5FE14B2C-7C34-814B-9146-BB7CCE746D74}" type="parTrans" cxnId="{FEF6633A-C186-9E42-B2F6-8EAD56ACFD9D}">
+      <dgm:prSet/>
+      <dgm:spPr/>
+      <dgm:t>
+        <a:bodyPr/>
+        <a:lstStyle/>
+        <a:p>
+          <a:endParaRPr lang="en-US"/>
+        </a:p>
+      </dgm:t>
+    </dgm:pt>
+    <dgm:pt modelId="{E8D2AA7D-1D70-2E47-BD01-F50D11AFA214}" type="sibTrans" cxnId="{FEF6633A-C186-9E42-B2F6-8EAD56ACFD9D}">
+      <dgm:prSet/>
+      <dgm:spPr/>
+      <dgm:t>
+        <a:bodyPr/>
+        <a:lstStyle/>
+        <a:p>
+          <a:endParaRPr lang="en-US"/>
+        </a:p>
+      </dgm:t>
+    </dgm:pt>
+    <dgm:pt modelId="{6E585E27-AAD6-504C-9091-6B62A8F7E9BA}">
+      <dgm:prSet/>
+      <dgm:spPr/>
+      <dgm:t>
+        <a:bodyPr/>
+        <a:lstStyle/>
+        <a:p>
+          <a:r>
+            <a:rPr lang="en-US"/>
+            <a:t>//</a:t>
+          </a:r>
+        </a:p>
+      </dgm:t>
+    </dgm:pt>
+    <dgm:pt modelId="{75E5CBA4-9E3A-4648-859C-28DBCC474E37}" type="parTrans" cxnId="{E0063B31-E93E-EB4D-92FB-166CACFE3293}">
+      <dgm:prSet/>
+      <dgm:spPr/>
+      <dgm:t>
+        <a:bodyPr/>
+        <a:lstStyle/>
+        <a:p>
+          <a:endParaRPr lang="en-US"/>
+        </a:p>
+      </dgm:t>
+    </dgm:pt>
+    <dgm:pt modelId="{9BBDD374-39B5-1346-9849-3588093DF575}" type="sibTrans" cxnId="{E0063B31-E93E-EB4D-92FB-166CACFE3293}">
+      <dgm:prSet/>
+      <dgm:spPr/>
+      <dgm:t>
+        <a:bodyPr/>
+        <a:lstStyle/>
+        <a:p>
+          <a:endParaRPr lang="en-US"/>
+        </a:p>
+      </dgm:t>
+    </dgm:pt>
+    <dgm:pt modelId="{357056AC-D064-7A41-B68A-A42CA50572EC}">
+      <dgm:prSet/>
+      <dgm:spPr/>
+      <dgm:t>
+        <a:bodyPr/>
+        <a:lstStyle/>
+        <a:p>
+          <a:r>
+            <a:rPr lang="en-US"/>
+            <a:t>Start and end point of game</a:t>
+          </a:r>
+        </a:p>
+      </dgm:t>
+    </dgm:pt>
+    <dgm:pt modelId="{0D4D9C6A-24A2-E948-8C3B-B4FC1F41BCCC}" type="parTrans" cxnId="{92F1503A-107A-534F-9189-97142111EAFC}">
+      <dgm:prSet/>
+      <dgm:spPr/>
+      <dgm:t>
+        <a:bodyPr/>
+        <a:lstStyle/>
+        <a:p>
+          <a:endParaRPr lang="en-US"/>
+        </a:p>
+      </dgm:t>
+    </dgm:pt>
+    <dgm:pt modelId="{CA80536F-E7FF-5842-AE7D-D3D04E776344}" type="sibTrans" cxnId="{92F1503A-107A-534F-9189-97142111EAFC}">
+      <dgm:prSet/>
+      <dgm:spPr/>
+      <dgm:t>
+        <a:bodyPr/>
+        <a:lstStyle/>
+        <a:p>
+          <a:endParaRPr lang="en-US"/>
+        </a:p>
+      </dgm:t>
+    </dgm:pt>
+    <dgm:pt modelId="{7082C8AC-08BE-1349-83DC-F8BF0A2FE400}">
+      <dgm:prSet/>
+      <dgm:spPr/>
+      <dgm:t>
+        <a:bodyPr/>
+        <a:lstStyle/>
+        <a:p>
+          <a:r>
+            <a:rPr lang="en-US"/>
+            <a:t>Top left quadrant is part of a lake (inaccessible)</a:t>
+          </a:r>
+        </a:p>
+      </dgm:t>
+    </dgm:pt>
+    <dgm:pt modelId="{A433C349-B46B-E640-8A27-D8DCAED04E4D}" type="parTrans" cxnId="{D54133A1-7D27-B647-BEE8-03E7F5450AF4}">
+      <dgm:prSet/>
+      <dgm:spPr/>
+      <dgm:t>
+        <a:bodyPr/>
+        <a:lstStyle/>
+        <a:p>
+          <a:endParaRPr lang="en-US"/>
+        </a:p>
+      </dgm:t>
+    </dgm:pt>
+    <dgm:pt modelId="{D9471A95-8E51-6444-BBFC-7C3C4E3C829D}" type="sibTrans" cxnId="{D54133A1-7D27-B647-BEE8-03E7F5450AF4}">
       <dgm:prSet/>
       <dgm:spPr/>
       <dgm:t>
@@ -5806,76 +5896,78 @@
     <dgm:cxn modelId="{7A996517-0E69-4348-892B-1136BA8847FB}" type="presOf" srcId="{C6118E1E-DF85-B545-B436-260B5F2E1B7C}" destId="{7413F362-73BE-E043-B391-48CFE950688E}" srcOrd="0" destOrd="0" presId="urn:microsoft.com/office/officeart/2005/8/layout/bProcess4"/>
     <dgm:cxn modelId="{09C70418-2749-B74D-ABAE-2C2CB37BB079}" type="presOf" srcId="{A9E6FDD4-D277-6A4C-9060-F3A5C02EF5F0}" destId="{87E7709C-D013-CF45-844D-90464CA33A23}" srcOrd="0" destOrd="0" presId="urn:microsoft.com/office/officeart/2005/8/layout/bProcess4"/>
     <dgm:cxn modelId="{35C2D319-7255-6441-8A72-435AFC23BD7F}" srcId="{90B26AE5-39D9-574A-AE01-D9BC7B01F560}" destId="{D3F7BFE9-54E7-184F-AC57-5B3371B247FA}" srcOrd="0" destOrd="0" parTransId="{6DF73D88-6714-0442-BA2C-D80DEEF454E1}" sibTransId="{6F8F03FD-1EA6-B049-9705-D2BF69F147BC}"/>
-    <dgm:cxn modelId="{A64AF71A-93BE-B34D-99FA-C43459110DBC}" type="presOf" srcId="{02D7122F-EC85-7245-9478-5FDCD345A64D}" destId="{B7D34BF3-7B0B-714C-9639-39F1FDA3EF31}" srcOrd="0" destOrd="2" presId="urn:microsoft.com/office/officeart/2005/8/layout/bProcess4"/>
+    <dgm:cxn modelId="{8875351A-F761-EB4E-8164-5D1FF8436D6F}" type="presOf" srcId="{A51614DD-75BD-6542-8CB5-140BD17BA444}" destId="{87E7709C-D013-CF45-844D-90464CA33A23}" srcOrd="0" destOrd="1" presId="urn:microsoft.com/office/officeart/2005/8/layout/bProcess4"/>
     <dgm:cxn modelId="{186C1C1B-343B-794F-A5F7-DF4705B05544}" type="presOf" srcId="{2282AC57-4492-6845-9D40-76B2C428EDE1}" destId="{38BE9A56-4E13-DC4E-9FAF-46AEAE05DA3E}" srcOrd="0" destOrd="0" presId="urn:microsoft.com/office/officeart/2005/8/layout/bProcess4"/>
-    <dgm:cxn modelId="{F438CE23-86B2-C747-825C-948D3B09D8B0}" type="presOf" srcId="{F24C2F67-E84C-5947-9DBD-1A723F06F5BB}" destId="{1B30439B-E8F7-0E44-B3F5-2893FFAE42AD}" srcOrd="0" destOrd="2" presId="urn:microsoft.com/office/officeart/2005/8/layout/bProcess4"/>
-    <dgm:cxn modelId="{94A32C26-7A98-2B44-BDBC-462B72344FDA}" type="presOf" srcId="{889FC225-AF08-604D-AE5F-B7727A0AAADB}" destId="{1B30439B-E8F7-0E44-B3F5-2893FFAE42AD}" srcOrd="0" destOrd="1" presId="urn:microsoft.com/office/officeart/2005/8/layout/bProcess4"/>
     <dgm:cxn modelId="{F52BBA2B-CD81-364E-883D-1436DA39333B}" type="presOf" srcId="{767A9322-085A-9A45-9AB6-71DA34ADB319}" destId="{F028C4CD-E480-E84C-9759-1635B73D2FBD}" srcOrd="0" destOrd="0" presId="urn:microsoft.com/office/officeart/2005/8/layout/bProcess4"/>
-    <dgm:cxn modelId="{9855B32D-392A-A64C-AC73-E4B236670B11}" type="presOf" srcId="{5E729B20-5B74-6D41-A9F2-D9E7631F877C}" destId="{450FC94E-3730-8643-807F-72280222C135}" srcOrd="0" destOrd="2" presId="urn:microsoft.com/office/officeart/2005/8/layout/bProcess4"/>
     <dgm:cxn modelId="{4A580A2E-7775-A441-867A-D05F17E29EDD}" srcId="{90244C63-DC45-B648-8094-6BDC777250A0}" destId="{A9E6FDD4-D277-6A4C-9060-F3A5C02EF5F0}" srcOrd="2" destOrd="0" parTransId="{C1A0DC3B-091E-054E-860C-9B9F672AB528}" sibTransId="{38B69306-2A70-B345-A6D9-D3BDA7134563}"/>
-    <dgm:cxn modelId="{4775C42E-02D4-6D4A-AFB0-3FE42863894F}" srcId="{90B26AE5-39D9-574A-AE01-D9BC7B01F560}" destId="{666C6242-9876-8F46-8AF1-71C51427C6C2}" srcOrd="1" destOrd="0" parTransId="{484B30D2-9F32-6A4A-B624-A56E37B253C7}" sibTransId="{2C9B0845-92EC-6F49-9338-90ACF3B4E9FB}"/>
-    <dgm:cxn modelId="{AD68392F-B050-964A-AAC7-357D97F5234C}" srcId="{E64ED3C6-0EAA-F743-B797-59E33EB303C7}" destId="{5E729B20-5B74-6D41-A9F2-D9E7631F877C}" srcOrd="1" destOrd="0" parTransId="{2F82BB32-6109-7A45-88DE-C55C349F6E44}" sibTransId="{C1A14E36-4997-024B-A840-3FCF003E928A}"/>
     <dgm:cxn modelId="{D8939D30-2208-CF46-9F88-5403B38117B1}" type="presOf" srcId="{5AF9C2AC-EDA2-024F-A905-18FBBCF9481D}" destId="{3056C2D6-C8B5-E54A-B453-22A78571D724}" srcOrd="0" destOrd="0" presId="urn:microsoft.com/office/officeart/2005/8/layout/bProcess4"/>
     <dgm:cxn modelId="{0E0BFA30-DA88-0041-8098-608BB88DC7A4}" type="presOf" srcId="{D082902C-77BC-F24D-9D16-822F6BCF1BFD}" destId="{D8A822FB-8A27-6545-82ED-7ECD33DB9F5F}" srcOrd="0" destOrd="0" presId="urn:microsoft.com/office/officeart/2005/8/layout/bProcess4"/>
     <dgm:cxn modelId="{88021B31-91A7-0444-8297-405240D97A9C}" srcId="{ABB533FB-C6AD-514B-ABDB-994D8802400B}" destId="{2C53ABBE-91C7-E94F-8283-8BAF87DF6558}" srcOrd="0" destOrd="0" parTransId="{DD8EE887-A664-8642-8F0D-4DFD296D5C37}" sibTransId="{74D53856-69EE-444A-A19F-AA5E2CF039B9}"/>
+    <dgm:cxn modelId="{E0063B31-E93E-EB4D-92FB-166CACFE3293}" srcId="{E64ED3C6-0EAA-F743-B797-59E33EB303C7}" destId="{6E585E27-AAD6-504C-9091-6B62A8F7E9BA}" srcOrd="0" destOrd="0" parTransId="{75E5CBA4-9E3A-4648-859C-28DBCC474E37}" sibTransId="{9BBDD374-39B5-1346-9849-3588093DF575}"/>
+    <dgm:cxn modelId="{31B23033-16A3-C143-93EA-DF891BBDA7BB}" type="presOf" srcId="{7082C8AC-08BE-1349-83DC-F8BF0A2FE400}" destId="{D253DAE3-E662-974D-8268-2E6E5FEE8D78}" srcOrd="0" destOrd="1" presId="urn:microsoft.com/office/officeart/2005/8/layout/bProcess4"/>
     <dgm:cxn modelId="{7238BB35-95BC-5C46-935B-C898A22A98F1}" type="presOf" srcId="{A4EE8C1C-A33A-354F-8F8C-75174D3BA89E}" destId="{1B30439B-E8F7-0E44-B3F5-2893FFAE42AD}" srcOrd="0" destOrd="0" presId="urn:microsoft.com/office/officeart/2005/8/layout/bProcess4"/>
+    <dgm:cxn modelId="{92F1503A-107A-534F-9189-97142111EAFC}" srcId="{A4EE8C1C-A33A-354F-8F8C-75174D3BA89E}" destId="{357056AC-D064-7A41-B68A-A42CA50572EC}" srcOrd="1" destOrd="0" parTransId="{0D4D9C6A-24A2-E948-8C3B-B4FC1F41BCCC}" sibTransId="{CA80536F-E7FF-5842-AE7D-D3D04E776344}"/>
+    <dgm:cxn modelId="{FEF6633A-C186-9E42-B2F6-8EAD56ACFD9D}" srcId="{A4EE8C1C-A33A-354F-8F8C-75174D3BA89E}" destId="{4A3F5A2D-D7CD-8549-AC4D-D667CB2CB25F}" srcOrd="0" destOrd="0" parTransId="{5FE14B2C-7C34-814B-9146-BB7CCE746D74}" sibTransId="{E8D2AA7D-1D70-2E47-BD01-F50D11AFA214}"/>
+    <dgm:cxn modelId="{D2C29942-354E-744C-BF1D-2E76F4A8DC5B}" srcId="{EF41DAE0-3278-F34C-B6E6-5CA0EBD26820}" destId="{06528E55-91A7-5D4C-8028-EE42C331B16A}" srcOrd="0" destOrd="0" parTransId="{52E28DA2-5ED9-854E-8FCD-1EDBD7F5C2E4}" sibTransId="{A1082764-8C39-EC4E-942A-49D3C96AF496}"/>
     <dgm:cxn modelId="{4EF5A545-414B-234D-B962-A298EBFFE5DB}" type="presOf" srcId="{1CC332C9-4704-424C-98C7-4419968F6A9F}" destId="{F5840690-85AE-8547-A75B-AC8941A99B65}" srcOrd="0" destOrd="1" presId="urn:microsoft.com/office/officeart/2005/8/layout/bProcess4"/>
     <dgm:cxn modelId="{FF670149-1BDC-4149-8FE3-7B9C3E7F20DA}" type="presOf" srcId="{38B69306-2A70-B345-A6D9-D3BDA7134563}" destId="{066E5F90-C400-5E41-821E-FDF17B449D27}" srcOrd="0" destOrd="0" presId="urn:microsoft.com/office/officeart/2005/8/layout/bProcess4"/>
     <dgm:cxn modelId="{4B0E0F4F-D946-0045-9982-B9A117E0DD53}" type="presOf" srcId="{90B26AE5-39D9-574A-AE01-D9BC7B01F560}" destId="{FEA998ED-77F0-9542-8A10-5E77C7622678}" srcOrd="0" destOrd="0" presId="urn:microsoft.com/office/officeart/2005/8/layout/bProcess4"/>
     <dgm:cxn modelId="{AFF91552-C1FB-0041-80ED-3BD0A13EEB61}" type="presOf" srcId="{8B39F82C-C872-CD45-8502-99B6A1E0B6AE}" destId="{F04118AF-4777-7F43-AD27-EBE5041CFAF4}" srcOrd="0" destOrd="0" presId="urn:microsoft.com/office/officeart/2005/8/layout/bProcess4"/>
     <dgm:cxn modelId="{2A823752-42B1-1E4A-9969-45196BD066DC}" srcId="{90244C63-DC45-B648-8094-6BDC777250A0}" destId="{EB561742-502A-7B4C-9084-F16E2E48E8E2}" srcOrd="13" destOrd="0" parTransId="{7DA346E2-B8EE-914E-83F7-2BFC7E404C15}" sibTransId="{5AF9C2AC-EDA2-024F-A905-18FBBCF9481D}"/>
-    <dgm:cxn modelId="{FA20CE54-6657-2D43-8F21-9F68B425462C}" srcId="{E64ED3C6-0EAA-F743-B797-59E33EB303C7}" destId="{131C7B12-9BDC-A043-967C-8B19F058EE41}" srcOrd="0" destOrd="0" parTransId="{0FB7E7A5-AC26-444E-B7AD-4B574D545EA5}" sibTransId="{DFB7DE53-B4CC-E347-943A-1A1B0C6C0221}"/>
+    <dgm:cxn modelId="{C6D4175C-1153-484A-9EB6-51594D03EF4E}" srcId="{CDAA7E12-BFE0-124F-8A08-15BD179183D6}" destId="{7D68F26B-1410-B14F-BBEF-97D31994B49C}" srcOrd="0" destOrd="0" parTransId="{AA5AE85B-9A8C-B649-B644-6EEB6F7B9F82}" sibTransId="{1C11E0BA-9D49-124B-8F0A-9003D26D9C1D}"/>
     <dgm:cxn modelId="{6F65215C-0F47-B644-BD8A-F0F7FBEC8F69}" srcId="{90244C63-DC45-B648-8094-6BDC777250A0}" destId="{E64ED3C6-0EAA-F743-B797-59E33EB303C7}" srcOrd="4" destOrd="0" parTransId="{931F9366-5BA1-9E41-9C4F-746E2E4EE5F5}" sibTransId="{94BEE559-9E22-2649-A469-D171A230FA63}"/>
-    <dgm:cxn modelId="{2B27105E-7965-B143-B603-3E28DB4D3A60}" srcId="{882F3EFD-108D-DF4E-902F-FE5FE078DA10}" destId="{E6E38E53-DD60-2045-8E58-8BCAD47DB8DA}" srcOrd="1" destOrd="0" parTransId="{7BECFB67-0158-9E4B-BF2F-B13730CA500C}" sibTransId="{C76575BC-407E-A24D-A6A9-1E351E073BEB}"/>
-    <dgm:cxn modelId="{483D3566-539F-7B46-B34F-44548CFA4F82}" type="presOf" srcId="{FBA33D8D-31A1-8543-81A1-D55E8D57E1E3}" destId="{F5840690-85AE-8547-A75B-AC8941A99B65}" srcOrd="0" destOrd="3" presId="urn:microsoft.com/office/officeart/2005/8/layout/bProcess4"/>
+    <dgm:cxn modelId="{F0D9A45C-1FA0-7147-B483-59E7B580B654}" srcId="{A9E6FDD4-D277-6A4C-9060-F3A5C02EF5F0}" destId="{A51614DD-75BD-6542-8CB5-140BD17BA444}" srcOrd="0" destOrd="0" parTransId="{86380EED-D035-E441-9F4A-2DA7E5DEA1BD}" sibTransId="{BC9823A1-CB29-0A46-860E-6A9AABC9F55B}"/>
+    <dgm:cxn modelId="{7B11EF5E-FD6F-B046-9341-C6A3273332B3}" srcId="{33BD8B0F-6043-534F-8018-CE043E8F9A6C}" destId="{0B5F3CF1-40F1-5548-9AB4-BF51B3F65648}" srcOrd="0" destOrd="0" parTransId="{6037BAA2-52FB-D64B-BE4D-B0109A86E8A2}" sibTransId="{F17875AA-88F7-7849-9EB9-6B9DDA8F154A}"/>
+    <dgm:cxn modelId="{92BE8860-CF40-8B4E-A151-FC3D3E98A97E}" type="presOf" srcId="{0B5F3CF1-40F1-5548-9AB4-BF51B3F65648}" destId="{3902DE4D-D578-574E-964D-DA8290A2A2C1}" srcOrd="0" destOrd="1" presId="urn:microsoft.com/office/officeart/2005/8/layout/bProcess4"/>
+    <dgm:cxn modelId="{483D3566-539F-7B46-B34F-44548CFA4F82}" type="presOf" srcId="{FBA33D8D-31A1-8543-81A1-D55E8D57E1E3}" destId="{F5840690-85AE-8547-A75B-AC8941A99B65}" srcOrd="0" destOrd="2" presId="urn:microsoft.com/office/officeart/2005/8/layout/bProcess4"/>
     <dgm:cxn modelId="{D22D2A6C-98E4-EA4B-8C96-6FBADFCB1740}" srcId="{90244C63-DC45-B648-8094-6BDC777250A0}" destId="{2282AC57-4492-6845-9D40-76B2C428EDE1}" srcOrd="3" destOrd="0" parTransId="{BD6FAF10-C852-4F4A-9501-6F3D954D5E19}" sibTransId="{340BFD50-F412-7C41-B2E2-6D29A453E0F9}"/>
     <dgm:cxn modelId="{0033DC6F-3873-B740-B41F-098423405EBC}" type="presOf" srcId="{D3F7BFE9-54E7-184F-AC57-5B3371B247FA}" destId="{FEA998ED-77F0-9542-8A10-5E77C7622678}" srcOrd="0" destOrd="1" presId="urn:microsoft.com/office/officeart/2005/8/layout/bProcess4"/>
     <dgm:cxn modelId="{1D26B673-216B-6B45-A594-088F5EDD9D84}" type="presOf" srcId="{15DE16F5-9B50-1744-84BD-860591913C43}" destId="{38BE9A56-4E13-DC4E-9FAF-46AEAE05DA3E}" srcOrd="0" destOrd="1" presId="urn:microsoft.com/office/officeart/2005/8/layout/bProcess4"/>
-    <dgm:cxn modelId="{5508BE76-6C56-9A47-80F0-1ADBE1F8E870}" srcId="{90B26AE5-39D9-574A-AE01-D9BC7B01F560}" destId="{F9737C5E-ABFD-CD4C-BA01-2B672D366123}" srcOrd="2" destOrd="0" parTransId="{AFF8D495-67F7-4E4A-BF44-3F87A4CDD479}" sibTransId="{337A9FBA-709A-BE46-B435-25EC42A7409A}"/>
     <dgm:cxn modelId="{46C9C678-ABEA-8A44-A678-61EFF42E1315}" srcId="{90244C63-DC45-B648-8094-6BDC777250A0}" destId="{A3EBC50C-2E39-854C-8A63-7106B7C3C89E}" srcOrd="15" destOrd="0" parTransId="{399D5354-05D5-5F44-AC86-4D63AE58EE7A}" sibTransId="{6F436142-E86F-7745-A2CE-DFC352D739A1}"/>
-    <dgm:cxn modelId="{DFC53E7C-4461-2947-ACA2-7448C7AC18F9}" type="presOf" srcId="{F9737C5E-ABFD-CD4C-BA01-2B672D366123}" destId="{FEA998ED-77F0-9542-8A10-5E77C7622678}" srcOrd="0" destOrd="3" presId="urn:microsoft.com/office/officeart/2005/8/layout/bProcess4"/>
-    <dgm:cxn modelId="{84E3357F-A937-FA42-B847-F90834BFC638}" srcId="{DD24281D-2C8D-5C48-B9BF-451D7C1DE990}" destId="{3D181BB5-2A7B-A443-BFFC-32EBECD63DB9}" srcOrd="1" destOrd="0" parTransId="{964550EB-A175-424B-9360-04B0C3C6F194}" sibTransId="{BA49934F-9C03-E845-8266-7EAAB8834D7E}"/>
+    <dgm:cxn modelId="{75B4B97B-611E-0442-9C11-823DDBB19BAE}" type="presOf" srcId="{4A3F5A2D-D7CD-8549-AC4D-D667CB2CB25F}" destId="{1B30439B-E8F7-0E44-B3F5-2893FFAE42AD}" srcOrd="0" destOrd="1" presId="urn:microsoft.com/office/officeart/2005/8/layout/bProcess4"/>
     <dgm:cxn modelId="{87B64C85-6054-E948-94D8-5530D1EA7B94}" srcId="{882F3EFD-108D-DF4E-902F-FE5FE078DA10}" destId="{666045B4-C7B3-A946-BE9F-77E750D9161D}" srcOrd="0" destOrd="0" parTransId="{C31C4A6B-450C-7742-BAAB-E624C3104C37}" sibTransId="{F5EB8BC0-E17C-D148-AAB9-56FE188D45EC}"/>
+    <dgm:cxn modelId="{29694C86-A059-004E-B4C7-D4B7DB795D73}" type="presOf" srcId="{06528E55-91A7-5D4C-8028-EE42C331B16A}" destId="{FEE3BE2C-FB23-CC4F-AA8D-3B139045DE5B}" srcOrd="0" destOrd="1" presId="urn:microsoft.com/office/officeart/2005/8/layout/bProcess4"/>
     <dgm:cxn modelId="{9CE06A87-6E90-B148-BA67-D5C7C3AABCCA}" type="presOf" srcId="{DD24281D-2C8D-5C48-B9BF-451D7C1DE990}" destId="{F5840690-85AE-8547-A75B-AC8941A99B65}" srcOrd="0" destOrd="0" presId="urn:microsoft.com/office/officeart/2005/8/layout/bProcess4"/>
     <dgm:cxn modelId="{4625438B-CD0C-A241-969F-A5762DDACE2E}" type="presOf" srcId="{EF41DAE0-3278-F34C-B6E6-5CA0EBD26820}" destId="{FEE3BE2C-FB23-CC4F-AA8D-3B139045DE5B}" srcOrd="0" destOrd="0" presId="urn:microsoft.com/office/officeart/2005/8/layout/bProcess4"/>
     <dgm:cxn modelId="{78E0318D-32DE-D14A-A528-5E2840C3B1BC}" type="presOf" srcId="{666045B4-C7B3-A946-BE9F-77E750D9161D}" destId="{60D9C8B4-E545-AB4B-B0F0-1E50B03CC1F4}" srcOrd="0" destOrd="1" presId="urn:microsoft.com/office/officeart/2005/8/layout/bProcess4"/>
-    <dgm:cxn modelId="{8D8C508E-8D08-E447-A937-F0CCF64B5C9E}" type="presOf" srcId="{E6E38E53-DD60-2045-8E58-8BCAD47DB8DA}" destId="{60D9C8B4-E545-AB4B-B0F0-1E50B03CC1F4}" srcOrd="0" destOrd="2" presId="urn:microsoft.com/office/officeart/2005/8/layout/bProcess4"/>
-    <dgm:cxn modelId="{3053E091-D358-6142-90C8-BA06A4F43AF3}" srcId="{E64ED3C6-0EAA-F743-B797-59E33EB303C7}" destId="{397D2507-16F1-BB42-AD27-5BA4CB9D3B7B}" srcOrd="2" destOrd="0" parTransId="{AD3FA851-49B8-AE4B-8337-6D16A9E7FF97}" sibTransId="{E724F51A-8979-AF4B-9DBF-0AF9912724F3}"/>
-    <dgm:cxn modelId="{2633A692-9A74-354A-B4C5-C97519B16E56}" srcId="{A4EE8C1C-A33A-354F-8F8C-75174D3BA89E}" destId="{F24C2F67-E84C-5947-9DBD-1A723F06F5BB}" srcOrd="1" destOrd="0" parTransId="{E19C6DC2-9640-5844-8893-5A33D411A9D9}" sibTransId="{4D2DA971-4FA7-6F48-BE8D-F2092639E02E}"/>
     <dgm:cxn modelId="{BED2D596-E335-B748-BAED-2096A1F5AEF8}" srcId="{90244C63-DC45-B648-8094-6BDC777250A0}" destId="{EF41DAE0-3278-F34C-B6E6-5CA0EBD26820}" srcOrd="1" destOrd="0" parTransId="{38A7A8AA-A751-D747-B3DA-51D54404CD23}" sibTransId="{767A9322-085A-9A45-9AB6-71DA34ADB319}"/>
     <dgm:cxn modelId="{C759FD9A-6428-7E40-B686-5E4A7C5724E2}" type="presOf" srcId="{EB561742-502A-7B4C-9084-F16E2E48E8E2}" destId="{D4B82BF7-FE59-3C44-8373-00B58B79B85F}" srcOrd="0" destOrd="0" presId="urn:microsoft.com/office/officeart/2005/8/layout/bProcess4"/>
     <dgm:cxn modelId="{4AD6E19B-F8BC-864C-9485-AA26850B6356}" type="presOf" srcId="{2C53ABBE-91C7-E94F-8283-8BAF87DF6558}" destId="{B7D34BF3-7B0B-714C-9639-39F1FDA3EF31}" srcOrd="0" destOrd="1" presId="urn:microsoft.com/office/officeart/2005/8/layout/bProcess4"/>
+    <dgm:cxn modelId="{D54133A1-7D27-B647-BEE8-03E7F5450AF4}" srcId="{D972DB4D-8F1A-724C-B3F6-708D9CB68770}" destId="{7082C8AC-08BE-1349-83DC-F8BF0A2FE400}" srcOrd="0" destOrd="0" parTransId="{A433C349-B46B-E640-8A27-D8DCAED04E4D}" sibTransId="{D9471A95-8E51-6444-BBFC-7C3C4E3C829D}"/>
+    <dgm:cxn modelId="{B98564A1-D45B-C942-9978-406944883551}" srcId="{EB561742-502A-7B4C-9084-F16E2E48E8E2}" destId="{DB6C507F-F721-7143-BB27-FEC95B36E2D3}" srcOrd="0" destOrd="0" parTransId="{4B72B1A5-EB8C-6641-8800-34AB51BB89D7}" sibTransId="{628F5761-5134-7246-83EC-88F2E80A2F75}"/>
     <dgm:cxn modelId="{F984FBA2-018F-0C4A-BCB4-B07BBC12588E}" srcId="{90244C63-DC45-B648-8094-6BDC777250A0}" destId="{33BD8B0F-6043-534F-8018-CE043E8F9A6C}" srcOrd="14" destOrd="0" parTransId="{4F898034-E2E1-564F-A701-296DB4F2F733}" sibTransId="{58132399-70A8-EB46-9A9D-506AEB981872}"/>
-    <dgm:cxn modelId="{E39020A6-EF81-8E47-8B55-079612C137E0}" srcId="{DD24281D-2C8D-5C48-B9BF-451D7C1DE990}" destId="{FBA33D8D-31A1-8543-81A1-D55E8D57E1E3}" srcOrd="2" destOrd="0" parTransId="{90A9FADD-9017-C346-8FB0-A886896B4437}" sibTransId="{D6A7FB19-EDB6-3247-9240-81B4EDE2306D}"/>
+    <dgm:cxn modelId="{E39020A6-EF81-8E47-8B55-079612C137E0}" srcId="{DD24281D-2C8D-5C48-B9BF-451D7C1DE990}" destId="{FBA33D8D-31A1-8543-81A1-D55E8D57E1E3}" srcOrd="1" destOrd="0" parTransId="{90A9FADD-9017-C346-8FB0-A886896B4437}" sibTransId="{D6A7FB19-EDB6-3247-9240-81B4EDE2306D}"/>
     <dgm:cxn modelId="{6AF395A6-DFB8-DB45-9B47-F2DD686E735C}" type="presOf" srcId="{58DF29C8-E69B-964C-AFD9-032ACB228EC2}" destId="{BC3FB6B9-DBEF-F740-9145-63EE93701A01}" srcOrd="0" destOrd="0" presId="urn:microsoft.com/office/officeart/2005/8/layout/bProcess4"/>
     <dgm:cxn modelId="{CF737DA9-A36C-A44D-BD0E-2681C9785096}" type="presOf" srcId="{D972DB4D-8F1A-724C-B3F6-708D9CB68770}" destId="{D253DAE3-E662-974D-8268-2E6E5FEE8D78}" srcOrd="0" destOrd="0" presId="urn:microsoft.com/office/officeart/2005/8/layout/bProcess4"/>
-    <dgm:cxn modelId="{08B831B0-F5FB-6642-855F-85C8FFEC1A75}" type="presOf" srcId="{3D181BB5-2A7B-A443-BFFC-32EBECD63DB9}" destId="{F5840690-85AE-8547-A75B-AC8941A99B65}" srcOrd="0" destOrd="2" presId="urn:microsoft.com/office/officeart/2005/8/layout/bProcess4"/>
     <dgm:cxn modelId="{39F5B8B2-C800-2A43-BF53-6596D6D59475}" type="presOf" srcId="{340BFD50-F412-7C41-B2E2-6D29A453E0F9}" destId="{AC523894-9A39-BB49-9BDB-C0485D314333}" srcOrd="0" destOrd="0" presId="urn:microsoft.com/office/officeart/2005/8/layout/bProcess4"/>
-    <dgm:cxn modelId="{DB5C3FB5-3CAC-B646-8F9F-E2B1EBB033CC}" type="presOf" srcId="{131C7B12-9BDC-A043-967C-8B19F058EE41}" destId="{450FC94E-3730-8643-807F-72280222C135}" srcOrd="0" destOrd="1" presId="urn:microsoft.com/office/officeart/2005/8/layout/bProcess4"/>
     <dgm:cxn modelId="{A87849B5-58C6-604A-95EF-E65D981506B0}" type="presOf" srcId="{71038B51-FB22-194C-950D-71E7068158ED}" destId="{91E369D7-7176-E247-BBFF-1D64A6645A1F}" srcOrd="0" destOrd="0" presId="urn:microsoft.com/office/officeart/2005/8/layout/bProcess4"/>
     <dgm:cxn modelId="{4AA34CB8-B60B-4744-92A9-8277AB24F0C8}" type="presOf" srcId="{882F3EFD-108D-DF4E-902F-FE5FE078DA10}" destId="{60D9C8B4-E545-AB4B-B0F0-1E50B03CC1F4}" srcOrd="0" destOrd="0" presId="urn:microsoft.com/office/officeart/2005/8/layout/bProcess4"/>
     <dgm:cxn modelId="{066FECB8-CD5D-234F-B260-EF83E5E682BF}" type="presOf" srcId="{E64ED3C6-0EAA-F743-B797-59E33EB303C7}" destId="{450FC94E-3730-8643-807F-72280222C135}" srcOrd="0" destOrd="0" presId="urn:microsoft.com/office/officeart/2005/8/layout/bProcess4"/>
+    <dgm:cxn modelId="{9179ABBA-0B9F-584F-9B29-36AF96FBFD8F}" type="presOf" srcId="{DB6C507F-F721-7143-BB27-FEC95B36E2D3}" destId="{D4B82BF7-FE59-3C44-8373-00B58B79B85F}" srcOrd="0" destOrd="1" presId="urn:microsoft.com/office/officeart/2005/8/layout/bProcess4"/>
     <dgm:cxn modelId="{DC6C15BE-A824-DC4F-8EC3-445927B29DFE}" type="presOf" srcId="{A3EBC50C-2E39-854C-8A63-7106B7C3C89E}" destId="{6C0C1636-49D3-3A49-ACF5-99B399050DDA}" srcOrd="0" destOrd="0" presId="urn:microsoft.com/office/officeart/2005/8/layout/bProcess4"/>
+    <dgm:cxn modelId="{15D8B7BF-ED7E-4B4A-9E98-04C112A2A207}" type="presOf" srcId="{6E585E27-AAD6-504C-9091-6B62A8F7E9BA}" destId="{450FC94E-3730-8643-807F-72280222C135}" srcOrd="0" destOrd="1" presId="urn:microsoft.com/office/officeart/2005/8/layout/bProcess4"/>
     <dgm:cxn modelId="{B723A4C1-F9CF-9D48-B2D0-0434C1DF3973}" srcId="{90244C63-DC45-B648-8094-6BDC777250A0}" destId="{90B26AE5-39D9-574A-AE01-D9BC7B01F560}" srcOrd="7" destOrd="0" parTransId="{A40A9FED-C01E-9048-9D3F-261F4FF8639E}" sibTransId="{C6118E1E-DF85-B545-B436-260B5F2E1B7C}"/>
-    <dgm:cxn modelId="{73A540C5-557B-9B49-A506-25B98F0827DA}" srcId="{A4EE8C1C-A33A-354F-8F8C-75174D3BA89E}" destId="{889FC225-AF08-604D-AE5F-B7727A0AAADB}" srcOrd="0" destOrd="0" parTransId="{F8BB1B81-7E7E-9944-A7E6-946356EEED11}" sibTransId="{E03D3389-6A62-234C-9E9A-4B145DCAA901}"/>
     <dgm:cxn modelId="{B86957C5-03AD-5F4D-9835-B7DC9F0C0117}" type="presOf" srcId="{ED679275-BC23-CC43-9A2E-4C5B78E771FA}" destId="{74525A8B-D05D-6F49-AAF3-513CBE803670}" srcOrd="0" destOrd="0" presId="urn:microsoft.com/office/officeart/2005/8/layout/bProcess4"/>
     <dgm:cxn modelId="{7EEA68C7-5185-9349-BDF1-AD82631351E1}" type="presOf" srcId="{4B6C9537-FBE8-224D-B7F3-A1FA8F40BC9E}" destId="{53FE87B6-CAAF-2E48-BC6D-FCF596C17EEB}" srcOrd="0" destOrd="0" presId="urn:microsoft.com/office/officeart/2005/8/layout/bProcess4"/>
     <dgm:cxn modelId="{703C8AC7-1DA5-D645-B1EB-36F251D7457B}" type="presOf" srcId="{562F64D4-3B95-BD4B-A70D-231AE1C4542B}" destId="{02CFA1B1-839D-5442-9A17-62A614DAFCF6}" srcOrd="0" destOrd="0" presId="urn:microsoft.com/office/officeart/2005/8/layout/bProcess4"/>
+    <dgm:cxn modelId="{B67F87C9-6F0F-FD40-992E-4DC321323664}" srcId="{A3EBC50C-2E39-854C-8A63-7106B7C3C89E}" destId="{38272745-A6EA-DA4A-83D0-9F4BA9833A08}" srcOrd="0" destOrd="0" parTransId="{63195E31-EBCA-A749-9971-B7837ACE1B3E}" sibTransId="{5F027F04-0C6B-7542-BE36-1C08535506BD}"/>
     <dgm:cxn modelId="{E3E1C2CA-742B-A545-AC21-806F89AC4BF3}" srcId="{90244C63-DC45-B648-8094-6BDC777250A0}" destId="{DD24281D-2C8D-5C48-B9BF-451D7C1DE990}" srcOrd="6" destOrd="0" parTransId="{7FFC2614-3BBD-084F-AAF7-9806FBC3D658}" sibTransId="{8B39F82C-C872-CD45-8502-99B6A1E0B6AE}"/>
     <dgm:cxn modelId="{9E6B23CD-D340-3346-AAE2-62FBA65ED56A}" srcId="{90244C63-DC45-B648-8094-6BDC777250A0}" destId="{5C0564AD-26DD-5548-BD5E-C2ADAB76C152}" srcOrd="12" destOrd="0" parTransId="{19B055B3-62D0-784E-A2B7-A14A3CA49138}" sibTransId="{D082902C-77BC-F24D-9D16-822F6BCF1BFD}"/>
+    <dgm:cxn modelId="{89AD80D2-E2A8-194C-BBAF-3D4B0F4B00BA}" type="presOf" srcId="{38272745-A6EA-DA4A-83D0-9F4BA9833A08}" destId="{6C0C1636-49D3-3A49-ACF5-99B399050DDA}" srcOrd="0" destOrd="1" presId="urn:microsoft.com/office/officeart/2005/8/layout/bProcess4"/>
     <dgm:cxn modelId="{3C71B7D6-47C2-C247-838A-9C9A26278583}" type="presOf" srcId="{58132399-70A8-EB46-9A9D-506AEB981872}" destId="{6865B3BD-4091-484F-9B98-AA77CE49D02A}" srcOrd="0" destOrd="0" presId="urn:microsoft.com/office/officeart/2005/8/layout/bProcess4"/>
-    <dgm:cxn modelId="{2D3B11D9-774D-8B49-A207-A5472A4AC66D}" srcId="{ABB533FB-C6AD-514B-ABDB-994D8802400B}" destId="{02D7122F-EC85-7245-9478-5FDCD345A64D}" srcOrd="1" destOrd="0" parTransId="{B2A683C3-C3BF-6042-99E8-243353031B11}" sibTransId="{50CE753B-189E-D94D-959E-4AB8729F2687}"/>
     <dgm:cxn modelId="{5C1E58DE-2941-E149-B3C8-CBB4BDB0D270}" srcId="{2282AC57-4492-6845-9D40-76B2C428EDE1}" destId="{15DE16F5-9B50-1744-84BD-860591913C43}" srcOrd="0" destOrd="0" parTransId="{1DF0606B-AFBA-8D44-AEF9-631F12B6F86B}" sibTransId="{E113AC76-073B-8F44-9045-B20F6E6E9BB4}"/>
+    <dgm:cxn modelId="{E2A75AE1-8586-D848-8697-4AB5EF649D6C}" srcId="{5C0564AD-26DD-5548-BD5E-C2ADAB76C152}" destId="{2810E133-F2DA-6843-ABCA-2082F46F7D66}" srcOrd="0" destOrd="0" parTransId="{428A12D9-EC1F-154F-9E32-8C21BB93D589}" sibTransId="{F1F72513-1470-0346-B804-1937C8380BB0}"/>
     <dgm:cxn modelId="{5A6D86E2-8CAD-8241-B76E-5FE0555C88BC}" type="presOf" srcId="{5C0564AD-26DD-5548-BD5E-C2ADAB76C152}" destId="{B15F07B6-413E-814A-A3BB-0012D1924598}" srcOrd="0" destOrd="0" presId="urn:microsoft.com/office/officeart/2005/8/layout/bProcess4"/>
+    <dgm:cxn modelId="{F656BBE9-B6EA-B748-9528-D634454AA9E0}" type="presOf" srcId="{357056AC-D064-7A41-B68A-A42CA50572EC}" destId="{1B30439B-E8F7-0E44-B3F5-2893FFAE42AD}" srcOrd="0" destOrd="2" presId="urn:microsoft.com/office/officeart/2005/8/layout/bProcess4"/>
     <dgm:cxn modelId="{3EDE1BEC-2B1B-EF49-9C1B-7B24A4C89D45}" type="presOf" srcId="{90244C63-DC45-B648-8094-6BDC777250A0}" destId="{A730254C-4366-9F4E-A799-DBA1A1F8638D}" srcOrd="0" destOrd="0" presId="urn:microsoft.com/office/officeart/2005/8/layout/bProcess4"/>
     <dgm:cxn modelId="{F4F353EC-33AF-E944-819C-1696F1CB6D85}" srcId="{90244C63-DC45-B648-8094-6BDC777250A0}" destId="{D972DB4D-8F1A-724C-B3F6-708D9CB68770}" srcOrd="9" destOrd="0" parTransId="{398865E6-A13A-1F49-9E9C-BE328ED23C02}" sibTransId="{CE124A20-C35A-A145-8A64-1F2314732A5E}"/>
-    <dgm:cxn modelId="{218047ED-C33A-8445-978A-26DA040FE5A7}" type="presOf" srcId="{666C6242-9876-8F46-8AF1-71C51427C6C2}" destId="{FEA998ED-77F0-9542-8A10-5E77C7622678}" srcOrd="0" destOrd="2" presId="urn:microsoft.com/office/officeart/2005/8/layout/bProcess4"/>
     <dgm:cxn modelId="{BE3629EF-194A-0C46-9329-B72223647C9B}" type="presOf" srcId="{33BD8B0F-6043-534F-8018-CE043E8F9A6C}" destId="{3902DE4D-D578-574E-964D-DA8290A2A2C1}" srcOrd="0" destOrd="0" presId="urn:microsoft.com/office/officeart/2005/8/layout/bProcess4"/>
     <dgm:cxn modelId="{9E6C4FF0-DD02-A149-BB1C-F1B9FC9F6498}" srcId="{DD24281D-2C8D-5C48-B9BF-451D7C1DE990}" destId="{1CC332C9-4704-424C-98C7-4419968F6A9F}" srcOrd="0" destOrd="0" parTransId="{6CDC0618-7161-DF45-B44B-861F0518B740}" sibTransId="{936365F4-4935-C54D-8F8E-A67E363D9229}"/>
     <dgm:cxn modelId="{1911CBF2-A566-F847-AC46-5F69B24CBE0A}" type="presOf" srcId="{ABB533FB-C6AD-514B-ABDB-994D8802400B}" destId="{B7D34BF3-7B0B-714C-9639-39F1FDA3EF31}" srcOrd="0" destOrd="0" presId="urn:microsoft.com/office/officeart/2005/8/layout/bProcess4"/>
     <dgm:cxn modelId="{5F5B0AF7-3A89-E246-A69F-B492C038FDB6}" type="presOf" srcId="{94BEE559-9E22-2649-A469-D171A230FA63}" destId="{1E1FA9E5-1102-A549-8228-3DA1E1882CF9}" srcOrd="0" destOrd="0" presId="urn:microsoft.com/office/officeart/2005/8/layout/bProcess4"/>
-    <dgm:cxn modelId="{3098DFF9-AFC7-4D41-BE4B-4F06298933EA}" type="presOf" srcId="{397D2507-16F1-BB42-AD27-5BA4CB9D3B7B}" destId="{450FC94E-3730-8643-807F-72280222C135}" srcOrd="0" destOrd="3" presId="urn:microsoft.com/office/officeart/2005/8/layout/bProcess4"/>
+    <dgm:cxn modelId="{6F40C0F8-EF51-BF42-89E6-633B8B3CFACB}" type="presOf" srcId="{7D68F26B-1410-B14F-BBEF-97D31994B49C}" destId="{1B05862C-AB30-0244-8E7A-70808D95E16C}" srcOrd="0" destOrd="1" presId="urn:microsoft.com/office/officeart/2005/8/layout/bProcess4"/>
     <dgm:cxn modelId="{692FA0FA-BD96-3842-AF41-F182AAC66C5A}" srcId="{90244C63-DC45-B648-8094-6BDC777250A0}" destId="{882F3EFD-108D-DF4E-902F-FE5FE078DA10}" srcOrd="0" destOrd="0" parTransId="{28A9B674-45A6-4748-9608-EC336784B52E}" sibTransId="{ED679275-BC23-CC43-9A2E-4C5B78E771FA}"/>
+    <dgm:cxn modelId="{D8D7A4FA-48A6-ED47-8E99-27F178A86BD3}" type="presOf" srcId="{2810E133-F2DA-6843-ABCA-2082F46F7D66}" destId="{B15F07B6-413E-814A-A3BB-0012D1924598}" srcOrd="0" destOrd="1" presId="urn:microsoft.com/office/officeart/2005/8/layout/bProcess4"/>
     <dgm:cxn modelId="{D28CD1FA-51CB-B041-821A-6890536F7951}" type="presOf" srcId="{CE124A20-C35A-A145-8A64-1F2314732A5E}" destId="{10951A4C-94EB-DE4E-AFD4-8BAC1E13C5C3}" srcOrd="0" destOrd="0" presId="urn:microsoft.com/office/officeart/2005/8/layout/bProcess4"/>
     <dgm:cxn modelId="{7C736EFB-D074-CB4E-97CA-CFB4B01A4FAC}" srcId="{90244C63-DC45-B648-8094-6BDC777250A0}" destId="{ABB533FB-C6AD-514B-ABDB-994D8802400B}" srcOrd="8" destOrd="0" parTransId="{71A4DE34-11D7-2A43-AE98-8BF7D8B3546A}" sibTransId="{4B6C9537-FBE8-224D-B7F3-A1FA8F40BC9E}"/>
     <dgm:cxn modelId="{C72886FF-2958-1548-8725-FE1DAD118749}" srcId="{90244C63-DC45-B648-8094-6BDC777250A0}" destId="{CDAA7E12-BFE0-124F-8A08-15BD179183D6}" srcOrd="11" destOrd="0" parTransId="{170FBEFB-8A4C-BD41-AA7D-F676CA039C00}" sibTransId="{71038B51-FB22-194C-950D-71E7068158ED}"/>
@@ -7537,7 +7629,7 @@
           </a:pPr>
           <a:r>
             <a:rPr lang="en-US" sz="800" kern="1200"/>
-            <a:t>Player can choose one of two/three paths.</a:t>
+            <a:t>Player can now roam about freely.</a:t>
           </a:r>
         </a:p>
         <a:p>
@@ -7555,7 +7647,7 @@
           </a:pPr>
           <a:r>
             <a:rPr lang="en-US" sz="800" kern="1200"/>
-            <a:t>Player wil wander around to look for parts. If obstacle is met, a suitable hint may be given to let them know how to clear it.</a:t>
+            <a:t>Some paths will initally be blocked until an event is triggered.</a:t>
           </a:r>
         </a:p>
         <a:p>
@@ -7573,7 +7665,7 @@
           </a:pPr>
           <a:r>
             <a:rPr lang="en-US" sz="800" kern="1200"/>
-            <a:t>Each one will have a combat or event that can be triggered</a:t>
+            <a:t>Player must find three time machine parts and a suitable dinosaur egg.</a:t>
           </a:r>
         </a:p>
       </dsp:txBody>
@@ -7746,7 +7838,7 @@
           </a:pPr>
           <a:r>
             <a:rPr lang="en-US" sz="800" kern="1200"/>
-            <a:t>Predator may be asleep or awake, depending on events triggered.</a:t>
+            <a:t>"Final boss"</a:t>
           </a:r>
         </a:p>
       </dsp:txBody>
@@ -8207,12 +8299,12 @@
         </a:fontRef>
       </dsp:style>
       <dsp:txBody>
-        <a:bodyPr spcFirstLastPara="0" vert="horz" wrap="square" lIns="0" tIns="38100" rIns="38100" bIns="38100" numCol="1" spcCol="1270" anchor="t" anchorCtr="0">
+        <a:bodyPr spcFirstLastPara="0" vert="horz" wrap="square" lIns="0" tIns="45720" rIns="45720" bIns="45720" numCol="1" spcCol="1270" anchor="t" anchorCtr="0">
           <a:noAutofit/>
         </a:bodyPr>
         <a:lstStyle/>
         <a:p>
-          <a:pPr marL="0" lvl="0" indent="0" algn="l" defTabSz="444500">
+          <a:pPr marL="0" lvl="0" indent="0" algn="l" defTabSz="533400">
             <a:lnSpc>
               <a:spcPct val="90000"/>
             </a:lnSpc>
@@ -8225,12 +8317,12 @@
             <a:buNone/>
           </a:pPr>
           <a:r>
-            <a:rPr lang="en-US" sz="1000" kern="1200"/>
-            <a:t>A1 - Apex</a:t>
+            <a:rPr lang="en-US" sz="1200" kern="1200"/>
+            <a:t>A1 - </a:t>
           </a:r>
         </a:p>
         <a:p>
-          <a:pPr marL="57150" lvl="1" indent="-57150" algn="l" defTabSz="355600">
+          <a:pPr marL="57150" lvl="1" indent="-57150" algn="l" defTabSz="400050">
             <a:lnSpc>
               <a:spcPct val="90000"/>
             </a:lnSpc>
@@ -8243,26 +8335,8 @@
             <a:buChar char="•"/>
           </a:pPr>
           <a:r>
-            <a:rPr lang="en-US" sz="800" kern="1200"/>
-            <a:t>Part 3</a:t>
-          </a:r>
-        </a:p>
-        <a:p>
-          <a:pPr marL="57150" lvl="1" indent="-57150" algn="l" defTabSz="355600">
-            <a:lnSpc>
-              <a:spcPct val="90000"/>
-            </a:lnSpc>
-            <a:spcBef>
-              <a:spcPct val="0"/>
-            </a:spcBef>
-            <a:spcAft>
-              <a:spcPct val="15000"/>
-            </a:spcAft>
-            <a:buChar char="•"/>
-          </a:pPr>
-          <a:r>
-            <a:rPr lang="en-US" sz="800" kern="1200"/>
-            <a:t>Predator w/ fresh kill</a:t>
+            <a:rPr lang="en-US" sz="900" kern="1200"/>
+            <a:t>//</a:t>
           </a:r>
         </a:p>
       </dsp:txBody>
@@ -8365,12 +8439,12 @@
         </a:fontRef>
       </dsp:style>
       <dsp:txBody>
-        <a:bodyPr spcFirstLastPara="0" vert="horz" wrap="square" lIns="38100" tIns="38100" rIns="38100" bIns="38100" numCol="1" spcCol="1270" anchor="ctr" anchorCtr="0">
+        <a:bodyPr spcFirstLastPara="0" vert="horz" wrap="square" lIns="45720" tIns="45720" rIns="45720" bIns="45720" numCol="1" spcCol="1270" anchor="t" anchorCtr="0">
           <a:noAutofit/>
         </a:bodyPr>
         <a:lstStyle/>
         <a:p>
-          <a:pPr marL="0" lvl="0" indent="0" algn="ctr" defTabSz="444500">
+          <a:pPr marL="0" lvl="0" indent="0" algn="l" defTabSz="533400">
             <a:lnSpc>
               <a:spcPct val="90000"/>
             </a:lnSpc>
@@ -8383,8 +8457,26 @@
             <a:buNone/>
           </a:pPr>
           <a:r>
-            <a:rPr lang="en-US" sz="1000" kern="1200"/>
+            <a:rPr lang="en-US" sz="1200" kern="1200"/>
             <a:t>B1 - </a:t>
+          </a:r>
+        </a:p>
+        <a:p>
+          <a:pPr marL="57150" lvl="1" indent="-57150" algn="l" defTabSz="400050">
+            <a:lnSpc>
+              <a:spcPct val="90000"/>
+            </a:lnSpc>
+            <a:spcBef>
+              <a:spcPct val="0"/>
+            </a:spcBef>
+            <a:spcAft>
+              <a:spcPct val="15000"/>
+            </a:spcAft>
+            <a:buChar char="•"/>
+          </a:pPr>
+          <a:r>
+            <a:rPr lang="en-US" sz="900" kern="1200"/>
+            <a:t>//</a:t>
           </a:r>
         </a:p>
       </dsp:txBody>
@@ -8487,12 +8579,12 @@
         </a:fontRef>
       </dsp:style>
       <dsp:txBody>
-        <a:bodyPr spcFirstLastPara="0" vert="horz" wrap="square" lIns="38100" tIns="38100" rIns="38100" bIns="38100" numCol="1" spcCol="1270" anchor="ctr" anchorCtr="0">
+        <a:bodyPr spcFirstLastPara="0" vert="horz" wrap="square" lIns="45720" tIns="45720" rIns="45720" bIns="45720" numCol="1" spcCol="1270" anchor="t" anchorCtr="0">
           <a:noAutofit/>
         </a:bodyPr>
         <a:lstStyle/>
         <a:p>
-          <a:pPr marL="0" lvl="0" indent="0" algn="ctr" defTabSz="444500">
+          <a:pPr marL="0" lvl="0" indent="0" algn="l" defTabSz="533400">
             <a:lnSpc>
               <a:spcPct val="90000"/>
             </a:lnSpc>
@@ -8505,8 +8597,26 @@
             <a:buNone/>
           </a:pPr>
           <a:r>
-            <a:rPr lang="en-US" sz="1000" kern="1200"/>
+            <a:rPr lang="en-US" sz="1200" kern="1200"/>
             <a:t>C1 - </a:t>
+          </a:r>
+        </a:p>
+        <a:p>
+          <a:pPr marL="57150" lvl="1" indent="-57150" algn="l" defTabSz="400050">
+            <a:lnSpc>
+              <a:spcPct val="90000"/>
+            </a:lnSpc>
+            <a:spcBef>
+              <a:spcPct val="0"/>
+            </a:spcBef>
+            <a:spcAft>
+              <a:spcPct val="15000"/>
+            </a:spcAft>
+            <a:buChar char="•"/>
+          </a:pPr>
+          <a:r>
+            <a:rPr lang="en-US" sz="900" kern="1200"/>
+            <a:t>//</a:t>
           </a:r>
         </a:p>
       </dsp:txBody>
@@ -8609,12 +8719,12 @@
         </a:fontRef>
       </dsp:style>
       <dsp:txBody>
-        <a:bodyPr spcFirstLastPara="0" vert="horz" wrap="square" lIns="38100" tIns="38100" rIns="38100" bIns="38100" numCol="1" spcCol="1270" anchor="t" anchorCtr="0">
+        <a:bodyPr spcFirstLastPara="0" vert="horz" wrap="square" lIns="45720" tIns="45720" rIns="45720" bIns="45720" numCol="1" spcCol="1270" anchor="t" anchorCtr="0">
           <a:noAutofit/>
         </a:bodyPr>
         <a:lstStyle/>
         <a:p>
-          <a:pPr marL="0" lvl="0" indent="0" algn="l" defTabSz="444500">
+          <a:pPr marL="0" lvl="0" indent="0" algn="l" defTabSz="533400">
             <a:lnSpc>
               <a:spcPct val="90000"/>
             </a:lnSpc>
@@ -8627,12 +8737,12 @@
             <a:buNone/>
           </a:pPr>
           <a:r>
-            <a:rPr lang="en-US" sz="1000" kern="1200"/>
-            <a:t>D1 - Field</a:t>
+            <a:rPr lang="en-US" sz="1200" kern="1200"/>
+            <a:t>D1 - </a:t>
           </a:r>
         </a:p>
         <a:p>
-          <a:pPr marL="57150" lvl="1" indent="-57150" algn="l" defTabSz="355600">
+          <a:pPr marL="57150" lvl="1" indent="-57150" algn="l" defTabSz="400050">
             <a:lnSpc>
               <a:spcPct val="90000"/>
             </a:lnSpc>
@@ -8645,8 +8755,8 @@
             <a:buChar char="•"/>
           </a:pPr>
           <a:r>
-            <a:rPr lang="en-US" sz="800" kern="1200"/>
-            <a:t>Aggro herbivore; 2nd combat</a:t>
+            <a:rPr lang="en-US" sz="900" kern="1200"/>
+            <a:t>//</a:t>
           </a:r>
         </a:p>
       </dsp:txBody>
@@ -8749,12 +8859,12 @@
         </a:fontRef>
       </dsp:style>
       <dsp:txBody>
-        <a:bodyPr spcFirstLastPara="0" vert="horz" wrap="square" lIns="38100" tIns="38100" rIns="38100" bIns="38100" numCol="1" spcCol="1270" anchor="t" anchorCtr="0">
+        <a:bodyPr spcFirstLastPara="0" vert="horz" wrap="square" lIns="45720" tIns="45720" rIns="45720" bIns="45720" numCol="1" spcCol="1270" anchor="t" anchorCtr="0">
           <a:noAutofit/>
         </a:bodyPr>
         <a:lstStyle/>
         <a:p>
-          <a:pPr marL="0" lvl="0" indent="0" algn="l" defTabSz="444500">
+          <a:pPr marL="0" lvl="0" indent="0" algn="l" defTabSz="533400">
             <a:lnSpc>
               <a:spcPct val="90000"/>
             </a:lnSpc>
@@ -8767,12 +8877,12 @@
             <a:buNone/>
           </a:pPr>
           <a:r>
-            <a:rPr lang="en-US" sz="1000" kern="1200"/>
-            <a:t>D2 - Crash Site</a:t>
+            <a:rPr lang="en-US" sz="1200" kern="1200"/>
+            <a:t>D2 -</a:t>
           </a:r>
         </a:p>
         <a:p>
-          <a:pPr marL="57150" lvl="1" indent="-57150" algn="l" defTabSz="355600">
+          <a:pPr marL="57150" lvl="1" indent="-57150" algn="l" defTabSz="400050">
             <a:lnSpc>
               <a:spcPct val="90000"/>
             </a:lnSpc>
@@ -8785,44 +8895,8 @@
             <a:buChar char="•"/>
           </a:pPr>
           <a:r>
-            <a:rPr lang="en-US" sz="800" kern="1200"/>
-            <a:t>Time machine</a:t>
-          </a:r>
-        </a:p>
-        <a:p>
-          <a:pPr marL="57150" lvl="1" indent="-57150" algn="l" defTabSz="355600">
-            <a:lnSpc>
-              <a:spcPct val="90000"/>
-            </a:lnSpc>
-            <a:spcBef>
-              <a:spcPct val="0"/>
-            </a:spcBef>
-            <a:spcAft>
-              <a:spcPct val="15000"/>
-            </a:spcAft>
-            <a:buChar char="•"/>
-          </a:pPr>
-          <a:r>
-            <a:rPr lang="en-US" sz="800" kern="1200"/>
-            <a:t>B1 blocked by lake</a:t>
-          </a:r>
-        </a:p>
-        <a:p>
-          <a:pPr marL="57150" lvl="1" indent="-57150" algn="l" defTabSz="355600">
-            <a:lnSpc>
-              <a:spcPct val="90000"/>
-            </a:lnSpc>
-            <a:spcBef>
-              <a:spcPct val="0"/>
-            </a:spcBef>
-            <a:spcAft>
-              <a:spcPct val="15000"/>
-            </a:spcAft>
-            <a:buChar char="•"/>
-          </a:pPr>
-          <a:r>
-            <a:rPr lang="en-US" sz="800" kern="1200"/>
-            <a:t>C2 blocked by thorn bushes</a:t>
+            <a:rPr lang="en-US" sz="900" kern="1200"/>
+            <a:t>//</a:t>
           </a:r>
         </a:p>
       </dsp:txBody>
@@ -8925,12 +8999,12 @@
         </a:fontRef>
       </dsp:style>
       <dsp:txBody>
-        <a:bodyPr spcFirstLastPara="0" vert="horz" wrap="square" lIns="38100" tIns="38100" rIns="38100" bIns="38100" numCol="1" spcCol="1270" anchor="t" anchorCtr="0">
+        <a:bodyPr spcFirstLastPara="0" vert="horz" wrap="square" lIns="45720" tIns="45720" rIns="45720" bIns="45720" numCol="1" spcCol="1270" anchor="t" anchorCtr="0">
           <a:noAutofit/>
         </a:bodyPr>
         <a:lstStyle/>
         <a:p>
-          <a:pPr marL="0" lvl="0" indent="0" algn="l" defTabSz="444500">
+          <a:pPr marL="0" lvl="0" indent="0" algn="l" defTabSz="533400">
             <a:lnSpc>
               <a:spcPct val="90000"/>
             </a:lnSpc>
@@ -8943,12 +9017,12 @@
             <a:buNone/>
           </a:pPr>
           <a:r>
-            <a:rPr lang="en-US" sz="1000" kern="1200"/>
-            <a:t>C2 - Crash trail</a:t>
+            <a:rPr lang="en-US" sz="1200" kern="1200"/>
+            <a:t>C2 - Crash site</a:t>
           </a:r>
         </a:p>
         <a:p>
-          <a:pPr marL="57150" lvl="1" indent="-57150" algn="l" defTabSz="355600">
+          <a:pPr marL="57150" lvl="1" indent="-57150" algn="l" defTabSz="400050">
             <a:lnSpc>
               <a:spcPct val="90000"/>
             </a:lnSpc>
@@ -8961,12 +9035,12 @@
             <a:buChar char="•"/>
           </a:pPr>
           <a:r>
-            <a:rPr lang="en-US" sz="800" kern="1200"/>
-            <a:t>Part 1 location</a:t>
+            <a:rPr lang="en-US" sz="900" kern="1200"/>
+            <a:t>Location of time machine.</a:t>
           </a:r>
         </a:p>
         <a:p>
-          <a:pPr marL="57150" lvl="1" indent="-57150" algn="l" defTabSz="355600">
+          <a:pPr marL="57150" lvl="1" indent="-57150" algn="l" defTabSz="400050">
             <a:lnSpc>
               <a:spcPct val="90000"/>
             </a:lnSpc>
@@ -8979,8 +9053,8 @@
             <a:buChar char="•"/>
           </a:pPr>
           <a:r>
-            <a:rPr lang="en-US" sz="800" kern="1200"/>
-            <a:t>A1 blocked by lake</a:t>
+            <a:rPr lang="en-US" sz="900" kern="1200"/>
+            <a:t>Start and end point of game</a:t>
           </a:r>
         </a:p>
       </dsp:txBody>
@@ -9083,12 +9157,12 @@
         </a:fontRef>
       </dsp:style>
       <dsp:txBody>
-        <a:bodyPr spcFirstLastPara="0" vert="horz" wrap="square" lIns="38100" tIns="38100" rIns="38100" bIns="38100" numCol="1" spcCol="1270" anchor="t" anchorCtr="0">
+        <a:bodyPr spcFirstLastPara="0" vert="horz" wrap="square" lIns="45720" tIns="45720" rIns="45720" bIns="45720" numCol="1" spcCol="1270" anchor="t" anchorCtr="0">
           <a:noAutofit/>
         </a:bodyPr>
         <a:lstStyle/>
         <a:p>
-          <a:pPr marL="0" lvl="0" indent="0" algn="l" defTabSz="444500">
+          <a:pPr marL="0" lvl="0" indent="0" algn="l" defTabSz="533400">
             <a:lnSpc>
               <a:spcPct val="90000"/>
             </a:lnSpc>
@@ -9101,12 +9175,12 @@
             <a:buNone/>
           </a:pPr>
           <a:r>
-            <a:rPr lang="en-US" sz="1000" kern="1200"/>
-            <a:t>B2 - Small Pred.</a:t>
+            <a:rPr lang="en-US" sz="1200" kern="1200"/>
+            <a:t>B2 - Lake 3</a:t>
           </a:r>
         </a:p>
         <a:p>
-          <a:pPr marL="57150" lvl="1" indent="-57150" algn="l" defTabSz="355600">
+          <a:pPr marL="57150" lvl="1" indent="-57150" algn="l" defTabSz="400050">
             <a:lnSpc>
               <a:spcPct val="90000"/>
             </a:lnSpc>
@@ -9119,12 +9193,12 @@
             <a:buChar char="•"/>
           </a:pPr>
           <a:r>
-            <a:rPr lang="en-US" sz="800" kern="1200"/>
-            <a:t>Small predator</a:t>
+            <a:rPr lang="en-US" sz="900" kern="1200"/>
+            <a:t>Top right quadrant is part of a lake (inaccessible)</a:t>
           </a:r>
         </a:p>
         <a:p>
-          <a:pPr marL="57150" lvl="1" indent="-57150" algn="l" defTabSz="355600">
+          <a:pPr marL="57150" lvl="1" indent="-57150" algn="l" defTabSz="400050">
             <a:lnSpc>
               <a:spcPct val="90000"/>
             </a:lnSpc>
@@ -9136,25 +9210,7 @@
             </a:spcAft>
             <a:buChar char="•"/>
           </a:pPr>
-          <a:r>
-            <a:rPr lang="en-US" sz="800" kern="1200"/>
-            <a:t>Combat introduced</a:t>
-          </a:r>
-        </a:p>
-        <a:p>
-          <a:pPr marL="57150" lvl="1" indent="-57150" algn="l" defTabSz="355600">
-            <a:lnSpc>
-              <a:spcPct val="90000"/>
-            </a:lnSpc>
-            <a:spcBef>
-              <a:spcPct val="0"/>
-            </a:spcBef>
-            <a:spcAft>
-              <a:spcPct val="15000"/>
-            </a:spcAft>
-            <a:buChar char="•"/>
-          </a:pPr>
-          <a:endParaRPr lang="en-US" sz="800" kern="1200"/>
+          <a:endParaRPr lang="en-US" sz="900" kern="1200"/>
         </a:p>
       </dsp:txBody>
       <dsp:txXfrm>
@@ -9256,12 +9312,12 @@
         </a:fontRef>
       </dsp:style>
       <dsp:txBody>
-        <a:bodyPr spcFirstLastPara="0" vert="horz" wrap="square" lIns="38100" tIns="38100" rIns="38100" bIns="38100" numCol="1" spcCol="1270" anchor="t" anchorCtr="0">
+        <a:bodyPr spcFirstLastPara="0" vert="horz" wrap="square" lIns="45720" tIns="45720" rIns="45720" bIns="45720" numCol="1" spcCol="1270" anchor="t" anchorCtr="0">
           <a:noAutofit/>
         </a:bodyPr>
         <a:lstStyle/>
         <a:p>
-          <a:pPr marL="0" lvl="0" indent="0" algn="l" defTabSz="444500">
+          <a:pPr marL="0" lvl="0" indent="0" algn="l" defTabSz="533400">
             <a:lnSpc>
               <a:spcPct val="90000"/>
             </a:lnSpc>
@@ -9274,12 +9330,12 @@
             <a:buNone/>
           </a:pPr>
           <a:r>
-            <a:rPr lang="en-US" sz="1000" kern="1200"/>
-            <a:t>A2 - Open field</a:t>
+            <a:rPr lang="en-US" sz="1200" kern="1200"/>
+            <a:t>A2 - Lake 1</a:t>
           </a:r>
         </a:p>
         <a:p>
-          <a:pPr marL="57150" lvl="1" indent="-57150" algn="l" defTabSz="355600">
+          <a:pPr marL="57150" lvl="1" indent="-57150" algn="l" defTabSz="400050">
             <a:lnSpc>
               <a:spcPct val="90000"/>
             </a:lnSpc>
@@ -9292,44 +9348,8 @@
             <a:buChar char="•"/>
           </a:pPr>
           <a:r>
-            <a:rPr lang="en-US" sz="800" kern="1200"/>
-            <a:t>First area available</a:t>
-          </a:r>
-        </a:p>
-        <a:p>
-          <a:pPr marL="57150" lvl="1" indent="-57150" algn="l" defTabSz="355600">
-            <a:lnSpc>
-              <a:spcPct val="90000"/>
-            </a:lnSpc>
-            <a:spcBef>
-              <a:spcPct val="0"/>
-            </a:spcBef>
-            <a:spcAft>
-              <a:spcPct val="15000"/>
-            </a:spcAft>
-            <a:buChar char="•"/>
-          </a:pPr>
-          <a:r>
-            <a:rPr lang="en-US" sz="800" kern="1200"/>
-            <a:t>Large herbivore grazing. No combat.</a:t>
-          </a:r>
-        </a:p>
-        <a:p>
-          <a:pPr marL="57150" lvl="1" indent="-57150" algn="l" defTabSz="355600">
-            <a:lnSpc>
-              <a:spcPct val="90000"/>
-            </a:lnSpc>
-            <a:spcBef>
-              <a:spcPct val="0"/>
-            </a:spcBef>
-            <a:spcAft>
-              <a:spcPct val="15000"/>
-            </a:spcAft>
-            <a:buChar char="•"/>
-          </a:pPr>
-          <a:r>
-            <a:rPr lang="en-US" sz="800" kern="1200"/>
-            <a:t>C3 blocked until A3 combat cleared</a:t>
+            <a:rPr lang="en-US" sz="900" kern="1200"/>
+            <a:t>Right half is part of a lake (inaccessible)</a:t>
           </a:r>
         </a:p>
       </dsp:txBody>
@@ -9432,12 +9452,12 @@
         </a:fontRef>
       </dsp:style>
       <dsp:txBody>
-        <a:bodyPr spcFirstLastPara="0" vert="horz" wrap="square" lIns="38100" tIns="38100" rIns="38100" bIns="38100" numCol="1" spcCol="1270" anchor="t" anchorCtr="0">
+        <a:bodyPr spcFirstLastPara="0" vert="horz" wrap="square" lIns="45720" tIns="45720" rIns="45720" bIns="45720" numCol="1" spcCol="1270" anchor="t" anchorCtr="0">
           <a:noAutofit/>
         </a:bodyPr>
         <a:lstStyle/>
         <a:p>
-          <a:pPr marL="0" lvl="0" indent="0" algn="l" defTabSz="444500">
+          <a:pPr marL="0" lvl="0" indent="0" algn="l" defTabSz="533400">
             <a:lnSpc>
               <a:spcPct val="90000"/>
             </a:lnSpc>
@@ -9450,12 +9470,12 @@
             <a:buNone/>
           </a:pPr>
           <a:r>
-            <a:rPr lang="en-US" sz="1000" kern="1200"/>
-            <a:t>A3 - Field/Forest</a:t>
+            <a:rPr lang="en-US" sz="1200" kern="1200"/>
+            <a:t>A3 - Lake 2</a:t>
           </a:r>
         </a:p>
         <a:p>
-          <a:pPr marL="57150" lvl="1" indent="-57150" algn="l" defTabSz="355600">
+          <a:pPr marL="57150" lvl="1" indent="-57150" algn="l" defTabSz="400050">
             <a:lnSpc>
               <a:spcPct val="90000"/>
             </a:lnSpc>
@@ -9468,26 +9488,8 @@
             <a:buChar char="•"/>
           </a:pPr>
           <a:r>
-            <a:rPr lang="en-US" sz="800" kern="1200"/>
-            <a:t>Accessible after A3 combat</a:t>
-          </a:r>
-        </a:p>
-        <a:p>
-          <a:pPr marL="57150" lvl="1" indent="-57150" algn="l" defTabSz="355600">
-            <a:lnSpc>
-              <a:spcPct val="90000"/>
-            </a:lnSpc>
-            <a:spcBef>
-              <a:spcPct val="0"/>
-            </a:spcBef>
-            <a:spcAft>
-              <a:spcPct val="15000"/>
-            </a:spcAft>
-            <a:buChar char="•"/>
-          </a:pPr>
-          <a:r>
-            <a:rPr lang="en-US" sz="800" kern="1200"/>
-            <a:t>Part 1 location</a:t>
+            <a:rPr lang="en-US" sz="900" kern="1200"/>
+            <a:t>Left half is part of a lake (inaccessible)</a:t>
           </a:r>
         </a:p>
       </dsp:txBody>
@@ -9590,12 +9592,12 @@
         </a:fontRef>
       </dsp:style>
       <dsp:txBody>
-        <a:bodyPr spcFirstLastPara="0" vert="horz" wrap="square" lIns="38100" tIns="38100" rIns="38100" bIns="38100" numCol="1" spcCol="1270" anchor="ctr" anchorCtr="0">
+        <a:bodyPr spcFirstLastPara="0" vert="horz" wrap="square" lIns="45720" tIns="45720" rIns="45720" bIns="45720" numCol="1" spcCol="1270" anchor="t" anchorCtr="0">
           <a:noAutofit/>
         </a:bodyPr>
         <a:lstStyle/>
         <a:p>
-          <a:pPr marL="0" lvl="0" indent="0" algn="ctr" defTabSz="444500">
+          <a:pPr marL="0" lvl="0" indent="0" algn="l" defTabSz="533400">
             <a:lnSpc>
               <a:spcPct val="90000"/>
             </a:lnSpc>
@@ -9608,8 +9610,26 @@
             <a:buNone/>
           </a:pPr>
           <a:r>
-            <a:rPr lang="en-US" sz="1000" kern="1200"/>
-            <a:t>B3 - </a:t>
+            <a:rPr lang="en-US" sz="1200" kern="1200"/>
+            <a:t>B3 - Lake 4</a:t>
+          </a:r>
+        </a:p>
+        <a:p>
+          <a:pPr marL="57150" lvl="1" indent="-57150" algn="l" defTabSz="400050">
+            <a:lnSpc>
+              <a:spcPct val="90000"/>
+            </a:lnSpc>
+            <a:spcBef>
+              <a:spcPct val="0"/>
+            </a:spcBef>
+            <a:spcAft>
+              <a:spcPct val="15000"/>
+            </a:spcAft>
+            <a:buChar char="•"/>
+          </a:pPr>
+          <a:r>
+            <a:rPr lang="en-US" sz="900" kern="1200"/>
+            <a:t>Top left quadrant is part of a lake (inaccessible)</a:t>
           </a:r>
         </a:p>
       </dsp:txBody>
@@ -9712,12 +9732,12 @@
         </a:fontRef>
       </dsp:style>
       <dsp:txBody>
-        <a:bodyPr spcFirstLastPara="0" vert="horz" wrap="square" lIns="38100" tIns="38100" rIns="38100" bIns="38100" numCol="1" spcCol="1270" anchor="ctr" anchorCtr="0">
+        <a:bodyPr spcFirstLastPara="0" vert="horz" wrap="square" lIns="45720" tIns="45720" rIns="45720" bIns="45720" numCol="1" spcCol="1270" anchor="ctr" anchorCtr="0">
           <a:noAutofit/>
         </a:bodyPr>
         <a:lstStyle/>
         <a:p>
-          <a:pPr marL="0" lvl="0" indent="0" algn="ctr" defTabSz="444500">
+          <a:pPr marL="0" lvl="0" indent="0" algn="ctr" defTabSz="533400">
             <a:lnSpc>
               <a:spcPct val="90000"/>
             </a:lnSpc>
@@ -9729,10 +9749,7 @@
             </a:spcAft>
             <a:buNone/>
           </a:pPr>
-          <a:r>
-            <a:rPr lang="en-US" sz="1000" kern="1200"/>
-            <a:t>C3 - </a:t>
-          </a:r>
+          <a:endParaRPr lang="en-US" sz="1200" kern="1200"/>
         </a:p>
       </dsp:txBody>
       <dsp:txXfrm>
@@ -9834,12 +9851,12 @@
         </a:fontRef>
       </dsp:style>
       <dsp:txBody>
-        <a:bodyPr spcFirstLastPara="0" vert="horz" wrap="square" lIns="38100" tIns="38100" rIns="38100" bIns="38100" numCol="1" spcCol="1270" anchor="ctr" anchorCtr="0">
+        <a:bodyPr spcFirstLastPara="0" vert="horz" wrap="square" lIns="45720" tIns="45720" rIns="45720" bIns="45720" numCol="1" spcCol="1270" anchor="t" anchorCtr="0">
           <a:noAutofit/>
         </a:bodyPr>
         <a:lstStyle/>
         <a:p>
-          <a:pPr marL="0" lvl="0" indent="0" algn="ctr" defTabSz="444500">
+          <a:pPr marL="0" lvl="0" indent="0" algn="l" defTabSz="533400">
             <a:lnSpc>
               <a:spcPct val="90000"/>
             </a:lnSpc>
@@ -9852,8 +9869,26 @@
             <a:buNone/>
           </a:pPr>
           <a:r>
-            <a:rPr lang="en-US" sz="1000" kern="1200"/>
+            <a:rPr lang="en-US" sz="1200" kern="1200"/>
             <a:t>D3 - </a:t>
+          </a:r>
+        </a:p>
+        <a:p>
+          <a:pPr marL="57150" lvl="1" indent="-57150" algn="l" defTabSz="400050">
+            <a:lnSpc>
+              <a:spcPct val="90000"/>
+            </a:lnSpc>
+            <a:spcBef>
+              <a:spcPct val="0"/>
+            </a:spcBef>
+            <a:spcAft>
+              <a:spcPct val="15000"/>
+            </a:spcAft>
+            <a:buChar char="•"/>
+          </a:pPr>
+          <a:r>
+            <a:rPr lang="en-US" sz="900" kern="1200"/>
+            <a:t>//</a:t>
           </a:r>
         </a:p>
       </dsp:txBody>
@@ -9956,12 +9991,12 @@
         </a:fontRef>
       </dsp:style>
       <dsp:txBody>
-        <a:bodyPr spcFirstLastPara="0" vert="horz" wrap="square" lIns="38100" tIns="38100" rIns="38100" bIns="38100" numCol="1" spcCol="1270" anchor="ctr" anchorCtr="0">
+        <a:bodyPr spcFirstLastPara="0" vert="horz" wrap="square" lIns="45720" tIns="45720" rIns="45720" bIns="45720" numCol="1" spcCol="1270" anchor="t" anchorCtr="0">
           <a:noAutofit/>
         </a:bodyPr>
         <a:lstStyle/>
         <a:p>
-          <a:pPr marL="0" lvl="0" indent="0" algn="ctr" defTabSz="444500">
+          <a:pPr marL="0" lvl="0" indent="0" algn="l" defTabSz="533400">
             <a:lnSpc>
               <a:spcPct val="90000"/>
             </a:lnSpc>
@@ -9974,8 +10009,26 @@
             <a:buNone/>
           </a:pPr>
           <a:r>
-            <a:rPr lang="en-US" sz="1000" kern="1200"/>
-            <a:t>D4 - </a:t>
+            <a:rPr lang="en-US" sz="1200" kern="1200"/>
+            <a:t>D4 -</a:t>
+          </a:r>
+        </a:p>
+        <a:p>
+          <a:pPr marL="57150" lvl="1" indent="-57150" algn="l" defTabSz="400050">
+            <a:lnSpc>
+              <a:spcPct val="90000"/>
+            </a:lnSpc>
+            <a:spcBef>
+              <a:spcPct val="0"/>
+            </a:spcBef>
+            <a:spcAft>
+              <a:spcPct val="15000"/>
+            </a:spcAft>
+            <a:buChar char="•"/>
+          </a:pPr>
+          <a:r>
+            <a:rPr lang="en-US" sz="900" kern="1200"/>
+            <a:t>// </a:t>
           </a:r>
         </a:p>
       </dsp:txBody>
@@ -10078,12 +10131,12 @@
         </a:fontRef>
       </dsp:style>
       <dsp:txBody>
-        <a:bodyPr spcFirstLastPara="0" vert="horz" wrap="square" lIns="38100" tIns="38100" rIns="38100" bIns="38100" numCol="1" spcCol="1270" anchor="ctr" anchorCtr="0">
+        <a:bodyPr spcFirstLastPara="0" vert="horz" wrap="square" lIns="45720" tIns="45720" rIns="45720" bIns="45720" numCol="1" spcCol="1270" anchor="t" anchorCtr="0">
           <a:noAutofit/>
         </a:bodyPr>
         <a:lstStyle/>
         <a:p>
-          <a:pPr marL="0" lvl="0" indent="0" algn="ctr" defTabSz="444500">
+          <a:pPr marL="0" lvl="0" indent="0" algn="l" defTabSz="533400">
             <a:lnSpc>
               <a:spcPct val="90000"/>
             </a:lnSpc>
@@ -10096,8 +10149,26 @@
             <a:buNone/>
           </a:pPr>
           <a:r>
-            <a:rPr lang="en-US" sz="1000" kern="1200"/>
+            <a:rPr lang="en-US" sz="1200" kern="1200"/>
             <a:t>C4 - </a:t>
+          </a:r>
+        </a:p>
+        <a:p>
+          <a:pPr marL="57150" lvl="1" indent="-57150" algn="l" defTabSz="400050">
+            <a:lnSpc>
+              <a:spcPct val="90000"/>
+            </a:lnSpc>
+            <a:spcBef>
+              <a:spcPct val="0"/>
+            </a:spcBef>
+            <a:spcAft>
+              <a:spcPct val="15000"/>
+            </a:spcAft>
+            <a:buChar char="•"/>
+          </a:pPr>
+          <a:r>
+            <a:rPr lang="en-US" sz="900" kern="1200"/>
+            <a:t>/</a:t>
           </a:r>
         </a:p>
       </dsp:txBody>
@@ -10200,12 +10271,12 @@
         </a:fontRef>
       </dsp:style>
       <dsp:txBody>
-        <a:bodyPr spcFirstLastPara="0" vert="horz" wrap="square" lIns="38100" tIns="38100" rIns="38100" bIns="38100" numCol="1" spcCol="1270" anchor="ctr" anchorCtr="0">
+        <a:bodyPr spcFirstLastPara="0" vert="horz" wrap="square" lIns="45720" tIns="45720" rIns="45720" bIns="45720" numCol="1" spcCol="1270" anchor="t" anchorCtr="0">
           <a:noAutofit/>
         </a:bodyPr>
         <a:lstStyle/>
         <a:p>
-          <a:pPr marL="0" lvl="0" indent="0" algn="ctr" defTabSz="444500">
+          <a:pPr marL="0" lvl="0" indent="0" algn="l" defTabSz="533400">
             <a:lnSpc>
               <a:spcPct val="90000"/>
             </a:lnSpc>
@@ -10218,8 +10289,26 @@
             <a:buNone/>
           </a:pPr>
           <a:r>
-            <a:rPr lang="en-US" sz="1000" kern="1200"/>
+            <a:rPr lang="en-US" sz="1200" kern="1200"/>
             <a:t>B4 - </a:t>
+          </a:r>
+        </a:p>
+        <a:p>
+          <a:pPr marL="57150" lvl="1" indent="-57150" algn="l" defTabSz="400050">
+            <a:lnSpc>
+              <a:spcPct val="90000"/>
+            </a:lnSpc>
+            <a:spcBef>
+              <a:spcPct val="0"/>
+            </a:spcBef>
+            <a:spcAft>
+              <a:spcPct val="15000"/>
+            </a:spcAft>
+            <a:buChar char="•"/>
+          </a:pPr>
+          <a:r>
+            <a:rPr lang="en-US" sz="900" kern="1200"/>
+            <a:t>//</a:t>
           </a:r>
         </a:p>
       </dsp:txBody>
@@ -10280,12 +10369,12 @@
         </a:fontRef>
       </dsp:style>
       <dsp:txBody>
-        <a:bodyPr spcFirstLastPara="0" vert="horz" wrap="square" lIns="38100" tIns="38100" rIns="38100" bIns="38100" numCol="1" spcCol="1270" anchor="ctr" anchorCtr="0">
+        <a:bodyPr spcFirstLastPara="0" vert="horz" wrap="square" lIns="45720" tIns="45720" rIns="45720" bIns="45720" numCol="1" spcCol="1270" anchor="t" anchorCtr="0">
           <a:noAutofit/>
         </a:bodyPr>
         <a:lstStyle/>
         <a:p>
-          <a:pPr marL="0" lvl="0" indent="0" algn="ctr" defTabSz="444500">
+          <a:pPr marL="0" lvl="0" indent="0" algn="l" defTabSz="533400">
             <a:lnSpc>
               <a:spcPct val="90000"/>
             </a:lnSpc>
@@ -10298,8 +10387,26 @@
             <a:buNone/>
           </a:pPr>
           <a:r>
-            <a:rPr lang="en-US" sz="1000" kern="1200"/>
+            <a:rPr lang="en-US" sz="1200" kern="1200"/>
             <a:t>A4 - </a:t>
+          </a:r>
+        </a:p>
+        <a:p>
+          <a:pPr marL="57150" lvl="1" indent="-57150" algn="l" defTabSz="400050">
+            <a:lnSpc>
+              <a:spcPct val="90000"/>
+            </a:lnSpc>
+            <a:spcBef>
+              <a:spcPct val="0"/>
+            </a:spcBef>
+            <a:spcAft>
+              <a:spcPct val="15000"/>
+            </a:spcAft>
+            <a:buChar char="•"/>
+          </a:pPr>
+          <a:r>
+            <a:rPr lang="en-US" sz="900" kern="1200"/>
+            <a:t>//</a:t>
           </a:r>
         </a:p>
       </dsp:txBody>

</xml_diff>

<commit_message>
Increment 1 - Update 2 RJ
Updating documents after zoom meeting.
</commit_message>
<xml_diff>
--- a/DinoGame/Game_Outline.docx
+++ b/DinoGame/Game_Outline.docx
@@ -26,12 +26,13 @@
       </w:r>
     </w:p>
     <w:p>
+      <w:bookmarkStart w:id="0" w:name="_GoBack"/>
       <w:r>
         <w:rPr>
           <w:noProof/>
         </w:rPr>
         <w:drawing>
-          <wp:inline distT="0" distB="0" distL="0" distR="0" wp14:anchorId="7E38647D" wp14:editId="77C15747">
+          <wp:inline distT="0" distB="0" distL="0" distR="0" wp14:anchorId="7E38647D" wp14:editId="5A97FD6D">
             <wp:extent cx="6202680" cy="7863840"/>
             <wp:effectExtent l="38100" t="12700" r="7620" b="22860"/>
             <wp:docPr id="3" name="Diagram 3"/>
@@ -44,6 +45,7 @@
           </wp:inline>
         </w:drawing>
       </w:r>
+      <w:bookmarkEnd w:id="0"/>
     </w:p>
     <w:p>
       <w:pPr>
@@ -97,7 +99,6 @@
       </w:r>
     </w:p>
     <w:p>
-      <w:bookmarkStart w:id="0" w:name="_GoBack"/>
       <w:r>
         <w:rPr>
           <w:noProof/>
@@ -116,7 +117,6 @@
           </wp:inline>
         </w:drawing>
       </w:r>
-      <w:bookmarkEnd w:id="0"/>
     </w:p>
     <w:p/>
     <w:p>
@@ -3193,42 +3193,6 @@
         </a:p>
       </dgm:t>
     </dgm:pt>
-    <dgm:pt modelId="{F7D39350-199E-614E-9986-57785ADD7ECB}">
-      <dgm:prSet/>
-      <dgm:spPr/>
-      <dgm:t>
-        <a:bodyPr/>
-        <a:lstStyle/>
-        <a:p>
-          <a:r>
-            <a:rPr lang="en-US"/>
-            <a:t>Toolbox</a:t>
-          </a:r>
-        </a:p>
-      </dgm:t>
-    </dgm:pt>
-    <dgm:pt modelId="{F2012AE9-1085-1E45-8376-A8DF8ACED69E}" type="parTrans" cxnId="{1B9340A0-57C8-9644-ADB1-11B27379D45A}">
-      <dgm:prSet/>
-      <dgm:spPr/>
-      <dgm:t>
-        <a:bodyPr/>
-        <a:lstStyle/>
-        <a:p>
-          <a:endParaRPr lang="en-US"/>
-        </a:p>
-      </dgm:t>
-    </dgm:pt>
-    <dgm:pt modelId="{54A86A94-2BAF-3948-8E84-4B4D0B00D641}" type="sibTrans" cxnId="{1B9340A0-57C8-9644-ADB1-11B27379D45A}">
-      <dgm:prSet/>
-      <dgm:spPr/>
-      <dgm:t>
-        <a:bodyPr/>
-        <a:lstStyle/>
-        <a:p>
-          <a:endParaRPr lang="en-US"/>
-        </a:p>
-      </dgm:t>
-    </dgm:pt>
     <dgm:pt modelId="{BE0AA966-121A-E441-965A-482413A7B6EB}">
       <dgm:prSet phldrT="[Text]"/>
       <dgm:spPr/>
@@ -3265,186 +3229,6 @@
         </a:p>
       </dgm:t>
     </dgm:pt>
-    <dgm:pt modelId="{A367C4E9-598E-9D43-8034-6ED6382413FC}">
-      <dgm:prSet/>
-      <dgm:spPr/>
-      <dgm:t>
-        <a:bodyPr/>
-        <a:lstStyle/>
-        <a:p>
-          <a:r>
-            <a:rPr lang="en-US"/>
-            <a:t>After combat tutorial, player can access new area.</a:t>
-          </a:r>
-        </a:p>
-      </dgm:t>
-    </dgm:pt>
-    <dgm:pt modelId="{5E307139-3C79-B54F-9409-35B7209C0D38}" type="parTrans" cxnId="{77841834-DBB9-4545-B6E3-FA6EB425FBEF}">
-      <dgm:prSet/>
-      <dgm:spPr/>
-      <dgm:t>
-        <a:bodyPr/>
-        <a:lstStyle/>
-        <a:p>
-          <a:endParaRPr lang="en-US"/>
-        </a:p>
-      </dgm:t>
-    </dgm:pt>
-    <dgm:pt modelId="{395EC987-C043-7E40-9304-D6FA4A265336}" type="sibTrans" cxnId="{77841834-DBB9-4545-B6E3-FA6EB425FBEF}">
-      <dgm:prSet/>
-      <dgm:spPr/>
-      <dgm:t>
-        <a:bodyPr/>
-        <a:lstStyle/>
-        <a:p>
-          <a:endParaRPr lang="en-US"/>
-        </a:p>
-      </dgm:t>
-    </dgm:pt>
-    <dgm:pt modelId="{08A909AA-7523-5843-B56D-B6688F1DB68B}">
-      <dgm:prSet/>
-      <dgm:spPr/>
-      <dgm:t>
-        <a:bodyPr/>
-        <a:lstStyle/>
-        <a:p>
-          <a:r>
-            <a:rPr lang="en-US"/>
-            <a:t>Player wil find toolbox, and can now make repairs.</a:t>
-          </a:r>
-        </a:p>
-      </dgm:t>
-    </dgm:pt>
-    <dgm:pt modelId="{90ECC529-D0CA-D749-AB6C-0D200EE31348}" type="parTrans" cxnId="{F3527ACC-44B0-6D4F-94AB-671666D12FAD}">
-      <dgm:prSet/>
-      <dgm:spPr/>
-      <dgm:t>
-        <a:bodyPr/>
-        <a:lstStyle/>
-        <a:p>
-          <a:endParaRPr lang="en-US"/>
-        </a:p>
-      </dgm:t>
-    </dgm:pt>
-    <dgm:pt modelId="{4AA525F1-6EDB-1A43-B314-A63AF7E26C6B}" type="sibTrans" cxnId="{F3527ACC-44B0-6D4F-94AB-671666D12FAD}">
-      <dgm:prSet/>
-      <dgm:spPr/>
-      <dgm:t>
-        <a:bodyPr/>
-        <a:lstStyle/>
-        <a:p>
-          <a:endParaRPr lang="en-US"/>
-        </a:p>
-      </dgm:t>
-    </dgm:pt>
-    <dgm:pt modelId="{E563A9E8-E771-994C-B906-66A1A067E895}">
-      <dgm:prSet/>
-      <dgm:spPr/>
-      <dgm:t>
-        <a:bodyPr/>
-        <a:lstStyle/>
-        <a:p>
-          <a:r>
-            <a:rPr lang="en-US"/>
-            <a:t>2nd Combat</a:t>
-          </a:r>
-        </a:p>
-      </dgm:t>
-    </dgm:pt>
-    <dgm:pt modelId="{12706D2E-6C7F-4C48-A318-F7785FFCDF42}" type="parTrans" cxnId="{007267F2-1EE4-6D47-A7D6-0D3FCDECA003}">
-      <dgm:prSet/>
-      <dgm:spPr/>
-      <dgm:t>
-        <a:bodyPr/>
-        <a:lstStyle/>
-        <a:p>
-          <a:endParaRPr lang="en-US"/>
-        </a:p>
-      </dgm:t>
-    </dgm:pt>
-    <dgm:pt modelId="{2BE33F48-DD79-3C49-98AD-C4521E1BF9C6}" type="sibTrans" cxnId="{007267F2-1EE4-6D47-A7D6-0D3FCDECA003}">
-      <dgm:prSet/>
-      <dgm:spPr/>
-      <dgm:t>
-        <a:bodyPr/>
-        <a:lstStyle/>
-        <a:p>
-          <a:endParaRPr lang="en-US"/>
-        </a:p>
-      </dgm:t>
-    </dgm:pt>
-    <dgm:pt modelId="{3E619A90-02D5-8741-BB0A-0A062D3092DD}">
-      <dgm:prSet/>
-      <dgm:spPr/>
-      <dgm:t>
-        <a:bodyPr/>
-        <a:lstStyle/>
-        <a:p>
-          <a:r>
-            <a:rPr lang="en-US"/>
-            <a:t>Player faces large herbivore</a:t>
-          </a:r>
-        </a:p>
-      </dgm:t>
-    </dgm:pt>
-    <dgm:pt modelId="{3ECEF09A-5079-4242-A024-64A78B4AD474}" type="parTrans" cxnId="{568CC05B-57B3-6F41-9583-A34D8CA02111}">
-      <dgm:prSet/>
-      <dgm:spPr/>
-      <dgm:t>
-        <a:bodyPr/>
-        <a:lstStyle/>
-        <a:p>
-          <a:endParaRPr lang="en-US"/>
-        </a:p>
-      </dgm:t>
-    </dgm:pt>
-    <dgm:pt modelId="{4A11C550-C57A-4A48-9285-2F11A97342D2}" type="sibTrans" cxnId="{568CC05B-57B3-6F41-9583-A34D8CA02111}">
-      <dgm:prSet/>
-      <dgm:spPr/>
-      <dgm:t>
-        <a:bodyPr/>
-        <a:lstStyle/>
-        <a:p>
-          <a:endParaRPr lang="en-US"/>
-        </a:p>
-      </dgm:t>
-    </dgm:pt>
-    <dgm:pt modelId="{1C05D8EF-B472-DC4D-9188-3E47181BB090}">
-      <dgm:prSet/>
-      <dgm:spPr/>
-      <dgm:t>
-        <a:bodyPr/>
-        <a:lstStyle/>
-        <a:p>
-          <a:r>
-            <a:rPr lang="en-US"/>
-            <a:t>After beating it, multiple areas avaiable</a:t>
-          </a:r>
-        </a:p>
-      </dgm:t>
-    </dgm:pt>
-    <dgm:pt modelId="{49408243-0722-8E45-AB85-0C908326B9D3}" type="parTrans" cxnId="{742192E9-1DC4-8D43-90F2-D057250E11F4}">
-      <dgm:prSet/>
-      <dgm:spPr/>
-      <dgm:t>
-        <a:bodyPr/>
-        <a:lstStyle/>
-        <a:p>
-          <a:endParaRPr lang="en-US"/>
-        </a:p>
-      </dgm:t>
-    </dgm:pt>
-    <dgm:pt modelId="{F1C6A55B-05D7-FA4E-9940-AA680C8BBB18}" type="sibTrans" cxnId="{742192E9-1DC4-8D43-90F2-D057250E11F4}">
-      <dgm:prSet/>
-      <dgm:spPr/>
-      <dgm:t>
-        <a:bodyPr/>
-        <a:lstStyle/>
-        <a:p>
-          <a:endParaRPr lang="en-US"/>
-        </a:p>
-      </dgm:t>
-    </dgm:pt>
     <dgm:pt modelId="{2DDB8C9A-DDD2-FF4C-BC53-D53010F9345D}">
       <dgm:prSet phldrT="[Text]"/>
       <dgm:spPr/>
@@ -3733,42 +3517,6 @@
         </a:p>
       </dgm:t>
     </dgm:pt>
-    <dgm:pt modelId="{8DDEAC68-47EE-5043-B52F-C0357B804C14}">
-      <dgm:prSet/>
-      <dgm:spPr/>
-      <dgm:t>
-        <a:bodyPr/>
-        <a:lstStyle/>
-        <a:p>
-          <a:r>
-            <a:rPr lang="en-US"/>
-            <a:t>Player must solve a puzzle that emulates the needed repair (to a degree)</a:t>
-          </a:r>
-        </a:p>
-      </dgm:t>
-    </dgm:pt>
-    <dgm:pt modelId="{F9559E73-AC8D-E843-8025-BF596839B1A6}" type="parTrans" cxnId="{710E09C2-EBE6-994A-AF5C-B3674E79A209}">
-      <dgm:prSet/>
-      <dgm:spPr/>
-      <dgm:t>
-        <a:bodyPr/>
-        <a:lstStyle/>
-        <a:p>
-          <a:endParaRPr lang="en-US"/>
-        </a:p>
-      </dgm:t>
-    </dgm:pt>
-    <dgm:pt modelId="{D1B01BAB-DE05-854C-AD38-23C6CB8B9D75}" type="sibTrans" cxnId="{710E09C2-EBE6-994A-AF5C-B3674E79A209}">
-      <dgm:prSet/>
-      <dgm:spPr/>
-      <dgm:t>
-        <a:bodyPr/>
-        <a:lstStyle/>
-        <a:p>
-          <a:endParaRPr lang="en-US"/>
-        </a:p>
-      </dgm:t>
-    </dgm:pt>
     <dgm:pt modelId="{107854F5-4508-644A-95D3-72D5F143DFD8}">
       <dgm:prSet/>
       <dgm:spPr/>
@@ -3831,78 +3579,6 @@
       </dgm:t>
     </dgm:pt>
     <dgm:pt modelId="{792583BB-3816-E04F-A317-9F7C1DB7E8AA}" type="sibTrans" cxnId="{21341517-8B4D-924F-AD02-4E8434CF32DB}">
-      <dgm:prSet/>
-      <dgm:spPr/>
-      <dgm:t>
-        <a:bodyPr/>
-        <a:lstStyle/>
-        <a:p>
-          <a:endParaRPr lang="en-US"/>
-        </a:p>
-      </dgm:t>
-    </dgm:pt>
-    <dgm:pt modelId="{BA5F46D5-CFD7-2448-9D08-7B8EE2203C35}">
-      <dgm:prSet/>
-      <dgm:spPr/>
-      <dgm:t>
-        <a:bodyPr/>
-        <a:lstStyle/>
-        <a:p>
-          <a:r>
-            <a:rPr lang="en-US"/>
-            <a:t>Note: one part is available before finding the toolbox</a:t>
-          </a:r>
-        </a:p>
-      </dgm:t>
-    </dgm:pt>
-    <dgm:pt modelId="{776E435B-351F-5549-A572-4A215E4F6AD2}" type="parTrans" cxnId="{970FAD8C-F3F4-DC44-AD4A-5C6568E2ACC2}">
-      <dgm:prSet/>
-      <dgm:spPr/>
-      <dgm:t>
-        <a:bodyPr/>
-        <a:lstStyle/>
-        <a:p>
-          <a:endParaRPr lang="en-US"/>
-        </a:p>
-      </dgm:t>
-    </dgm:pt>
-    <dgm:pt modelId="{36214F16-0CA6-854E-A513-DE9EC9B485C6}" type="sibTrans" cxnId="{970FAD8C-F3F4-DC44-AD4A-5C6568E2ACC2}">
-      <dgm:prSet/>
-      <dgm:spPr/>
-      <dgm:t>
-        <a:bodyPr/>
-        <a:lstStyle/>
-        <a:p>
-          <a:endParaRPr lang="en-US"/>
-        </a:p>
-      </dgm:t>
-    </dgm:pt>
-    <dgm:pt modelId="{A68A17B2-536A-7944-B807-0F3CE79BAFCA}">
-      <dgm:prSet/>
-      <dgm:spPr/>
-      <dgm:t>
-        <a:bodyPr/>
-        <a:lstStyle/>
-        <a:p>
-          <a:r>
-            <a:rPr lang="en-US"/>
-            <a:t>Potentially can also make it so that certain obstacles can be cleared with tools (e.g. bushes with machete)</a:t>
-          </a:r>
-        </a:p>
-      </dgm:t>
-    </dgm:pt>
-    <dgm:pt modelId="{40B5DDEA-EEBB-9E47-84F2-1A407E257C02}" type="parTrans" cxnId="{61052B41-6103-8A40-B232-72F9EABCADA6}">
-      <dgm:prSet/>
-      <dgm:spPr/>
-      <dgm:t>
-        <a:bodyPr/>
-        <a:lstStyle/>
-        <a:p>
-          <a:endParaRPr lang="en-US"/>
-        </a:p>
-      </dgm:t>
-    </dgm:pt>
-    <dgm:pt modelId="{3976DCBB-1BE1-3646-858D-425DB648D52D}" type="sibTrans" cxnId="{61052B41-6103-8A40-B232-72F9EABCADA6}">
       <dgm:prSet/>
       <dgm:spPr/>
       <dgm:t>
@@ -4036,7 +3712,7 @@
       <dgm:spPr/>
     </dgm:pt>
     <dgm:pt modelId="{E5EF45CF-2DC3-BF41-BF8C-2A7DE51AEDB2}" type="pres">
-      <dgm:prSet presAssocID="{52FAD662-1E89-894B-BB82-EA93D5AF31F5}" presName="parentText" presStyleLbl="alignNode1" presStyleIdx="0" presStyleCnt="9">
+      <dgm:prSet presAssocID="{52FAD662-1E89-894B-BB82-EA93D5AF31F5}" presName="parentText" presStyleLbl="alignNode1" presStyleIdx="0" presStyleCnt="7">
         <dgm:presLayoutVars>
           <dgm:chMax val="1"/>
           <dgm:bulletEnabled val="1"/>
@@ -4045,7 +3721,7 @@
       <dgm:spPr/>
     </dgm:pt>
     <dgm:pt modelId="{592171BD-55A8-D349-BF34-23E58657F45F}" type="pres">
-      <dgm:prSet presAssocID="{52FAD662-1E89-894B-BB82-EA93D5AF31F5}" presName="descendantText" presStyleLbl="alignAcc1" presStyleIdx="0" presStyleCnt="9">
+      <dgm:prSet presAssocID="{52FAD662-1E89-894B-BB82-EA93D5AF31F5}" presName="descendantText" presStyleLbl="alignAcc1" presStyleIdx="0" presStyleCnt="7">
         <dgm:presLayoutVars>
           <dgm:bulletEnabled val="1"/>
         </dgm:presLayoutVars>
@@ -4061,7 +3737,7 @@
       <dgm:spPr/>
     </dgm:pt>
     <dgm:pt modelId="{9DC8A976-E35F-1E44-8AC8-0214CEC93644}" type="pres">
-      <dgm:prSet presAssocID="{75907012-BF0C-2E41-9ED3-CFBA3A916389}" presName="parentText" presStyleLbl="alignNode1" presStyleIdx="1" presStyleCnt="9">
+      <dgm:prSet presAssocID="{75907012-BF0C-2E41-9ED3-CFBA3A916389}" presName="parentText" presStyleLbl="alignNode1" presStyleIdx="1" presStyleCnt="7">
         <dgm:presLayoutVars>
           <dgm:chMax val="1"/>
           <dgm:bulletEnabled val="1"/>
@@ -4070,7 +3746,7 @@
       <dgm:spPr/>
     </dgm:pt>
     <dgm:pt modelId="{D60D5B38-0ACA-A345-8AE3-F52CB38787FF}" type="pres">
-      <dgm:prSet presAssocID="{75907012-BF0C-2E41-9ED3-CFBA3A916389}" presName="descendantText" presStyleLbl="alignAcc1" presStyleIdx="1" presStyleCnt="9">
+      <dgm:prSet presAssocID="{75907012-BF0C-2E41-9ED3-CFBA3A916389}" presName="descendantText" presStyleLbl="alignAcc1" presStyleIdx="1" presStyleCnt="7">
         <dgm:presLayoutVars>
           <dgm:bulletEnabled val="1"/>
         </dgm:presLayoutVars>
@@ -4086,7 +3762,7 @@
       <dgm:spPr/>
     </dgm:pt>
     <dgm:pt modelId="{FCAC3DCF-887A-7249-BEB4-B47C27380716}" type="pres">
-      <dgm:prSet presAssocID="{5A12AAC5-CC18-AD47-B6FE-B60D170A30A9}" presName="parentText" presStyleLbl="alignNode1" presStyleIdx="2" presStyleCnt="9">
+      <dgm:prSet presAssocID="{5A12AAC5-CC18-AD47-B6FE-B60D170A30A9}" presName="parentText" presStyleLbl="alignNode1" presStyleIdx="2" presStyleCnt="7">
         <dgm:presLayoutVars>
           <dgm:chMax val="1"/>
           <dgm:bulletEnabled val="1"/>
@@ -4095,7 +3771,7 @@
       <dgm:spPr/>
     </dgm:pt>
     <dgm:pt modelId="{509CE6A7-2AD3-5349-B7D5-0A6C6752E566}" type="pres">
-      <dgm:prSet presAssocID="{5A12AAC5-CC18-AD47-B6FE-B60D170A30A9}" presName="descendantText" presStyleLbl="alignAcc1" presStyleIdx="2" presStyleCnt="9">
+      <dgm:prSet presAssocID="{5A12AAC5-CC18-AD47-B6FE-B60D170A30A9}" presName="descendantText" presStyleLbl="alignAcc1" presStyleIdx="2" presStyleCnt="7">
         <dgm:presLayoutVars>
           <dgm:bulletEnabled val="1"/>
         </dgm:presLayoutVars>
@@ -4106,12 +3782,12 @@
       <dgm:prSet presAssocID="{0E1F3998-1CB6-0F48-8558-B77FAFE850FD}" presName="sp" presStyleCnt="0"/>
       <dgm:spPr/>
     </dgm:pt>
-    <dgm:pt modelId="{CAC91B14-4122-3C46-AED3-54A0A8B24A21}" type="pres">
-      <dgm:prSet presAssocID="{F7D39350-199E-614E-9986-57785ADD7ECB}" presName="composite" presStyleCnt="0"/>
-      <dgm:spPr/>
-    </dgm:pt>
-    <dgm:pt modelId="{9F06D627-EEC8-1946-8C51-E36A5DEDF0DA}" type="pres">
-      <dgm:prSet presAssocID="{F7D39350-199E-614E-9986-57785ADD7ECB}" presName="parentText" presStyleLbl="alignNode1" presStyleIdx="3" presStyleCnt="9">
+    <dgm:pt modelId="{BCB4B13A-FA82-F64E-B96C-B294B5F75323}" type="pres">
+      <dgm:prSet presAssocID="{DDAFA4BB-A1A4-C645-A000-3080BC191BE3}" presName="composite" presStyleCnt="0"/>
+      <dgm:spPr/>
+    </dgm:pt>
+    <dgm:pt modelId="{5CC1A99A-0B26-C046-9161-DAC732975C76}" type="pres">
+      <dgm:prSet presAssocID="{DDAFA4BB-A1A4-C645-A000-3080BC191BE3}" presName="parentText" presStyleLbl="alignNode1" presStyleIdx="3" presStyleCnt="7">
         <dgm:presLayoutVars>
           <dgm:chMax val="1"/>
           <dgm:bulletEnabled val="1"/>
@@ -4119,24 +3795,24 @@
       </dgm:prSet>
       <dgm:spPr/>
     </dgm:pt>
-    <dgm:pt modelId="{C4BAF3A2-92E2-E44C-9ED2-5C7DD0E5F675}" type="pres">
-      <dgm:prSet presAssocID="{F7D39350-199E-614E-9986-57785ADD7ECB}" presName="descendantText" presStyleLbl="alignAcc1" presStyleIdx="3" presStyleCnt="9">
+    <dgm:pt modelId="{DAD0F8A5-B39E-C74D-94D5-960F00E80234}" type="pres">
+      <dgm:prSet presAssocID="{DDAFA4BB-A1A4-C645-A000-3080BC191BE3}" presName="descendantText" presStyleLbl="alignAcc1" presStyleIdx="3" presStyleCnt="7">
         <dgm:presLayoutVars>
           <dgm:bulletEnabled val="1"/>
         </dgm:presLayoutVars>
       </dgm:prSet>
       <dgm:spPr/>
     </dgm:pt>
-    <dgm:pt modelId="{EF1B94F0-A715-AB4C-BDB7-4D7ACE99E67D}" type="pres">
-      <dgm:prSet presAssocID="{54A86A94-2BAF-3948-8E84-4B4D0B00D641}" presName="sp" presStyleCnt="0"/>
-      <dgm:spPr/>
-    </dgm:pt>
-    <dgm:pt modelId="{C07B6A8C-A5E7-3441-98E1-997927D44FE9}" type="pres">
-      <dgm:prSet presAssocID="{E563A9E8-E771-994C-B906-66A1A067E895}" presName="composite" presStyleCnt="0"/>
-      <dgm:spPr/>
-    </dgm:pt>
-    <dgm:pt modelId="{3D1FC15B-2805-FD48-9915-4FF7E7DDF54F}" type="pres">
-      <dgm:prSet presAssocID="{E563A9E8-E771-994C-B906-66A1A067E895}" presName="parentText" presStyleLbl="alignNode1" presStyleIdx="4" presStyleCnt="9">
+    <dgm:pt modelId="{ADC5F6E7-B157-2E44-93F3-79DB78D23807}" type="pres">
+      <dgm:prSet presAssocID="{F4C5FE2A-9187-BF4D-A804-98AFB92D165E}" presName="sp" presStyleCnt="0"/>
+      <dgm:spPr/>
+    </dgm:pt>
+    <dgm:pt modelId="{5FA30128-C11E-224C-B4B9-AF8013987F65}" type="pres">
+      <dgm:prSet presAssocID="{9FF6192C-1DEA-6549-AA8E-18C2D263F4BD}" presName="composite" presStyleCnt="0"/>
+      <dgm:spPr/>
+    </dgm:pt>
+    <dgm:pt modelId="{3A34F3D5-AC7B-1049-A329-D346EB904317}" type="pres">
+      <dgm:prSet presAssocID="{9FF6192C-1DEA-6549-AA8E-18C2D263F4BD}" presName="parentText" presStyleLbl="alignNode1" presStyleIdx="4" presStyleCnt="7">
         <dgm:presLayoutVars>
           <dgm:chMax val="1"/>
           <dgm:bulletEnabled val="1"/>
@@ -4144,24 +3820,24 @@
       </dgm:prSet>
       <dgm:spPr/>
     </dgm:pt>
-    <dgm:pt modelId="{90840F3C-B2C7-904F-A336-CDD4E8442BDD}" type="pres">
-      <dgm:prSet presAssocID="{E563A9E8-E771-994C-B906-66A1A067E895}" presName="descendantText" presStyleLbl="alignAcc1" presStyleIdx="4" presStyleCnt="9">
+    <dgm:pt modelId="{879830A6-76B8-7F4D-ACA3-2A695B90EE6D}" type="pres">
+      <dgm:prSet presAssocID="{9FF6192C-1DEA-6549-AA8E-18C2D263F4BD}" presName="descendantText" presStyleLbl="alignAcc1" presStyleIdx="4" presStyleCnt="7">
         <dgm:presLayoutVars>
           <dgm:bulletEnabled val="1"/>
         </dgm:presLayoutVars>
       </dgm:prSet>
       <dgm:spPr/>
     </dgm:pt>
-    <dgm:pt modelId="{CE7496A2-0CD3-6849-A9B4-EAC8B84D1A5F}" type="pres">
-      <dgm:prSet presAssocID="{2BE33F48-DD79-3C49-98AD-C4521E1BF9C6}" presName="sp" presStyleCnt="0"/>
-      <dgm:spPr/>
-    </dgm:pt>
-    <dgm:pt modelId="{BCB4B13A-FA82-F64E-B96C-B294B5F75323}" type="pres">
-      <dgm:prSet presAssocID="{DDAFA4BB-A1A4-C645-A000-3080BC191BE3}" presName="composite" presStyleCnt="0"/>
-      <dgm:spPr/>
-    </dgm:pt>
-    <dgm:pt modelId="{5CC1A99A-0B26-C046-9161-DAC732975C76}" type="pres">
-      <dgm:prSet presAssocID="{DDAFA4BB-A1A4-C645-A000-3080BC191BE3}" presName="parentText" presStyleLbl="alignNode1" presStyleIdx="5" presStyleCnt="9">
+    <dgm:pt modelId="{86610FB6-9E9E-364B-ADFE-C65A5CC1944A}" type="pres">
+      <dgm:prSet presAssocID="{043959AA-A7E1-2B4B-A2A9-4572A1CA9462}" presName="sp" presStyleCnt="0"/>
+      <dgm:spPr/>
+    </dgm:pt>
+    <dgm:pt modelId="{3C2100D6-CEFF-DC48-9493-DDAB8C2874FB}" type="pres">
+      <dgm:prSet presAssocID="{DC2D2D86-468B-054A-BE3E-1337E64B4BA1}" presName="composite" presStyleCnt="0"/>
+      <dgm:spPr/>
+    </dgm:pt>
+    <dgm:pt modelId="{CAE334A0-DA14-3141-8C45-BBA7E289FAB6}" type="pres">
+      <dgm:prSet presAssocID="{DC2D2D86-468B-054A-BE3E-1337E64B4BA1}" presName="parentText" presStyleLbl="alignNode1" presStyleIdx="5" presStyleCnt="7">
         <dgm:presLayoutVars>
           <dgm:chMax val="1"/>
           <dgm:bulletEnabled val="1"/>
@@ -4169,24 +3845,24 @@
       </dgm:prSet>
       <dgm:spPr/>
     </dgm:pt>
-    <dgm:pt modelId="{DAD0F8A5-B39E-C74D-94D5-960F00E80234}" type="pres">
-      <dgm:prSet presAssocID="{DDAFA4BB-A1A4-C645-A000-3080BC191BE3}" presName="descendantText" presStyleLbl="alignAcc1" presStyleIdx="5" presStyleCnt="9">
+    <dgm:pt modelId="{552549A6-0835-A747-B002-27339CA1B8CF}" type="pres">
+      <dgm:prSet presAssocID="{DC2D2D86-468B-054A-BE3E-1337E64B4BA1}" presName="descendantText" presStyleLbl="alignAcc1" presStyleIdx="5" presStyleCnt="7">
         <dgm:presLayoutVars>
           <dgm:bulletEnabled val="1"/>
         </dgm:presLayoutVars>
       </dgm:prSet>
       <dgm:spPr/>
     </dgm:pt>
-    <dgm:pt modelId="{ADC5F6E7-B157-2E44-93F3-79DB78D23807}" type="pres">
-      <dgm:prSet presAssocID="{F4C5FE2A-9187-BF4D-A804-98AFB92D165E}" presName="sp" presStyleCnt="0"/>
-      <dgm:spPr/>
-    </dgm:pt>
-    <dgm:pt modelId="{5FA30128-C11E-224C-B4B9-AF8013987F65}" type="pres">
-      <dgm:prSet presAssocID="{9FF6192C-1DEA-6549-AA8E-18C2D263F4BD}" presName="composite" presStyleCnt="0"/>
-      <dgm:spPr/>
-    </dgm:pt>
-    <dgm:pt modelId="{3A34F3D5-AC7B-1049-A329-D346EB904317}" type="pres">
-      <dgm:prSet presAssocID="{9FF6192C-1DEA-6549-AA8E-18C2D263F4BD}" presName="parentText" presStyleLbl="alignNode1" presStyleIdx="6" presStyleCnt="9">
+    <dgm:pt modelId="{E4B13072-1A38-2848-8AAE-62FB8ADC3AAB}" type="pres">
+      <dgm:prSet presAssocID="{CEA36A6F-14F7-9848-A25A-4DE011FCAD52}" presName="sp" presStyleCnt="0"/>
+      <dgm:spPr/>
+    </dgm:pt>
+    <dgm:pt modelId="{73925307-6E74-C14F-9F41-2E2F46A41C4B}" type="pres">
+      <dgm:prSet presAssocID="{107854F5-4508-644A-95D3-72D5F143DFD8}" presName="composite" presStyleCnt="0"/>
+      <dgm:spPr/>
+    </dgm:pt>
+    <dgm:pt modelId="{A809AF22-4F7B-294C-94A9-BE2BC170246D}" type="pres">
+      <dgm:prSet presAssocID="{107854F5-4508-644A-95D3-72D5F143DFD8}" presName="parentText" presStyleLbl="alignNode1" presStyleIdx="6" presStyleCnt="7">
         <dgm:presLayoutVars>
           <dgm:chMax val="1"/>
           <dgm:bulletEnabled val="1"/>
@@ -4194,58 +3870,8 @@
       </dgm:prSet>
       <dgm:spPr/>
     </dgm:pt>
-    <dgm:pt modelId="{879830A6-76B8-7F4D-ACA3-2A695B90EE6D}" type="pres">
-      <dgm:prSet presAssocID="{9FF6192C-1DEA-6549-AA8E-18C2D263F4BD}" presName="descendantText" presStyleLbl="alignAcc1" presStyleIdx="6" presStyleCnt="9">
-        <dgm:presLayoutVars>
-          <dgm:bulletEnabled val="1"/>
-        </dgm:presLayoutVars>
-      </dgm:prSet>
-      <dgm:spPr/>
-    </dgm:pt>
-    <dgm:pt modelId="{86610FB6-9E9E-364B-ADFE-C65A5CC1944A}" type="pres">
-      <dgm:prSet presAssocID="{043959AA-A7E1-2B4B-A2A9-4572A1CA9462}" presName="sp" presStyleCnt="0"/>
-      <dgm:spPr/>
-    </dgm:pt>
-    <dgm:pt modelId="{3C2100D6-CEFF-DC48-9493-DDAB8C2874FB}" type="pres">
-      <dgm:prSet presAssocID="{DC2D2D86-468B-054A-BE3E-1337E64B4BA1}" presName="composite" presStyleCnt="0"/>
-      <dgm:spPr/>
-    </dgm:pt>
-    <dgm:pt modelId="{CAE334A0-DA14-3141-8C45-BBA7E289FAB6}" type="pres">
-      <dgm:prSet presAssocID="{DC2D2D86-468B-054A-BE3E-1337E64B4BA1}" presName="parentText" presStyleLbl="alignNode1" presStyleIdx="7" presStyleCnt="9">
-        <dgm:presLayoutVars>
-          <dgm:chMax val="1"/>
-          <dgm:bulletEnabled val="1"/>
-        </dgm:presLayoutVars>
-      </dgm:prSet>
-      <dgm:spPr/>
-    </dgm:pt>
-    <dgm:pt modelId="{552549A6-0835-A747-B002-27339CA1B8CF}" type="pres">
-      <dgm:prSet presAssocID="{DC2D2D86-468B-054A-BE3E-1337E64B4BA1}" presName="descendantText" presStyleLbl="alignAcc1" presStyleIdx="7" presStyleCnt="9">
-        <dgm:presLayoutVars>
-          <dgm:bulletEnabled val="1"/>
-        </dgm:presLayoutVars>
-      </dgm:prSet>
-      <dgm:spPr/>
-    </dgm:pt>
-    <dgm:pt modelId="{E4B13072-1A38-2848-8AAE-62FB8ADC3AAB}" type="pres">
-      <dgm:prSet presAssocID="{CEA36A6F-14F7-9848-A25A-4DE011FCAD52}" presName="sp" presStyleCnt="0"/>
-      <dgm:spPr/>
-    </dgm:pt>
-    <dgm:pt modelId="{73925307-6E74-C14F-9F41-2E2F46A41C4B}" type="pres">
-      <dgm:prSet presAssocID="{107854F5-4508-644A-95D3-72D5F143DFD8}" presName="composite" presStyleCnt="0"/>
-      <dgm:spPr/>
-    </dgm:pt>
-    <dgm:pt modelId="{A809AF22-4F7B-294C-94A9-BE2BC170246D}" type="pres">
-      <dgm:prSet presAssocID="{107854F5-4508-644A-95D3-72D5F143DFD8}" presName="parentText" presStyleLbl="alignNode1" presStyleIdx="8" presStyleCnt="9">
-        <dgm:presLayoutVars>
-          <dgm:chMax val="1"/>
-          <dgm:bulletEnabled val="1"/>
-        </dgm:presLayoutVars>
-      </dgm:prSet>
-      <dgm:spPr/>
-    </dgm:pt>
     <dgm:pt modelId="{C4AF55A4-2793-484A-AAE1-DD6394B45F2B}" type="pres">
-      <dgm:prSet presAssocID="{107854F5-4508-644A-95D3-72D5F143DFD8}" presName="descendantText" presStyleLbl="alignAcc1" presStyleIdx="8" presStyleCnt="9">
+      <dgm:prSet presAssocID="{107854F5-4508-644A-95D3-72D5F143DFD8}" presName="descendantText" presStyleLbl="alignAcc1" presStyleIdx="6" presStyleCnt="7">
         <dgm:presLayoutVars>
           <dgm:bulletEnabled val="1"/>
         </dgm:presLayoutVars>
@@ -4257,8 +3883,7 @@
     <dgm:cxn modelId="{72B54A00-57A1-D041-AB0F-C325780D9B16}" srcId="{DDAFA4BB-A1A4-C645-A000-3080BC191BE3}" destId="{DCBA2D2F-9784-134B-8E61-B629088D60C9}" srcOrd="1" destOrd="0" parTransId="{E8642645-552F-134B-A403-565B1EF20B83}" sibTransId="{079522A0-2393-EF4C-8B4A-F12803D319EA}"/>
     <dgm:cxn modelId="{BC9D8D00-C169-0349-AE97-367E1470CF6D}" type="presOf" srcId="{0E830FD3-93AE-E84E-9B2D-1D6D39F03923}" destId="{552549A6-0835-A747-B002-27339CA1B8CF}" srcOrd="0" destOrd="0" presId="urn:microsoft.com/office/officeart/2005/8/layout/chevron2"/>
     <dgm:cxn modelId="{6B9FBE00-68F6-8043-A0FE-43053E405FCB}" type="presOf" srcId="{F7E6D1E5-2B19-6542-98B5-55054389048C}" destId="{D60D5B38-0ACA-A345-8AE3-F52CB38787FF}" srcOrd="0" destOrd="1" presId="urn:microsoft.com/office/officeart/2005/8/layout/chevron2"/>
-    <dgm:cxn modelId="{8F349702-D8AA-4247-9793-85AD086E5711}" type="presOf" srcId="{1C05D8EF-B472-DC4D-9188-3E47181BB090}" destId="{90840F3C-B2C7-904F-A336-CDD4E8442BDD}" srcOrd="0" destOrd="1" presId="urn:microsoft.com/office/officeart/2005/8/layout/chevron2"/>
-    <dgm:cxn modelId="{62DE130C-6ECD-CE4F-AE56-5BD4F488A04E}" srcId="{FA9100D7-EE0B-1B4C-90EA-D0FADE65566D}" destId="{9FF6192C-1DEA-6549-AA8E-18C2D263F4BD}" srcOrd="6" destOrd="0" parTransId="{9701BD22-FA24-1341-B669-F3B81AD124A3}" sibTransId="{043959AA-A7E1-2B4B-A2A9-4572A1CA9462}"/>
+    <dgm:cxn modelId="{62DE130C-6ECD-CE4F-AE56-5BD4F488A04E}" srcId="{FA9100D7-EE0B-1B4C-90EA-D0FADE65566D}" destId="{9FF6192C-1DEA-6549-AA8E-18C2D263F4BD}" srcOrd="4" destOrd="0" parTransId="{9701BD22-FA24-1341-B669-F3B81AD124A3}" sibTransId="{043959AA-A7E1-2B4B-A2A9-4572A1CA9462}"/>
     <dgm:cxn modelId="{78F0D50D-F773-0A42-A8A8-6A6AFE73A3EE}" srcId="{9FF6192C-1DEA-6549-AA8E-18C2D263F4BD}" destId="{5A6E6573-33D9-8740-8BAF-A66F5C85E5B6}" srcOrd="0" destOrd="0" parTransId="{C62375E2-2E0F-874F-8479-00F81FFFC46A}" sibTransId="{7B062613-9454-8F49-8755-D48BF1F86D5C}"/>
     <dgm:cxn modelId="{BD194412-E2AD-EF41-B266-3BEC6ED24B74}" srcId="{DC2D2D86-468B-054A-BE3E-1337E64B4BA1}" destId="{E77484B9-7842-0946-8090-5C801248324F}" srcOrd="1" destOrd="0" parTransId="{83F78381-5E34-F24D-B7FB-9AB6D0AD3DA8}" sibTransId="{FE11B150-E3AB-454A-BF6B-19BB47AF46BA}"/>
     <dgm:cxn modelId="{B482C914-FF9F-764F-BF1A-71827CDEBE0B}" type="presOf" srcId="{DCBA2D2F-9784-134B-8E61-B629088D60C9}" destId="{DAD0F8A5-B39E-C74D-94D5-960F00E80234}" srcOrd="0" destOrd="1" presId="urn:microsoft.com/office/officeart/2005/8/layout/chevron2"/>
@@ -4269,24 +3894,17 @@
     <dgm:cxn modelId="{936C032C-3A15-3B41-B481-0EA0A7F8C9A2}" type="presOf" srcId="{52FAD662-1E89-894B-BB82-EA93D5AF31F5}" destId="{E5EF45CF-2DC3-BF41-BF8C-2A7DE51AEDB2}" srcOrd="0" destOrd="0" presId="urn:microsoft.com/office/officeart/2005/8/layout/chevron2"/>
     <dgm:cxn modelId="{1411682F-C87D-3545-9ADC-C1D7C151DB49}" srcId="{52FAD662-1E89-894B-BB82-EA93D5AF31F5}" destId="{161CBADF-8C4C-4845-AC8E-877D2E265DD1}" srcOrd="1" destOrd="0" parTransId="{827B624F-CEC6-4943-AFAD-DE0DD185A606}" sibTransId="{295942D6-339D-7A4A-AD47-57D2139267D9}"/>
     <dgm:cxn modelId="{9601E72F-EFC0-9741-A47F-8A92F090703B}" srcId="{5A12AAC5-CC18-AD47-B6FE-B60D170A30A9}" destId="{01F828FB-ABF2-C34B-95F9-42E051BA4913}" srcOrd="1" destOrd="0" parTransId="{8E13409F-9B3D-4044-B223-EF47C1CB0984}" sibTransId="{98694190-4251-B94B-81DC-76C2C9E0181A}"/>
-    <dgm:cxn modelId="{68AE9C30-51B0-7146-BA8D-5191770BCFE9}" type="presOf" srcId="{08A909AA-7523-5843-B56D-B6688F1DB68B}" destId="{C4BAF3A2-92E2-E44C-9ED2-5C7DD0E5F675}" srcOrd="0" destOrd="1" presId="urn:microsoft.com/office/officeart/2005/8/layout/chevron2"/>
     <dgm:cxn modelId="{98FAEC31-9B95-214E-BFF4-E1E88EAB5F00}" srcId="{DDAFA4BB-A1A4-C645-A000-3080BC191BE3}" destId="{6341D08C-59B3-9549-A678-971431A8AD8F}" srcOrd="0" destOrd="0" parTransId="{855C49AD-0876-AC4D-8E2F-64EC4B136BC5}" sibTransId="{FFD1014E-544E-2F40-8EF7-987BE9B1FBB6}"/>
     <dgm:cxn modelId="{7BAFA032-6C6C-894A-8BF4-E42D9EB7A531}" srcId="{52FAD662-1E89-894B-BB82-EA93D5AF31F5}" destId="{A42150BE-8E4C-554E-BD67-40ED03FDCDC9}" srcOrd="0" destOrd="0" parTransId="{ECC2AAE2-02BC-074C-BF67-A825802CA26A}" sibTransId="{38723A98-7E27-194E-8402-A06E6C38DA8B}"/>
-    <dgm:cxn modelId="{77841834-DBB9-4545-B6E3-FA6EB425FBEF}" srcId="{F7D39350-199E-614E-9986-57785ADD7ECB}" destId="{A367C4E9-598E-9D43-8034-6ED6382413FC}" srcOrd="0" destOrd="0" parTransId="{5E307139-3C79-B54F-9409-35B7209C0D38}" sibTransId="{395EC987-C043-7E40-9304-D6FA4A265336}"/>
-    <dgm:cxn modelId="{61052B41-6103-8A40-B232-72F9EABCADA6}" srcId="{F7D39350-199E-614E-9986-57785ADD7ECB}" destId="{A68A17B2-536A-7944-B807-0F3CE79BAFCA}" srcOrd="2" destOrd="0" parTransId="{40B5DDEA-EEBB-9E47-84F2-1A407E257C02}" sibTransId="{3976DCBB-1BE1-3646-858D-425DB648D52D}"/>
     <dgm:cxn modelId="{8643A941-0944-4645-952A-5BB3179672CD}" type="presOf" srcId="{E56011E1-C12B-A541-B839-48998CA9972E}" destId="{D60D5B38-0ACA-A345-8AE3-F52CB38787FF}" srcOrd="0" destOrd="0" presId="urn:microsoft.com/office/officeart/2005/8/layout/chevron2"/>
-    <dgm:cxn modelId="{A4457F42-CF8A-9E4F-AD02-E5DAB7B36000}" type="presOf" srcId="{F7D39350-199E-614E-9986-57785ADD7ECB}" destId="{9F06D627-EEC8-1946-8C51-E36A5DEDF0DA}" srcOrd="0" destOrd="0" presId="urn:microsoft.com/office/officeart/2005/8/layout/chevron2"/>
     <dgm:cxn modelId="{601DB048-870A-F04B-81E3-C17EC34B59E5}" type="presOf" srcId="{5A12AAC5-CC18-AD47-B6FE-B60D170A30A9}" destId="{FCAC3DCF-887A-7249-BEB4-B47C27380716}" srcOrd="0" destOrd="0" presId="urn:microsoft.com/office/officeart/2005/8/layout/chevron2"/>
-    <dgm:cxn modelId="{FEB0094B-E893-D440-A6FB-3BDEF27AD6B9}" type="presOf" srcId="{BA5F46D5-CFD7-2448-9D08-7B8EE2203C35}" destId="{C4BAF3A2-92E2-E44C-9ED2-5C7DD0E5F675}" srcOrd="0" destOrd="3" presId="urn:microsoft.com/office/officeart/2005/8/layout/chevron2"/>
     <dgm:cxn modelId="{4766EF50-75DE-A947-9B13-F45CA79CEF4E}" srcId="{FA9100D7-EE0B-1B4C-90EA-D0FADE65566D}" destId="{75907012-BF0C-2E41-9ED3-CFBA3A916389}" srcOrd="1" destOrd="0" parTransId="{4E760981-FE13-C34F-A8E9-60FF956C9FA8}" sibTransId="{75C231F6-37DB-6940-A85C-57A7DE3DF725}"/>
-    <dgm:cxn modelId="{678F5653-BF36-414A-AC95-5585C0DAE378}" srcId="{FA9100D7-EE0B-1B4C-90EA-D0FADE65566D}" destId="{DC2D2D86-468B-054A-BE3E-1337E64B4BA1}" srcOrd="7" destOrd="0" parTransId="{F1E9EE6D-6F76-114E-832D-4C595A806719}" sibTransId="{CEA36A6F-14F7-9848-A25A-4DE011FCAD52}"/>
-    <dgm:cxn modelId="{568CC05B-57B3-6F41-9583-A34D8CA02111}" srcId="{E563A9E8-E771-994C-B906-66A1A067E895}" destId="{3E619A90-02D5-8741-BB0A-0A062D3092DD}" srcOrd="0" destOrd="0" parTransId="{3ECEF09A-5079-4242-A024-64A78B4AD474}" sibTransId="{4A11C550-C57A-4A48-9285-2F11A97342D2}"/>
+    <dgm:cxn modelId="{678F5653-BF36-414A-AC95-5585C0DAE378}" srcId="{FA9100D7-EE0B-1B4C-90EA-D0FADE65566D}" destId="{DC2D2D86-468B-054A-BE3E-1337E64B4BA1}" srcOrd="5" destOrd="0" parTransId="{F1E9EE6D-6F76-114E-832D-4C595A806719}" sibTransId="{CEA36A6F-14F7-9848-A25A-4DE011FCAD52}"/>
     <dgm:cxn modelId="{B2EDEE63-33F5-7D46-BD0B-CD3C3266FD60}" srcId="{DDAFA4BB-A1A4-C645-A000-3080BC191BE3}" destId="{DF84B878-2657-6447-9001-2F8F7656C24A}" srcOrd="2" destOrd="0" parTransId="{FFB6F505-888C-0E48-BFC8-7AFCCA27E399}" sibTransId="{E9BE2547-F373-5A42-95CC-2319DB84ACE3}"/>
     <dgm:cxn modelId="{7084CE66-1274-8645-B287-4B5F9C973ED5}" srcId="{9FF6192C-1DEA-6549-AA8E-18C2D263F4BD}" destId="{F0C03370-60AA-EA45-BE71-DC1EB770A0B8}" srcOrd="1" destOrd="0" parTransId="{899A7171-4482-874C-9990-E4CA64193DDB}" sibTransId="{D46954AF-331E-F04D-A9BB-B2BD69BA3B09}"/>
     <dgm:cxn modelId="{7FC13A71-D8B3-1D45-AA03-1D4D951019F5}" type="presOf" srcId="{5A6E6573-33D9-8740-8BAF-A66F5C85E5B6}" destId="{879830A6-76B8-7F4D-ACA3-2A695B90EE6D}" srcOrd="0" destOrd="0" presId="urn:microsoft.com/office/officeart/2005/8/layout/chevron2"/>
-    <dgm:cxn modelId="{C76A8972-F54E-6D46-B05A-67BF6863563A}" type="presOf" srcId="{3E619A90-02D5-8741-BB0A-0A062D3092DD}" destId="{90840F3C-B2C7-904F-A336-CDD4E8442BDD}" srcOrd="0" destOrd="0" presId="urn:microsoft.com/office/officeart/2005/8/layout/chevron2"/>
     <dgm:cxn modelId="{9E81F972-43C0-3A4A-9CA6-9FB4CB0A2B86}" srcId="{75907012-BF0C-2E41-9ED3-CFBA3A916389}" destId="{BE0AA966-121A-E441-965A-482413A7B6EB}" srcOrd="2" destOrd="0" parTransId="{958A1F3D-5FA2-A640-BDFA-F873A68F8B2A}" sibTransId="{328BC017-ECD0-994D-BA04-F4AE6B7F241D}"/>
-    <dgm:cxn modelId="{713ABE76-1443-8548-B96D-C732C6E15987}" srcId="{FA9100D7-EE0B-1B4C-90EA-D0FADE65566D}" destId="{DDAFA4BB-A1A4-C645-A000-3080BC191BE3}" srcOrd="5" destOrd="0" parTransId="{5F582E8D-57A9-C644-8EFA-F7537DD56A2F}" sibTransId="{F4C5FE2A-9187-BF4D-A804-98AFB92D165E}"/>
+    <dgm:cxn modelId="{713ABE76-1443-8548-B96D-C732C6E15987}" srcId="{FA9100D7-EE0B-1B4C-90EA-D0FADE65566D}" destId="{DDAFA4BB-A1A4-C645-A000-3080BC191BE3}" srcOrd="3" destOrd="0" parTransId="{5F582E8D-57A9-C644-8EFA-F7537DD56A2F}" sibTransId="{F4C5FE2A-9187-BF4D-A804-98AFB92D165E}"/>
     <dgm:cxn modelId="{1D3A0078-0F69-284F-8547-5D0310C4B4AE}" type="presOf" srcId="{DF84B878-2657-6447-9001-2F8F7656C24A}" destId="{DAD0F8A5-B39E-C74D-94D5-960F00E80234}" srcOrd="0" destOrd="2" presId="urn:microsoft.com/office/officeart/2005/8/layout/chevron2"/>
     <dgm:cxn modelId="{03EA6879-94FA-544C-B851-5AD5247236E9}" type="presOf" srcId="{75907012-BF0C-2E41-9ED3-CFBA3A916389}" destId="{9DC8A976-E35F-1E44-8AC8-0214CEC93644}" srcOrd="0" destOrd="0" presId="urn:microsoft.com/office/officeart/2005/8/layout/chevron2"/>
     <dgm:cxn modelId="{156C7E7C-874A-144E-9E78-2AFD64EC4965}" type="presOf" srcId="{161CBADF-8C4C-4845-AC8E-877D2E265DD1}" destId="{592171BD-55A8-D349-BF34-23E58657F45F}" srcOrd="0" destOrd="1" presId="urn:microsoft.com/office/officeart/2005/8/layout/chevron2"/>
@@ -4294,32 +3912,22 @@
     <dgm:cxn modelId="{74BAD284-E29D-BC41-9A40-2EDAB1339F82}" srcId="{161CBADF-8C4C-4845-AC8E-877D2E265DD1}" destId="{339155B7-EE95-CC49-9385-52814D9BDB92}" srcOrd="0" destOrd="0" parTransId="{9281E1ED-BB83-7647-9014-C26A0170DABD}" sibTransId="{EFC0736E-54E1-154B-9F5F-BC692C906A46}"/>
     <dgm:cxn modelId="{F566268C-5593-4348-B299-503089AE13BA}" type="presOf" srcId="{BE0AA966-121A-E441-965A-482413A7B6EB}" destId="{D60D5B38-0ACA-A345-8AE3-F52CB38787FF}" srcOrd="0" destOrd="2" presId="urn:microsoft.com/office/officeart/2005/8/layout/chevron2"/>
     <dgm:cxn modelId="{72A95B8C-73CE-634F-8417-F1643E302BC6}" type="presOf" srcId="{DC2D2D86-468B-054A-BE3E-1337E64B4BA1}" destId="{CAE334A0-DA14-3141-8C45-BBA7E289FAB6}" srcOrd="0" destOrd="0" presId="urn:microsoft.com/office/officeart/2005/8/layout/chevron2"/>
-    <dgm:cxn modelId="{970FAD8C-F3F4-DC44-AD4A-5C6568E2ACC2}" srcId="{F7D39350-199E-614E-9986-57785ADD7ECB}" destId="{BA5F46D5-CFD7-2448-9D08-7B8EE2203C35}" srcOrd="3" destOrd="0" parTransId="{776E435B-351F-5549-A572-4A215E4F6AD2}" sibTransId="{36214F16-0CA6-854E-A513-DE9EC9B485C6}"/>
-    <dgm:cxn modelId="{AAF80893-1560-7246-B7F2-A702A7FBF56C}" type="presOf" srcId="{8DDEAC68-47EE-5043-B52F-C0357B804C14}" destId="{552549A6-0835-A747-B002-27339CA1B8CF}" srcOrd="0" destOrd="2" presId="urn:microsoft.com/office/officeart/2005/8/layout/chevron2"/>
     <dgm:cxn modelId="{3ABD279B-66F1-8A43-8F01-39B2316BAD18}" type="presOf" srcId="{6341D08C-59B3-9549-A678-971431A8AD8F}" destId="{DAD0F8A5-B39E-C74D-94D5-960F00E80234}" srcOrd="0" destOrd="0" presId="urn:microsoft.com/office/officeart/2005/8/layout/chevron2"/>
     <dgm:cxn modelId="{F2DC959D-8166-A647-8D2C-74FCBA70DB47}" srcId="{FA9100D7-EE0B-1B4C-90EA-D0FADE65566D}" destId="{52FAD662-1E89-894B-BB82-EA93D5AF31F5}" srcOrd="0" destOrd="0" parTransId="{9EF4F025-8F09-4942-8588-780846968BC3}" sibTransId="{F2980320-C293-3246-B9C9-276E84DD25A7}"/>
     <dgm:cxn modelId="{146E8A9E-556F-2944-AAC9-C6BF3C62280F}" type="presOf" srcId="{9FF6192C-1DEA-6549-AA8E-18C2D263F4BD}" destId="{3A34F3D5-AC7B-1049-A329-D346EB904317}" srcOrd="0" destOrd="0" presId="urn:microsoft.com/office/officeart/2005/8/layout/chevron2"/>
     <dgm:cxn modelId="{86183C9F-1F61-6543-824C-8A23E76C9B30}" type="presOf" srcId="{01F828FB-ABF2-C34B-95F9-42E051BA4913}" destId="{509CE6A7-2AD3-5349-B7D5-0A6C6752E566}" srcOrd="0" destOrd="1" presId="urn:microsoft.com/office/officeart/2005/8/layout/chevron2"/>
-    <dgm:cxn modelId="{1B9340A0-57C8-9644-ADB1-11B27379D45A}" srcId="{FA9100D7-EE0B-1B4C-90EA-D0FADE65566D}" destId="{F7D39350-199E-614E-9986-57785ADD7ECB}" srcOrd="3" destOrd="0" parTransId="{F2012AE9-1085-1E45-8376-A8DF8ACED69E}" sibTransId="{54A86A94-2BAF-3948-8E84-4B4D0B00D641}"/>
     <dgm:cxn modelId="{9F36B2A2-C489-9C4F-B064-380FA1973D99}" type="presOf" srcId="{2DDB8C9A-DDD2-FF4C-BC53-D53010F9345D}" destId="{D60D5B38-0ACA-A345-8AE3-F52CB38787FF}" srcOrd="0" destOrd="3" presId="urn:microsoft.com/office/officeart/2005/8/layout/chevron2"/>
-    <dgm:cxn modelId="{D5A71BA3-1339-FD4D-AC93-9966F537DE60}" srcId="{FA9100D7-EE0B-1B4C-90EA-D0FADE65566D}" destId="{107854F5-4508-644A-95D3-72D5F143DFD8}" srcOrd="8" destOrd="0" parTransId="{993465D9-F275-E64B-86AF-4F82467FB0A0}" sibTransId="{98CB51C0-38A2-6745-A880-E7309C935AD5}"/>
-    <dgm:cxn modelId="{7D0ABFAC-F2DE-EF49-817E-7837FBA2158F}" type="presOf" srcId="{A367C4E9-598E-9D43-8034-6ED6382413FC}" destId="{C4BAF3A2-92E2-E44C-9ED2-5C7DD0E5F675}" srcOrd="0" destOrd="0" presId="urn:microsoft.com/office/officeart/2005/8/layout/chevron2"/>
+    <dgm:cxn modelId="{D5A71BA3-1339-FD4D-AC93-9966F537DE60}" srcId="{FA9100D7-EE0B-1B4C-90EA-D0FADE65566D}" destId="{107854F5-4508-644A-95D3-72D5F143DFD8}" srcOrd="6" destOrd="0" parTransId="{993465D9-F275-E64B-86AF-4F82467FB0A0}" sibTransId="{98CB51C0-38A2-6745-A880-E7309C935AD5}"/>
     <dgm:cxn modelId="{F18CA2B9-DDC3-6040-9C7A-A2F756C7A270}" srcId="{DC2D2D86-468B-054A-BE3E-1337E64B4BA1}" destId="{0E830FD3-93AE-E84E-9B2D-1D6D39F03923}" srcOrd="0" destOrd="0" parTransId="{0BD2C467-C604-8848-A8A6-3950EBE6ACA1}" sibTransId="{3A2CB03C-CE2E-1A49-9969-78CE2C62525E}"/>
     <dgm:cxn modelId="{590EC9BF-B847-8940-B7FF-8800608A9448}" type="presOf" srcId="{339155B7-EE95-CC49-9385-52814D9BDB92}" destId="{592171BD-55A8-D349-BF34-23E58657F45F}" srcOrd="0" destOrd="2" presId="urn:microsoft.com/office/officeart/2005/8/layout/chevron2"/>
-    <dgm:cxn modelId="{710E09C2-EBE6-994A-AF5C-B3674E79A209}" srcId="{DC2D2D86-468B-054A-BE3E-1337E64B4BA1}" destId="{8DDEAC68-47EE-5043-B52F-C0357B804C14}" srcOrd="2" destOrd="0" parTransId="{F9559E73-AC8D-E843-8025-BF596839B1A6}" sibTransId="{D1B01BAB-DE05-854C-AD38-23C6CB8B9D75}"/>
-    <dgm:cxn modelId="{F3527ACC-44B0-6D4F-94AB-671666D12FAD}" srcId="{F7D39350-199E-614E-9986-57785ADD7ECB}" destId="{08A909AA-7523-5843-B56D-B6688F1DB68B}" srcOrd="1" destOrd="0" parTransId="{90ECC529-D0CA-D749-AB6C-0D200EE31348}" sibTransId="{4AA525F1-6EDB-1A43-B314-A63AF7E26C6B}"/>
     <dgm:cxn modelId="{E36FF8E7-6A76-644F-90D9-7DDFC1203269}" srcId="{FA9100D7-EE0B-1B4C-90EA-D0FADE65566D}" destId="{5A12AAC5-CC18-AD47-B6FE-B60D170A30A9}" srcOrd="2" destOrd="0" parTransId="{128F8CF0-324F-9B46-AB27-20D0001C16A0}" sibTransId="{0E1F3998-1CB6-0F48-8558-B77FAFE850FD}"/>
-    <dgm:cxn modelId="{742192E9-1DC4-8D43-90F2-D057250E11F4}" srcId="{E563A9E8-E771-994C-B906-66A1A067E895}" destId="{1C05D8EF-B472-DC4D-9188-3E47181BB090}" srcOrd="1" destOrd="0" parTransId="{49408243-0722-8E45-AB85-0C908326B9D3}" sibTransId="{F1C6A55B-05D7-FA4E-9940-AA680C8BBB18}"/>
-    <dgm:cxn modelId="{236F87ED-D4B6-FE44-9BD4-CF718390CD0C}" type="presOf" srcId="{E563A9E8-E771-994C-B906-66A1A067E895}" destId="{3D1FC15B-2805-FD48-9915-4FF7E7DDF54F}" srcOrd="0" destOrd="0" presId="urn:microsoft.com/office/officeart/2005/8/layout/chevron2"/>
     <dgm:cxn modelId="{F6B8C6EF-09D4-DD4A-A68D-8FB3960675C8}" type="presOf" srcId="{DB7B2A12-2D4F-B944-A23C-E9B2AC2403AD}" destId="{C4AF55A4-2793-484A-AAE1-DD6394B45F2B}" srcOrd="0" destOrd="0" presId="urn:microsoft.com/office/officeart/2005/8/layout/chevron2"/>
-    <dgm:cxn modelId="{007267F2-1EE4-6D47-A7D6-0D3FCDECA003}" srcId="{FA9100D7-EE0B-1B4C-90EA-D0FADE65566D}" destId="{E563A9E8-E771-994C-B906-66A1A067E895}" srcOrd="4" destOrd="0" parTransId="{12706D2E-6C7F-4C48-A318-F7785FFCDF42}" sibTransId="{2BE33F48-DD79-3C49-98AD-C4521E1BF9C6}"/>
     <dgm:cxn modelId="{84E7C1F3-16D9-E541-86CB-39599DC3B2D7}" srcId="{75907012-BF0C-2E41-9ED3-CFBA3A916389}" destId="{2DDB8C9A-DDD2-FF4C-BC53-D53010F9345D}" srcOrd="3" destOrd="0" parTransId="{471E6ECC-2D3B-3845-B887-66F84B2579C9}" sibTransId="{D3B488A9-BFCB-CE4C-B7A8-A5B611FEC038}"/>
     <dgm:cxn modelId="{07EB44F7-4A4B-454C-A088-CE46EF2C05C7}" srcId="{75907012-BF0C-2E41-9ED3-CFBA3A916389}" destId="{E56011E1-C12B-A541-B839-48998CA9972E}" srcOrd="0" destOrd="0" parTransId="{B756643C-918C-914D-B18B-3BDB932475FE}" sibTransId="{6A2CBD9B-A91F-D440-B31D-E086994EBBE8}"/>
     <dgm:cxn modelId="{D771B0F8-3C1D-9244-BBA8-4819EB5AE143}" type="presOf" srcId="{107854F5-4508-644A-95D3-72D5F143DFD8}" destId="{A809AF22-4F7B-294C-94A9-BE2BC170246D}" srcOrd="0" destOrd="0" presId="urn:microsoft.com/office/officeart/2005/8/layout/chevron2"/>
     <dgm:cxn modelId="{FFFFF5F9-0D41-E446-9D68-95C1B13FB2A7}" type="presOf" srcId="{A42150BE-8E4C-554E-BD67-40ED03FDCDC9}" destId="{592171BD-55A8-D349-BF34-23E58657F45F}" srcOrd="0" destOrd="0" presId="urn:microsoft.com/office/officeart/2005/8/layout/chevron2"/>
     <dgm:cxn modelId="{B56871FB-84E5-6C4B-A9EB-8E38C4A791CC}" type="presOf" srcId="{FA9100D7-EE0B-1B4C-90EA-D0FADE65566D}" destId="{C148A6FB-C7C3-424A-BDC6-418E84F0F46C}" srcOrd="0" destOrd="0" presId="urn:microsoft.com/office/officeart/2005/8/layout/chevron2"/>
     <dgm:cxn modelId="{019AA8FE-854E-F84A-AEF5-AA75AFBAAA41}" type="presOf" srcId="{E0FC413F-EBA8-1343-88BC-A5B852731B18}" destId="{509CE6A7-2AD3-5349-B7D5-0A6C6752E566}" srcOrd="0" destOrd="0" presId="urn:microsoft.com/office/officeart/2005/8/layout/chevron2"/>
-    <dgm:cxn modelId="{51CDC0FE-958E-BC40-912A-4654CE617FC7}" type="presOf" srcId="{A68A17B2-536A-7944-B807-0F3CE79BAFCA}" destId="{C4BAF3A2-92E2-E44C-9ED2-5C7DD0E5F675}" srcOrd="0" destOrd="2" presId="urn:microsoft.com/office/officeart/2005/8/layout/chevron2"/>
     <dgm:cxn modelId="{17EB0DFF-FEF2-6D4D-8DE6-0BB86997B0B5}" type="presOf" srcId="{E77484B9-7842-0946-8090-5C801248324F}" destId="{552549A6-0835-A747-B002-27339CA1B8CF}" srcOrd="0" destOrd="1" presId="urn:microsoft.com/office/officeart/2005/8/layout/chevron2"/>
     <dgm:cxn modelId="{39CA2E3D-E417-5146-8253-10754DD76FC3}" type="presParOf" srcId="{C148A6FB-C7C3-424A-BDC6-418E84F0F46C}" destId="{BBBBC367-07B3-B541-855A-7AB38948D8B2}" srcOrd="0" destOrd="0" presId="urn:microsoft.com/office/officeart/2005/8/layout/chevron2"/>
     <dgm:cxn modelId="{A563B07C-35DE-164A-AF53-1F414E343637}" type="presParOf" srcId="{BBBBC367-07B3-B541-855A-7AB38948D8B2}" destId="{E5EF45CF-2DC3-BF41-BF8C-2A7DE51AEDB2}" srcOrd="0" destOrd="0" presId="urn:microsoft.com/office/officeart/2005/8/layout/chevron2"/>
@@ -4333,27 +3941,19 @@
     <dgm:cxn modelId="{7C9C63F6-F959-2A4D-BC21-C0A446712204}" type="presParOf" srcId="{545A1EAB-ABF4-854A-B25B-C1A8657C4B80}" destId="{FCAC3DCF-887A-7249-BEB4-B47C27380716}" srcOrd="0" destOrd="0" presId="urn:microsoft.com/office/officeart/2005/8/layout/chevron2"/>
     <dgm:cxn modelId="{D0C6D983-C866-3E4F-968D-CF8AFAF0FD63}" type="presParOf" srcId="{545A1EAB-ABF4-854A-B25B-C1A8657C4B80}" destId="{509CE6A7-2AD3-5349-B7D5-0A6C6752E566}" srcOrd="1" destOrd="0" presId="urn:microsoft.com/office/officeart/2005/8/layout/chevron2"/>
     <dgm:cxn modelId="{18B19B1A-F86B-664F-81A2-545E39953CA8}" type="presParOf" srcId="{C148A6FB-C7C3-424A-BDC6-418E84F0F46C}" destId="{20645B28-1751-CB43-BF6B-656753DB4D2B}" srcOrd="5" destOrd="0" presId="urn:microsoft.com/office/officeart/2005/8/layout/chevron2"/>
-    <dgm:cxn modelId="{07A21DA6-E430-6B42-8E2F-BE964F352B49}" type="presParOf" srcId="{C148A6FB-C7C3-424A-BDC6-418E84F0F46C}" destId="{CAC91B14-4122-3C46-AED3-54A0A8B24A21}" srcOrd="6" destOrd="0" presId="urn:microsoft.com/office/officeart/2005/8/layout/chevron2"/>
-    <dgm:cxn modelId="{288E2954-8CB2-294E-A39F-92CE0A0C2320}" type="presParOf" srcId="{CAC91B14-4122-3C46-AED3-54A0A8B24A21}" destId="{9F06D627-EEC8-1946-8C51-E36A5DEDF0DA}" srcOrd="0" destOrd="0" presId="urn:microsoft.com/office/officeart/2005/8/layout/chevron2"/>
-    <dgm:cxn modelId="{95AA169A-D9E7-8E4B-84B1-5F71A286FAD3}" type="presParOf" srcId="{CAC91B14-4122-3C46-AED3-54A0A8B24A21}" destId="{C4BAF3A2-92E2-E44C-9ED2-5C7DD0E5F675}" srcOrd="1" destOrd="0" presId="urn:microsoft.com/office/officeart/2005/8/layout/chevron2"/>
-    <dgm:cxn modelId="{90DA720C-BBDB-2A4F-B25C-00472E9B90D9}" type="presParOf" srcId="{C148A6FB-C7C3-424A-BDC6-418E84F0F46C}" destId="{EF1B94F0-A715-AB4C-BDB7-4D7ACE99E67D}" srcOrd="7" destOrd="0" presId="urn:microsoft.com/office/officeart/2005/8/layout/chevron2"/>
-    <dgm:cxn modelId="{6F776957-064F-494D-95B5-17C8343326C2}" type="presParOf" srcId="{C148A6FB-C7C3-424A-BDC6-418E84F0F46C}" destId="{C07B6A8C-A5E7-3441-98E1-997927D44FE9}" srcOrd="8" destOrd="0" presId="urn:microsoft.com/office/officeart/2005/8/layout/chevron2"/>
-    <dgm:cxn modelId="{8DA7EF12-BD88-B543-A5DD-21D381C2A20C}" type="presParOf" srcId="{C07B6A8C-A5E7-3441-98E1-997927D44FE9}" destId="{3D1FC15B-2805-FD48-9915-4FF7E7DDF54F}" srcOrd="0" destOrd="0" presId="urn:microsoft.com/office/officeart/2005/8/layout/chevron2"/>
-    <dgm:cxn modelId="{587FF708-E1A0-A047-9E65-2EFDFB1C64E0}" type="presParOf" srcId="{C07B6A8C-A5E7-3441-98E1-997927D44FE9}" destId="{90840F3C-B2C7-904F-A336-CDD4E8442BDD}" srcOrd="1" destOrd="0" presId="urn:microsoft.com/office/officeart/2005/8/layout/chevron2"/>
-    <dgm:cxn modelId="{F76A7EAD-BA62-CA4B-BD77-DAFB223E3D3E}" type="presParOf" srcId="{C148A6FB-C7C3-424A-BDC6-418E84F0F46C}" destId="{CE7496A2-0CD3-6849-A9B4-EAC8B84D1A5F}" srcOrd="9" destOrd="0" presId="urn:microsoft.com/office/officeart/2005/8/layout/chevron2"/>
-    <dgm:cxn modelId="{BBD3DE8F-C92A-084F-A6F5-C41BC55EB220}" type="presParOf" srcId="{C148A6FB-C7C3-424A-BDC6-418E84F0F46C}" destId="{BCB4B13A-FA82-F64E-B96C-B294B5F75323}" srcOrd="10" destOrd="0" presId="urn:microsoft.com/office/officeart/2005/8/layout/chevron2"/>
+    <dgm:cxn modelId="{BBD3DE8F-C92A-084F-A6F5-C41BC55EB220}" type="presParOf" srcId="{C148A6FB-C7C3-424A-BDC6-418E84F0F46C}" destId="{BCB4B13A-FA82-F64E-B96C-B294B5F75323}" srcOrd="6" destOrd="0" presId="urn:microsoft.com/office/officeart/2005/8/layout/chevron2"/>
     <dgm:cxn modelId="{1DF07685-B428-DE4B-A5B4-65C18D9B9B89}" type="presParOf" srcId="{BCB4B13A-FA82-F64E-B96C-B294B5F75323}" destId="{5CC1A99A-0B26-C046-9161-DAC732975C76}" srcOrd="0" destOrd="0" presId="urn:microsoft.com/office/officeart/2005/8/layout/chevron2"/>
     <dgm:cxn modelId="{C2EB2C8A-9A10-5D48-81D6-81AB330E5998}" type="presParOf" srcId="{BCB4B13A-FA82-F64E-B96C-B294B5F75323}" destId="{DAD0F8A5-B39E-C74D-94D5-960F00E80234}" srcOrd="1" destOrd="0" presId="urn:microsoft.com/office/officeart/2005/8/layout/chevron2"/>
-    <dgm:cxn modelId="{A66829C4-F256-B042-B040-6593BAE32C6C}" type="presParOf" srcId="{C148A6FB-C7C3-424A-BDC6-418E84F0F46C}" destId="{ADC5F6E7-B157-2E44-93F3-79DB78D23807}" srcOrd="11" destOrd="0" presId="urn:microsoft.com/office/officeart/2005/8/layout/chevron2"/>
-    <dgm:cxn modelId="{5809F526-A3E3-E441-A50D-F1C0A9FD2CA9}" type="presParOf" srcId="{C148A6FB-C7C3-424A-BDC6-418E84F0F46C}" destId="{5FA30128-C11E-224C-B4B9-AF8013987F65}" srcOrd="12" destOrd="0" presId="urn:microsoft.com/office/officeart/2005/8/layout/chevron2"/>
+    <dgm:cxn modelId="{A66829C4-F256-B042-B040-6593BAE32C6C}" type="presParOf" srcId="{C148A6FB-C7C3-424A-BDC6-418E84F0F46C}" destId="{ADC5F6E7-B157-2E44-93F3-79DB78D23807}" srcOrd="7" destOrd="0" presId="urn:microsoft.com/office/officeart/2005/8/layout/chevron2"/>
+    <dgm:cxn modelId="{5809F526-A3E3-E441-A50D-F1C0A9FD2CA9}" type="presParOf" srcId="{C148A6FB-C7C3-424A-BDC6-418E84F0F46C}" destId="{5FA30128-C11E-224C-B4B9-AF8013987F65}" srcOrd="8" destOrd="0" presId="urn:microsoft.com/office/officeart/2005/8/layout/chevron2"/>
     <dgm:cxn modelId="{FA64E0FE-247D-8342-BBC1-65FC7D20E3B3}" type="presParOf" srcId="{5FA30128-C11E-224C-B4B9-AF8013987F65}" destId="{3A34F3D5-AC7B-1049-A329-D346EB904317}" srcOrd="0" destOrd="0" presId="urn:microsoft.com/office/officeart/2005/8/layout/chevron2"/>
     <dgm:cxn modelId="{D2F0A23E-26B8-0044-AD1C-EB1A09CAE5DB}" type="presParOf" srcId="{5FA30128-C11E-224C-B4B9-AF8013987F65}" destId="{879830A6-76B8-7F4D-ACA3-2A695B90EE6D}" srcOrd="1" destOrd="0" presId="urn:microsoft.com/office/officeart/2005/8/layout/chevron2"/>
-    <dgm:cxn modelId="{224FFAAE-877D-404A-9137-C006458EBF01}" type="presParOf" srcId="{C148A6FB-C7C3-424A-BDC6-418E84F0F46C}" destId="{86610FB6-9E9E-364B-ADFE-C65A5CC1944A}" srcOrd="13" destOrd="0" presId="urn:microsoft.com/office/officeart/2005/8/layout/chevron2"/>
-    <dgm:cxn modelId="{9F5B6B8C-0962-0A42-87D4-A55A1A42B4A1}" type="presParOf" srcId="{C148A6FB-C7C3-424A-BDC6-418E84F0F46C}" destId="{3C2100D6-CEFF-DC48-9493-DDAB8C2874FB}" srcOrd="14" destOrd="0" presId="urn:microsoft.com/office/officeart/2005/8/layout/chevron2"/>
+    <dgm:cxn modelId="{224FFAAE-877D-404A-9137-C006458EBF01}" type="presParOf" srcId="{C148A6FB-C7C3-424A-BDC6-418E84F0F46C}" destId="{86610FB6-9E9E-364B-ADFE-C65A5CC1944A}" srcOrd="9" destOrd="0" presId="urn:microsoft.com/office/officeart/2005/8/layout/chevron2"/>
+    <dgm:cxn modelId="{9F5B6B8C-0962-0A42-87D4-A55A1A42B4A1}" type="presParOf" srcId="{C148A6FB-C7C3-424A-BDC6-418E84F0F46C}" destId="{3C2100D6-CEFF-DC48-9493-DDAB8C2874FB}" srcOrd="10" destOrd="0" presId="urn:microsoft.com/office/officeart/2005/8/layout/chevron2"/>
     <dgm:cxn modelId="{2413563A-38DF-C649-A5B8-17F50FBCF436}" type="presParOf" srcId="{3C2100D6-CEFF-DC48-9493-DDAB8C2874FB}" destId="{CAE334A0-DA14-3141-8C45-BBA7E289FAB6}" srcOrd="0" destOrd="0" presId="urn:microsoft.com/office/officeart/2005/8/layout/chevron2"/>
     <dgm:cxn modelId="{2DE06E22-8636-B944-8856-08CE20D9DDF2}" type="presParOf" srcId="{3C2100D6-CEFF-DC48-9493-DDAB8C2874FB}" destId="{552549A6-0835-A747-B002-27339CA1B8CF}" srcOrd="1" destOrd="0" presId="urn:microsoft.com/office/officeart/2005/8/layout/chevron2"/>
-    <dgm:cxn modelId="{287AB2DC-9B2E-EF40-A745-4F02DF4F7D5C}" type="presParOf" srcId="{C148A6FB-C7C3-424A-BDC6-418E84F0F46C}" destId="{E4B13072-1A38-2848-8AAE-62FB8ADC3AAB}" srcOrd="15" destOrd="0" presId="urn:microsoft.com/office/officeart/2005/8/layout/chevron2"/>
-    <dgm:cxn modelId="{31443E86-D8E2-C742-A7D7-08D4B16DE5EC}" type="presParOf" srcId="{C148A6FB-C7C3-424A-BDC6-418E84F0F46C}" destId="{73925307-6E74-C14F-9F41-2E2F46A41C4B}" srcOrd="16" destOrd="0" presId="urn:microsoft.com/office/officeart/2005/8/layout/chevron2"/>
+    <dgm:cxn modelId="{287AB2DC-9B2E-EF40-A745-4F02DF4F7D5C}" type="presParOf" srcId="{C148A6FB-C7C3-424A-BDC6-418E84F0F46C}" destId="{E4B13072-1A38-2848-8AAE-62FB8ADC3AAB}" srcOrd="11" destOrd="0" presId="urn:microsoft.com/office/officeart/2005/8/layout/chevron2"/>
+    <dgm:cxn modelId="{31443E86-D8E2-C742-A7D7-08D4B16DE5EC}" type="presParOf" srcId="{C148A6FB-C7C3-424A-BDC6-418E84F0F46C}" destId="{73925307-6E74-C14F-9F41-2E2F46A41C4B}" srcOrd="12" destOrd="0" presId="urn:microsoft.com/office/officeart/2005/8/layout/chevron2"/>
     <dgm:cxn modelId="{F9D6CB58-1FAD-F842-97B5-D02D2A2CBC56}" type="presParOf" srcId="{73925307-6E74-C14F-9F41-2E2F46A41C4B}" destId="{A809AF22-4F7B-294C-94A9-BE2BC170246D}" srcOrd="0" destOrd="0" presId="urn:microsoft.com/office/officeart/2005/8/layout/chevron2"/>
     <dgm:cxn modelId="{1E69D613-D697-3944-9F29-42C6AC8F873C}" type="presParOf" srcId="{73925307-6E74-C14F-9F41-2E2F46A41C4B}" destId="{C4AF55A4-2793-484A-AAE1-DD6394B45F2B}" srcOrd="1" destOrd="0" presId="urn:microsoft.com/office/officeart/2005/8/layout/chevron2"/>
   </dgm:cxnLst>
@@ -6535,8 +6135,8 @@
       </dsp:nvSpPr>
       <dsp:spPr>
         <a:xfrm rot="5400000">
-          <a:off x="-139832" y="145129"/>
-          <a:ext cx="932219" cy="652553"/>
+          <a:off x="-179356" y="184447"/>
+          <a:ext cx="1195711" cy="836998"/>
         </a:xfrm>
         <a:prstGeom prst="chevron">
           <a:avLst/>
@@ -6578,12 +6178,12 @@
         </a:fontRef>
       </dsp:style>
       <dsp:txBody>
-        <a:bodyPr spcFirstLastPara="0" vert="horz" wrap="square" lIns="5080" tIns="5080" rIns="5080" bIns="5080" numCol="1" spcCol="1270" anchor="ctr" anchorCtr="0">
+        <a:bodyPr spcFirstLastPara="0" vert="horz" wrap="square" lIns="6985" tIns="6985" rIns="6985" bIns="6985" numCol="1" spcCol="1270" anchor="ctr" anchorCtr="0">
           <a:noAutofit/>
         </a:bodyPr>
         <a:lstStyle/>
         <a:p>
-          <a:pPr marL="0" lvl="0" indent="0" algn="ctr" defTabSz="355600">
+          <a:pPr marL="0" lvl="0" indent="0" algn="ctr" defTabSz="488950">
             <a:lnSpc>
               <a:spcPct val="90000"/>
             </a:lnSpc>
@@ -6596,14 +6196,14 @@
             <a:buNone/>
           </a:pPr>
           <a:r>
-            <a:rPr lang="en-US" sz="800" kern="1200"/>
+            <a:rPr lang="en-US" sz="1100" kern="1200"/>
             <a:t>Intro/Synopsis</a:t>
           </a:r>
         </a:p>
       </dsp:txBody>
       <dsp:txXfrm rot="-5400000">
-        <a:off x="2" y="331573"/>
-        <a:ext cx="652553" cy="279666"/>
+        <a:off x="1" y="423589"/>
+        <a:ext cx="836998" cy="358713"/>
       </dsp:txXfrm>
     </dsp:sp>
     <dsp:sp modelId="{592171BD-55A8-D349-BF34-23E58657F45F}">
@@ -6613,8 +6213,8 @@
       </dsp:nvSpPr>
       <dsp:spPr>
         <a:xfrm rot="5400000">
-          <a:off x="3124645" y="-2466795"/>
-          <a:ext cx="605942" cy="5550126"/>
+          <a:off x="3131232" y="-2289144"/>
+          <a:ext cx="777212" cy="5365681"/>
         </a:xfrm>
         <a:prstGeom prst="round2SameRect">
           <a:avLst/>
@@ -6655,12 +6255,12 @@
         <a:fontRef idx="minor"/>
       </dsp:style>
       <dsp:txBody>
-        <a:bodyPr spcFirstLastPara="0" vert="horz" wrap="square" lIns="56896" tIns="5080" rIns="5080" bIns="5080" numCol="1" spcCol="1270" anchor="ctr" anchorCtr="0">
+        <a:bodyPr spcFirstLastPara="0" vert="horz" wrap="square" lIns="71120" tIns="6350" rIns="6350" bIns="6350" numCol="1" spcCol="1270" anchor="ctr" anchorCtr="0">
           <a:noAutofit/>
         </a:bodyPr>
         <a:lstStyle/>
         <a:p>
-          <a:pPr marL="57150" lvl="1" indent="-57150" algn="l" defTabSz="355600">
+          <a:pPr marL="57150" lvl="1" indent="-57150" algn="l" defTabSz="444500">
             <a:lnSpc>
               <a:spcPct val="90000"/>
             </a:lnSpc>
@@ -6673,12 +6273,12 @@
             <a:buChar char="•"/>
           </a:pPr>
           <a:r>
-            <a:rPr lang="en-US" sz="800" kern="1200"/>
+            <a:rPr lang="en-US" sz="1000" kern="1200"/>
             <a:t>Simple Title screen</a:t>
           </a:r>
         </a:p>
         <a:p>
-          <a:pPr marL="57150" lvl="1" indent="-57150" algn="l" defTabSz="355600">
+          <a:pPr marL="57150" lvl="1" indent="-57150" algn="l" defTabSz="444500">
             <a:lnSpc>
               <a:spcPct val="90000"/>
             </a:lnSpc>
@@ -6691,12 +6291,12 @@
             <a:buChar char="•"/>
           </a:pPr>
           <a:r>
-            <a:rPr lang="en-US" sz="800" kern="1200"/>
+            <a:rPr lang="en-US" sz="1000" kern="1200"/>
             <a:t>Player starts game and triggers story explanation.</a:t>
           </a:r>
         </a:p>
         <a:p>
-          <a:pPr marL="114300" lvl="2" indent="-57150" algn="l" defTabSz="355600">
+          <a:pPr marL="114300" lvl="2" indent="-57150" algn="l" defTabSz="444500">
             <a:lnSpc>
               <a:spcPct val="90000"/>
             </a:lnSpc>
@@ -6709,14 +6309,14 @@
             <a:buChar char="•"/>
           </a:pPr>
           <a:r>
-            <a:rPr lang="en-US" sz="800" kern="1200"/>
+            <a:rPr lang="en-US" sz="1000" kern="1200"/>
             <a:t>For now, story will be told with simple text over  abackground image</a:t>
           </a:r>
         </a:p>
       </dsp:txBody>
       <dsp:txXfrm rot="-5400000">
-        <a:off x="652553" y="34877"/>
-        <a:ext cx="5520546" cy="546782"/>
+        <a:off x="836998" y="43030"/>
+        <a:ext cx="5327741" cy="701332"/>
       </dsp:txXfrm>
     </dsp:sp>
     <dsp:sp modelId="{9DC8A976-E35F-1E44-8AC8-0214CEC93644}">
@@ -6726,8 +6326,8 @@
       </dsp:nvSpPr>
       <dsp:spPr>
         <a:xfrm rot="5400000">
-          <a:off x="-139832" y="1010258"/>
-          <a:ext cx="932219" cy="652553"/>
+          <a:off x="-179356" y="1294105"/>
+          <a:ext cx="1195711" cy="836998"/>
         </a:xfrm>
         <a:prstGeom prst="chevron">
           <a:avLst/>
@@ -6769,12 +6369,12 @@
         </a:fontRef>
       </dsp:style>
       <dsp:txBody>
-        <a:bodyPr spcFirstLastPara="0" vert="horz" wrap="square" lIns="5080" tIns="5080" rIns="5080" bIns="5080" numCol="1" spcCol="1270" anchor="ctr" anchorCtr="0">
+        <a:bodyPr spcFirstLastPara="0" vert="horz" wrap="square" lIns="6985" tIns="6985" rIns="6985" bIns="6985" numCol="1" spcCol="1270" anchor="ctr" anchorCtr="0">
           <a:noAutofit/>
         </a:bodyPr>
         <a:lstStyle/>
         <a:p>
-          <a:pPr marL="0" lvl="0" indent="0" algn="ctr" defTabSz="355600">
+          <a:pPr marL="0" lvl="0" indent="0" algn="ctr" defTabSz="488950">
             <a:lnSpc>
               <a:spcPct val="90000"/>
             </a:lnSpc>
@@ -6787,14 +6387,14 @@
             <a:buNone/>
           </a:pPr>
           <a:r>
-            <a:rPr lang="en-US" sz="800" kern="1200"/>
+            <a:rPr lang="en-US" sz="1100" kern="1200"/>
             <a:t>Crash site</a:t>
           </a:r>
         </a:p>
       </dsp:txBody>
       <dsp:txXfrm rot="-5400000">
-        <a:off x="2" y="1196702"/>
-        <a:ext cx="652553" cy="279666"/>
+        <a:off x="1" y="1533247"/>
+        <a:ext cx="836998" cy="358713"/>
       </dsp:txXfrm>
     </dsp:sp>
     <dsp:sp modelId="{D60D5B38-0ACA-A345-8AE3-F52CB38787FF}">
@@ -6804,8 +6404,8 @@
       </dsp:nvSpPr>
       <dsp:spPr>
         <a:xfrm rot="5400000">
-          <a:off x="3124645" y="-1601666"/>
-          <a:ext cx="605942" cy="5550126"/>
+          <a:off x="3131232" y="-1179486"/>
+          <a:ext cx="777212" cy="5365681"/>
         </a:xfrm>
         <a:prstGeom prst="round2SameRect">
           <a:avLst/>
@@ -6846,12 +6446,12 @@
         <a:fontRef idx="minor"/>
       </dsp:style>
       <dsp:txBody>
-        <a:bodyPr spcFirstLastPara="0" vert="horz" wrap="square" lIns="56896" tIns="5080" rIns="5080" bIns="5080" numCol="1" spcCol="1270" anchor="ctr" anchorCtr="0">
+        <a:bodyPr spcFirstLastPara="0" vert="horz" wrap="square" lIns="71120" tIns="6350" rIns="6350" bIns="6350" numCol="1" spcCol="1270" anchor="ctr" anchorCtr="0">
           <a:noAutofit/>
         </a:bodyPr>
         <a:lstStyle/>
         <a:p>
-          <a:pPr marL="57150" lvl="1" indent="-57150" algn="l" defTabSz="355600">
+          <a:pPr marL="57150" lvl="1" indent="-57150" algn="l" defTabSz="444500">
             <a:lnSpc>
               <a:spcPct val="90000"/>
             </a:lnSpc>
@@ -6864,12 +6464,12 @@
             <a:buChar char="•"/>
           </a:pPr>
           <a:r>
-            <a:rPr lang="en-US" sz="800" kern="1200"/>
+            <a:rPr lang="en-US" sz="1000" kern="1200"/>
             <a:t>Game starts</a:t>
           </a:r>
         </a:p>
         <a:p>
-          <a:pPr marL="57150" lvl="1" indent="-57150" algn="l" defTabSz="355600">
+          <a:pPr marL="57150" lvl="1" indent="-57150" algn="l" defTabSz="444500">
             <a:lnSpc>
               <a:spcPct val="90000"/>
             </a:lnSpc>
@@ -6882,12 +6482,12 @@
             <a:buChar char="•"/>
           </a:pPr>
           <a:r>
-            <a:rPr lang="en-US" sz="800" kern="1200"/>
+            <a:rPr lang="en-US" sz="1000" kern="1200"/>
             <a:t>Controls are displayed on the screen. Will disappear once players leaves area</a:t>
           </a:r>
         </a:p>
         <a:p>
-          <a:pPr marL="57150" lvl="1" indent="-57150" algn="l" defTabSz="355600">
+          <a:pPr marL="57150" lvl="1" indent="-57150" algn="l" defTabSz="444500">
             <a:lnSpc>
               <a:spcPct val="90000"/>
             </a:lnSpc>
@@ -6900,12 +6500,12 @@
             <a:buChar char="•"/>
           </a:pPr>
           <a:r>
-            <a:rPr lang="en-US" sz="800" kern="1200"/>
+            <a:rPr lang="en-US" sz="1000" kern="1200"/>
             <a:t>Scientist will give player a hint on their first goal through brief dialogue box.</a:t>
           </a:r>
         </a:p>
         <a:p>
-          <a:pPr marL="57150" lvl="1" indent="-57150" algn="l" defTabSz="355600">
+          <a:pPr marL="57150" lvl="1" indent="-57150" algn="l" defTabSz="444500">
             <a:lnSpc>
               <a:spcPct val="90000"/>
             </a:lnSpc>
@@ -6918,14 +6518,14 @@
             <a:buChar char="•"/>
           </a:pPr>
           <a:r>
-            <a:rPr lang="en-US" sz="800" kern="1200"/>
+            <a:rPr lang="en-US" sz="1000" kern="1200"/>
             <a:t>A part can be found, but need toolbox for repairs</a:t>
           </a:r>
         </a:p>
       </dsp:txBody>
       <dsp:txXfrm rot="-5400000">
-        <a:off x="652553" y="900006"/>
-        <a:ext cx="5520546" cy="546782"/>
+        <a:off x="836998" y="1152688"/>
+        <a:ext cx="5327741" cy="701332"/>
       </dsp:txXfrm>
     </dsp:sp>
     <dsp:sp modelId="{FCAC3DCF-887A-7249-BEB4-B47C27380716}">
@@ -6935,8 +6535,8 @@
       </dsp:nvSpPr>
       <dsp:spPr>
         <a:xfrm rot="5400000">
-          <a:off x="-139832" y="1875386"/>
-          <a:ext cx="932219" cy="652553"/>
+          <a:off x="-179356" y="2403762"/>
+          <a:ext cx="1195711" cy="836998"/>
         </a:xfrm>
         <a:prstGeom prst="chevron">
           <a:avLst/>
@@ -6978,12 +6578,12 @@
         </a:fontRef>
       </dsp:style>
       <dsp:txBody>
-        <a:bodyPr spcFirstLastPara="0" vert="horz" wrap="square" lIns="5080" tIns="5080" rIns="5080" bIns="5080" numCol="1" spcCol="1270" anchor="ctr" anchorCtr="0">
+        <a:bodyPr spcFirstLastPara="0" vert="horz" wrap="square" lIns="6985" tIns="6985" rIns="6985" bIns="6985" numCol="1" spcCol="1270" anchor="ctr" anchorCtr="0">
           <a:noAutofit/>
         </a:bodyPr>
         <a:lstStyle/>
         <a:p>
-          <a:pPr marL="0" lvl="0" indent="0" algn="ctr" defTabSz="355600">
+          <a:pPr marL="0" lvl="0" indent="0" algn="ctr" defTabSz="488950">
             <a:lnSpc>
               <a:spcPct val="90000"/>
             </a:lnSpc>
@@ -6996,14 +6596,14 @@
             <a:buNone/>
           </a:pPr>
           <a:r>
-            <a:rPr lang="en-US" sz="800" kern="1200"/>
+            <a:rPr lang="en-US" sz="1100" kern="1200"/>
             <a:t>Combat intro</a:t>
           </a:r>
         </a:p>
       </dsp:txBody>
       <dsp:txXfrm rot="-5400000">
-        <a:off x="2" y="2061830"/>
-        <a:ext cx="652553" cy="279666"/>
+        <a:off x="1" y="2642904"/>
+        <a:ext cx="836998" cy="358713"/>
       </dsp:txXfrm>
     </dsp:sp>
     <dsp:sp modelId="{509CE6A7-2AD3-5349-B7D5-0A6C6752E566}">
@@ -7013,8 +6613,8 @@
       </dsp:nvSpPr>
       <dsp:spPr>
         <a:xfrm rot="5400000">
-          <a:off x="3124645" y="-736538"/>
-          <a:ext cx="605942" cy="5550126"/>
+          <a:off x="3131232" y="-69828"/>
+          <a:ext cx="777212" cy="5365681"/>
         </a:xfrm>
         <a:prstGeom prst="round2SameRect">
           <a:avLst/>
@@ -7055,12 +6655,12 @@
         <a:fontRef idx="minor"/>
       </dsp:style>
       <dsp:txBody>
-        <a:bodyPr spcFirstLastPara="0" vert="horz" wrap="square" lIns="56896" tIns="5080" rIns="5080" bIns="5080" numCol="1" spcCol="1270" anchor="ctr" anchorCtr="0">
+        <a:bodyPr spcFirstLastPara="0" vert="horz" wrap="square" lIns="71120" tIns="6350" rIns="6350" bIns="6350" numCol="1" spcCol="1270" anchor="ctr" anchorCtr="0">
           <a:noAutofit/>
         </a:bodyPr>
         <a:lstStyle/>
         <a:p>
-          <a:pPr marL="57150" lvl="1" indent="-57150" algn="l" defTabSz="355600">
+          <a:pPr marL="57150" lvl="1" indent="-57150" algn="l" defTabSz="444500">
             <a:lnSpc>
               <a:spcPct val="90000"/>
             </a:lnSpc>
@@ -7073,12 +6673,12 @@
             <a:buChar char="•"/>
           </a:pPr>
           <a:r>
-            <a:rPr lang="en-US" sz="800" kern="1200"/>
+            <a:rPr lang="en-US" sz="1000" kern="1200"/>
             <a:t>Player will be guided towards first combat</a:t>
           </a:r>
         </a:p>
         <a:p>
-          <a:pPr marL="57150" lvl="1" indent="-57150" algn="l" defTabSz="355600">
+          <a:pPr marL="57150" lvl="1" indent="-57150" algn="l" defTabSz="444500">
             <a:lnSpc>
               <a:spcPct val="90000"/>
             </a:lnSpc>
@@ -7091,25 +6691,25 @@
             <a:buChar char="•"/>
           </a:pPr>
           <a:r>
-            <a:rPr lang="en-US" sz="800" kern="1200"/>
+            <a:rPr lang="en-US" sz="1000" kern="1200"/>
             <a:t>Encounters 1 small dinosaur and is introduced to combat system</a:t>
           </a:r>
         </a:p>
       </dsp:txBody>
       <dsp:txXfrm rot="-5400000">
-        <a:off x="652553" y="1765134"/>
-        <a:ext cx="5520546" cy="546782"/>
+        <a:off x="836998" y="2262346"/>
+        <a:ext cx="5327741" cy="701332"/>
       </dsp:txXfrm>
     </dsp:sp>
-    <dsp:sp modelId="{9F06D627-EEC8-1946-8C51-E36A5DEDF0DA}">
+    <dsp:sp modelId="{5CC1A99A-0B26-C046-9161-DAC732975C76}">
       <dsp:nvSpPr>
         <dsp:cNvPr id="0" name=""/>
         <dsp:cNvSpPr/>
       </dsp:nvSpPr>
       <dsp:spPr>
         <a:xfrm rot="5400000">
-          <a:off x="-139832" y="2740514"/>
-          <a:ext cx="932219" cy="652553"/>
+          <a:off x="-179356" y="3513420"/>
+          <a:ext cx="1195711" cy="836998"/>
         </a:xfrm>
         <a:prstGeom prst="chevron">
           <a:avLst/>
@@ -7151,12 +6751,12 @@
         </a:fontRef>
       </dsp:style>
       <dsp:txBody>
-        <a:bodyPr spcFirstLastPara="0" vert="horz" wrap="square" lIns="5080" tIns="5080" rIns="5080" bIns="5080" numCol="1" spcCol="1270" anchor="ctr" anchorCtr="0">
+        <a:bodyPr spcFirstLastPara="0" vert="horz" wrap="square" lIns="6985" tIns="6985" rIns="6985" bIns="6985" numCol="1" spcCol="1270" anchor="ctr" anchorCtr="0">
           <a:noAutofit/>
         </a:bodyPr>
         <a:lstStyle/>
         <a:p>
-          <a:pPr marL="0" lvl="0" indent="0" algn="ctr" defTabSz="355600">
+          <a:pPr marL="0" lvl="0" indent="0" algn="ctr" defTabSz="488950">
             <a:lnSpc>
               <a:spcPct val="90000"/>
             </a:lnSpc>
@@ -7169,25 +6769,25 @@
             <a:buNone/>
           </a:pPr>
           <a:r>
-            <a:rPr lang="en-US" sz="800" kern="1200"/>
-            <a:t>Toolbox</a:t>
+            <a:rPr lang="en-US" sz="1100" kern="1200"/>
+            <a:t>Explore</a:t>
           </a:r>
         </a:p>
       </dsp:txBody>
       <dsp:txXfrm rot="-5400000">
-        <a:off x="2" y="2926958"/>
-        <a:ext cx="652553" cy="279666"/>
+        <a:off x="1" y="3752562"/>
+        <a:ext cx="836998" cy="358713"/>
       </dsp:txXfrm>
     </dsp:sp>
-    <dsp:sp modelId="{C4BAF3A2-92E2-E44C-9ED2-5C7DD0E5F675}">
+    <dsp:sp modelId="{DAD0F8A5-B39E-C74D-94D5-960F00E80234}">
       <dsp:nvSpPr>
         <dsp:cNvPr id="0" name=""/>
         <dsp:cNvSpPr/>
       </dsp:nvSpPr>
       <dsp:spPr>
         <a:xfrm rot="5400000">
-          <a:off x="3124645" y="128589"/>
-          <a:ext cx="605942" cy="5550126"/>
+          <a:off x="3131232" y="1039829"/>
+          <a:ext cx="777212" cy="5365681"/>
         </a:xfrm>
         <a:prstGeom prst="round2SameRect">
           <a:avLst/>
@@ -7228,12 +6828,12 @@
         <a:fontRef idx="minor"/>
       </dsp:style>
       <dsp:txBody>
-        <a:bodyPr spcFirstLastPara="0" vert="horz" wrap="square" lIns="56896" tIns="5080" rIns="5080" bIns="5080" numCol="1" spcCol="1270" anchor="ctr" anchorCtr="0">
+        <a:bodyPr spcFirstLastPara="0" vert="horz" wrap="square" lIns="71120" tIns="6350" rIns="6350" bIns="6350" numCol="1" spcCol="1270" anchor="ctr" anchorCtr="0">
           <a:noAutofit/>
         </a:bodyPr>
         <a:lstStyle/>
         <a:p>
-          <a:pPr marL="57150" lvl="1" indent="-57150" algn="l" defTabSz="355600">
+          <a:pPr marL="57150" lvl="1" indent="-57150" algn="l" defTabSz="444500">
             <a:lnSpc>
               <a:spcPct val="90000"/>
             </a:lnSpc>
@@ -7246,12 +6846,12 @@
             <a:buChar char="•"/>
           </a:pPr>
           <a:r>
-            <a:rPr lang="en-US" sz="800" kern="1200"/>
-            <a:t>After combat tutorial, player can access new area.</a:t>
+            <a:rPr lang="en-US" sz="1000" kern="1200"/>
+            <a:t>Player can now roam about freely.</a:t>
           </a:r>
         </a:p>
         <a:p>
-          <a:pPr marL="57150" lvl="1" indent="-57150" algn="l" defTabSz="355600">
+          <a:pPr marL="57150" lvl="1" indent="-57150" algn="l" defTabSz="444500">
             <a:lnSpc>
               <a:spcPct val="90000"/>
             </a:lnSpc>
@@ -7264,12 +6864,12 @@
             <a:buChar char="•"/>
           </a:pPr>
           <a:r>
-            <a:rPr lang="en-US" sz="800" kern="1200"/>
-            <a:t>Player wil find toolbox, and can now make repairs.</a:t>
+            <a:rPr lang="en-US" sz="1000" kern="1200"/>
+            <a:t>Some paths will initally be blocked until an event is triggered.</a:t>
           </a:r>
         </a:p>
         <a:p>
-          <a:pPr marL="57150" lvl="1" indent="-57150" algn="l" defTabSz="355600">
+          <a:pPr marL="57150" lvl="1" indent="-57150" algn="l" defTabSz="444500">
             <a:lnSpc>
               <a:spcPct val="90000"/>
             </a:lnSpc>
@@ -7282,43 +6882,25 @@
             <a:buChar char="•"/>
           </a:pPr>
           <a:r>
-            <a:rPr lang="en-US" sz="800" kern="1200"/>
-            <a:t>Potentially can also make it so that certain obstacles can be cleared with tools (e.g. bushes with machete)</a:t>
-          </a:r>
-        </a:p>
-        <a:p>
-          <a:pPr marL="57150" lvl="1" indent="-57150" algn="l" defTabSz="355600">
-            <a:lnSpc>
-              <a:spcPct val="90000"/>
-            </a:lnSpc>
-            <a:spcBef>
-              <a:spcPct val="0"/>
-            </a:spcBef>
-            <a:spcAft>
-              <a:spcPct val="15000"/>
-            </a:spcAft>
-            <a:buChar char="•"/>
-          </a:pPr>
-          <a:r>
-            <a:rPr lang="en-US" sz="800" kern="1200"/>
-            <a:t>Note: one part is available before finding the toolbox</a:t>
+            <a:rPr lang="en-US" sz="1000" kern="1200"/>
+            <a:t>Player must find three time machine parts and a suitable dinosaur egg.</a:t>
           </a:r>
         </a:p>
       </dsp:txBody>
       <dsp:txXfrm rot="-5400000">
-        <a:off x="652553" y="2630261"/>
-        <a:ext cx="5520546" cy="546782"/>
+        <a:off x="836998" y="3372003"/>
+        <a:ext cx="5327741" cy="701332"/>
       </dsp:txXfrm>
     </dsp:sp>
-    <dsp:sp modelId="{3D1FC15B-2805-FD48-9915-4FF7E7DDF54F}">
+    <dsp:sp modelId="{3A34F3D5-AC7B-1049-A329-D346EB904317}">
       <dsp:nvSpPr>
         <dsp:cNvPr id="0" name=""/>
         <dsp:cNvSpPr/>
       </dsp:nvSpPr>
       <dsp:spPr>
         <a:xfrm rot="5400000">
-          <a:off x="-139832" y="3605643"/>
-          <a:ext cx="932219" cy="652553"/>
+          <a:off x="-179356" y="4623078"/>
+          <a:ext cx="1195711" cy="836998"/>
         </a:xfrm>
         <a:prstGeom prst="chevron">
           <a:avLst/>
@@ -7360,12 +6942,12 @@
         </a:fontRef>
       </dsp:style>
       <dsp:txBody>
-        <a:bodyPr spcFirstLastPara="0" vert="horz" wrap="square" lIns="5080" tIns="5080" rIns="5080" bIns="5080" numCol="1" spcCol="1270" anchor="ctr" anchorCtr="0">
+        <a:bodyPr spcFirstLastPara="0" vert="horz" wrap="square" lIns="6985" tIns="6985" rIns="6985" bIns="6985" numCol="1" spcCol="1270" anchor="ctr" anchorCtr="0">
           <a:noAutofit/>
         </a:bodyPr>
         <a:lstStyle/>
         <a:p>
-          <a:pPr marL="0" lvl="0" indent="0" algn="ctr" defTabSz="355600">
+          <a:pPr marL="0" lvl="0" indent="0" algn="ctr" defTabSz="488950">
             <a:lnSpc>
               <a:spcPct val="90000"/>
             </a:lnSpc>
@@ -7378,25 +6960,25 @@
             <a:buNone/>
           </a:pPr>
           <a:r>
-            <a:rPr lang="en-US" sz="800" kern="1200"/>
-            <a:t>2nd Combat</a:t>
+            <a:rPr lang="en-US" sz="1100" kern="1200"/>
+            <a:t>Apex</a:t>
           </a:r>
         </a:p>
       </dsp:txBody>
       <dsp:txXfrm rot="-5400000">
-        <a:off x="2" y="3792087"/>
-        <a:ext cx="652553" cy="279666"/>
+        <a:off x="1" y="4862220"/>
+        <a:ext cx="836998" cy="358713"/>
       </dsp:txXfrm>
     </dsp:sp>
-    <dsp:sp modelId="{90840F3C-B2C7-904F-A336-CDD4E8442BDD}">
+    <dsp:sp modelId="{879830A6-76B8-7F4D-ACA3-2A695B90EE6D}">
       <dsp:nvSpPr>
         <dsp:cNvPr id="0" name=""/>
         <dsp:cNvSpPr/>
       </dsp:nvSpPr>
       <dsp:spPr>
         <a:xfrm rot="5400000">
-          <a:off x="3124645" y="993718"/>
-          <a:ext cx="605942" cy="5550126"/>
+          <a:off x="3131232" y="2149487"/>
+          <a:ext cx="777212" cy="5365681"/>
         </a:xfrm>
         <a:prstGeom prst="round2SameRect">
           <a:avLst/>
@@ -7437,12 +7019,12 @@
         <a:fontRef idx="minor"/>
       </dsp:style>
       <dsp:txBody>
-        <a:bodyPr spcFirstLastPara="0" vert="horz" wrap="square" lIns="56896" tIns="5080" rIns="5080" bIns="5080" numCol="1" spcCol="1270" anchor="ctr" anchorCtr="0">
+        <a:bodyPr spcFirstLastPara="0" vert="horz" wrap="square" lIns="71120" tIns="6350" rIns="6350" bIns="6350" numCol="1" spcCol="1270" anchor="ctr" anchorCtr="0">
           <a:noAutofit/>
         </a:bodyPr>
         <a:lstStyle/>
         <a:p>
-          <a:pPr marL="57150" lvl="1" indent="-57150" algn="l" defTabSz="355600">
+          <a:pPr marL="57150" lvl="1" indent="-57150" algn="l" defTabSz="444500">
             <a:lnSpc>
               <a:spcPct val="90000"/>
             </a:lnSpc>
@@ -7455,12 +7037,12 @@
             <a:buChar char="•"/>
           </a:pPr>
           <a:r>
-            <a:rPr lang="en-US" sz="800" kern="1200"/>
-            <a:t>Player faces large herbivore</a:t>
+            <a:rPr lang="en-US" sz="1000" kern="1200"/>
+            <a:t>Player stumbles upon predator, where final part is located.</a:t>
           </a:r>
         </a:p>
         <a:p>
-          <a:pPr marL="57150" lvl="1" indent="-57150" algn="l" defTabSz="355600">
+          <a:pPr marL="57150" lvl="1" indent="-57150" algn="l" defTabSz="444500">
             <a:lnSpc>
               <a:spcPct val="90000"/>
             </a:lnSpc>
@@ -7473,25 +7055,25 @@
             <a:buChar char="•"/>
           </a:pPr>
           <a:r>
-            <a:rPr lang="en-US" sz="800" kern="1200"/>
-            <a:t>After beating it, multiple areas avaiable</a:t>
+            <a:rPr lang="en-US" sz="1000" kern="1200"/>
+            <a:t>"Final boss"</a:t>
           </a:r>
         </a:p>
       </dsp:txBody>
       <dsp:txXfrm rot="-5400000">
-        <a:off x="652553" y="3495390"/>
-        <a:ext cx="5520546" cy="546782"/>
+        <a:off x="836998" y="4481661"/>
+        <a:ext cx="5327741" cy="701332"/>
       </dsp:txXfrm>
     </dsp:sp>
-    <dsp:sp modelId="{5CC1A99A-0B26-C046-9161-DAC732975C76}">
+    <dsp:sp modelId="{CAE334A0-DA14-3141-8C45-BBA7E289FAB6}">
       <dsp:nvSpPr>
         <dsp:cNvPr id="0" name=""/>
         <dsp:cNvSpPr/>
       </dsp:nvSpPr>
       <dsp:spPr>
         <a:xfrm rot="5400000">
-          <a:off x="-139832" y="4470771"/>
-          <a:ext cx="932219" cy="652553"/>
+          <a:off x="-179356" y="5732736"/>
+          <a:ext cx="1195711" cy="836998"/>
         </a:xfrm>
         <a:prstGeom prst="chevron">
           <a:avLst/>
@@ -7533,12 +7115,12 @@
         </a:fontRef>
       </dsp:style>
       <dsp:txBody>
-        <a:bodyPr spcFirstLastPara="0" vert="horz" wrap="square" lIns="5080" tIns="5080" rIns="5080" bIns="5080" numCol="1" spcCol="1270" anchor="ctr" anchorCtr="0">
+        <a:bodyPr spcFirstLastPara="0" vert="horz" wrap="square" lIns="6985" tIns="6985" rIns="6985" bIns="6985" numCol="1" spcCol="1270" anchor="ctr" anchorCtr="0">
           <a:noAutofit/>
         </a:bodyPr>
         <a:lstStyle/>
         <a:p>
-          <a:pPr marL="0" lvl="0" indent="0" algn="ctr" defTabSz="355600">
+          <a:pPr marL="0" lvl="0" indent="0" algn="ctr" defTabSz="488950">
             <a:lnSpc>
               <a:spcPct val="90000"/>
             </a:lnSpc>
@@ -7551,25 +7133,25 @@
             <a:buNone/>
           </a:pPr>
           <a:r>
-            <a:rPr lang="en-US" sz="800" kern="1200"/>
-            <a:t>Explore</a:t>
+            <a:rPr lang="en-US" sz="1100" kern="1200"/>
+            <a:t>Repairs</a:t>
           </a:r>
         </a:p>
       </dsp:txBody>
       <dsp:txXfrm rot="-5400000">
-        <a:off x="2" y="4657215"/>
-        <a:ext cx="652553" cy="279666"/>
+        <a:off x="1" y="5971878"/>
+        <a:ext cx="836998" cy="358713"/>
       </dsp:txXfrm>
     </dsp:sp>
-    <dsp:sp modelId="{DAD0F8A5-B39E-C74D-94D5-960F00E80234}">
+    <dsp:sp modelId="{552549A6-0835-A747-B002-27339CA1B8CF}">
       <dsp:nvSpPr>
         <dsp:cNvPr id="0" name=""/>
         <dsp:cNvSpPr/>
       </dsp:nvSpPr>
       <dsp:spPr>
         <a:xfrm rot="5400000">
-          <a:off x="3124645" y="1858846"/>
-          <a:ext cx="605942" cy="5550126"/>
+          <a:off x="3131232" y="3259145"/>
+          <a:ext cx="777212" cy="5365681"/>
         </a:xfrm>
         <a:prstGeom prst="round2SameRect">
           <a:avLst/>
@@ -7610,12 +7192,12 @@
         <a:fontRef idx="minor"/>
       </dsp:style>
       <dsp:txBody>
-        <a:bodyPr spcFirstLastPara="0" vert="horz" wrap="square" lIns="56896" tIns="5080" rIns="5080" bIns="5080" numCol="1" spcCol="1270" anchor="ctr" anchorCtr="0">
+        <a:bodyPr spcFirstLastPara="0" vert="horz" wrap="square" lIns="71120" tIns="6350" rIns="6350" bIns="6350" numCol="1" spcCol="1270" anchor="ctr" anchorCtr="0">
           <a:noAutofit/>
         </a:bodyPr>
         <a:lstStyle/>
         <a:p>
-          <a:pPr marL="57150" lvl="1" indent="-57150" algn="l" defTabSz="355600">
+          <a:pPr marL="57150" lvl="1" indent="-57150" algn="l" defTabSz="444500">
             <a:lnSpc>
               <a:spcPct val="90000"/>
             </a:lnSpc>
@@ -7628,12 +7210,12 @@
             <a:buChar char="•"/>
           </a:pPr>
           <a:r>
-            <a:rPr lang="en-US" sz="800" kern="1200"/>
-            <a:t>Player can now roam about freely.</a:t>
+            <a:rPr lang="en-US" sz="1000" kern="1200"/>
+            <a:t>Player will have all parts needed for repair.</a:t>
           </a:r>
         </a:p>
         <a:p>
-          <a:pPr marL="57150" lvl="1" indent="-57150" algn="l" defTabSz="355600">
+          <a:pPr marL="57150" lvl="1" indent="-57150" algn="l" defTabSz="444500">
             <a:lnSpc>
               <a:spcPct val="90000"/>
             </a:lnSpc>
@@ -7646,43 +7228,25 @@
             <a:buChar char="•"/>
           </a:pPr>
           <a:r>
-            <a:rPr lang="en-US" sz="800" kern="1200"/>
-            <a:t>Some paths will initally be blocked until an event is triggered.</a:t>
-          </a:r>
-        </a:p>
-        <a:p>
-          <a:pPr marL="57150" lvl="1" indent="-57150" algn="l" defTabSz="355600">
-            <a:lnSpc>
-              <a:spcPct val="90000"/>
-            </a:lnSpc>
-            <a:spcBef>
-              <a:spcPct val="0"/>
-            </a:spcBef>
-            <a:spcAft>
-              <a:spcPct val="15000"/>
-            </a:spcAft>
-            <a:buChar char="•"/>
-          </a:pPr>
-          <a:r>
-            <a:rPr lang="en-US" sz="800" kern="1200"/>
-            <a:t>Player must find three time machine parts and a suitable dinosaur egg.</a:t>
+            <a:rPr lang="en-US" sz="1000" kern="1200"/>
+            <a:t>Repairs can be made at anytime after obtaining toolbox and needed part.</a:t>
           </a:r>
         </a:p>
       </dsp:txBody>
       <dsp:txXfrm rot="-5400000">
-        <a:off x="652553" y="4360518"/>
-        <a:ext cx="5520546" cy="546782"/>
+        <a:off x="836998" y="5591319"/>
+        <a:ext cx="5327741" cy="701332"/>
       </dsp:txXfrm>
     </dsp:sp>
-    <dsp:sp modelId="{3A34F3D5-AC7B-1049-A329-D346EB904317}">
+    <dsp:sp modelId="{A809AF22-4F7B-294C-94A9-BE2BC170246D}">
       <dsp:nvSpPr>
         <dsp:cNvPr id="0" name=""/>
         <dsp:cNvSpPr/>
       </dsp:nvSpPr>
       <dsp:spPr>
         <a:xfrm rot="5400000">
-          <a:off x="-139832" y="5335900"/>
-          <a:ext cx="932219" cy="652553"/>
+          <a:off x="-179356" y="6842394"/>
+          <a:ext cx="1195711" cy="836998"/>
         </a:xfrm>
         <a:prstGeom prst="chevron">
           <a:avLst/>
@@ -7724,12 +7288,12 @@
         </a:fontRef>
       </dsp:style>
       <dsp:txBody>
-        <a:bodyPr spcFirstLastPara="0" vert="horz" wrap="square" lIns="5080" tIns="5080" rIns="5080" bIns="5080" numCol="1" spcCol="1270" anchor="ctr" anchorCtr="0">
+        <a:bodyPr spcFirstLastPara="0" vert="horz" wrap="square" lIns="6985" tIns="6985" rIns="6985" bIns="6985" numCol="1" spcCol="1270" anchor="ctr" anchorCtr="0">
           <a:noAutofit/>
         </a:bodyPr>
         <a:lstStyle/>
         <a:p>
-          <a:pPr marL="0" lvl="0" indent="0" algn="ctr" defTabSz="355600">
+          <a:pPr marL="0" lvl="0" indent="0" algn="ctr" defTabSz="488950">
             <a:lnSpc>
               <a:spcPct val="90000"/>
             </a:lnSpc>
@@ -7742,25 +7306,25 @@
             <a:buNone/>
           </a:pPr>
           <a:r>
-            <a:rPr lang="en-US" sz="800" kern="1200"/>
-            <a:t>Apex</a:t>
+            <a:rPr lang="en-US" sz="1100" kern="1200"/>
+            <a:t>Outro</a:t>
           </a:r>
         </a:p>
       </dsp:txBody>
       <dsp:txXfrm rot="-5400000">
-        <a:off x="2" y="5522344"/>
-        <a:ext cx="652553" cy="279666"/>
+        <a:off x="1" y="7081536"/>
+        <a:ext cx="836998" cy="358713"/>
       </dsp:txXfrm>
     </dsp:sp>
-    <dsp:sp modelId="{879830A6-76B8-7F4D-ACA3-2A695B90EE6D}">
+    <dsp:sp modelId="{C4AF55A4-2793-484A-AAE1-DD6394B45F2B}">
       <dsp:nvSpPr>
         <dsp:cNvPr id="0" name=""/>
         <dsp:cNvSpPr/>
       </dsp:nvSpPr>
       <dsp:spPr>
         <a:xfrm rot="5400000">
-          <a:off x="3124645" y="2723975"/>
-          <a:ext cx="605942" cy="5550126"/>
+          <a:off x="3131232" y="4368803"/>
+          <a:ext cx="777212" cy="5365681"/>
         </a:xfrm>
         <a:prstGeom prst="round2SameRect">
           <a:avLst/>
@@ -7801,12 +7365,12 @@
         <a:fontRef idx="minor"/>
       </dsp:style>
       <dsp:txBody>
-        <a:bodyPr spcFirstLastPara="0" vert="horz" wrap="square" lIns="56896" tIns="5080" rIns="5080" bIns="5080" numCol="1" spcCol="1270" anchor="ctr" anchorCtr="0">
+        <a:bodyPr spcFirstLastPara="0" vert="horz" wrap="square" lIns="71120" tIns="6350" rIns="6350" bIns="6350" numCol="1" spcCol="1270" anchor="ctr" anchorCtr="0">
           <a:noAutofit/>
         </a:bodyPr>
         <a:lstStyle/>
         <a:p>
-          <a:pPr marL="57150" lvl="1" indent="-57150" algn="l" defTabSz="355600">
+          <a:pPr marL="57150" lvl="1" indent="-57150" algn="l" defTabSz="444500">
             <a:lnSpc>
               <a:spcPct val="90000"/>
             </a:lnSpc>
@@ -7819,378 +7383,14 @@
             <a:buChar char="•"/>
           </a:pPr>
           <a:r>
-            <a:rPr lang="en-US" sz="800" kern="1200"/>
-            <a:t>Player stumbles upon predator, where final part is located.</a:t>
-          </a:r>
-        </a:p>
-        <a:p>
-          <a:pPr marL="57150" lvl="1" indent="-57150" algn="l" defTabSz="355600">
-            <a:lnSpc>
-              <a:spcPct val="90000"/>
-            </a:lnSpc>
-            <a:spcBef>
-              <a:spcPct val="0"/>
-            </a:spcBef>
-            <a:spcAft>
-              <a:spcPct val="15000"/>
-            </a:spcAft>
-            <a:buChar char="•"/>
-          </a:pPr>
-          <a:r>
-            <a:rPr lang="en-US" sz="800" kern="1200"/>
-            <a:t>"Final boss"</a:t>
+            <a:rPr lang="en-US" sz="1000" kern="1200"/>
+            <a:t>Concludes story</a:t>
           </a:r>
         </a:p>
       </dsp:txBody>
       <dsp:txXfrm rot="-5400000">
-        <a:off x="652553" y="5225647"/>
-        <a:ext cx="5520546" cy="546782"/>
-      </dsp:txXfrm>
-    </dsp:sp>
-    <dsp:sp modelId="{CAE334A0-DA14-3141-8C45-BBA7E289FAB6}">
-      <dsp:nvSpPr>
-        <dsp:cNvPr id="0" name=""/>
-        <dsp:cNvSpPr/>
-      </dsp:nvSpPr>
-      <dsp:spPr>
-        <a:xfrm rot="5400000">
-          <a:off x="-139832" y="6201028"/>
-          <a:ext cx="932219" cy="652553"/>
-        </a:xfrm>
-        <a:prstGeom prst="chevron">
-          <a:avLst/>
-        </a:prstGeom>
-        <a:solidFill>
-          <a:schemeClr val="accent1">
-            <a:hueOff val="0"/>
-            <a:satOff val="0"/>
-            <a:lumOff val="0"/>
-            <a:alphaOff val="0"/>
-          </a:schemeClr>
-        </a:solidFill>
-        <a:ln w="12700" cap="flat" cmpd="sng" algn="ctr">
-          <a:solidFill>
-            <a:schemeClr val="accent1">
-              <a:hueOff val="0"/>
-              <a:satOff val="0"/>
-              <a:lumOff val="0"/>
-              <a:alphaOff val="0"/>
-            </a:schemeClr>
-          </a:solidFill>
-          <a:prstDash val="solid"/>
-          <a:miter lim="800000"/>
-        </a:ln>
-        <a:effectLst/>
-      </dsp:spPr>
-      <dsp:style>
-        <a:lnRef idx="2">
-          <a:scrgbClr r="0" g="0" b="0"/>
-        </a:lnRef>
-        <a:fillRef idx="1">
-          <a:scrgbClr r="0" g="0" b="0"/>
-        </a:fillRef>
-        <a:effectRef idx="0">
-          <a:scrgbClr r="0" g="0" b="0"/>
-        </a:effectRef>
-        <a:fontRef idx="minor">
-          <a:schemeClr val="lt1"/>
-        </a:fontRef>
-      </dsp:style>
-      <dsp:txBody>
-        <a:bodyPr spcFirstLastPara="0" vert="horz" wrap="square" lIns="5080" tIns="5080" rIns="5080" bIns="5080" numCol="1" spcCol="1270" anchor="ctr" anchorCtr="0">
-          <a:noAutofit/>
-        </a:bodyPr>
-        <a:lstStyle/>
-        <a:p>
-          <a:pPr marL="0" lvl="0" indent="0" algn="ctr" defTabSz="355600">
-            <a:lnSpc>
-              <a:spcPct val="90000"/>
-            </a:lnSpc>
-            <a:spcBef>
-              <a:spcPct val="0"/>
-            </a:spcBef>
-            <a:spcAft>
-              <a:spcPct val="35000"/>
-            </a:spcAft>
-            <a:buNone/>
-          </a:pPr>
-          <a:r>
-            <a:rPr lang="en-US" sz="800" kern="1200"/>
-            <a:t>Repairs</a:t>
-          </a:r>
-        </a:p>
-      </dsp:txBody>
-      <dsp:txXfrm rot="-5400000">
-        <a:off x="2" y="6387472"/>
-        <a:ext cx="652553" cy="279666"/>
-      </dsp:txXfrm>
-    </dsp:sp>
-    <dsp:sp modelId="{552549A6-0835-A747-B002-27339CA1B8CF}">
-      <dsp:nvSpPr>
-        <dsp:cNvPr id="0" name=""/>
-        <dsp:cNvSpPr/>
-      </dsp:nvSpPr>
-      <dsp:spPr>
-        <a:xfrm rot="5400000">
-          <a:off x="3124645" y="3589103"/>
-          <a:ext cx="605942" cy="5550126"/>
-        </a:xfrm>
-        <a:prstGeom prst="round2SameRect">
-          <a:avLst/>
-        </a:prstGeom>
-        <a:solidFill>
-          <a:schemeClr val="lt1">
-            <a:alpha val="90000"/>
-            <a:hueOff val="0"/>
-            <a:satOff val="0"/>
-            <a:lumOff val="0"/>
-            <a:alphaOff val="0"/>
-          </a:schemeClr>
-        </a:solidFill>
-        <a:ln w="12700" cap="flat" cmpd="sng" algn="ctr">
-          <a:solidFill>
-            <a:schemeClr val="accent1">
-              <a:hueOff val="0"/>
-              <a:satOff val="0"/>
-              <a:lumOff val="0"/>
-              <a:alphaOff val="0"/>
-            </a:schemeClr>
-          </a:solidFill>
-          <a:prstDash val="solid"/>
-          <a:miter lim="800000"/>
-        </a:ln>
-        <a:effectLst/>
-      </dsp:spPr>
-      <dsp:style>
-        <a:lnRef idx="2">
-          <a:scrgbClr r="0" g="0" b="0"/>
-        </a:lnRef>
-        <a:fillRef idx="1">
-          <a:scrgbClr r="0" g="0" b="0"/>
-        </a:fillRef>
-        <a:effectRef idx="0">
-          <a:scrgbClr r="0" g="0" b="0"/>
-        </a:effectRef>
-        <a:fontRef idx="minor"/>
-      </dsp:style>
-      <dsp:txBody>
-        <a:bodyPr spcFirstLastPara="0" vert="horz" wrap="square" lIns="56896" tIns="5080" rIns="5080" bIns="5080" numCol="1" spcCol="1270" anchor="ctr" anchorCtr="0">
-          <a:noAutofit/>
-        </a:bodyPr>
-        <a:lstStyle/>
-        <a:p>
-          <a:pPr marL="57150" lvl="1" indent="-57150" algn="l" defTabSz="355600">
-            <a:lnSpc>
-              <a:spcPct val="90000"/>
-            </a:lnSpc>
-            <a:spcBef>
-              <a:spcPct val="0"/>
-            </a:spcBef>
-            <a:spcAft>
-              <a:spcPct val="15000"/>
-            </a:spcAft>
-            <a:buChar char="•"/>
-          </a:pPr>
-          <a:r>
-            <a:rPr lang="en-US" sz="800" kern="1200"/>
-            <a:t>Player will have all parts needed for repair.</a:t>
-          </a:r>
-        </a:p>
-        <a:p>
-          <a:pPr marL="57150" lvl="1" indent="-57150" algn="l" defTabSz="355600">
-            <a:lnSpc>
-              <a:spcPct val="90000"/>
-            </a:lnSpc>
-            <a:spcBef>
-              <a:spcPct val="0"/>
-            </a:spcBef>
-            <a:spcAft>
-              <a:spcPct val="15000"/>
-            </a:spcAft>
-            <a:buChar char="•"/>
-          </a:pPr>
-          <a:r>
-            <a:rPr lang="en-US" sz="800" kern="1200"/>
-            <a:t>Repairs can be made at anytime after obtaining toolbox and needed part.</a:t>
-          </a:r>
-        </a:p>
-        <a:p>
-          <a:pPr marL="57150" lvl="1" indent="-57150" algn="l" defTabSz="355600">
-            <a:lnSpc>
-              <a:spcPct val="90000"/>
-            </a:lnSpc>
-            <a:spcBef>
-              <a:spcPct val="0"/>
-            </a:spcBef>
-            <a:spcAft>
-              <a:spcPct val="15000"/>
-            </a:spcAft>
-            <a:buChar char="•"/>
-          </a:pPr>
-          <a:r>
-            <a:rPr lang="en-US" sz="800" kern="1200"/>
-            <a:t>Player must solve a puzzle that emulates the needed repair (to a degree)</a:t>
-          </a:r>
-        </a:p>
-      </dsp:txBody>
-      <dsp:txXfrm rot="-5400000">
-        <a:off x="652553" y="6090775"/>
-        <a:ext cx="5520546" cy="546782"/>
-      </dsp:txXfrm>
-    </dsp:sp>
-    <dsp:sp modelId="{A809AF22-4F7B-294C-94A9-BE2BC170246D}">
-      <dsp:nvSpPr>
-        <dsp:cNvPr id="0" name=""/>
-        <dsp:cNvSpPr/>
-      </dsp:nvSpPr>
-      <dsp:spPr>
-        <a:xfrm rot="5400000">
-          <a:off x="-139832" y="7066156"/>
-          <a:ext cx="932219" cy="652553"/>
-        </a:xfrm>
-        <a:prstGeom prst="chevron">
-          <a:avLst/>
-        </a:prstGeom>
-        <a:solidFill>
-          <a:schemeClr val="accent1">
-            <a:hueOff val="0"/>
-            <a:satOff val="0"/>
-            <a:lumOff val="0"/>
-            <a:alphaOff val="0"/>
-          </a:schemeClr>
-        </a:solidFill>
-        <a:ln w="12700" cap="flat" cmpd="sng" algn="ctr">
-          <a:solidFill>
-            <a:schemeClr val="accent1">
-              <a:hueOff val="0"/>
-              <a:satOff val="0"/>
-              <a:lumOff val="0"/>
-              <a:alphaOff val="0"/>
-            </a:schemeClr>
-          </a:solidFill>
-          <a:prstDash val="solid"/>
-          <a:miter lim="800000"/>
-        </a:ln>
-        <a:effectLst/>
-      </dsp:spPr>
-      <dsp:style>
-        <a:lnRef idx="2">
-          <a:scrgbClr r="0" g="0" b="0"/>
-        </a:lnRef>
-        <a:fillRef idx="1">
-          <a:scrgbClr r="0" g="0" b="0"/>
-        </a:fillRef>
-        <a:effectRef idx="0">
-          <a:scrgbClr r="0" g="0" b="0"/>
-        </a:effectRef>
-        <a:fontRef idx="minor">
-          <a:schemeClr val="lt1"/>
-        </a:fontRef>
-      </dsp:style>
-      <dsp:txBody>
-        <a:bodyPr spcFirstLastPara="0" vert="horz" wrap="square" lIns="5080" tIns="5080" rIns="5080" bIns="5080" numCol="1" spcCol="1270" anchor="ctr" anchorCtr="0">
-          <a:noAutofit/>
-        </a:bodyPr>
-        <a:lstStyle/>
-        <a:p>
-          <a:pPr marL="0" lvl="0" indent="0" algn="ctr" defTabSz="355600">
-            <a:lnSpc>
-              <a:spcPct val="90000"/>
-            </a:lnSpc>
-            <a:spcBef>
-              <a:spcPct val="0"/>
-            </a:spcBef>
-            <a:spcAft>
-              <a:spcPct val="35000"/>
-            </a:spcAft>
-            <a:buNone/>
-          </a:pPr>
-          <a:r>
-            <a:rPr lang="en-US" sz="800" kern="1200"/>
-            <a:t>Outro</a:t>
-          </a:r>
-        </a:p>
-      </dsp:txBody>
-      <dsp:txXfrm rot="-5400000">
-        <a:off x="2" y="7252600"/>
-        <a:ext cx="652553" cy="279666"/>
-      </dsp:txXfrm>
-    </dsp:sp>
-    <dsp:sp modelId="{C4AF55A4-2793-484A-AAE1-DD6394B45F2B}">
-      <dsp:nvSpPr>
-        <dsp:cNvPr id="0" name=""/>
-        <dsp:cNvSpPr/>
-      </dsp:nvSpPr>
-      <dsp:spPr>
-        <a:xfrm rot="5400000">
-          <a:off x="3124645" y="4454231"/>
-          <a:ext cx="605942" cy="5550126"/>
-        </a:xfrm>
-        <a:prstGeom prst="round2SameRect">
-          <a:avLst/>
-        </a:prstGeom>
-        <a:solidFill>
-          <a:schemeClr val="lt1">
-            <a:alpha val="90000"/>
-            <a:hueOff val="0"/>
-            <a:satOff val="0"/>
-            <a:lumOff val="0"/>
-            <a:alphaOff val="0"/>
-          </a:schemeClr>
-        </a:solidFill>
-        <a:ln w="12700" cap="flat" cmpd="sng" algn="ctr">
-          <a:solidFill>
-            <a:schemeClr val="accent1">
-              <a:hueOff val="0"/>
-              <a:satOff val="0"/>
-              <a:lumOff val="0"/>
-              <a:alphaOff val="0"/>
-            </a:schemeClr>
-          </a:solidFill>
-          <a:prstDash val="solid"/>
-          <a:miter lim="800000"/>
-        </a:ln>
-        <a:effectLst/>
-      </dsp:spPr>
-      <dsp:style>
-        <a:lnRef idx="2">
-          <a:scrgbClr r="0" g="0" b="0"/>
-        </a:lnRef>
-        <a:fillRef idx="1">
-          <a:scrgbClr r="0" g="0" b="0"/>
-        </a:fillRef>
-        <a:effectRef idx="0">
-          <a:scrgbClr r="0" g="0" b="0"/>
-        </a:effectRef>
-        <a:fontRef idx="minor"/>
-      </dsp:style>
-      <dsp:txBody>
-        <a:bodyPr spcFirstLastPara="0" vert="horz" wrap="square" lIns="56896" tIns="5080" rIns="5080" bIns="5080" numCol="1" spcCol="1270" anchor="ctr" anchorCtr="0">
-          <a:noAutofit/>
-        </a:bodyPr>
-        <a:lstStyle/>
-        <a:p>
-          <a:pPr marL="57150" lvl="1" indent="-57150" algn="l" defTabSz="355600">
-            <a:lnSpc>
-              <a:spcPct val="90000"/>
-            </a:lnSpc>
-            <a:spcBef>
-              <a:spcPct val="0"/>
-            </a:spcBef>
-            <a:spcAft>
-              <a:spcPct val="15000"/>
-            </a:spcAft>
-            <a:buChar char="•"/>
-          </a:pPr>
-          <a:r>
-            <a:rPr lang="en-US" sz="800" kern="1200"/>
-            <a:t>Concludes story</a:t>
-          </a:r>
-        </a:p>
-      </dsp:txBody>
-      <dsp:txXfrm rot="-5400000">
-        <a:off x="652553" y="6955903"/>
-        <a:ext cx="5520546" cy="546782"/>
+        <a:off x="836998" y="6700977"/>
+        <a:ext cx="5327741" cy="701332"/>
       </dsp:txXfrm>
     </dsp:sp>
   </dsp:spTree>

</xml_diff>

<commit_message>
Updated game map layout
Still not quite sure on the other part locations but two wil definitely be on the top left and right
</commit_message>
<xml_diff>
--- a/DinoGame/Game_Outline.docx
+++ b/DinoGame/Game_Outline.docx
@@ -1,6 +1,6 @@
 
 <file path=word/document.xml><?xml version="1.0" encoding="utf-8"?>
-<w:document xmlns:wpc="http://schemas.microsoft.com/office/word/2010/wordprocessingCanvas" xmlns:cx="http://schemas.microsoft.com/office/drawing/2014/chartex" xmlns:cx1="http://schemas.microsoft.com/office/drawing/2015/9/8/chartex" xmlns:cx2="http://schemas.microsoft.com/office/drawing/2015/10/21/chartex" xmlns:cx3="http://schemas.microsoft.com/office/drawing/2016/5/9/chartex" xmlns:cx4="http://schemas.microsoft.com/office/drawing/2016/5/10/chartex" xmlns:cx5="http://schemas.microsoft.com/office/drawing/2016/5/11/chartex" xmlns:cx6="http://schemas.microsoft.com/office/drawing/2016/5/12/chartex" xmlns:cx7="http://schemas.microsoft.com/office/drawing/2016/5/13/chartex" xmlns:cx8="http://schemas.microsoft.com/office/drawing/2016/5/14/chartex" xmlns:mc="http://schemas.openxmlformats.org/markup-compatibility/2006" xmlns:aink="http://schemas.microsoft.com/office/drawing/2016/ink" xmlns:am3d="http://schemas.microsoft.com/office/drawing/2017/model3d" xmlns:o="urn:schemas-microsoft-com:office:office" xmlns:r="http://schemas.openxmlformats.org/officeDocument/2006/relationships" xmlns:m="http://schemas.openxmlformats.org/officeDocument/2006/math" xmlns:v="urn:schemas-microsoft-com:vml" xmlns:wp14="http://schemas.microsoft.com/office/word/2010/wordprocessingDrawing" xmlns:wp="http://schemas.openxmlformats.org/drawingml/2006/wordprocessingDrawing" xmlns:w10="urn:schemas-microsoft-com:office:word" xmlns:w="http://schemas.openxmlformats.org/wordprocessingml/2006/main" xmlns:w14="http://schemas.microsoft.com/office/word/2010/wordml" xmlns:w15="http://schemas.microsoft.com/office/word/2012/wordml" xmlns:w16cid="http://schemas.microsoft.com/office/word/2016/wordml/cid" xmlns:w16se="http://schemas.microsoft.com/office/word/2015/wordml/symex" xmlns:wpg="http://schemas.microsoft.com/office/word/2010/wordprocessingGroup" xmlns:wpi="http://schemas.microsoft.com/office/word/2010/wordprocessingInk" xmlns:wne="http://schemas.microsoft.com/office/word/2006/wordml" xmlns:wps="http://schemas.microsoft.com/office/word/2010/wordprocessingShape" mc:Ignorable="w14 w15 w16se w16cid wp14">
+<w:document xmlns:wpc="http://schemas.microsoft.com/office/word/2010/wordprocessingCanvas" xmlns:cx="http://schemas.microsoft.com/office/drawing/2014/chartex" xmlns:cx1="http://schemas.microsoft.com/office/drawing/2015/9/8/chartex" xmlns:cx2="http://schemas.microsoft.com/office/drawing/2015/10/21/chartex" xmlns:cx3="http://schemas.microsoft.com/office/drawing/2016/5/9/chartex" xmlns:cx4="http://schemas.microsoft.com/office/drawing/2016/5/10/chartex" xmlns:cx5="http://schemas.microsoft.com/office/drawing/2016/5/11/chartex" xmlns:cx6="http://schemas.microsoft.com/office/drawing/2016/5/12/chartex" xmlns:cx7="http://schemas.microsoft.com/office/drawing/2016/5/13/chartex" xmlns:cx8="http://schemas.microsoft.com/office/drawing/2016/5/14/chartex" xmlns:mc="http://schemas.openxmlformats.org/markup-compatibility/2006" xmlns:aink="http://schemas.microsoft.com/office/drawing/2016/ink" xmlns:am3d="http://schemas.microsoft.com/office/drawing/2017/model3d" xmlns:o="urn:schemas-microsoft-com:office:office" xmlns:r="http://schemas.openxmlformats.org/officeDocument/2006/relationships" xmlns:m="http://schemas.openxmlformats.org/officeDocument/2006/math" xmlns:v="urn:schemas-microsoft-com:vml" xmlns:wp14="http://schemas.microsoft.com/office/word/2010/wordprocessingDrawing" xmlns:wp="http://schemas.openxmlformats.org/drawingml/2006/wordprocessingDrawing" xmlns:w10="urn:schemas-microsoft-com:office:word" xmlns:w="http://schemas.openxmlformats.org/wordprocessingml/2006/main" xmlns:w14="http://schemas.microsoft.com/office/word/2010/wordml" xmlns:w15="http://schemas.microsoft.com/office/word/2012/wordml" xmlns:w16cex="http://schemas.microsoft.com/office/word/2018/wordml/cex" xmlns:w16cid="http://schemas.microsoft.com/office/word/2016/wordml/cid" xmlns:w16="http://schemas.microsoft.com/office/word/2018/wordml" xmlns:w16se="http://schemas.microsoft.com/office/word/2015/wordml/symex" xmlns:wpg="http://schemas.microsoft.com/office/word/2010/wordprocessingGroup" xmlns:wpi="http://schemas.microsoft.com/office/word/2010/wordprocessingInk" xmlns:wne="http://schemas.microsoft.com/office/word/2006/wordml" xmlns:wps="http://schemas.microsoft.com/office/word/2010/wordprocessingShape" mc:Ignorable="w14 w15 w16se w16cid w16 w16cex wp14">
   <w:body>
     <w:p>
       <w:pPr>
@@ -26,7 +26,6 @@
       </w:r>
     </w:p>
     <w:p>
-      <w:bookmarkStart w:id="0" w:name="_GoBack"/>
       <w:r>
         <w:rPr>
           <w:noProof/>
@@ -34,7 +33,7 @@
         <w:drawing>
           <wp:inline distT="0" distB="0" distL="0" distR="0" wp14:anchorId="7E38647D" wp14:editId="5A97FD6D">
             <wp:extent cx="6202680" cy="7863840"/>
-            <wp:effectExtent l="38100" t="12700" r="7620" b="22860"/>
+            <wp:effectExtent l="38100" t="19050" r="26670" b="41910"/>
             <wp:docPr id="3" name="Diagram 3"/>
             <wp:cNvGraphicFramePr/>
             <a:graphic xmlns:a="http://schemas.openxmlformats.org/drawingml/2006/main">
@@ -45,20 +44,14 @@
           </wp:inline>
         </w:drawing>
       </w:r>
-      <w:bookmarkEnd w:id="0"/>
     </w:p>
     <w:p>
       <w:pPr>
         <w:jc w:val="center"/>
       </w:pPr>
-      <w:proofErr w:type="spellStart"/>
       <w:r>
         <w:lastRenderedPageBreak/>
-        <w:t>Tilemap</w:t>
-      </w:r>
-      <w:proofErr w:type="spellEnd"/>
-      <w:r>
-        <w:t xml:space="preserve"> (In progress)</w:t>
+        <w:t>Tilemap (In progress)</w:t>
       </w:r>
     </w:p>
     <w:p>
@@ -67,9 +60,9 @@
           <w:noProof/>
         </w:rPr>
         <w:drawing>
-          <wp:inline distT="0" distB="0" distL="0" distR="0" wp14:anchorId="056D95DB" wp14:editId="34E08D2A">
+          <wp:inline distT="0" distB="0" distL="0" distR="0" wp14:anchorId="056D95DB" wp14:editId="001AD21C">
             <wp:extent cx="5486400" cy="7765366"/>
-            <wp:effectExtent l="25400" t="0" r="12700" b="0"/>
+            <wp:effectExtent l="38100" t="0" r="19050" b="0"/>
             <wp:docPr id="5" name="Diagram 5"/>
             <wp:cNvGraphicFramePr>
               <a:graphicFrameLocks xmlns:a="http://schemas.openxmlformats.org/drawingml/2006/main" noChangeAspect="1"/>
@@ -106,7 +99,7 @@
         <w:drawing>
           <wp:inline distT="0" distB="0" distL="0" distR="0" wp14:anchorId="106C23F0" wp14:editId="1FAB663C">
             <wp:extent cx="5486400" cy="7687340"/>
-            <wp:effectExtent l="25400" t="0" r="12700" b="0"/>
+            <wp:effectExtent l="38100" t="0" r="19050" b="0"/>
             <wp:docPr id="6" name="Diagram 6"/>
             <wp:cNvGraphicFramePr/>
             <a:graphic xmlns:a="http://schemas.openxmlformats.org/drawingml/2006/main">
@@ -141,7 +134,7 @@
 </file>
 
 <file path=word/styles.xml><?xml version="1.0" encoding="utf-8"?>
-<w:styles xmlns:mc="http://schemas.openxmlformats.org/markup-compatibility/2006" xmlns:r="http://schemas.openxmlformats.org/officeDocument/2006/relationships" xmlns:w="http://schemas.openxmlformats.org/wordprocessingml/2006/main" xmlns:w14="http://schemas.microsoft.com/office/word/2010/wordml" xmlns:w15="http://schemas.microsoft.com/office/word/2012/wordml" xmlns:w16cid="http://schemas.microsoft.com/office/word/2016/wordml/cid" xmlns:w16se="http://schemas.microsoft.com/office/word/2015/wordml/symex" mc:Ignorable="w14 w15 w16se w16cid">
+<w:styles xmlns:mc="http://schemas.openxmlformats.org/markup-compatibility/2006" xmlns:r="http://schemas.openxmlformats.org/officeDocument/2006/relationships" xmlns:w="http://schemas.openxmlformats.org/wordprocessingml/2006/main" xmlns:w14="http://schemas.microsoft.com/office/word/2010/wordml" xmlns:w15="http://schemas.microsoft.com/office/word/2012/wordml" xmlns:w16cex="http://schemas.microsoft.com/office/word/2018/wordml/cex" xmlns:w16cid="http://schemas.microsoft.com/office/word/2016/wordml/cid" xmlns:w16="http://schemas.microsoft.com/office/word/2018/wordml" xmlns:w16se="http://schemas.microsoft.com/office/word/2015/wordml/symex" mc:Ignorable="w14 w15 w16se w16cid w16 w16cex">
   <w:docDefaults>
     <w:rPrDefault>
       <w:rPr>
@@ -153,7 +146,7 @@
     </w:rPrDefault>
     <w:pPrDefault/>
   </w:docDefaults>
-  <w:latentStyles w:defLockedState="0" w:defUIPriority="99" w:defSemiHidden="0" w:defUnhideWhenUsed="0" w:defQFormat="0" w:count="375">
+  <w:latentStyles w:defLockedState="0" w:defUIPriority="99" w:defSemiHidden="0" w:defUnhideWhenUsed="0" w:defQFormat="0" w:count="376">
     <w:lsdException w:name="Normal" w:uiPriority="0" w:qFormat="1"/>
     <w:lsdException w:name="heading 1" w:uiPriority="9" w:qFormat="1"/>
     <w:lsdException w:name="heading 2" w:semiHidden="1" w:uiPriority="9" w:unhideWhenUsed="1" w:qFormat="1"/>
@@ -259,7 +252,6 @@
     <w:lsdException w:name="HTML Sample" w:semiHidden="1" w:unhideWhenUsed="1"/>
     <w:lsdException w:name="HTML Typewriter" w:semiHidden="1" w:unhideWhenUsed="1"/>
     <w:lsdException w:name="HTML Variable" w:semiHidden="1" w:unhideWhenUsed="1"/>
-    <w:lsdException w:name="Normal Table" w:semiHidden="1" w:unhideWhenUsed="1"/>
     <w:lsdException w:name="annotation subject" w:semiHidden="1" w:unhideWhenUsed="1"/>
     <w:lsdException w:name="No List" w:semiHidden="1" w:unhideWhenUsed="1"/>
     <w:lsdException w:name="Outline List 1" w:semiHidden="1" w:unhideWhenUsed="1"/>
@@ -306,10 +298,8 @@
     <w:lsdException w:name="Table Subtle 2" w:semiHidden="1" w:unhideWhenUsed="1"/>
     <w:lsdException w:name="Table Web 1" w:semiHidden="1" w:unhideWhenUsed="1"/>
     <w:lsdException w:name="Table Web 2" w:semiHidden="1" w:unhideWhenUsed="1"/>
-    <w:lsdException w:name="Table Web 3" w:semiHidden="1" w:unhideWhenUsed="1"/>
     <w:lsdException w:name="Balloon Text" w:semiHidden="1" w:unhideWhenUsed="1"/>
     <w:lsdException w:name="Table Grid" w:uiPriority="39"/>
-    <w:lsdException w:name="Table Theme" w:semiHidden="1" w:unhideWhenUsed="1"/>
     <w:lsdException w:name="Placeholder Text" w:semiHidden="1"/>
     <w:lsdException w:name="No Spacing" w:uiPriority="1" w:qFormat="1"/>
     <w:lsdException w:name="Light Shading" w:uiPriority="60"/>
@@ -527,6 +517,7 @@
     <w:lsdException w:name="List Table 7 Colorful Accent 6" w:uiPriority="52"/>
     <w:lsdException w:name="Mention" w:semiHidden="1" w:unhideWhenUsed="1"/>
     <w:lsdException w:name="Smart Hyperlink" w:semiHidden="1" w:unhideWhenUsed="1"/>
+    <w:lsdException w:name="Smart Link" w:semiHidden="1" w:unhideWhenUsed="1"/>
   </w:latentStyles>
   <w:style w:type="paragraph" w:default="1" w:styleId="Normal">
     <w:name w:val="Normal"/>
@@ -3897,13 +3888,13 @@
     <dgm:cxn modelId="{98FAEC31-9B95-214E-BFF4-E1E88EAB5F00}" srcId="{DDAFA4BB-A1A4-C645-A000-3080BC191BE3}" destId="{6341D08C-59B3-9549-A678-971431A8AD8F}" srcOrd="0" destOrd="0" parTransId="{855C49AD-0876-AC4D-8E2F-64EC4B136BC5}" sibTransId="{FFD1014E-544E-2F40-8EF7-987BE9B1FBB6}"/>
     <dgm:cxn modelId="{7BAFA032-6C6C-894A-8BF4-E42D9EB7A531}" srcId="{52FAD662-1E89-894B-BB82-EA93D5AF31F5}" destId="{A42150BE-8E4C-554E-BD67-40ED03FDCDC9}" srcOrd="0" destOrd="0" parTransId="{ECC2AAE2-02BC-074C-BF67-A825802CA26A}" sibTransId="{38723A98-7E27-194E-8402-A06E6C38DA8B}"/>
     <dgm:cxn modelId="{8643A941-0944-4645-952A-5BB3179672CD}" type="presOf" srcId="{E56011E1-C12B-A541-B839-48998CA9972E}" destId="{D60D5B38-0ACA-A345-8AE3-F52CB38787FF}" srcOrd="0" destOrd="0" presId="urn:microsoft.com/office/officeart/2005/8/layout/chevron2"/>
+    <dgm:cxn modelId="{B2EDEE63-33F5-7D46-BD0B-CD3C3266FD60}" srcId="{DDAFA4BB-A1A4-C645-A000-3080BC191BE3}" destId="{DF84B878-2657-6447-9001-2F8F7656C24A}" srcOrd="2" destOrd="0" parTransId="{FFB6F505-888C-0E48-BFC8-7AFCCA27E399}" sibTransId="{E9BE2547-F373-5A42-95CC-2319DB84ACE3}"/>
+    <dgm:cxn modelId="{7084CE66-1274-8645-B287-4B5F9C973ED5}" srcId="{9FF6192C-1DEA-6549-AA8E-18C2D263F4BD}" destId="{F0C03370-60AA-EA45-BE71-DC1EB770A0B8}" srcOrd="1" destOrd="0" parTransId="{899A7171-4482-874C-9990-E4CA64193DDB}" sibTransId="{D46954AF-331E-F04D-A9BB-B2BD69BA3B09}"/>
     <dgm:cxn modelId="{601DB048-870A-F04B-81E3-C17EC34B59E5}" type="presOf" srcId="{5A12AAC5-CC18-AD47-B6FE-B60D170A30A9}" destId="{FCAC3DCF-887A-7249-BEB4-B47C27380716}" srcOrd="0" destOrd="0" presId="urn:microsoft.com/office/officeart/2005/8/layout/chevron2"/>
     <dgm:cxn modelId="{4766EF50-75DE-A947-9B13-F45CA79CEF4E}" srcId="{FA9100D7-EE0B-1B4C-90EA-D0FADE65566D}" destId="{75907012-BF0C-2E41-9ED3-CFBA3A916389}" srcOrd="1" destOrd="0" parTransId="{4E760981-FE13-C34F-A8E9-60FF956C9FA8}" sibTransId="{75C231F6-37DB-6940-A85C-57A7DE3DF725}"/>
-    <dgm:cxn modelId="{678F5653-BF36-414A-AC95-5585C0DAE378}" srcId="{FA9100D7-EE0B-1B4C-90EA-D0FADE65566D}" destId="{DC2D2D86-468B-054A-BE3E-1337E64B4BA1}" srcOrd="5" destOrd="0" parTransId="{F1E9EE6D-6F76-114E-832D-4C595A806719}" sibTransId="{CEA36A6F-14F7-9848-A25A-4DE011FCAD52}"/>
-    <dgm:cxn modelId="{B2EDEE63-33F5-7D46-BD0B-CD3C3266FD60}" srcId="{DDAFA4BB-A1A4-C645-A000-3080BC191BE3}" destId="{DF84B878-2657-6447-9001-2F8F7656C24A}" srcOrd="2" destOrd="0" parTransId="{FFB6F505-888C-0E48-BFC8-7AFCCA27E399}" sibTransId="{E9BE2547-F373-5A42-95CC-2319DB84ACE3}"/>
-    <dgm:cxn modelId="{7084CE66-1274-8645-B287-4B5F9C973ED5}" srcId="{9FF6192C-1DEA-6549-AA8E-18C2D263F4BD}" destId="{F0C03370-60AA-EA45-BE71-DC1EB770A0B8}" srcOrd="1" destOrd="0" parTransId="{899A7171-4482-874C-9990-E4CA64193DDB}" sibTransId="{D46954AF-331E-F04D-A9BB-B2BD69BA3B09}"/>
     <dgm:cxn modelId="{7FC13A71-D8B3-1D45-AA03-1D4D951019F5}" type="presOf" srcId="{5A6E6573-33D9-8740-8BAF-A66F5C85E5B6}" destId="{879830A6-76B8-7F4D-ACA3-2A695B90EE6D}" srcOrd="0" destOrd="0" presId="urn:microsoft.com/office/officeart/2005/8/layout/chevron2"/>
     <dgm:cxn modelId="{9E81F972-43C0-3A4A-9CA6-9FB4CB0A2B86}" srcId="{75907012-BF0C-2E41-9ED3-CFBA3A916389}" destId="{BE0AA966-121A-E441-965A-482413A7B6EB}" srcOrd="2" destOrd="0" parTransId="{958A1F3D-5FA2-A640-BDFA-F873A68F8B2A}" sibTransId="{328BC017-ECD0-994D-BA04-F4AE6B7F241D}"/>
+    <dgm:cxn modelId="{678F5653-BF36-414A-AC95-5585C0DAE378}" srcId="{FA9100D7-EE0B-1B4C-90EA-D0FADE65566D}" destId="{DC2D2D86-468B-054A-BE3E-1337E64B4BA1}" srcOrd="5" destOrd="0" parTransId="{F1E9EE6D-6F76-114E-832D-4C595A806719}" sibTransId="{CEA36A6F-14F7-9848-A25A-4DE011FCAD52}"/>
     <dgm:cxn modelId="{713ABE76-1443-8548-B96D-C732C6E15987}" srcId="{FA9100D7-EE0B-1B4C-90EA-D0FADE65566D}" destId="{DDAFA4BB-A1A4-C645-A000-3080BC191BE3}" srcOrd="3" destOrd="0" parTransId="{5F582E8D-57A9-C644-8EFA-F7537DD56A2F}" sibTransId="{F4C5FE2A-9187-BF4D-A804-98AFB92D165E}"/>
     <dgm:cxn modelId="{1D3A0078-0F69-284F-8547-5D0310C4B4AE}" type="presOf" srcId="{DF84B878-2657-6447-9001-2F8F7656C24A}" destId="{DAD0F8A5-B39E-C74D-94D5-960F00E80234}" srcOrd="0" destOrd="2" presId="urn:microsoft.com/office/officeart/2005/8/layout/chevron2"/>
     <dgm:cxn modelId="{03EA6879-94FA-544C-B851-5AD5247236E9}" type="presOf" srcId="{75907012-BF0C-2E41-9ED3-CFBA3A916389}" destId="{9DC8A976-E35F-1E44-8AC8-0214CEC93644}" srcOrd="0" destOrd="0" presId="urn:microsoft.com/office/officeart/2005/8/layout/chevron2"/>
@@ -3982,20 +3973,71 @@
       </dgm:t>
     </dgm:pt>
     <dgm:pt modelId="{882F3EFD-108D-DF4E-902F-FE5FE078DA10}">
+      <dgm:prSet phldrT="[Text]" custT="1"/>
+      <dgm:spPr/>
+      <dgm:t>
+        <a:bodyPr lIns="0"/>
+        <a:lstStyle/>
+        <a:p>
+          <a:pPr algn="l"/>
+          <a:r>
+            <a:rPr lang="en-US" sz="1200"/>
+            <a:t>A1 - Oasis</a:t>
+          </a:r>
+          <a:br>
+            <a:rPr lang="en-US" sz="900"/>
+          </a:br>
+          <a:r>
+            <a:rPr lang="en-US" sz="900"/>
+            <a:t>Ship Part </a:t>
+          </a:r>
+        </a:p>
+        <a:p>
+          <a:pPr algn="l"/>
+          <a:r>
+            <a:rPr lang="en-US" sz="900"/>
+            <a:t>oasis has either a gator-like dino or a serpent maybe if linked to the lake</a:t>
+          </a:r>
+        </a:p>
+      </dgm:t>
+    </dgm:pt>
+    <dgm:pt modelId="{28A9B674-45A6-4748-9608-EC336784B52E}" type="parTrans" cxnId="{692FA0FA-BD96-3842-AF41-F182AAC66C5A}">
+      <dgm:prSet/>
+      <dgm:spPr/>
+      <dgm:t>
+        <a:bodyPr/>
+        <a:lstStyle/>
+        <a:p>
+          <a:endParaRPr lang="en-US"/>
+        </a:p>
+      </dgm:t>
+    </dgm:pt>
+    <dgm:pt modelId="{ED679275-BC23-CC43-9A2E-4C5B78E771FA}" type="sibTrans" cxnId="{692FA0FA-BD96-3842-AF41-F182AAC66C5A}">
+      <dgm:prSet/>
+      <dgm:spPr/>
+      <dgm:t>
+        <a:bodyPr/>
+        <a:lstStyle/>
+        <a:p>
+          <a:endParaRPr lang="en-US"/>
+        </a:p>
+      </dgm:t>
+    </dgm:pt>
+    <dgm:pt modelId="{EF41DAE0-3278-F34C-B6E6-5CA0EBD26820}">
       <dgm:prSet phldrT="[Text]"/>
       <dgm:spPr/>
       <dgm:t>
-        <a:bodyPr lIns="0"/>
+        <a:bodyPr/>
         <a:lstStyle/>
         <a:p>
           <a:r>
             <a:rPr lang="en-US"/>
-            <a:t>A1 - </a:t>
+            <a:t>B1 - Desert 2 </a:t>
           </a:r>
         </a:p>
       </dgm:t>
     </dgm:pt>
-    <dgm:pt modelId="{28A9B674-45A6-4748-9608-EC336784B52E}" type="parTrans" cxnId="{692FA0FA-BD96-3842-AF41-F182AAC66C5A}">
+    <dgm:pt modelId="{38A7A8AA-A751-D747-B3DA-51D54404CD23}" type="parTrans" cxnId="{BED2D596-E335-B748-BAED-2096A1F5AEF8}">
       <dgm:prSet/>
       <dgm:spPr/>
       <dgm:t>
@@ -4006,7 +4048,7 @@
         </a:p>
       </dgm:t>
     </dgm:pt>
-    <dgm:pt modelId="{ED679275-BC23-CC43-9A2E-4C5B78E771FA}" type="sibTrans" cxnId="{692FA0FA-BD96-3842-AF41-F182AAC66C5A}">
+    <dgm:pt modelId="{767A9322-085A-9A45-9AB6-71DA34ADB319}" type="sibTrans" cxnId="{BED2D596-E335-B748-BAED-2096A1F5AEF8}">
       <dgm:prSet/>
       <dgm:spPr/>
       <dgm:t>
@@ -4017,7 +4059,7 @@
         </a:p>
       </dgm:t>
     </dgm:pt>
-    <dgm:pt modelId="{EF41DAE0-3278-F34C-B6E6-5CA0EBD26820}">
+    <dgm:pt modelId="{A9E6FDD4-D277-6A4C-9060-F3A5C02EF5F0}">
       <dgm:prSet phldrT="[Text]"/>
       <dgm:spPr/>
       <dgm:t>
@@ -4026,12 +4068,12 @@
         <a:p>
           <a:r>
             <a:rPr lang="en-US"/>
-            <a:t>B1 - </a:t>
+            <a:t>C1 - Desert 1 </a:t>
           </a:r>
         </a:p>
       </dgm:t>
     </dgm:pt>
-    <dgm:pt modelId="{38A7A8AA-A751-D747-B3DA-51D54404CD23}" type="parTrans" cxnId="{BED2D596-E335-B748-BAED-2096A1F5AEF8}">
+    <dgm:pt modelId="{C1A0DC3B-091E-054E-860C-9B9F672AB528}" type="parTrans" cxnId="{4A580A2E-7775-A441-867A-D05F17E29EDD}">
       <dgm:prSet/>
       <dgm:spPr/>
       <dgm:t>
@@ -4042,7 +4084,7 @@
         </a:p>
       </dgm:t>
     </dgm:pt>
-    <dgm:pt modelId="{767A9322-085A-9A45-9AB6-71DA34ADB319}" type="sibTrans" cxnId="{BED2D596-E335-B748-BAED-2096A1F5AEF8}">
+    <dgm:pt modelId="{38B69306-2A70-B345-A6D9-D3BDA7134563}" type="sibTrans" cxnId="{4A580A2E-7775-A441-867A-D05F17E29EDD}">
       <dgm:prSet/>
       <dgm:spPr/>
       <dgm:t>
@@ -4053,7 +4095,7 @@
         </a:p>
       </dgm:t>
     </dgm:pt>
-    <dgm:pt modelId="{A9E6FDD4-D277-6A4C-9060-F3A5C02EF5F0}">
+    <dgm:pt modelId="{2282AC57-4492-6845-9D40-76B2C428EDE1}">
       <dgm:prSet phldrT="[Text]"/>
       <dgm:spPr/>
       <dgm:t>
@@ -4062,12 +4104,12 @@
         <a:p>
           <a:r>
             <a:rPr lang="en-US"/>
-            <a:t>C1 - </a:t>
+            <a:t>D1 - Rocky cliffs </a:t>
           </a:r>
         </a:p>
       </dgm:t>
     </dgm:pt>
-    <dgm:pt modelId="{C1A0DC3B-091E-054E-860C-9B9F672AB528}" type="parTrans" cxnId="{4A580A2E-7775-A441-867A-D05F17E29EDD}">
+    <dgm:pt modelId="{BD6FAF10-C852-4F4A-9501-6F3D954D5E19}" type="parTrans" cxnId="{D22D2A6C-98E4-EA4B-8C96-6FBADFCB1740}">
       <dgm:prSet/>
       <dgm:spPr/>
       <dgm:t>
@@ -4078,7 +4120,7 @@
         </a:p>
       </dgm:t>
     </dgm:pt>
-    <dgm:pt modelId="{38B69306-2A70-B345-A6D9-D3BDA7134563}" type="sibTrans" cxnId="{4A580A2E-7775-A441-867A-D05F17E29EDD}">
+    <dgm:pt modelId="{340BFD50-F412-7C41-B2E2-6D29A453E0F9}" type="sibTrans" cxnId="{D22D2A6C-98E4-EA4B-8C96-6FBADFCB1740}">
       <dgm:prSet/>
       <dgm:spPr/>
       <dgm:t>
@@ -4089,7 +4131,7 @@
         </a:p>
       </dgm:t>
     </dgm:pt>
-    <dgm:pt modelId="{2282AC57-4492-6845-9D40-76B2C428EDE1}">
+    <dgm:pt modelId="{E64ED3C6-0EAA-F743-B797-59E33EB303C7}">
       <dgm:prSet phldrT="[Text]"/>
       <dgm:spPr/>
       <dgm:t>
@@ -4098,43 +4140,7 @@
         <a:p>
           <a:r>
             <a:rPr lang="en-US"/>
-            <a:t>D1 - </a:t>
-          </a:r>
-        </a:p>
-      </dgm:t>
-    </dgm:pt>
-    <dgm:pt modelId="{BD6FAF10-C852-4F4A-9501-6F3D954D5E19}" type="parTrans" cxnId="{D22D2A6C-98E4-EA4B-8C96-6FBADFCB1740}">
-      <dgm:prSet/>
-      <dgm:spPr/>
-      <dgm:t>
-        <a:bodyPr/>
-        <a:lstStyle/>
-        <a:p>
-          <a:endParaRPr lang="en-US"/>
-        </a:p>
-      </dgm:t>
-    </dgm:pt>
-    <dgm:pt modelId="{340BFD50-F412-7C41-B2E2-6D29A453E0F9}" type="sibTrans" cxnId="{D22D2A6C-98E4-EA4B-8C96-6FBADFCB1740}">
-      <dgm:prSet/>
-      <dgm:spPr/>
-      <dgm:t>
-        <a:bodyPr/>
-        <a:lstStyle/>
-        <a:p>
-          <a:endParaRPr lang="en-US"/>
-        </a:p>
-      </dgm:t>
-    </dgm:pt>
-    <dgm:pt modelId="{E64ED3C6-0EAA-F743-B797-59E33EB303C7}">
-      <dgm:prSet phldrT="[Text]"/>
-      <dgm:spPr/>
-      <dgm:t>
-        <a:bodyPr/>
-        <a:lstStyle/>
-        <a:p>
-          <a:r>
-            <a:rPr lang="en-US"/>
-            <a:t>D2 -</a:t>
+            <a:t>D2 - Plains 2</a:t>
           </a:r>
         </a:p>
       </dgm:t>
@@ -4305,11 +4311,448 @@
         </a:p>
       </dgm:t>
     </dgm:pt>
-    <dgm:pt modelId="{666045B4-C7B3-A946-BE9F-77E750D9161D}">
+    <dgm:pt modelId="{D3F7BFE9-54E7-184F-AC57-5B3371B247FA}">
       <dgm:prSet phldrT="[Text]"/>
       <dgm:spPr/>
       <dgm:t>
-        <a:bodyPr lIns="0"/>
+        <a:bodyPr/>
+        <a:lstStyle/>
+        <a:p>
+          <a:r>
+            <a:rPr lang="en-US"/>
+            <a:t>Right half is part of a lake (inaccessible)</a:t>
+          </a:r>
+        </a:p>
+      </dgm:t>
+    </dgm:pt>
+    <dgm:pt modelId="{6DF73D88-6714-0442-BA2C-D80DEEF454E1}" type="parTrans" cxnId="{35C2D319-7255-6441-8A72-435AFC23BD7F}">
+      <dgm:prSet/>
+      <dgm:spPr/>
+      <dgm:t>
+        <a:bodyPr/>
+        <a:lstStyle/>
+        <a:p>
+          <a:endParaRPr lang="en-US"/>
+        </a:p>
+      </dgm:t>
+    </dgm:pt>
+    <dgm:pt modelId="{6F8F03FD-1EA6-B049-9705-D2BF69F147BC}" type="sibTrans" cxnId="{35C2D319-7255-6441-8A72-435AFC23BD7F}">
+      <dgm:prSet/>
+      <dgm:spPr/>
+      <dgm:t>
+        <a:bodyPr/>
+        <a:lstStyle/>
+        <a:p>
+          <a:endParaRPr lang="en-US"/>
+        </a:p>
+      </dgm:t>
+    </dgm:pt>
+    <dgm:pt modelId="{1CC332C9-4704-424C-98C7-4419968F6A9F}">
+      <dgm:prSet/>
+      <dgm:spPr/>
+      <dgm:t>
+        <a:bodyPr/>
+        <a:lstStyle/>
+        <a:p>
+          <a:r>
+            <a:rPr lang="en-US"/>
+            <a:t>Top right quadrant is part of a lake (inaccessible)</a:t>
+          </a:r>
+        </a:p>
+      </dgm:t>
+    </dgm:pt>
+    <dgm:pt modelId="{6CDC0618-7161-DF45-B44B-861F0518B740}" type="parTrans" cxnId="{9E6C4FF0-DD02-A149-BB1C-F1B9FC9F6498}">
+      <dgm:prSet/>
+      <dgm:spPr/>
+      <dgm:t>
+        <a:bodyPr/>
+        <a:lstStyle/>
+        <a:p>
+          <a:endParaRPr lang="en-US"/>
+        </a:p>
+      </dgm:t>
+    </dgm:pt>
+    <dgm:pt modelId="{936365F4-4935-C54D-8F8E-A67E363D9229}" type="sibTrans" cxnId="{9E6C4FF0-DD02-A149-BB1C-F1B9FC9F6498}">
+      <dgm:prSet/>
+      <dgm:spPr/>
+      <dgm:t>
+        <a:bodyPr/>
+        <a:lstStyle/>
+        <a:p>
+          <a:endParaRPr lang="en-US"/>
+        </a:p>
+      </dgm:t>
+    </dgm:pt>
+    <dgm:pt modelId="{FBA33D8D-31A1-8543-81A1-D55E8D57E1E3}">
+      <dgm:prSet/>
+      <dgm:spPr/>
+      <dgm:t>
+        <a:bodyPr/>
+        <a:lstStyle/>
+        <a:p>
+          <a:endParaRPr lang="en-US"/>
+        </a:p>
+      </dgm:t>
+    </dgm:pt>
+    <dgm:pt modelId="{90A9FADD-9017-C346-8FB0-A886896B4437}" type="parTrans" cxnId="{E39020A6-EF81-8E47-8B55-079612C137E0}">
+      <dgm:prSet/>
+      <dgm:spPr/>
+      <dgm:t>
+        <a:bodyPr/>
+        <a:lstStyle/>
+        <a:p>
+          <a:endParaRPr lang="en-US"/>
+        </a:p>
+      </dgm:t>
+    </dgm:pt>
+    <dgm:pt modelId="{D6A7FB19-EDB6-3247-9240-81B4EDE2306D}" type="sibTrans" cxnId="{E39020A6-EF81-8E47-8B55-079612C137E0}">
+      <dgm:prSet/>
+      <dgm:spPr/>
+      <dgm:t>
+        <a:bodyPr/>
+        <a:lstStyle/>
+        <a:p>
+          <a:endParaRPr lang="en-US"/>
+        </a:p>
+      </dgm:t>
+    </dgm:pt>
+    <dgm:pt modelId="{2C53ABBE-91C7-E94F-8283-8BAF87DF6558}">
+      <dgm:prSet/>
+      <dgm:spPr/>
+      <dgm:t>
+        <a:bodyPr/>
+        <a:lstStyle/>
+        <a:p>
+          <a:r>
+            <a:rPr lang="en-US"/>
+            <a:t>Left half is part of a lake (inaccessible)</a:t>
+          </a:r>
+        </a:p>
+      </dgm:t>
+    </dgm:pt>
+    <dgm:pt modelId="{DD8EE887-A664-8642-8F0D-4DFD296D5C37}" type="parTrans" cxnId="{88021B31-91A7-0444-8297-405240D97A9C}">
+      <dgm:prSet/>
+      <dgm:spPr/>
+      <dgm:t>
+        <a:bodyPr/>
+        <a:lstStyle/>
+        <a:p>
+          <a:endParaRPr lang="en-US"/>
+        </a:p>
+      </dgm:t>
+    </dgm:pt>
+    <dgm:pt modelId="{74D53856-69EE-444A-A19F-AA5E2CF039B9}" type="sibTrans" cxnId="{88021B31-91A7-0444-8297-405240D97A9C}">
+      <dgm:prSet/>
+      <dgm:spPr/>
+      <dgm:t>
+        <a:bodyPr/>
+        <a:lstStyle/>
+        <a:p>
+          <a:endParaRPr lang="en-US"/>
+        </a:p>
+      </dgm:t>
+    </dgm:pt>
+    <dgm:pt modelId="{15DE16F5-9B50-1744-84BD-860591913C43}">
+      <dgm:prSet phldrT="[Text]"/>
+      <dgm:spPr/>
+      <dgm:t>
+        <a:bodyPr/>
+        <a:lstStyle/>
+        <a:p>
+          <a:r>
+            <a:rPr lang="en-US"/>
+            <a:t>to separate the lush biomes</a:t>
+          </a:r>
+        </a:p>
+      </dgm:t>
+    </dgm:pt>
+    <dgm:pt modelId="{1DF0606B-AFBA-8D44-AEF9-631F12B6F86B}" type="parTrans" cxnId="{5C1E58DE-2941-E149-B3C8-CBB4BDB0D270}">
+      <dgm:prSet/>
+      <dgm:spPr/>
+      <dgm:t>
+        <a:bodyPr/>
+        <a:lstStyle/>
+        <a:p>
+          <a:endParaRPr lang="en-US"/>
+        </a:p>
+      </dgm:t>
+    </dgm:pt>
+    <dgm:pt modelId="{E113AC76-073B-8F44-9045-B20F6E6E9BB4}" type="sibTrans" cxnId="{5C1E58DE-2941-E149-B3C8-CBB4BDB0D270}">
+      <dgm:prSet/>
+      <dgm:spPr/>
+      <dgm:t>
+        <a:bodyPr/>
+        <a:lstStyle/>
+        <a:p>
+          <a:endParaRPr lang="en-US"/>
+        </a:p>
+      </dgm:t>
+    </dgm:pt>
+    <dgm:pt modelId="{D972DB4D-8F1A-724C-B3F6-708D9CB68770}">
+      <dgm:prSet/>
+      <dgm:spPr/>
+      <dgm:t>
+        <a:bodyPr/>
+        <a:lstStyle/>
+        <a:p>
+          <a:r>
+            <a:rPr lang="en-US"/>
+            <a:t>B3 - Lake 4</a:t>
+          </a:r>
+        </a:p>
+      </dgm:t>
+    </dgm:pt>
+    <dgm:pt modelId="{398865E6-A13A-1F49-9E9C-BE328ED23C02}" type="parTrans" cxnId="{F4F353EC-33AF-E944-819C-1696F1CB6D85}">
+      <dgm:prSet/>
+      <dgm:spPr/>
+      <dgm:t>
+        <a:bodyPr/>
+        <a:lstStyle/>
+        <a:p>
+          <a:endParaRPr lang="en-US"/>
+        </a:p>
+      </dgm:t>
+    </dgm:pt>
+    <dgm:pt modelId="{CE124A20-C35A-A145-8A64-1F2314732A5E}" type="sibTrans" cxnId="{F4F353EC-33AF-E944-819C-1696F1CB6D85}">
+      <dgm:prSet/>
+      <dgm:spPr/>
+      <dgm:t>
+        <a:bodyPr/>
+        <a:lstStyle/>
+        <a:p>
+          <a:endParaRPr lang="en-US"/>
+        </a:p>
+      </dgm:t>
+    </dgm:pt>
+    <dgm:pt modelId="{562F64D4-3B95-BD4B-A70D-231AE1C4542B}">
+      <dgm:prSet custT="1"/>
+      <dgm:spPr/>
+      <dgm:t>
+        <a:bodyPr/>
+        <a:lstStyle/>
+        <a:p>
+          <a:pPr algn="l"/>
+          <a:r>
+            <a:rPr lang="en-US" sz="1200"/>
+            <a:t>C3 - Plains 1</a:t>
+          </a:r>
+        </a:p>
+        <a:p>
+          <a:pPr algn="l"/>
+          <a:r>
+            <a:rPr lang="en-US" sz="900"/>
+            <a:t>Entrance into jungle blocked by "Longnecks"/rocks</a:t>
+          </a:r>
+        </a:p>
+      </dgm:t>
+    </dgm:pt>
+    <dgm:pt modelId="{E34308D3-FDC2-DE49-B037-9685AF63B0C4}" type="parTrans" cxnId="{A8424402-51B0-6F49-9270-EF333B2ADFF4}">
+      <dgm:prSet/>
+      <dgm:spPr/>
+      <dgm:t>
+        <a:bodyPr/>
+        <a:lstStyle/>
+        <a:p>
+          <a:endParaRPr lang="en-US"/>
+        </a:p>
+      </dgm:t>
+    </dgm:pt>
+    <dgm:pt modelId="{A2439417-613C-324B-86DB-C0A480EB754C}" type="sibTrans" cxnId="{A8424402-51B0-6F49-9270-EF333B2ADFF4}">
+      <dgm:prSet/>
+      <dgm:spPr/>
+      <dgm:t>
+        <a:bodyPr/>
+        <a:lstStyle/>
+        <a:p>
+          <a:endParaRPr lang="en-US"/>
+        </a:p>
+      </dgm:t>
+    </dgm:pt>
+    <dgm:pt modelId="{CDAA7E12-BFE0-124F-8A08-15BD179183D6}">
+      <dgm:prSet/>
+      <dgm:spPr/>
+      <dgm:t>
+        <a:bodyPr/>
+        <a:lstStyle/>
+        <a:p>
+          <a:r>
+            <a:rPr lang="en-US"/>
+            <a:t>D3 - Jungle 1 </a:t>
+          </a:r>
+        </a:p>
+      </dgm:t>
+    </dgm:pt>
+    <dgm:pt modelId="{170FBEFB-8A4C-BD41-AA7D-F676CA039C00}" type="parTrans" cxnId="{C72886FF-2958-1548-8725-FE1DAD118749}">
+      <dgm:prSet/>
+      <dgm:spPr/>
+      <dgm:t>
+        <a:bodyPr/>
+        <a:lstStyle/>
+        <a:p>
+          <a:endParaRPr lang="en-US"/>
+        </a:p>
+      </dgm:t>
+    </dgm:pt>
+    <dgm:pt modelId="{71038B51-FB22-194C-950D-71E7068158ED}" type="sibTrans" cxnId="{C72886FF-2958-1548-8725-FE1DAD118749}">
+      <dgm:prSet/>
+      <dgm:spPr/>
+      <dgm:t>
+        <a:bodyPr/>
+        <a:lstStyle/>
+        <a:p>
+          <a:endParaRPr lang="en-US"/>
+        </a:p>
+      </dgm:t>
+    </dgm:pt>
+    <dgm:pt modelId="{5C0564AD-26DD-5548-BD5E-C2ADAB76C152}">
+      <dgm:prSet/>
+      <dgm:spPr/>
+      <dgm:t>
+        <a:bodyPr/>
+        <a:lstStyle/>
+        <a:p>
+          <a:r>
+            <a:rPr lang="en-US"/>
+            <a:t>D4 - Jungle 2</a:t>
+          </a:r>
+        </a:p>
+      </dgm:t>
+    </dgm:pt>
+    <dgm:pt modelId="{19B055B3-62D0-784E-A2B7-A14A3CA49138}" type="parTrans" cxnId="{9E6B23CD-D340-3346-AAE2-62FBA65ED56A}">
+      <dgm:prSet/>
+      <dgm:spPr/>
+      <dgm:t>
+        <a:bodyPr/>
+        <a:lstStyle/>
+        <a:p>
+          <a:endParaRPr lang="en-US"/>
+        </a:p>
+      </dgm:t>
+    </dgm:pt>
+    <dgm:pt modelId="{D082902C-77BC-F24D-9D16-822F6BCF1BFD}" type="sibTrans" cxnId="{9E6B23CD-D340-3346-AAE2-62FBA65ED56A}">
+      <dgm:prSet/>
+      <dgm:spPr/>
+      <dgm:t>
+        <a:bodyPr/>
+        <a:lstStyle/>
+        <a:p>
+          <a:endParaRPr lang="en-US"/>
+        </a:p>
+      </dgm:t>
+    </dgm:pt>
+    <dgm:pt modelId="{EB561742-502A-7B4C-9084-F16E2E48E8E2}">
+      <dgm:prSet/>
+      <dgm:spPr/>
+      <dgm:t>
+        <a:bodyPr/>
+        <a:lstStyle/>
+        <a:p>
+          <a:r>
+            <a:rPr lang="en-US"/>
+            <a:t>C4 - Cave Entrance </a:t>
+          </a:r>
+        </a:p>
+      </dgm:t>
+    </dgm:pt>
+    <dgm:pt modelId="{7DA346E2-B8EE-914E-83F7-2BFC7E404C15}" type="parTrans" cxnId="{2A823752-42B1-1E4A-9969-45196BD066DC}">
+      <dgm:prSet/>
+      <dgm:spPr/>
+      <dgm:t>
+        <a:bodyPr/>
+        <a:lstStyle/>
+        <a:p>
+          <a:endParaRPr lang="en-US"/>
+        </a:p>
+      </dgm:t>
+    </dgm:pt>
+    <dgm:pt modelId="{5AF9C2AC-EDA2-024F-A905-18FBBCF9481D}" type="sibTrans" cxnId="{2A823752-42B1-1E4A-9969-45196BD066DC}">
+      <dgm:prSet/>
+      <dgm:spPr/>
+      <dgm:t>
+        <a:bodyPr/>
+        <a:lstStyle/>
+        <a:p>
+          <a:endParaRPr lang="en-US"/>
+        </a:p>
+      </dgm:t>
+    </dgm:pt>
+    <dgm:pt modelId="{33BD8B0F-6043-534F-8018-CE043E8F9A6C}">
+      <dgm:prSet/>
+      <dgm:spPr/>
+      <dgm:t>
+        <a:bodyPr/>
+        <a:lstStyle/>
+        <a:p>
+          <a:r>
+            <a:rPr lang="en-US"/>
+            <a:t>B4 - Cave 1 </a:t>
+          </a:r>
+        </a:p>
+      </dgm:t>
+    </dgm:pt>
+    <dgm:pt modelId="{4F898034-E2E1-564F-A701-296DB4F2F733}" type="parTrans" cxnId="{F984FBA2-018F-0C4A-BCB4-B07BBC12588E}">
+      <dgm:prSet/>
+      <dgm:spPr/>
+      <dgm:t>
+        <a:bodyPr/>
+        <a:lstStyle/>
+        <a:p>
+          <a:endParaRPr lang="en-US"/>
+        </a:p>
+      </dgm:t>
+    </dgm:pt>
+    <dgm:pt modelId="{58132399-70A8-EB46-9A9D-506AEB981872}" type="sibTrans" cxnId="{F984FBA2-018F-0C4A-BCB4-B07BBC12588E}">
+      <dgm:prSet/>
+      <dgm:spPr/>
+      <dgm:t>
+        <a:bodyPr/>
+        <a:lstStyle/>
+        <a:p>
+          <a:endParaRPr lang="en-US"/>
+        </a:p>
+      </dgm:t>
+    </dgm:pt>
+    <dgm:pt modelId="{A3EBC50C-2E39-854C-8A63-7106B7C3C89E}">
+      <dgm:prSet/>
+      <dgm:spPr/>
+      <dgm:t>
+        <a:bodyPr/>
+        <a:lstStyle/>
+        <a:p>
+          <a:r>
+            <a:rPr lang="en-US"/>
+            <a:t>A4 - Cave Den Clearing </a:t>
+          </a:r>
+        </a:p>
+      </dgm:t>
+    </dgm:pt>
+    <dgm:pt modelId="{399D5354-05D5-5F44-AC86-4D63AE58EE7A}" type="parTrans" cxnId="{46C9C678-ABEA-8A44-A678-61EFF42E1315}">
+      <dgm:prSet/>
+      <dgm:spPr/>
+      <dgm:t>
+        <a:bodyPr/>
+        <a:lstStyle/>
+        <a:p>
+          <a:endParaRPr lang="en-US"/>
+        </a:p>
+      </dgm:t>
+    </dgm:pt>
+    <dgm:pt modelId="{6F436142-E86F-7745-A2CE-DFC352D739A1}" type="sibTrans" cxnId="{46C9C678-ABEA-8A44-A678-61EFF42E1315}">
+      <dgm:prSet/>
+      <dgm:spPr/>
+      <dgm:t>
+        <a:bodyPr/>
+        <a:lstStyle/>
+        <a:p>
+          <a:endParaRPr lang="en-US"/>
+        </a:p>
+      </dgm:t>
+    </dgm:pt>
+    <dgm:pt modelId="{06528E55-91A7-5D4C-8028-EE42C331B16A}">
+      <dgm:prSet phldrT="[Text]"/>
+      <dgm:spPr/>
+      <dgm:t>
+        <a:bodyPr/>
         <a:lstStyle/>
         <a:p>
           <a:r>
@@ -4319,7 +4762,7 @@
         </a:p>
       </dgm:t>
     </dgm:pt>
-    <dgm:pt modelId="{C31C4A6B-450C-7742-BAAB-E624C3104C37}" type="parTrans" cxnId="{87B64C85-6054-E948-94D8-5530D1EA7B94}">
+    <dgm:pt modelId="{52E28DA2-5ED9-854E-8FCD-1EDBD7F5C2E4}" type="parTrans" cxnId="{D2C29942-354E-744C-BF1D-2E76F4A8DC5B}">
       <dgm:prSet/>
       <dgm:spPr/>
       <dgm:t>
@@ -4330,7 +4773,7 @@
         </a:p>
       </dgm:t>
     </dgm:pt>
-    <dgm:pt modelId="{F5EB8BC0-E17C-D148-AAB9-56FE188D45EC}" type="sibTrans" cxnId="{87B64C85-6054-E948-94D8-5530D1EA7B94}">
+    <dgm:pt modelId="{A1082764-8C39-EC4E-942A-49D3C96AF496}" type="sibTrans" cxnId="{D2C29942-354E-744C-BF1D-2E76F4A8DC5B}">
       <dgm:prSet/>
       <dgm:spPr/>
       <dgm:t>
@@ -4341,148 +4784,7 @@
         </a:p>
       </dgm:t>
     </dgm:pt>
-    <dgm:pt modelId="{D3F7BFE9-54E7-184F-AC57-5B3371B247FA}">
-      <dgm:prSet phldrT="[Text]"/>
-      <dgm:spPr/>
-      <dgm:t>
-        <a:bodyPr/>
-        <a:lstStyle/>
-        <a:p>
-          <a:r>
-            <a:rPr lang="en-US"/>
-            <a:t>Right half is part of a lake (inaccessible)</a:t>
-          </a:r>
-        </a:p>
-      </dgm:t>
-    </dgm:pt>
-    <dgm:pt modelId="{6DF73D88-6714-0442-BA2C-D80DEEF454E1}" type="parTrans" cxnId="{35C2D319-7255-6441-8A72-435AFC23BD7F}">
-      <dgm:prSet/>
-      <dgm:spPr/>
-      <dgm:t>
-        <a:bodyPr/>
-        <a:lstStyle/>
-        <a:p>
-          <a:endParaRPr lang="en-US"/>
-        </a:p>
-      </dgm:t>
-    </dgm:pt>
-    <dgm:pt modelId="{6F8F03FD-1EA6-B049-9705-D2BF69F147BC}" type="sibTrans" cxnId="{35C2D319-7255-6441-8A72-435AFC23BD7F}">
-      <dgm:prSet/>
-      <dgm:spPr/>
-      <dgm:t>
-        <a:bodyPr/>
-        <a:lstStyle/>
-        <a:p>
-          <a:endParaRPr lang="en-US"/>
-        </a:p>
-      </dgm:t>
-    </dgm:pt>
-    <dgm:pt modelId="{1CC332C9-4704-424C-98C7-4419968F6A9F}">
-      <dgm:prSet/>
-      <dgm:spPr/>
-      <dgm:t>
-        <a:bodyPr/>
-        <a:lstStyle/>
-        <a:p>
-          <a:r>
-            <a:rPr lang="en-US"/>
-            <a:t>Top right quadrant is part of a lake (inaccessible)</a:t>
-          </a:r>
-        </a:p>
-      </dgm:t>
-    </dgm:pt>
-    <dgm:pt modelId="{6CDC0618-7161-DF45-B44B-861F0518B740}" type="parTrans" cxnId="{9E6C4FF0-DD02-A149-BB1C-F1B9FC9F6498}">
-      <dgm:prSet/>
-      <dgm:spPr/>
-      <dgm:t>
-        <a:bodyPr/>
-        <a:lstStyle/>
-        <a:p>
-          <a:endParaRPr lang="en-US"/>
-        </a:p>
-      </dgm:t>
-    </dgm:pt>
-    <dgm:pt modelId="{936365F4-4935-C54D-8F8E-A67E363D9229}" type="sibTrans" cxnId="{9E6C4FF0-DD02-A149-BB1C-F1B9FC9F6498}">
-      <dgm:prSet/>
-      <dgm:spPr/>
-      <dgm:t>
-        <a:bodyPr/>
-        <a:lstStyle/>
-        <a:p>
-          <a:endParaRPr lang="en-US"/>
-        </a:p>
-      </dgm:t>
-    </dgm:pt>
-    <dgm:pt modelId="{FBA33D8D-31A1-8543-81A1-D55E8D57E1E3}">
-      <dgm:prSet/>
-      <dgm:spPr/>
-      <dgm:t>
-        <a:bodyPr/>
-        <a:lstStyle/>
-        <a:p>
-          <a:endParaRPr lang="en-US"/>
-        </a:p>
-      </dgm:t>
-    </dgm:pt>
-    <dgm:pt modelId="{90A9FADD-9017-C346-8FB0-A886896B4437}" type="parTrans" cxnId="{E39020A6-EF81-8E47-8B55-079612C137E0}">
-      <dgm:prSet/>
-      <dgm:spPr/>
-      <dgm:t>
-        <a:bodyPr/>
-        <a:lstStyle/>
-        <a:p>
-          <a:endParaRPr lang="en-US"/>
-        </a:p>
-      </dgm:t>
-    </dgm:pt>
-    <dgm:pt modelId="{D6A7FB19-EDB6-3247-9240-81B4EDE2306D}" type="sibTrans" cxnId="{E39020A6-EF81-8E47-8B55-079612C137E0}">
-      <dgm:prSet/>
-      <dgm:spPr/>
-      <dgm:t>
-        <a:bodyPr/>
-        <a:lstStyle/>
-        <a:p>
-          <a:endParaRPr lang="en-US"/>
-        </a:p>
-      </dgm:t>
-    </dgm:pt>
-    <dgm:pt modelId="{2C53ABBE-91C7-E94F-8283-8BAF87DF6558}">
-      <dgm:prSet/>
-      <dgm:spPr/>
-      <dgm:t>
-        <a:bodyPr/>
-        <a:lstStyle/>
-        <a:p>
-          <a:r>
-            <a:rPr lang="en-US"/>
-            <a:t>Left half is part of a lake (inaccessible)</a:t>
-          </a:r>
-        </a:p>
-      </dgm:t>
-    </dgm:pt>
-    <dgm:pt modelId="{DD8EE887-A664-8642-8F0D-4DFD296D5C37}" type="parTrans" cxnId="{88021B31-91A7-0444-8297-405240D97A9C}">
-      <dgm:prSet/>
-      <dgm:spPr/>
-      <dgm:t>
-        <a:bodyPr/>
-        <a:lstStyle/>
-        <a:p>
-          <a:endParaRPr lang="en-US"/>
-        </a:p>
-      </dgm:t>
-    </dgm:pt>
-    <dgm:pt modelId="{74D53856-69EE-444A-A19F-AA5E2CF039B9}" type="sibTrans" cxnId="{88021B31-91A7-0444-8297-405240D97A9C}">
-      <dgm:prSet/>
-      <dgm:spPr/>
-      <dgm:t>
-        <a:bodyPr/>
-        <a:lstStyle/>
-        <a:p>
-          <a:endParaRPr lang="en-US"/>
-        </a:p>
-      </dgm:t>
-    </dgm:pt>
-    <dgm:pt modelId="{15DE16F5-9B50-1744-84BD-860591913C43}">
+    <dgm:pt modelId="{A51614DD-75BD-6542-8CB5-140BD17BA444}">
       <dgm:prSet phldrT="[Text]"/>
       <dgm:spPr/>
       <dgm:t>
@@ -4496,7 +4798,7 @@
         </a:p>
       </dgm:t>
     </dgm:pt>
-    <dgm:pt modelId="{1DF0606B-AFBA-8D44-AEF9-631F12B6F86B}" type="parTrans" cxnId="{5C1E58DE-2941-E149-B3C8-CBB4BDB0D270}">
+    <dgm:pt modelId="{86380EED-D035-E441-9F4A-2DA7E5DEA1BD}" type="parTrans" cxnId="{F0D9A45C-1FA0-7147-B483-59E7B580B654}">
       <dgm:prSet/>
       <dgm:spPr/>
       <dgm:t>
@@ -4507,7 +4809,7 @@
         </a:p>
       </dgm:t>
     </dgm:pt>
-    <dgm:pt modelId="{E113AC76-073B-8F44-9045-B20F6E6E9BB4}" type="sibTrans" cxnId="{5C1E58DE-2941-E149-B3C8-CBB4BDB0D270}">
+    <dgm:pt modelId="{BC9823A1-CB29-0A46-860E-6A9AABC9F55B}" type="sibTrans" cxnId="{F0D9A45C-1FA0-7147-B483-59E7B580B654}">
       <dgm:prSet/>
       <dgm:spPr/>
       <dgm:t>
@@ -4518,7 +4820,7 @@
         </a:p>
       </dgm:t>
     </dgm:pt>
-    <dgm:pt modelId="{D972DB4D-8F1A-724C-B3F6-708D9CB68770}">
+    <dgm:pt modelId="{38272745-A6EA-DA4A-83D0-9F4BA9833A08}">
       <dgm:prSet/>
       <dgm:spPr/>
       <dgm:t>
@@ -4527,12 +4829,12 @@
         <a:p>
           <a:r>
             <a:rPr lang="en-US"/>
-            <a:t>B3 - Lake 4</a:t>
+            <a:t>Final part came through roof opening.</a:t>
           </a:r>
         </a:p>
       </dgm:t>
     </dgm:pt>
-    <dgm:pt modelId="{398865E6-A13A-1F49-9E9C-BE328ED23C02}" type="parTrans" cxnId="{F4F353EC-33AF-E944-819C-1696F1CB6D85}">
+    <dgm:pt modelId="{63195E31-EBCA-A749-9971-B7837ACE1B3E}" type="parTrans" cxnId="{B67F87C9-6F0F-FD40-992E-4DC321323664}">
       <dgm:prSet/>
       <dgm:spPr/>
       <dgm:t>
@@ -4543,7 +4845,7 @@
         </a:p>
       </dgm:t>
     </dgm:pt>
-    <dgm:pt modelId="{CE124A20-C35A-A145-8A64-1F2314732A5E}" type="sibTrans" cxnId="{F4F353EC-33AF-E944-819C-1696F1CB6D85}">
+    <dgm:pt modelId="{5F027F04-0C6B-7542-BE36-1C08535506BD}" type="sibTrans" cxnId="{B67F87C9-6F0F-FD40-992E-4DC321323664}">
       <dgm:prSet/>
       <dgm:spPr/>
       <dgm:t>
@@ -4554,40 +4856,7 @@
         </a:p>
       </dgm:t>
     </dgm:pt>
-    <dgm:pt modelId="{562F64D4-3B95-BD4B-A70D-231AE1C4542B}">
-      <dgm:prSet/>
-      <dgm:spPr/>
-      <dgm:t>
-        <a:bodyPr/>
-        <a:lstStyle/>
-        <a:p>
-          <a:endParaRPr lang="en-US"/>
-        </a:p>
-      </dgm:t>
-    </dgm:pt>
-    <dgm:pt modelId="{E34308D3-FDC2-DE49-B037-9685AF63B0C4}" type="parTrans" cxnId="{A8424402-51B0-6F49-9270-EF333B2ADFF4}">
-      <dgm:prSet/>
-      <dgm:spPr/>
-      <dgm:t>
-        <a:bodyPr/>
-        <a:lstStyle/>
-        <a:p>
-          <a:endParaRPr lang="en-US"/>
-        </a:p>
-      </dgm:t>
-    </dgm:pt>
-    <dgm:pt modelId="{A2439417-613C-324B-86DB-C0A480EB754C}" type="sibTrans" cxnId="{A8424402-51B0-6F49-9270-EF333B2ADFF4}">
-      <dgm:prSet/>
-      <dgm:spPr/>
-      <dgm:t>
-        <a:bodyPr/>
-        <a:lstStyle/>
-        <a:p>
-          <a:endParaRPr lang="en-US"/>
-        </a:p>
-      </dgm:t>
-    </dgm:pt>
-    <dgm:pt modelId="{CDAA7E12-BFE0-124F-8A08-15BD179183D6}">
+    <dgm:pt modelId="{0B5F3CF1-40F1-5548-9AB4-BF51B3F65648}">
       <dgm:prSet/>
       <dgm:spPr/>
       <dgm:t>
@@ -4596,12 +4865,12 @@
         <a:p>
           <a:r>
             <a:rPr lang="en-US"/>
-            <a:t>D3 - </a:t>
+            <a:t>maze-like or straightforward</a:t>
           </a:r>
         </a:p>
       </dgm:t>
     </dgm:pt>
-    <dgm:pt modelId="{170FBEFB-8A4C-BD41-AA7D-F676CA039C00}" type="parTrans" cxnId="{C72886FF-2958-1548-8725-FE1DAD118749}">
+    <dgm:pt modelId="{6037BAA2-52FB-D64B-BE4D-B0109A86E8A2}" type="parTrans" cxnId="{7B11EF5E-FD6F-B046-9341-C6A3273332B3}">
       <dgm:prSet/>
       <dgm:spPr/>
       <dgm:t>
@@ -4612,7 +4881,7 @@
         </a:p>
       </dgm:t>
     </dgm:pt>
-    <dgm:pt modelId="{71038B51-FB22-194C-950D-71E7068158ED}" type="sibTrans" cxnId="{C72886FF-2958-1548-8725-FE1DAD118749}">
+    <dgm:pt modelId="{F17875AA-88F7-7849-9EB9-6B9DDA8F154A}" type="sibTrans" cxnId="{7B11EF5E-FD6F-B046-9341-C6A3273332B3}">
       <dgm:prSet/>
       <dgm:spPr/>
       <dgm:t>
@@ -4623,7 +4892,7 @@
         </a:p>
       </dgm:t>
     </dgm:pt>
-    <dgm:pt modelId="{5C0564AD-26DD-5548-BD5E-C2ADAB76C152}">
+    <dgm:pt modelId="{DB6C507F-F721-7143-BB27-FEC95B36E2D3}">
       <dgm:prSet/>
       <dgm:spPr/>
       <dgm:t>
@@ -4632,12 +4901,12 @@
         <a:p>
           <a:r>
             <a:rPr lang="en-US"/>
-            <a:t>D4 -</a:t>
+            <a:t>top part is cave opening, the rest is still jungle</a:t>
           </a:r>
         </a:p>
       </dgm:t>
     </dgm:pt>
-    <dgm:pt modelId="{19B055B3-62D0-784E-A2B7-A14A3CA49138}" type="parTrans" cxnId="{9E6B23CD-D340-3346-AAE2-62FBA65ED56A}">
+    <dgm:pt modelId="{4B72B1A5-EB8C-6641-8800-34AB51BB89D7}" type="parTrans" cxnId="{B98564A1-D45B-C942-9978-406944883551}">
       <dgm:prSet/>
       <dgm:spPr/>
       <dgm:t>
@@ -4648,7 +4917,7 @@
         </a:p>
       </dgm:t>
     </dgm:pt>
-    <dgm:pt modelId="{D082902C-77BC-F24D-9D16-822F6BCF1BFD}" type="sibTrans" cxnId="{9E6B23CD-D340-3346-AAE2-62FBA65ED56A}">
+    <dgm:pt modelId="{628F5761-5134-7246-83EC-88F2E80A2F75}" type="sibTrans" cxnId="{B98564A1-D45B-C942-9978-406944883551}">
       <dgm:prSet/>
       <dgm:spPr/>
       <dgm:t>
@@ -4659,7 +4928,7 @@
         </a:p>
       </dgm:t>
     </dgm:pt>
-    <dgm:pt modelId="{EB561742-502A-7B4C-9084-F16E2E48E8E2}">
+    <dgm:pt modelId="{2810E133-F2DA-6843-ABCA-2082F46F7D66}">
       <dgm:prSet/>
       <dgm:spPr/>
       <dgm:t>
@@ -4668,12 +4937,12 @@
         <a:p>
           <a:r>
             <a:rPr lang="en-US"/>
-            <a:t>C4 - </a:t>
+            <a:t>possible part location </a:t>
           </a:r>
         </a:p>
       </dgm:t>
     </dgm:pt>
-    <dgm:pt modelId="{7DA346E2-B8EE-914E-83F7-2BFC7E404C15}" type="parTrans" cxnId="{2A823752-42B1-1E4A-9969-45196BD066DC}">
+    <dgm:pt modelId="{428A12D9-EC1F-154F-9E32-8C21BB93D589}" type="parTrans" cxnId="{E2A75AE1-8586-D848-8697-4AB5EF649D6C}">
       <dgm:prSet/>
       <dgm:spPr/>
       <dgm:t>
@@ -4684,7 +4953,7 @@
         </a:p>
       </dgm:t>
     </dgm:pt>
-    <dgm:pt modelId="{5AF9C2AC-EDA2-024F-A905-18FBBCF9481D}" type="sibTrans" cxnId="{2A823752-42B1-1E4A-9969-45196BD066DC}">
+    <dgm:pt modelId="{F1F72513-1470-0346-B804-1937C8380BB0}" type="sibTrans" cxnId="{E2A75AE1-8586-D848-8697-4AB5EF649D6C}">
       <dgm:prSet/>
       <dgm:spPr/>
       <dgm:t>
@@ -4695,7 +4964,7 @@
         </a:p>
       </dgm:t>
     </dgm:pt>
-    <dgm:pt modelId="{33BD8B0F-6043-534F-8018-CE043E8F9A6C}">
+    <dgm:pt modelId="{7D68F26B-1410-B14F-BBEF-97D31994B49C}">
       <dgm:prSet/>
       <dgm:spPr/>
       <dgm:t>
@@ -4704,295 +4973,7 @@
         <a:p>
           <a:r>
             <a:rPr lang="en-US"/>
-            <a:t>B4 - </a:t>
-          </a:r>
-        </a:p>
-      </dgm:t>
-    </dgm:pt>
-    <dgm:pt modelId="{4F898034-E2E1-564F-A701-296DB4F2F733}" type="parTrans" cxnId="{F984FBA2-018F-0C4A-BCB4-B07BBC12588E}">
-      <dgm:prSet/>
-      <dgm:spPr/>
-      <dgm:t>
-        <a:bodyPr/>
-        <a:lstStyle/>
-        <a:p>
-          <a:endParaRPr lang="en-US"/>
-        </a:p>
-      </dgm:t>
-    </dgm:pt>
-    <dgm:pt modelId="{58132399-70A8-EB46-9A9D-506AEB981872}" type="sibTrans" cxnId="{F984FBA2-018F-0C4A-BCB4-B07BBC12588E}">
-      <dgm:prSet/>
-      <dgm:spPr/>
-      <dgm:t>
-        <a:bodyPr/>
-        <a:lstStyle/>
-        <a:p>
-          <a:endParaRPr lang="en-US"/>
-        </a:p>
-      </dgm:t>
-    </dgm:pt>
-    <dgm:pt modelId="{A3EBC50C-2E39-854C-8A63-7106B7C3C89E}">
-      <dgm:prSet/>
-      <dgm:spPr/>
-      <dgm:t>
-        <a:bodyPr/>
-        <a:lstStyle/>
-        <a:p>
-          <a:r>
-            <a:rPr lang="en-US"/>
-            <a:t>A4 - </a:t>
-          </a:r>
-        </a:p>
-      </dgm:t>
-    </dgm:pt>
-    <dgm:pt modelId="{399D5354-05D5-5F44-AC86-4D63AE58EE7A}" type="parTrans" cxnId="{46C9C678-ABEA-8A44-A678-61EFF42E1315}">
-      <dgm:prSet/>
-      <dgm:spPr/>
-      <dgm:t>
-        <a:bodyPr/>
-        <a:lstStyle/>
-        <a:p>
-          <a:endParaRPr lang="en-US"/>
-        </a:p>
-      </dgm:t>
-    </dgm:pt>
-    <dgm:pt modelId="{6F436142-E86F-7745-A2CE-DFC352D739A1}" type="sibTrans" cxnId="{46C9C678-ABEA-8A44-A678-61EFF42E1315}">
-      <dgm:prSet/>
-      <dgm:spPr/>
-      <dgm:t>
-        <a:bodyPr/>
-        <a:lstStyle/>
-        <a:p>
-          <a:endParaRPr lang="en-US"/>
-        </a:p>
-      </dgm:t>
-    </dgm:pt>
-    <dgm:pt modelId="{06528E55-91A7-5D4C-8028-EE42C331B16A}">
-      <dgm:prSet phldrT="[Text]"/>
-      <dgm:spPr/>
-      <dgm:t>
-        <a:bodyPr/>
-        <a:lstStyle/>
-        <a:p>
-          <a:r>
-            <a:rPr lang="en-US"/>
-            <a:t>//</a:t>
-          </a:r>
-        </a:p>
-      </dgm:t>
-    </dgm:pt>
-    <dgm:pt modelId="{52E28DA2-5ED9-854E-8FCD-1EDBD7F5C2E4}" type="parTrans" cxnId="{D2C29942-354E-744C-BF1D-2E76F4A8DC5B}">
-      <dgm:prSet/>
-      <dgm:spPr/>
-      <dgm:t>
-        <a:bodyPr/>
-        <a:lstStyle/>
-        <a:p>
-          <a:endParaRPr lang="en-US"/>
-        </a:p>
-      </dgm:t>
-    </dgm:pt>
-    <dgm:pt modelId="{A1082764-8C39-EC4E-942A-49D3C96AF496}" type="sibTrans" cxnId="{D2C29942-354E-744C-BF1D-2E76F4A8DC5B}">
-      <dgm:prSet/>
-      <dgm:spPr/>
-      <dgm:t>
-        <a:bodyPr/>
-        <a:lstStyle/>
-        <a:p>
-          <a:endParaRPr lang="en-US"/>
-        </a:p>
-      </dgm:t>
-    </dgm:pt>
-    <dgm:pt modelId="{A51614DD-75BD-6542-8CB5-140BD17BA444}">
-      <dgm:prSet phldrT="[Text]"/>
-      <dgm:spPr/>
-      <dgm:t>
-        <a:bodyPr/>
-        <a:lstStyle/>
-        <a:p>
-          <a:r>
-            <a:rPr lang="en-US"/>
-            <a:t>//</a:t>
-          </a:r>
-        </a:p>
-      </dgm:t>
-    </dgm:pt>
-    <dgm:pt modelId="{86380EED-D035-E441-9F4A-2DA7E5DEA1BD}" type="parTrans" cxnId="{F0D9A45C-1FA0-7147-B483-59E7B580B654}">
-      <dgm:prSet/>
-      <dgm:spPr/>
-      <dgm:t>
-        <a:bodyPr/>
-        <a:lstStyle/>
-        <a:p>
-          <a:endParaRPr lang="en-US"/>
-        </a:p>
-      </dgm:t>
-    </dgm:pt>
-    <dgm:pt modelId="{BC9823A1-CB29-0A46-860E-6A9AABC9F55B}" type="sibTrans" cxnId="{F0D9A45C-1FA0-7147-B483-59E7B580B654}">
-      <dgm:prSet/>
-      <dgm:spPr/>
-      <dgm:t>
-        <a:bodyPr/>
-        <a:lstStyle/>
-        <a:p>
-          <a:endParaRPr lang="en-US"/>
-        </a:p>
-      </dgm:t>
-    </dgm:pt>
-    <dgm:pt modelId="{38272745-A6EA-DA4A-83D0-9F4BA9833A08}">
-      <dgm:prSet/>
-      <dgm:spPr/>
-      <dgm:t>
-        <a:bodyPr/>
-        <a:lstStyle/>
-        <a:p>
-          <a:r>
-            <a:rPr lang="en-US"/>
-            <a:t>//</a:t>
-          </a:r>
-        </a:p>
-      </dgm:t>
-    </dgm:pt>
-    <dgm:pt modelId="{63195E31-EBCA-A749-9971-B7837ACE1B3E}" type="parTrans" cxnId="{B67F87C9-6F0F-FD40-992E-4DC321323664}">
-      <dgm:prSet/>
-      <dgm:spPr/>
-      <dgm:t>
-        <a:bodyPr/>
-        <a:lstStyle/>
-        <a:p>
-          <a:endParaRPr lang="en-US"/>
-        </a:p>
-      </dgm:t>
-    </dgm:pt>
-    <dgm:pt modelId="{5F027F04-0C6B-7542-BE36-1C08535506BD}" type="sibTrans" cxnId="{B67F87C9-6F0F-FD40-992E-4DC321323664}">
-      <dgm:prSet/>
-      <dgm:spPr/>
-      <dgm:t>
-        <a:bodyPr/>
-        <a:lstStyle/>
-        <a:p>
-          <a:endParaRPr lang="en-US"/>
-        </a:p>
-      </dgm:t>
-    </dgm:pt>
-    <dgm:pt modelId="{0B5F3CF1-40F1-5548-9AB4-BF51B3F65648}">
-      <dgm:prSet/>
-      <dgm:spPr/>
-      <dgm:t>
-        <a:bodyPr/>
-        <a:lstStyle/>
-        <a:p>
-          <a:r>
-            <a:rPr lang="en-US"/>
-            <a:t>//</a:t>
-          </a:r>
-        </a:p>
-      </dgm:t>
-    </dgm:pt>
-    <dgm:pt modelId="{6037BAA2-52FB-D64B-BE4D-B0109A86E8A2}" type="parTrans" cxnId="{7B11EF5E-FD6F-B046-9341-C6A3273332B3}">
-      <dgm:prSet/>
-      <dgm:spPr/>
-      <dgm:t>
-        <a:bodyPr/>
-        <a:lstStyle/>
-        <a:p>
-          <a:endParaRPr lang="en-US"/>
-        </a:p>
-      </dgm:t>
-    </dgm:pt>
-    <dgm:pt modelId="{F17875AA-88F7-7849-9EB9-6B9DDA8F154A}" type="sibTrans" cxnId="{7B11EF5E-FD6F-B046-9341-C6A3273332B3}">
-      <dgm:prSet/>
-      <dgm:spPr/>
-      <dgm:t>
-        <a:bodyPr/>
-        <a:lstStyle/>
-        <a:p>
-          <a:endParaRPr lang="en-US"/>
-        </a:p>
-      </dgm:t>
-    </dgm:pt>
-    <dgm:pt modelId="{DB6C507F-F721-7143-BB27-FEC95B36E2D3}">
-      <dgm:prSet/>
-      <dgm:spPr/>
-      <dgm:t>
-        <a:bodyPr/>
-        <a:lstStyle/>
-        <a:p>
-          <a:r>
-            <a:rPr lang="en-US"/>
-            <a:t>/</a:t>
-          </a:r>
-        </a:p>
-      </dgm:t>
-    </dgm:pt>
-    <dgm:pt modelId="{4B72B1A5-EB8C-6641-8800-34AB51BB89D7}" type="parTrans" cxnId="{B98564A1-D45B-C942-9978-406944883551}">
-      <dgm:prSet/>
-      <dgm:spPr/>
-      <dgm:t>
-        <a:bodyPr/>
-        <a:lstStyle/>
-        <a:p>
-          <a:endParaRPr lang="en-US"/>
-        </a:p>
-      </dgm:t>
-    </dgm:pt>
-    <dgm:pt modelId="{628F5761-5134-7246-83EC-88F2E80A2F75}" type="sibTrans" cxnId="{B98564A1-D45B-C942-9978-406944883551}">
-      <dgm:prSet/>
-      <dgm:spPr/>
-      <dgm:t>
-        <a:bodyPr/>
-        <a:lstStyle/>
-        <a:p>
-          <a:endParaRPr lang="en-US"/>
-        </a:p>
-      </dgm:t>
-    </dgm:pt>
-    <dgm:pt modelId="{2810E133-F2DA-6843-ABCA-2082F46F7D66}">
-      <dgm:prSet/>
-      <dgm:spPr/>
-      <dgm:t>
-        <a:bodyPr/>
-        <a:lstStyle/>
-        <a:p>
-          <a:r>
-            <a:rPr lang="en-US"/>
-            <a:t>// </a:t>
-          </a:r>
-        </a:p>
-      </dgm:t>
-    </dgm:pt>
-    <dgm:pt modelId="{428A12D9-EC1F-154F-9E32-8C21BB93D589}" type="parTrans" cxnId="{E2A75AE1-8586-D848-8697-4AB5EF649D6C}">
-      <dgm:prSet/>
-      <dgm:spPr/>
-      <dgm:t>
-        <a:bodyPr/>
-        <a:lstStyle/>
-        <a:p>
-          <a:endParaRPr lang="en-US"/>
-        </a:p>
-      </dgm:t>
-    </dgm:pt>
-    <dgm:pt modelId="{F1F72513-1470-0346-B804-1937C8380BB0}" type="sibTrans" cxnId="{E2A75AE1-8586-D848-8697-4AB5EF649D6C}">
-      <dgm:prSet/>
-      <dgm:spPr/>
-      <dgm:t>
-        <a:bodyPr/>
-        <a:lstStyle/>
-        <a:p>
-          <a:endParaRPr lang="en-US"/>
-        </a:p>
-      </dgm:t>
-    </dgm:pt>
-    <dgm:pt modelId="{7D68F26B-1410-B14F-BBEF-97D31994B49C}">
-      <dgm:prSet/>
-      <dgm:spPr/>
-      <dgm:t>
-        <a:bodyPr/>
-        <a:lstStyle/>
-        <a:p>
-          <a:r>
-            <a:rPr lang="en-US"/>
-            <a:t>//</a:t>
+            <a:t>southern border trees are too thick to go into, though may have a secret path if there's time</a:t>
           </a:r>
         </a:p>
       </dgm:t>
@@ -5064,7 +5045,7 @@
         <a:p>
           <a:r>
             <a:rPr lang="en-US"/>
-            <a:t>//</a:t>
+            <a:t>cliffs to the right and bottom</a:t>
           </a:r>
         </a:p>
       </dgm:t>
@@ -5162,6 +5143,94 @@
           <a:endParaRPr lang="en-US"/>
         </a:p>
       </dgm:t>
+    </dgm:pt>
+    <dgm:pt modelId="{AE59D9BA-1C82-4E07-A38F-D0B224465DCD}">
+      <dgm:prSet/>
+      <dgm:spPr/>
+      <dgm:t>
+        <a:bodyPr/>
+        <a:lstStyle/>
+        <a:p>
+          <a:r>
+            <a:rPr lang="en-US"/>
+            <a:t>Final Boss drops in</a:t>
+          </a:r>
+        </a:p>
+      </dgm:t>
+    </dgm:pt>
+    <dgm:pt modelId="{1CACCDDD-0916-458F-A467-F82B17D9C11B}" type="parTrans" cxnId="{6CFA3752-9FC8-465C-BF13-42AADF002FBA}">
+      <dgm:prSet/>
+      <dgm:spPr/>
+    </dgm:pt>
+    <dgm:pt modelId="{976DBEBB-A4FE-4680-807C-B02A3EF4682A}" type="sibTrans" cxnId="{6CFA3752-9FC8-465C-BF13-42AADF002FBA}">
+      <dgm:prSet/>
+      <dgm:spPr/>
+    </dgm:pt>
+    <dgm:pt modelId="{B7D53987-8C03-4CA6-98E5-B84F39FB1B3F}">
+      <dgm:prSet/>
+      <dgm:spPr/>
+      <dgm:t>
+        <a:bodyPr/>
+        <a:lstStyle/>
+        <a:p>
+          <a:r>
+            <a:rPr lang="en-US"/>
+            <a:t>only entrance to the desert/arid plain</a:t>
+          </a:r>
+        </a:p>
+      </dgm:t>
+    </dgm:pt>
+    <dgm:pt modelId="{D7D4120E-9558-424C-A131-8FCE99E79CFC}" type="parTrans" cxnId="{06E384E3-4C1B-4351-B416-DC2B097E2737}">
+      <dgm:prSet/>
+      <dgm:spPr/>
+    </dgm:pt>
+    <dgm:pt modelId="{EDBFD2A8-ABB9-45E0-8C33-0F80E0D13CCC}" type="sibTrans" cxnId="{06E384E3-4C1B-4351-B416-DC2B097E2737}">
+      <dgm:prSet/>
+      <dgm:spPr/>
+    </dgm:pt>
+    <dgm:pt modelId="{C2092D6F-1420-4E3C-B531-4D9E4662F1DA}">
+      <dgm:prSet phldrT="[Text]"/>
+      <dgm:spPr/>
+      <dgm:t>
+        <a:bodyPr/>
+        <a:lstStyle/>
+        <a:p>
+          <a:r>
+            <a:rPr lang="en-US"/>
+            <a:t>could just be desert instead</a:t>
+          </a:r>
+        </a:p>
+      </dgm:t>
+    </dgm:pt>
+    <dgm:pt modelId="{8C85BC48-D41E-4161-9158-FD3455BDB94D}" type="parTrans" cxnId="{0D60116B-88BE-49B7-93CB-55AC9BE8FE28}">
+      <dgm:prSet/>
+      <dgm:spPr/>
+    </dgm:pt>
+    <dgm:pt modelId="{EF2D6078-2C3A-405C-ABD2-ECC161988B95}" type="sibTrans" cxnId="{0D60116B-88BE-49B7-93CB-55AC9BE8FE28}">
+      <dgm:prSet/>
+      <dgm:spPr/>
+    </dgm:pt>
+    <dgm:pt modelId="{CB1DACEC-E77E-447C-ACDB-C89ADA31A12C}">
+      <dgm:prSet phldrT="[Text]"/>
+      <dgm:spPr/>
+      <dgm:t>
+        <a:bodyPr/>
+        <a:lstStyle/>
+        <a:p>
+          <a:r>
+            <a:rPr lang="en-US"/>
+            <a:t>possible part location</a:t>
+          </a:r>
+        </a:p>
+      </dgm:t>
+    </dgm:pt>
+    <dgm:pt modelId="{3C7344BF-CDB9-41A0-9472-D60B7F3C0C2E}" type="parTrans" cxnId="{380B9753-F23E-42BC-805E-BDCB0E7BC86A}">
+      <dgm:prSet/>
+      <dgm:spPr/>
+    </dgm:pt>
+    <dgm:pt modelId="{D42E6A2F-ADA4-4EA7-B62F-BF8E29F107F8}" type="sibTrans" cxnId="{380B9753-F23E-42BC-805E-BDCB0E7BC86A}">
+      <dgm:prSet/>
+      <dgm:spPr/>
     </dgm:pt>
     <dgm:pt modelId="{A730254C-4366-9F4E-A799-DBA1A1F8638D}" type="pres">
       <dgm:prSet presAssocID="{90244C63-DC45-B648-8094-6BDC777250A0}" presName="Name0" presStyleCnt="0">
@@ -5181,7 +5250,7 @@
       <dgm:spPr/>
     </dgm:pt>
     <dgm:pt modelId="{60D9C8B4-E545-AB4B-B0F0-1E50B03CC1F4}" type="pres">
-      <dgm:prSet presAssocID="{882F3EFD-108D-DF4E-902F-FE5FE078DA10}" presName="node" presStyleLbl="node1" presStyleIdx="0" presStyleCnt="16" custScaleX="96832" custScaleY="161674">
+      <dgm:prSet presAssocID="{882F3EFD-108D-DF4E-902F-FE5FE078DA10}" presName="node" presStyleLbl="node1" presStyleIdx="0" presStyleCnt="16" custScaleX="96832" custScaleY="161674" custLinFactNeighborX="752">
         <dgm:presLayoutVars>
           <dgm:bulletEnabled val="1"/>
         </dgm:presLayoutVars>
@@ -5329,7 +5398,7 @@
       <dgm:spPr/>
     </dgm:pt>
     <dgm:pt modelId="{7413F362-73BE-E043-B391-48CFE950688E}" type="pres">
-      <dgm:prSet presAssocID="{C6118E1E-DF85-B545-B436-260B5F2E1B7C}" presName="sibTrans" presStyleLbl="bgSibTrans2D1" presStyleIdx="7" presStyleCnt="15"/>
+      <dgm:prSet presAssocID="{C6118E1E-DF85-B545-B436-260B5F2E1B7C}" presName="sibTrans" presStyleLbl="bgSibTrans2D1" presStyleIdx="7" presStyleCnt="15" custFlipVert="1" custFlipHor="1" custScaleX="30027" custScaleY="103964" custLinFactY="1300000" custLinFactNeighborX="22927" custLinFactNeighborY="1343141"/>
       <dgm:spPr/>
     </dgm:pt>
     <dgm:pt modelId="{F68F9AC7-1332-434E-9DD7-9EBB34327D53}" type="pres">
@@ -5490,9 +5559,11 @@
     </dgm:pt>
   </dgm:ptLst>
   <dgm:cxnLst>
+    <dgm:cxn modelId="{BE179F01-34E6-497D-A16D-A5CCE3B7430E}" type="presOf" srcId="{B7D53987-8C03-4CA6-98E5-B84F39FB1B3F}" destId="{450FC94E-3730-8643-807F-72280222C135}" srcOrd="0" destOrd="2" presId="urn:microsoft.com/office/officeart/2005/8/layout/bProcess4"/>
     <dgm:cxn modelId="{A8424402-51B0-6F49-9270-EF333B2ADFF4}" srcId="{90244C63-DC45-B648-8094-6BDC777250A0}" destId="{562F64D4-3B95-BD4B-A70D-231AE1C4542B}" srcOrd="10" destOrd="0" parTransId="{E34308D3-FDC2-DE49-B037-9685AF63B0C4}" sibTransId="{A2439417-613C-324B-86DB-C0A480EB754C}"/>
     <dgm:cxn modelId="{B7E7190B-D5BE-2B4D-B8C5-7ECA1AC8FCC9}" type="presOf" srcId="{CDAA7E12-BFE0-124F-8A08-15BD179183D6}" destId="{1B05862C-AB30-0244-8E7A-70808D95E16C}" srcOrd="0" destOrd="0" presId="urn:microsoft.com/office/officeart/2005/8/layout/bProcess4"/>
     <dgm:cxn modelId="{4E65F20E-B084-7A49-927A-A37E557439AE}" type="presOf" srcId="{A2439417-613C-324B-86DB-C0A480EB754C}" destId="{5DF4B24A-7319-6942-801C-D2DD02C83844}" srcOrd="0" destOrd="0" presId="urn:microsoft.com/office/officeart/2005/8/layout/bProcess4"/>
+    <dgm:cxn modelId="{5532DE10-9A1A-41E9-A66F-4CF809815BF2}" type="presOf" srcId="{CB1DACEC-E77E-447C-ACDB-C89ADA31A12C}" destId="{FEA998ED-77F0-9542-8A10-5E77C7622678}" srcOrd="0" destOrd="2" presId="urn:microsoft.com/office/officeart/2005/8/layout/bProcess4"/>
     <dgm:cxn modelId="{7A996517-0E69-4348-892B-1136BA8847FB}" type="presOf" srcId="{C6118E1E-DF85-B545-B436-260B5F2E1B7C}" destId="{7413F362-73BE-E043-B391-48CFE950688E}" srcOrd="0" destOrd="0" presId="urn:microsoft.com/office/officeart/2005/8/layout/bProcess4"/>
     <dgm:cxn modelId="{09C70418-2749-B74D-ABAE-2C2CB37BB079}" type="presOf" srcId="{A9E6FDD4-D277-6A4C-9060-F3A5C02EF5F0}" destId="{87E7709C-D013-CF45-844D-90464CA33A23}" srcOrd="0" destOrd="0" presId="urn:microsoft.com/office/officeart/2005/8/layout/bProcess4"/>
     <dgm:cxn modelId="{35C2D319-7255-6441-8A72-435AFC23BD7F}" srcId="{90B26AE5-39D9-574A-AE01-D9BC7B01F560}" destId="{D3F7BFE9-54E7-184F-AC57-5B3371B247FA}" srcOrd="0" destOrd="0" parTransId="{6DF73D88-6714-0442-BA2C-D80DEEF454E1}" sibTransId="{6F8F03FD-1EA6-B049-9705-D2BF69F147BC}"/>
@@ -5506,30 +5577,32 @@
     <dgm:cxn modelId="{E0063B31-E93E-EB4D-92FB-166CACFE3293}" srcId="{E64ED3C6-0EAA-F743-B797-59E33EB303C7}" destId="{6E585E27-AAD6-504C-9091-6B62A8F7E9BA}" srcOrd="0" destOrd="0" parTransId="{75E5CBA4-9E3A-4648-859C-28DBCC474E37}" sibTransId="{9BBDD374-39B5-1346-9849-3588093DF575}"/>
     <dgm:cxn modelId="{31B23033-16A3-C143-93EA-DF891BBDA7BB}" type="presOf" srcId="{7082C8AC-08BE-1349-83DC-F8BF0A2FE400}" destId="{D253DAE3-E662-974D-8268-2E6E5FEE8D78}" srcOrd="0" destOrd="1" presId="urn:microsoft.com/office/officeart/2005/8/layout/bProcess4"/>
     <dgm:cxn modelId="{7238BB35-95BC-5C46-935B-C898A22A98F1}" type="presOf" srcId="{A4EE8C1C-A33A-354F-8F8C-75174D3BA89E}" destId="{1B30439B-E8F7-0E44-B3F5-2893FFAE42AD}" srcOrd="0" destOrd="0" presId="urn:microsoft.com/office/officeart/2005/8/layout/bProcess4"/>
+    <dgm:cxn modelId="{FEF6633A-C186-9E42-B2F6-8EAD56ACFD9D}" srcId="{A4EE8C1C-A33A-354F-8F8C-75174D3BA89E}" destId="{4A3F5A2D-D7CD-8549-AC4D-D667CB2CB25F}" srcOrd="0" destOrd="0" parTransId="{5FE14B2C-7C34-814B-9146-BB7CCE746D74}" sibTransId="{E8D2AA7D-1D70-2E47-BD01-F50D11AFA214}"/>
     <dgm:cxn modelId="{92F1503A-107A-534F-9189-97142111EAFC}" srcId="{A4EE8C1C-A33A-354F-8F8C-75174D3BA89E}" destId="{357056AC-D064-7A41-B68A-A42CA50572EC}" srcOrd="1" destOrd="0" parTransId="{0D4D9C6A-24A2-E948-8C3B-B4FC1F41BCCC}" sibTransId="{CA80536F-E7FF-5842-AE7D-D3D04E776344}"/>
-    <dgm:cxn modelId="{FEF6633A-C186-9E42-B2F6-8EAD56ACFD9D}" srcId="{A4EE8C1C-A33A-354F-8F8C-75174D3BA89E}" destId="{4A3F5A2D-D7CD-8549-AC4D-D667CB2CB25F}" srcOrd="0" destOrd="0" parTransId="{5FE14B2C-7C34-814B-9146-BB7CCE746D74}" sibTransId="{E8D2AA7D-1D70-2E47-BD01-F50D11AFA214}"/>
-    <dgm:cxn modelId="{D2C29942-354E-744C-BF1D-2E76F4A8DC5B}" srcId="{EF41DAE0-3278-F34C-B6E6-5CA0EBD26820}" destId="{06528E55-91A7-5D4C-8028-EE42C331B16A}" srcOrd="0" destOrd="0" parTransId="{52E28DA2-5ED9-854E-8FCD-1EDBD7F5C2E4}" sibTransId="{A1082764-8C39-EC4E-942A-49D3C96AF496}"/>
-    <dgm:cxn modelId="{4EF5A545-414B-234D-B962-A298EBFFE5DB}" type="presOf" srcId="{1CC332C9-4704-424C-98C7-4419968F6A9F}" destId="{F5840690-85AE-8547-A75B-AC8941A99B65}" srcOrd="0" destOrd="1" presId="urn:microsoft.com/office/officeart/2005/8/layout/bProcess4"/>
-    <dgm:cxn modelId="{FF670149-1BDC-4149-8FE3-7B9C3E7F20DA}" type="presOf" srcId="{38B69306-2A70-B345-A6D9-D3BDA7134563}" destId="{066E5F90-C400-5E41-821E-FDF17B449D27}" srcOrd="0" destOrd="0" presId="urn:microsoft.com/office/officeart/2005/8/layout/bProcess4"/>
-    <dgm:cxn modelId="{4B0E0F4F-D946-0045-9982-B9A117E0DD53}" type="presOf" srcId="{90B26AE5-39D9-574A-AE01-D9BC7B01F560}" destId="{FEA998ED-77F0-9542-8A10-5E77C7622678}" srcOrd="0" destOrd="0" presId="urn:microsoft.com/office/officeart/2005/8/layout/bProcess4"/>
-    <dgm:cxn modelId="{AFF91552-C1FB-0041-80ED-3BD0A13EEB61}" type="presOf" srcId="{8B39F82C-C872-CD45-8502-99B6A1E0B6AE}" destId="{F04118AF-4777-7F43-AD27-EBE5041CFAF4}" srcOrd="0" destOrd="0" presId="urn:microsoft.com/office/officeart/2005/8/layout/bProcess4"/>
-    <dgm:cxn modelId="{2A823752-42B1-1E4A-9969-45196BD066DC}" srcId="{90244C63-DC45-B648-8094-6BDC777250A0}" destId="{EB561742-502A-7B4C-9084-F16E2E48E8E2}" srcOrd="13" destOrd="0" parTransId="{7DA346E2-B8EE-914E-83F7-2BFC7E404C15}" sibTransId="{5AF9C2AC-EDA2-024F-A905-18FBBCF9481D}"/>
     <dgm:cxn modelId="{C6D4175C-1153-484A-9EB6-51594D03EF4E}" srcId="{CDAA7E12-BFE0-124F-8A08-15BD179183D6}" destId="{7D68F26B-1410-B14F-BBEF-97D31994B49C}" srcOrd="0" destOrd="0" parTransId="{AA5AE85B-9A8C-B649-B644-6EEB6F7B9F82}" sibTransId="{1C11E0BA-9D49-124B-8F0A-9003D26D9C1D}"/>
     <dgm:cxn modelId="{6F65215C-0F47-B644-BD8A-F0F7FBEC8F69}" srcId="{90244C63-DC45-B648-8094-6BDC777250A0}" destId="{E64ED3C6-0EAA-F743-B797-59E33EB303C7}" srcOrd="4" destOrd="0" parTransId="{931F9366-5BA1-9E41-9C4F-746E2E4EE5F5}" sibTransId="{94BEE559-9E22-2649-A469-D171A230FA63}"/>
     <dgm:cxn modelId="{F0D9A45C-1FA0-7147-B483-59E7B580B654}" srcId="{A9E6FDD4-D277-6A4C-9060-F3A5C02EF5F0}" destId="{A51614DD-75BD-6542-8CB5-140BD17BA444}" srcOrd="0" destOrd="0" parTransId="{86380EED-D035-E441-9F4A-2DA7E5DEA1BD}" sibTransId="{BC9823A1-CB29-0A46-860E-6A9AABC9F55B}"/>
     <dgm:cxn modelId="{7B11EF5E-FD6F-B046-9341-C6A3273332B3}" srcId="{33BD8B0F-6043-534F-8018-CE043E8F9A6C}" destId="{0B5F3CF1-40F1-5548-9AB4-BF51B3F65648}" srcOrd="0" destOrd="0" parTransId="{6037BAA2-52FB-D64B-BE4D-B0109A86E8A2}" sibTransId="{F17875AA-88F7-7849-9EB9-6B9DDA8F154A}"/>
     <dgm:cxn modelId="{92BE8860-CF40-8B4E-A151-FC3D3E98A97E}" type="presOf" srcId="{0B5F3CF1-40F1-5548-9AB4-BF51B3F65648}" destId="{3902DE4D-D578-574E-964D-DA8290A2A2C1}" srcOrd="0" destOrd="1" presId="urn:microsoft.com/office/officeart/2005/8/layout/bProcess4"/>
+    <dgm:cxn modelId="{D2C29942-354E-744C-BF1D-2E76F4A8DC5B}" srcId="{EF41DAE0-3278-F34C-B6E6-5CA0EBD26820}" destId="{06528E55-91A7-5D4C-8028-EE42C331B16A}" srcOrd="0" destOrd="0" parTransId="{52E28DA2-5ED9-854E-8FCD-1EDBD7F5C2E4}" sibTransId="{A1082764-8C39-EC4E-942A-49D3C96AF496}"/>
+    <dgm:cxn modelId="{4EF5A545-414B-234D-B962-A298EBFFE5DB}" type="presOf" srcId="{1CC332C9-4704-424C-98C7-4419968F6A9F}" destId="{F5840690-85AE-8547-A75B-AC8941A99B65}" srcOrd="0" destOrd="1" presId="urn:microsoft.com/office/officeart/2005/8/layout/bProcess4"/>
     <dgm:cxn modelId="{483D3566-539F-7B46-B34F-44548CFA4F82}" type="presOf" srcId="{FBA33D8D-31A1-8543-81A1-D55E8D57E1E3}" destId="{F5840690-85AE-8547-A75B-AC8941A99B65}" srcOrd="0" destOrd="2" presId="urn:microsoft.com/office/officeart/2005/8/layout/bProcess4"/>
+    <dgm:cxn modelId="{FF670149-1BDC-4149-8FE3-7B9C3E7F20DA}" type="presOf" srcId="{38B69306-2A70-B345-A6D9-D3BDA7134563}" destId="{066E5F90-C400-5E41-821E-FDF17B449D27}" srcOrd="0" destOrd="0" presId="urn:microsoft.com/office/officeart/2005/8/layout/bProcess4"/>
+    <dgm:cxn modelId="{0D60116B-88BE-49B7-93CB-55AC9BE8FE28}" srcId="{2282AC57-4492-6845-9D40-76B2C428EDE1}" destId="{C2092D6F-1420-4E3C-B531-4D9E4662F1DA}" srcOrd="1" destOrd="0" parTransId="{8C85BC48-D41E-4161-9158-FD3455BDB94D}" sibTransId="{EF2D6078-2C3A-405C-ABD2-ECC161988B95}"/>
     <dgm:cxn modelId="{D22D2A6C-98E4-EA4B-8C96-6FBADFCB1740}" srcId="{90244C63-DC45-B648-8094-6BDC777250A0}" destId="{2282AC57-4492-6845-9D40-76B2C428EDE1}" srcOrd="3" destOrd="0" parTransId="{BD6FAF10-C852-4F4A-9501-6F3D954D5E19}" sibTransId="{340BFD50-F412-7C41-B2E2-6D29A453E0F9}"/>
+    <dgm:cxn modelId="{4B0E0F4F-D946-0045-9982-B9A117E0DD53}" type="presOf" srcId="{90B26AE5-39D9-574A-AE01-D9BC7B01F560}" destId="{FEA998ED-77F0-9542-8A10-5E77C7622678}" srcOrd="0" destOrd="0" presId="urn:microsoft.com/office/officeart/2005/8/layout/bProcess4"/>
     <dgm:cxn modelId="{0033DC6F-3873-B740-B41F-098423405EBC}" type="presOf" srcId="{D3F7BFE9-54E7-184F-AC57-5B3371B247FA}" destId="{FEA998ED-77F0-9542-8A10-5E77C7622678}" srcOrd="0" destOrd="1" presId="urn:microsoft.com/office/officeart/2005/8/layout/bProcess4"/>
+    <dgm:cxn modelId="{AFF91552-C1FB-0041-80ED-3BD0A13EEB61}" type="presOf" srcId="{8B39F82C-C872-CD45-8502-99B6A1E0B6AE}" destId="{F04118AF-4777-7F43-AD27-EBE5041CFAF4}" srcOrd="0" destOrd="0" presId="urn:microsoft.com/office/officeart/2005/8/layout/bProcess4"/>
+    <dgm:cxn modelId="{2A823752-42B1-1E4A-9969-45196BD066DC}" srcId="{90244C63-DC45-B648-8094-6BDC777250A0}" destId="{EB561742-502A-7B4C-9084-F16E2E48E8E2}" srcOrd="13" destOrd="0" parTransId="{7DA346E2-B8EE-914E-83F7-2BFC7E404C15}" sibTransId="{5AF9C2AC-EDA2-024F-A905-18FBBCF9481D}"/>
+    <dgm:cxn modelId="{6CFA3752-9FC8-465C-BF13-42AADF002FBA}" srcId="{A3EBC50C-2E39-854C-8A63-7106B7C3C89E}" destId="{AE59D9BA-1C82-4E07-A38F-D0B224465DCD}" srcOrd="1" destOrd="0" parTransId="{1CACCDDD-0916-458F-A467-F82B17D9C11B}" sibTransId="{976DBEBB-A4FE-4680-807C-B02A3EF4682A}"/>
+    <dgm:cxn modelId="{380B9753-F23E-42BC-805E-BDCB0E7BC86A}" srcId="{90B26AE5-39D9-574A-AE01-D9BC7B01F560}" destId="{CB1DACEC-E77E-447C-ACDB-C89ADA31A12C}" srcOrd="1" destOrd="0" parTransId="{3C7344BF-CDB9-41A0-9472-D60B7F3C0C2E}" sibTransId="{D42E6A2F-ADA4-4EA7-B62F-BF8E29F107F8}"/>
     <dgm:cxn modelId="{1D26B673-216B-6B45-A594-088F5EDD9D84}" type="presOf" srcId="{15DE16F5-9B50-1744-84BD-860591913C43}" destId="{38BE9A56-4E13-DC4E-9FAF-46AEAE05DA3E}" srcOrd="0" destOrd="1" presId="urn:microsoft.com/office/officeart/2005/8/layout/bProcess4"/>
     <dgm:cxn modelId="{46C9C678-ABEA-8A44-A678-61EFF42E1315}" srcId="{90244C63-DC45-B648-8094-6BDC777250A0}" destId="{A3EBC50C-2E39-854C-8A63-7106B7C3C89E}" srcOrd="15" destOrd="0" parTransId="{399D5354-05D5-5F44-AC86-4D63AE58EE7A}" sibTransId="{6F436142-E86F-7745-A2CE-DFC352D739A1}"/>
     <dgm:cxn modelId="{75B4B97B-611E-0442-9C11-823DDBB19BAE}" type="presOf" srcId="{4A3F5A2D-D7CD-8549-AC4D-D667CB2CB25F}" destId="{1B30439B-E8F7-0E44-B3F5-2893FFAE42AD}" srcOrd="0" destOrd="1" presId="urn:microsoft.com/office/officeart/2005/8/layout/bProcess4"/>
-    <dgm:cxn modelId="{87B64C85-6054-E948-94D8-5530D1EA7B94}" srcId="{882F3EFD-108D-DF4E-902F-FE5FE078DA10}" destId="{666045B4-C7B3-A946-BE9F-77E750D9161D}" srcOrd="0" destOrd="0" parTransId="{C31C4A6B-450C-7742-BAAB-E624C3104C37}" sibTransId="{F5EB8BC0-E17C-D148-AAB9-56FE188D45EC}"/>
     <dgm:cxn modelId="{29694C86-A059-004E-B4C7-D4B7DB795D73}" type="presOf" srcId="{06528E55-91A7-5D4C-8028-EE42C331B16A}" destId="{FEE3BE2C-FB23-CC4F-AA8D-3B139045DE5B}" srcOrd="0" destOrd="1" presId="urn:microsoft.com/office/officeart/2005/8/layout/bProcess4"/>
     <dgm:cxn modelId="{9CE06A87-6E90-B148-BA67-D5C7C3AABCCA}" type="presOf" srcId="{DD24281D-2C8D-5C48-B9BF-451D7C1DE990}" destId="{F5840690-85AE-8547-A75B-AC8941A99B65}" srcOrd="0" destOrd="0" presId="urn:microsoft.com/office/officeart/2005/8/layout/bProcess4"/>
+    <dgm:cxn modelId="{43DD8D89-65FC-4D88-A02A-04437BC7931D}" type="presOf" srcId="{AE59D9BA-1C82-4E07-A38F-D0B224465DCD}" destId="{6C0C1636-49D3-3A49-ACF5-99B399050DDA}" srcOrd="0" destOrd="2" presId="urn:microsoft.com/office/officeart/2005/8/layout/bProcess4"/>
     <dgm:cxn modelId="{4625438B-CD0C-A241-969F-A5762DDACE2E}" type="presOf" srcId="{EF41DAE0-3278-F34C-B6E6-5CA0EBD26820}" destId="{FEE3BE2C-FB23-CC4F-AA8D-3B139045DE5B}" srcOrd="0" destOrd="0" presId="urn:microsoft.com/office/officeart/2005/8/layout/bProcess4"/>
-    <dgm:cxn modelId="{78E0318D-32DE-D14A-A528-5E2840C3B1BC}" type="presOf" srcId="{666045B4-C7B3-A946-BE9F-77E750D9161D}" destId="{60D9C8B4-E545-AB4B-B0F0-1E50B03CC1F4}" srcOrd="0" destOrd="1" presId="urn:microsoft.com/office/officeart/2005/8/layout/bProcess4"/>
     <dgm:cxn modelId="{BED2D596-E335-B748-BAED-2096A1F5AEF8}" srcId="{90244C63-DC45-B648-8094-6BDC777250A0}" destId="{EF41DAE0-3278-F34C-B6E6-5CA0EBD26820}" srcOrd="1" destOrd="0" parTransId="{38A7A8AA-A751-D747-B3DA-51D54404CD23}" sibTransId="{767A9322-085A-9A45-9AB6-71DA34ADB319}"/>
     <dgm:cxn modelId="{C759FD9A-6428-7E40-B686-5E4A7C5724E2}" type="presOf" srcId="{EB561742-502A-7B4C-9084-F16E2E48E8E2}" destId="{D4B82BF7-FE59-3C44-8373-00B58B79B85F}" srcOrd="0" destOrd="0" presId="urn:microsoft.com/office/officeart/2005/8/layout/bProcess4"/>
     <dgm:cxn modelId="{4AD6E19B-F8BC-864C-9485-AA26850B6356}" type="presOf" srcId="{2C53ABBE-91C7-E94F-8283-8BAF87DF6558}" destId="{B7D34BF3-7B0B-714C-9639-39F1FDA3EF31}" srcOrd="0" destOrd="1" presId="urn:microsoft.com/office/officeart/2005/8/layout/bProcess4"/>
@@ -5539,6 +5612,7 @@
     <dgm:cxn modelId="{E39020A6-EF81-8E47-8B55-079612C137E0}" srcId="{DD24281D-2C8D-5C48-B9BF-451D7C1DE990}" destId="{FBA33D8D-31A1-8543-81A1-D55E8D57E1E3}" srcOrd="1" destOrd="0" parTransId="{90A9FADD-9017-C346-8FB0-A886896B4437}" sibTransId="{D6A7FB19-EDB6-3247-9240-81B4EDE2306D}"/>
     <dgm:cxn modelId="{6AF395A6-DFB8-DB45-9B47-F2DD686E735C}" type="presOf" srcId="{58DF29C8-E69B-964C-AFD9-032ACB228EC2}" destId="{BC3FB6B9-DBEF-F740-9145-63EE93701A01}" srcOrd="0" destOrd="0" presId="urn:microsoft.com/office/officeart/2005/8/layout/bProcess4"/>
     <dgm:cxn modelId="{CF737DA9-A36C-A44D-BD0E-2681C9785096}" type="presOf" srcId="{D972DB4D-8F1A-724C-B3F6-708D9CB68770}" destId="{D253DAE3-E662-974D-8268-2E6E5FEE8D78}" srcOrd="0" destOrd="0" presId="urn:microsoft.com/office/officeart/2005/8/layout/bProcess4"/>
+    <dgm:cxn modelId="{43ECDEA9-68E2-4F2F-BCD8-FFE45CE2F759}" type="presOf" srcId="{C2092D6F-1420-4E3C-B531-4D9E4662F1DA}" destId="{38BE9A56-4E13-DC4E-9FAF-46AEAE05DA3E}" srcOrd="0" destOrd="2" presId="urn:microsoft.com/office/officeart/2005/8/layout/bProcess4"/>
     <dgm:cxn modelId="{39F5B8B2-C800-2A43-BF53-6596D6D59475}" type="presOf" srcId="{340BFD50-F412-7C41-B2E2-6D29A453E0F9}" destId="{AC523894-9A39-BB49-9BDB-C0485D314333}" srcOrd="0" destOrd="0" presId="urn:microsoft.com/office/officeart/2005/8/layout/bProcess4"/>
     <dgm:cxn modelId="{A87849B5-58C6-604A-95EF-E65D981506B0}" type="presOf" srcId="{71038B51-FB22-194C-950D-71E7068158ED}" destId="{91E369D7-7176-E247-BBFF-1D64A6645A1F}" srcOrd="0" destOrd="0" presId="urn:microsoft.com/office/officeart/2005/8/layout/bProcess4"/>
     <dgm:cxn modelId="{4AA34CB8-B60B-4744-92A9-8277AB24F0C8}" type="presOf" srcId="{882F3EFD-108D-DF4E-902F-FE5FE078DA10}" destId="{60D9C8B4-E545-AB4B-B0F0-1E50B03CC1F4}" srcOrd="0" destOrd="0" presId="urn:microsoft.com/office/officeart/2005/8/layout/bProcess4"/>
@@ -5558,6 +5632,7 @@
     <dgm:cxn modelId="{5C1E58DE-2941-E149-B3C8-CBB4BDB0D270}" srcId="{2282AC57-4492-6845-9D40-76B2C428EDE1}" destId="{15DE16F5-9B50-1744-84BD-860591913C43}" srcOrd="0" destOrd="0" parTransId="{1DF0606B-AFBA-8D44-AEF9-631F12B6F86B}" sibTransId="{E113AC76-073B-8F44-9045-B20F6E6E9BB4}"/>
     <dgm:cxn modelId="{E2A75AE1-8586-D848-8697-4AB5EF649D6C}" srcId="{5C0564AD-26DD-5548-BD5E-C2ADAB76C152}" destId="{2810E133-F2DA-6843-ABCA-2082F46F7D66}" srcOrd="0" destOrd="0" parTransId="{428A12D9-EC1F-154F-9E32-8C21BB93D589}" sibTransId="{F1F72513-1470-0346-B804-1937C8380BB0}"/>
     <dgm:cxn modelId="{5A6D86E2-8CAD-8241-B76E-5FE0555C88BC}" type="presOf" srcId="{5C0564AD-26DD-5548-BD5E-C2ADAB76C152}" destId="{B15F07B6-413E-814A-A3BB-0012D1924598}" srcOrd="0" destOrd="0" presId="urn:microsoft.com/office/officeart/2005/8/layout/bProcess4"/>
+    <dgm:cxn modelId="{06E384E3-4C1B-4351-B416-DC2B097E2737}" srcId="{E64ED3C6-0EAA-F743-B797-59E33EB303C7}" destId="{B7D53987-8C03-4CA6-98E5-B84F39FB1B3F}" srcOrd="1" destOrd="0" parTransId="{D7D4120E-9558-424C-A131-8FCE99E79CFC}" sibTransId="{EDBFD2A8-ABB9-45E0-8C33-0F80E0D13CCC}"/>
     <dgm:cxn modelId="{F656BBE9-B6EA-B748-9528-D634454AA9E0}" type="presOf" srcId="{357056AC-D064-7A41-B68A-A42CA50572EC}" destId="{1B30439B-E8F7-0E44-B3F5-2893FFAE42AD}" srcOrd="0" destOrd="2" presId="urn:microsoft.com/office/officeart/2005/8/layout/bProcess4"/>
     <dgm:cxn modelId="{3EDE1BEC-2B1B-EF49-9C1B-7B24A4C89D45}" type="presOf" srcId="{90244C63-DC45-B648-8094-6BDC777250A0}" destId="{A730254C-4366-9F4E-A799-DBA1A1F8638D}" srcOrd="0" destOrd="0" presId="urn:microsoft.com/office/officeart/2005/8/layout/bProcess4"/>
     <dgm:cxn modelId="{F4F353EC-33AF-E944-819C-1696F1CB6D85}" srcId="{90244C63-DC45-B648-8094-6BDC777250A0}" destId="{D972DB4D-8F1A-724C-B3F6-708D9CB68770}" srcOrd="9" destOrd="0" parTransId="{398865E6-A13A-1F49-9E9C-BE328ED23C02}" sibTransId="{CE124A20-C35A-A145-8A64-1F2314732A5E}"/>
@@ -6089,10 +6164,10 @@
     <dgm:cxn modelId="{57B7511F-E67B-7E4C-ADAF-D1E4616613EA}" srcId="{5B68DA7C-6329-A440-8B62-09CC451D8334}" destId="{2EE0A8FE-E673-C543-8EEA-CC8B03914959}" srcOrd="1" destOrd="0" parTransId="{E2A1CB82-0BB3-8949-B5F7-FAEB832EC881}" sibTransId="{E802B807-5D76-264D-992A-9701339153EF}"/>
     <dgm:cxn modelId="{3AC26930-3206-BA4D-B86C-1785DAFE319E}" srcId="{5B68DA7C-6329-A440-8B62-09CC451D8334}" destId="{3B395DE7-D30D-0345-AF64-5B7510EAC622}" srcOrd="0" destOrd="0" parTransId="{0C2EFD2D-962D-F94D-B37D-35B607DE2FB5}" sibTransId="{06A0695F-1590-D548-8325-AFFC3B7ABB2A}"/>
     <dgm:cxn modelId="{CC04383F-592B-BB42-9F37-68E24A4E4356}" type="presOf" srcId="{C40239F6-0D17-8E47-860E-85F354D51D76}" destId="{EFB770D3-A8BE-E444-AAB8-0ABCA63C8260}" srcOrd="0" destOrd="2" presId="urn:microsoft.com/office/officeart/2005/8/layout/vList2"/>
+    <dgm:cxn modelId="{E1A2905B-59CE-634D-BDA6-017B2DDC8229}" type="presOf" srcId="{32AF7C5D-5892-684B-83CC-3E37D06E4B7D}" destId="{74864683-1CD9-3243-9AF2-A87555D6F049}" srcOrd="0" destOrd="0" presId="urn:microsoft.com/office/officeart/2005/8/layout/vList2"/>
     <dgm:cxn modelId="{7CF22B44-9AD9-4242-9B74-1FCA617EDF69}" type="presOf" srcId="{5B68DA7C-6329-A440-8B62-09CC451D8334}" destId="{5F662EEB-BEE5-474E-9AE0-AA7DEC297F3E}" srcOrd="0" destOrd="0" presId="urn:microsoft.com/office/officeart/2005/8/layout/vList2"/>
+    <dgm:cxn modelId="{C32C3D67-8760-3A4E-84C6-30DF3AC148AA}" srcId="{32AF7C5D-5892-684B-83CC-3E37D06E4B7D}" destId="{FED3BF22-9B9D-F642-BA1D-181DC8590B89}" srcOrd="0" destOrd="0" parTransId="{DE1F7731-D10D-074E-A0E0-C3FCEAE91A4A}" sibTransId="{2B44164F-12C9-6F44-9AE7-E10DFEC49B8B}"/>
     <dgm:cxn modelId="{E79F1D52-8755-F94F-9403-47290F4CC6E4}" type="presOf" srcId="{C4C94A1B-B4FC-074E-8BDE-EF0743641E0D}" destId="{86C6F0AB-DE48-384E-95A3-57B1C647A581}" srcOrd="0" destOrd="0" presId="urn:microsoft.com/office/officeart/2005/8/layout/vList2"/>
-    <dgm:cxn modelId="{E1A2905B-59CE-634D-BDA6-017B2DDC8229}" type="presOf" srcId="{32AF7C5D-5892-684B-83CC-3E37D06E4B7D}" destId="{74864683-1CD9-3243-9AF2-A87555D6F049}" srcOrd="0" destOrd="0" presId="urn:microsoft.com/office/officeart/2005/8/layout/vList2"/>
-    <dgm:cxn modelId="{C32C3D67-8760-3A4E-84C6-30DF3AC148AA}" srcId="{32AF7C5D-5892-684B-83CC-3E37D06E4B7D}" destId="{FED3BF22-9B9D-F642-BA1D-181DC8590B89}" srcOrd="0" destOrd="0" parTransId="{DE1F7731-D10D-074E-A0E0-C3FCEAE91A4A}" sibTransId="{2B44164F-12C9-6F44-9AE7-E10DFEC49B8B}"/>
     <dgm:cxn modelId="{0FE5AE8B-6C17-4C4B-94B0-877875202758}" type="presOf" srcId="{093A0AAB-7A31-4045-9504-22F0351C7383}" destId="{AFF4E088-1AD6-E248-AE03-63467E1E6701}" srcOrd="0" destOrd="0" presId="urn:microsoft.com/office/officeart/2005/8/layout/vList2"/>
     <dgm:cxn modelId="{4756788C-DD59-C141-8B0C-F0D1128B7D46}" srcId="{FED3BF22-9B9D-F642-BA1D-181DC8590B89}" destId="{F65A19A0-6D22-3C48-9BD6-5DBE86835090}" srcOrd="1" destOrd="0" parTransId="{933593F2-E744-1344-8787-3A20875F60D2}" sibTransId="{D69E0D1C-0769-F644-96A6-6CA9D2F6FA6C}"/>
     <dgm:cxn modelId="{B3E4E38E-1C7B-A74C-B829-A7564E94D7CC}" type="presOf" srcId="{3B395DE7-D30D-0345-AF64-5B7510EAC622}" destId="{EFB770D3-A8BE-E444-AAB8-0ABCA63C8260}" srcOrd="0" destOrd="0" presId="urn:microsoft.com/office/officeart/2005/8/layout/vList2"/>
@@ -7411,9 +7486,9 @@
         <dsp:cNvSpPr/>
       </dsp:nvSpPr>
       <dsp:spPr>
-        <a:xfrm rot="5399982">
-          <a:off x="-407949" y="2398873"/>
-          <a:ext cx="1242386" cy="101383"/>
+        <a:xfrm rot="5423633">
+          <a:off x="-406652" y="2395891"/>
+          <a:ext cx="1248380" cy="101383"/>
         </a:xfrm>
         <a:prstGeom prst="rect">
           <a:avLst/>
@@ -7454,7 +7529,7 @@
       </dsp:nvSpPr>
       <dsp:spPr>
         <a:xfrm>
-          <a:off x="2209" y="1440973"/>
+          <a:off x="10680" y="1440973"/>
           <a:ext cx="1090793" cy="1092735"/>
         </a:xfrm>
         <a:prstGeom prst="roundRect">
@@ -7499,7 +7574,7 @@
         </a:fontRef>
       </dsp:style>
       <dsp:txBody>
-        <a:bodyPr spcFirstLastPara="0" vert="horz" wrap="square" lIns="0" tIns="45720" rIns="45720" bIns="45720" numCol="1" spcCol="1270" anchor="t" anchorCtr="0">
+        <a:bodyPr spcFirstLastPara="0" vert="horz" wrap="square" lIns="0" tIns="45720" rIns="45720" bIns="45720" numCol="1" spcCol="1270" anchor="ctr" anchorCtr="0">
           <a:noAutofit/>
         </a:bodyPr>
         <a:lstStyle/>
@@ -7518,11 +7593,18 @@
           </a:pPr>
           <a:r>
             <a:rPr lang="en-US" sz="1200" kern="1200"/>
-            <a:t>A1 - </a:t>
+            <a:t>A1 - Oasis</a:t>
           </a:r>
-        </a:p>
-        <a:p>
-          <a:pPr marL="57150" lvl="1" indent="-57150" algn="l" defTabSz="400050">
+          <a:br>
+            <a:rPr lang="en-US" sz="900" kern="1200"/>
+          </a:br>
+          <a:r>
+            <a:rPr lang="en-US" sz="900" kern="1200"/>
+            <a:t>Ship Part </a:t>
+          </a:r>
+        </a:p>
+        <a:p>
+          <a:pPr marL="0" lvl="0" indent="0" algn="l" defTabSz="533400">
             <a:lnSpc>
               <a:spcPct val="90000"/>
             </a:lnSpc>
@@ -7530,18 +7612,18 @@
               <a:spcPct val="0"/>
             </a:spcBef>
             <a:spcAft>
-              <a:spcPct val="15000"/>
+              <a:spcPct val="35000"/>
             </a:spcAft>
-            <a:buChar char="•"/>
+            <a:buNone/>
           </a:pPr>
           <a:r>
             <a:rPr lang="en-US" sz="900" kern="1200"/>
-            <a:t>//</a:t>
+            <a:t>oasis has either a gator-like dino or a serpent maybe if linked to the lake</a:t>
           </a:r>
         </a:p>
       </dsp:txBody>
       <dsp:txXfrm>
-        <a:off x="34157" y="1472921"/>
+        <a:off x="42628" y="1472921"/>
         <a:ext cx="1026897" cy="1028839"/>
       </dsp:txXfrm>
     </dsp:sp>
@@ -7639,12 +7721,12 @@
         </a:fontRef>
       </dsp:style>
       <dsp:txBody>
-        <a:bodyPr spcFirstLastPara="0" vert="horz" wrap="square" lIns="45720" tIns="45720" rIns="45720" bIns="45720" numCol="1" spcCol="1270" anchor="t" anchorCtr="0">
+        <a:bodyPr spcFirstLastPara="0" vert="horz" wrap="square" lIns="41910" tIns="41910" rIns="41910" bIns="41910" numCol="1" spcCol="1270" anchor="t" anchorCtr="0">
           <a:noAutofit/>
         </a:bodyPr>
         <a:lstStyle/>
         <a:p>
-          <a:pPr marL="0" lvl="0" indent="0" algn="l" defTabSz="533400">
+          <a:pPr marL="0" lvl="0" indent="0" algn="l" defTabSz="488950">
             <a:lnSpc>
               <a:spcPct val="90000"/>
             </a:lnSpc>
@@ -7657,8 +7739,8 @@
             <a:buNone/>
           </a:pPr>
           <a:r>
-            <a:rPr lang="en-US" sz="1200" kern="1200"/>
-            <a:t>B1 - </a:t>
+            <a:rPr lang="en-US" sz="1100" kern="1200"/>
+            <a:t>B1 - Desert 2 </a:t>
           </a:r>
         </a:p>
         <a:p>
@@ -7779,12 +7861,12 @@
         </a:fontRef>
       </dsp:style>
       <dsp:txBody>
-        <a:bodyPr spcFirstLastPara="0" vert="horz" wrap="square" lIns="45720" tIns="45720" rIns="45720" bIns="45720" numCol="1" spcCol="1270" anchor="t" anchorCtr="0">
+        <a:bodyPr spcFirstLastPara="0" vert="horz" wrap="square" lIns="41910" tIns="41910" rIns="41910" bIns="41910" numCol="1" spcCol="1270" anchor="t" anchorCtr="0">
           <a:noAutofit/>
         </a:bodyPr>
         <a:lstStyle/>
         <a:p>
-          <a:pPr marL="0" lvl="0" indent="0" algn="l" defTabSz="533400">
+          <a:pPr marL="0" lvl="0" indent="0" algn="l" defTabSz="488950">
             <a:lnSpc>
               <a:spcPct val="90000"/>
             </a:lnSpc>
@@ -7797,8 +7879,8 @@
             <a:buNone/>
           </a:pPr>
           <a:r>
-            <a:rPr lang="en-US" sz="1200" kern="1200"/>
-            <a:t>C1 - </a:t>
+            <a:rPr lang="en-US" sz="1100" kern="1200"/>
+            <a:t>C1 - Desert 1 </a:t>
           </a:r>
         </a:p>
         <a:p>
@@ -7919,12 +8001,12 @@
         </a:fontRef>
       </dsp:style>
       <dsp:txBody>
-        <a:bodyPr spcFirstLastPara="0" vert="horz" wrap="square" lIns="45720" tIns="45720" rIns="45720" bIns="45720" numCol="1" spcCol="1270" anchor="t" anchorCtr="0">
+        <a:bodyPr spcFirstLastPara="0" vert="horz" wrap="square" lIns="41910" tIns="41910" rIns="41910" bIns="41910" numCol="1" spcCol="1270" anchor="t" anchorCtr="0">
           <a:noAutofit/>
         </a:bodyPr>
         <a:lstStyle/>
         <a:p>
-          <a:pPr marL="0" lvl="0" indent="0" algn="l" defTabSz="533400">
+          <a:pPr marL="0" lvl="0" indent="0" algn="l" defTabSz="488950">
             <a:lnSpc>
               <a:spcPct val="90000"/>
             </a:lnSpc>
@@ -7937,8 +8019,8 @@
             <a:buNone/>
           </a:pPr>
           <a:r>
-            <a:rPr lang="en-US" sz="1200" kern="1200"/>
-            <a:t>D1 - </a:t>
+            <a:rPr lang="en-US" sz="1100" kern="1200"/>
+            <a:t>D1 - Rocky cliffs </a:t>
           </a:r>
         </a:p>
         <a:p>
@@ -7956,7 +8038,25 @@
           </a:pPr>
           <a:r>
             <a:rPr lang="en-US" sz="900" kern="1200"/>
-            <a:t>//</a:t>
+            <a:t>to separate the lush biomes</a:t>
+          </a:r>
+        </a:p>
+        <a:p>
+          <a:pPr marL="57150" lvl="1" indent="-57150" algn="l" defTabSz="400050">
+            <a:lnSpc>
+              <a:spcPct val="90000"/>
+            </a:lnSpc>
+            <a:spcBef>
+              <a:spcPct val="0"/>
+            </a:spcBef>
+            <a:spcAft>
+              <a:spcPct val="15000"/>
+            </a:spcAft>
+            <a:buChar char="•"/>
+          </a:pPr>
+          <a:r>
+            <a:rPr lang="en-US" sz="900" kern="1200"/>
+            <a:t>could just be desert instead</a:t>
           </a:r>
         </a:p>
       </dsp:txBody>
@@ -8059,12 +8159,12 @@
         </a:fontRef>
       </dsp:style>
       <dsp:txBody>
-        <a:bodyPr spcFirstLastPara="0" vert="horz" wrap="square" lIns="45720" tIns="45720" rIns="45720" bIns="45720" numCol="1" spcCol="1270" anchor="t" anchorCtr="0">
+        <a:bodyPr spcFirstLastPara="0" vert="horz" wrap="square" lIns="41910" tIns="41910" rIns="41910" bIns="41910" numCol="1" spcCol="1270" anchor="t" anchorCtr="0">
           <a:noAutofit/>
         </a:bodyPr>
         <a:lstStyle/>
         <a:p>
-          <a:pPr marL="0" lvl="0" indent="0" algn="l" defTabSz="533400">
+          <a:pPr marL="0" lvl="0" indent="0" algn="l" defTabSz="488950">
             <a:lnSpc>
               <a:spcPct val="90000"/>
             </a:lnSpc>
@@ -8077,8 +8177,8 @@
             <a:buNone/>
           </a:pPr>
           <a:r>
-            <a:rPr lang="en-US" sz="1200" kern="1200"/>
-            <a:t>D2 -</a:t>
+            <a:rPr lang="en-US" sz="1100" kern="1200"/>
+            <a:t>D2 - Plains 2</a:t>
           </a:r>
         </a:p>
         <a:p>
@@ -8096,7 +8196,25 @@
           </a:pPr>
           <a:r>
             <a:rPr lang="en-US" sz="900" kern="1200"/>
-            <a:t>//</a:t>
+            <a:t>cliffs to the right and bottom</a:t>
+          </a:r>
+        </a:p>
+        <a:p>
+          <a:pPr marL="57150" lvl="1" indent="-57150" algn="l" defTabSz="400050">
+            <a:lnSpc>
+              <a:spcPct val="90000"/>
+            </a:lnSpc>
+            <a:spcBef>
+              <a:spcPct val="0"/>
+            </a:spcBef>
+            <a:spcAft>
+              <a:spcPct val="15000"/>
+            </a:spcAft>
+            <a:buChar char="•"/>
+          </a:pPr>
+          <a:r>
+            <a:rPr lang="en-US" sz="900" kern="1200"/>
+            <a:t>only entrance to the desert/arid plain</a:t>
           </a:r>
         </a:p>
       </dsp:txBody>
@@ -8199,12 +8317,12 @@
         </a:fontRef>
       </dsp:style>
       <dsp:txBody>
-        <a:bodyPr spcFirstLastPara="0" vert="horz" wrap="square" lIns="45720" tIns="45720" rIns="45720" bIns="45720" numCol="1" spcCol="1270" anchor="t" anchorCtr="0">
+        <a:bodyPr spcFirstLastPara="0" vert="horz" wrap="square" lIns="41910" tIns="41910" rIns="41910" bIns="41910" numCol="1" spcCol="1270" anchor="t" anchorCtr="0">
           <a:noAutofit/>
         </a:bodyPr>
         <a:lstStyle/>
         <a:p>
-          <a:pPr marL="0" lvl="0" indent="0" algn="l" defTabSz="533400">
+          <a:pPr marL="0" lvl="0" indent="0" algn="l" defTabSz="488950">
             <a:lnSpc>
               <a:spcPct val="90000"/>
             </a:lnSpc>
@@ -8217,7 +8335,7 @@
             <a:buNone/>
           </a:pPr>
           <a:r>
-            <a:rPr lang="en-US" sz="1200" kern="1200"/>
+            <a:rPr lang="en-US" sz="1100" kern="1200"/>
             <a:t>C2 - Crash site</a:t>
           </a:r>
         </a:p>
@@ -8357,12 +8475,12 @@
         </a:fontRef>
       </dsp:style>
       <dsp:txBody>
-        <a:bodyPr spcFirstLastPara="0" vert="horz" wrap="square" lIns="45720" tIns="45720" rIns="45720" bIns="45720" numCol="1" spcCol="1270" anchor="t" anchorCtr="0">
+        <a:bodyPr spcFirstLastPara="0" vert="horz" wrap="square" lIns="41910" tIns="41910" rIns="41910" bIns="41910" numCol="1" spcCol="1270" anchor="t" anchorCtr="0">
           <a:noAutofit/>
         </a:bodyPr>
         <a:lstStyle/>
         <a:p>
-          <a:pPr marL="0" lvl="0" indent="0" algn="l" defTabSz="533400">
+          <a:pPr marL="0" lvl="0" indent="0" algn="l" defTabSz="488950">
             <a:lnSpc>
               <a:spcPct val="90000"/>
             </a:lnSpc>
@@ -8375,7 +8493,7 @@
             <a:buNone/>
           </a:pPr>
           <a:r>
-            <a:rPr lang="en-US" sz="1200" kern="1200"/>
+            <a:rPr lang="en-US" sz="1100" kern="1200"/>
             <a:t>B2 - Lake 3</a:t>
           </a:r>
         </a:p>
@@ -8424,9 +8542,9 @@
         <dsp:cNvSpPr/>
       </dsp:nvSpPr>
       <dsp:spPr>
-        <a:xfrm>
-          <a:off x="1680763" y="1772317"/>
-          <a:ext cx="1458713" cy="101383"/>
+        <a:xfrm flipH="1" flipV="1">
+          <a:off x="2525554" y="4450009"/>
+          <a:ext cx="438007" cy="105402"/>
         </a:xfrm>
         <a:prstGeom prst="rect">
           <a:avLst/>
@@ -8512,12 +8630,12 @@
         </a:fontRef>
       </dsp:style>
       <dsp:txBody>
-        <a:bodyPr spcFirstLastPara="0" vert="horz" wrap="square" lIns="45720" tIns="45720" rIns="45720" bIns="45720" numCol="1" spcCol="1270" anchor="t" anchorCtr="0">
+        <a:bodyPr spcFirstLastPara="0" vert="horz" wrap="square" lIns="41910" tIns="41910" rIns="41910" bIns="41910" numCol="1" spcCol="1270" anchor="t" anchorCtr="0">
           <a:noAutofit/>
         </a:bodyPr>
         <a:lstStyle/>
         <a:p>
-          <a:pPr marL="0" lvl="0" indent="0" algn="l" defTabSz="533400">
+          <a:pPr marL="0" lvl="0" indent="0" algn="l" defTabSz="488950">
             <a:lnSpc>
               <a:spcPct val="90000"/>
             </a:lnSpc>
@@ -8530,7 +8648,7 @@
             <a:buNone/>
           </a:pPr>
           <a:r>
-            <a:rPr lang="en-US" sz="1200" kern="1200"/>
+            <a:rPr lang="en-US" sz="1100" kern="1200"/>
             <a:t>A2 - Lake 1</a:t>
           </a:r>
         </a:p>
@@ -8550,6 +8668,24 @@
           <a:r>
             <a:rPr lang="en-US" sz="900" kern="1200"/>
             <a:t>Right half is part of a lake (inaccessible)</a:t>
+          </a:r>
+        </a:p>
+        <a:p>
+          <a:pPr marL="57150" lvl="1" indent="-57150" algn="l" defTabSz="400050">
+            <a:lnSpc>
+              <a:spcPct val="90000"/>
+            </a:lnSpc>
+            <a:spcBef>
+              <a:spcPct val="0"/>
+            </a:spcBef>
+            <a:spcAft>
+              <a:spcPct val="15000"/>
+            </a:spcAft>
+            <a:buChar char="•"/>
+          </a:pPr>
+          <a:r>
+            <a:rPr lang="en-US" sz="900" kern="1200"/>
+            <a:t>possible part location</a:t>
           </a:r>
         </a:p>
       </dsp:txBody>
@@ -8652,12 +8788,12 @@
         </a:fontRef>
       </dsp:style>
       <dsp:txBody>
-        <a:bodyPr spcFirstLastPara="0" vert="horz" wrap="square" lIns="45720" tIns="45720" rIns="45720" bIns="45720" numCol="1" spcCol="1270" anchor="t" anchorCtr="0">
+        <a:bodyPr spcFirstLastPara="0" vert="horz" wrap="square" lIns="41910" tIns="41910" rIns="41910" bIns="41910" numCol="1" spcCol="1270" anchor="t" anchorCtr="0">
           <a:noAutofit/>
         </a:bodyPr>
         <a:lstStyle/>
         <a:p>
-          <a:pPr marL="0" lvl="0" indent="0" algn="l" defTabSz="533400">
+          <a:pPr marL="0" lvl="0" indent="0" algn="l" defTabSz="488950">
             <a:lnSpc>
               <a:spcPct val="90000"/>
             </a:lnSpc>
@@ -8670,7 +8806,7 @@
             <a:buNone/>
           </a:pPr>
           <a:r>
-            <a:rPr lang="en-US" sz="1200" kern="1200"/>
+            <a:rPr lang="en-US" sz="1100" kern="1200"/>
             <a:t>A3 - Lake 2</a:t>
           </a:r>
         </a:p>
@@ -8704,9 +8840,9 @@
         <dsp:cNvSpPr/>
       </dsp:nvSpPr>
       <dsp:spPr>
-        <a:xfrm rot="5400000">
-          <a:off x="2521489" y="3665024"/>
-          <a:ext cx="1242927" cy="101383"/>
+        <a:xfrm rot="5399699">
+          <a:off x="2520838" y="3665729"/>
+          <a:ext cx="1244337" cy="101383"/>
         </a:xfrm>
         <a:prstGeom prst="rect">
           <a:avLst/>
@@ -8792,12 +8928,12 @@
         </a:fontRef>
       </dsp:style>
       <dsp:txBody>
-        <a:bodyPr spcFirstLastPara="0" vert="horz" wrap="square" lIns="45720" tIns="45720" rIns="45720" bIns="45720" numCol="1" spcCol="1270" anchor="t" anchorCtr="0">
+        <a:bodyPr spcFirstLastPara="0" vert="horz" wrap="square" lIns="41910" tIns="41910" rIns="41910" bIns="41910" numCol="1" spcCol="1270" anchor="t" anchorCtr="0">
           <a:noAutofit/>
         </a:bodyPr>
         <a:lstStyle/>
         <a:p>
-          <a:pPr marL="0" lvl="0" indent="0" algn="l" defTabSz="533400">
+          <a:pPr marL="0" lvl="0" indent="0" algn="l" defTabSz="488950">
             <a:lnSpc>
               <a:spcPct val="90000"/>
             </a:lnSpc>
@@ -8810,7 +8946,7 @@
             <a:buNone/>
           </a:pPr>
           <a:r>
-            <a:rPr lang="en-US" sz="1200" kern="1200"/>
+            <a:rPr lang="en-US" sz="1100" kern="1200"/>
             <a:t>B3 - Lake 4</a:t>
           </a:r>
         </a:p>
@@ -8844,9 +8980,9 @@
         <dsp:cNvSpPr/>
       </dsp:nvSpPr>
       <dsp:spPr>
-        <a:xfrm rot="5399976">
-          <a:off x="2521493" y="4927292"/>
-          <a:ext cx="1242927" cy="101383"/>
+        <a:xfrm rot="5400276">
+          <a:off x="2518560" y="4924305"/>
+          <a:ext cx="1248902" cy="101383"/>
         </a:xfrm>
         <a:prstGeom prst="rect">
           <a:avLst/>
@@ -8937,7 +9073,7 @@
         </a:bodyPr>
         <a:lstStyle/>
         <a:p>
-          <a:pPr marL="0" lvl="0" indent="0" algn="ctr" defTabSz="533400">
+          <a:pPr marL="0" lvl="0" indent="0" algn="l" defTabSz="533400">
             <a:lnSpc>
               <a:spcPct val="90000"/>
             </a:lnSpc>
@@ -8949,7 +9085,28 @@
             </a:spcAft>
             <a:buNone/>
           </a:pPr>
-          <a:endParaRPr lang="en-US" sz="1200" kern="1200"/>
+          <a:r>
+            <a:rPr lang="en-US" sz="1200" kern="1200"/>
+            <a:t>C3 - Plains 1</a:t>
+          </a:r>
+        </a:p>
+        <a:p>
+          <a:pPr marL="0" lvl="0" indent="0" algn="l" defTabSz="533400">
+            <a:lnSpc>
+              <a:spcPct val="90000"/>
+            </a:lnSpc>
+            <a:spcBef>
+              <a:spcPct val="0"/>
+            </a:spcBef>
+            <a:spcAft>
+              <a:spcPct val="35000"/>
+            </a:spcAft>
+            <a:buNone/>
+          </a:pPr>
+          <a:r>
+            <a:rPr lang="en-US" sz="900" kern="1200"/>
+            <a:t>Entrance into jungle blocked by "Longnecks"/rocks</a:t>
+          </a:r>
         </a:p>
       </dsp:txBody>
       <dsp:txXfrm>
@@ -9051,12 +9208,12 @@
         </a:fontRef>
       </dsp:style>
       <dsp:txBody>
-        <a:bodyPr spcFirstLastPara="0" vert="horz" wrap="square" lIns="45720" tIns="45720" rIns="45720" bIns="45720" numCol="1" spcCol="1270" anchor="t" anchorCtr="0">
+        <a:bodyPr spcFirstLastPara="0" vert="horz" wrap="square" lIns="41910" tIns="41910" rIns="41910" bIns="41910" numCol="1" spcCol="1270" anchor="t" anchorCtr="0">
           <a:noAutofit/>
         </a:bodyPr>
         <a:lstStyle/>
         <a:p>
-          <a:pPr marL="0" lvl="0" indent="0" algn="l" defTabSz="533400">
+          <a:pPr marL="0" lvl="0" indent="0" algn="l" defTabSz="488950">
             <a:lnSpc>
               <a:spcPct val="90000"/>
             </a:lnSpc>
@@ -9069,8 +9226,8 @@
             <a:buNone/>
           </a:pPr>
           <a:r>
-            <a:rPr lang="en-US" sz="1200" kern="1200"/>
-            <a:t>D3 - </a:t>
+            <a:rPr lang="en-US" sz="1100" kern="1200"/>
+            <a:t>D3 - Jungle 1 </a:t>
           </a:r>
         </a:p>
         <a:p>
@@ -9088,7 +9245,7 @@
           </a:pPr>
           <a:r>
             <a:rPr lang="en-US" sz="900" kern="1200"/>
-            <a:t>//</a:t>
+            <a:t>southern border trees are too thick to go into, though may have a secret path if there's time</a:t>
           </a:r>
         </a:p>
       </dsp:txBody>
@@ -9191,12 +9348,12 @@
         </a:fontRef>
       </dsp:style>
       <dsp:txBody>
-        <a:bodyPr spcFirstLastPara="0" vert="horz" wrap="square" lIns="45720" tIns="45720" rIns="45720" bIns="45720" numCol="1" spcCol="1270" anchor="t" anchorCtr="0">
+        <a:bodyPr spcFirstLastPara="0" vert="horz" wrap="square" lIns="41910" tIns="41910" rIns="41910" bIns="41910" numCol="1" spcCol="1270" anchor="t" anchorCtr="0">
           <a:noAutofit/>
         </a:bodyPr>
         <a:lstStyle/>
         <a:p>
-          <a:pPr marL="0" lvl="0" indent="0" algn="l" defTabSz="533400">
+          <a:pPr marL="0" lvl="0" indent="0" algn="l" defTabSz="488950">
             <a:lnSpc>
               <a:spcPct val="90000"/>
             </a:lnSpc>
@@ -9209,8 +9366,8 @@
             <a:buNone/>
           </a:pPr>
           <a:r>
-            <a:rPr lang="en-US" sz="1200" kern="1200"/>
-            <a:t>D4 -</a:t>
+            <a:rPr lang="en-US" sz="1100" kern="1200"/>
+            <a:t>D4 - Jungle 2</a:t>
           </a:r>
         </a:p>
         <a:p>
@@ -9228,7 +9385,7 @@
           </a:pPr>
           <a:r>
             <a:rPr lang="en-US" sz="900" kern="1200"/>
-            <a:t>// </a:t>
+            <a:t>possible part location </a:t>
           </a:r>
         </a:p>
       </dsp:txBody>
@@ -9331,12 +9488,12 @@
         </a:fontRef>
       </dsp:style>
       <dsp:txBody>
-        <a:bodyPr spcFirstLastPara="0" vert="horz" wrap="square" lIns="45720" tIns="45720" rIns="45720" bIns="45720" numCol="1" spcCol="1270" anchor="t" anchorCtr="0">
+        <a:bodyPr spcFirstLastPara="0" vert="horz" wrap="square" lIns="41910" tIns="41910" rIns="41910" bIns="41910" numCol="1" spcCol="1270" anchor="t" anchorCtr="0">
           <a:noAutofit/>
         </a:bodyPr>
         <a:lstStyle/>
         <a:p>
-          <a:pPr marL="0" lvl="0" indent="0" algn="l" defTabSz="533400">
+          <a:pPr marL="0" lvl="0" indent="0" algn="l" defTabSz="488950">
             <a:lnSpc>
               <a:spcPct val="90000"/>
             </a:lnSpc>
@@ -9349,8 +9506,8 @@
             <a:buNone/>
           </a:pPr>
           <a:r>
-            <a:rPr lang="en-US" sz="1200" kern="1200"/>
-            <a:t>C4 - </a:t>
+            <a:rPr lang="en-US" sz="1100" kern="1200"/>
+            <a:t>C4 - Cave Entrance </a:t>
           </a:r>
         </a:p>
         <a:p>
@@ -9368,7 +9525,7 @@
           </a:pPr>
           <a:r>
             <a:rPr lang="en-US" sz="900" kern="1200"/>
-            <a:t>/</a:t>
+            <a:t>top part is cave opening, the rest is still jungle</a:t>
           </a:r>
         </a:p>
       </dsp:txBody>
@@ -9471,12 +9628,12 @@
         </a:fontRef>
       </dsp:style>
       <dsp:txBody>
-        <a:bodyPr spcFirstLastPara="0" vert="horz" wrap="square" lIns="45720" tIns="45720" rIns="45720" bIns="45720" numCol="1" spcCol="1270" anchor="t" anchorCtr="0">
+        <a:bodyPr spcFirstLastPara="0" vert="horz" wrap="square" lIns="41910" tIns="41910" rIns="41910" bIns="41910" numCol="1" spcCol="1270" anchor="t" anchorCtr="0">
           <a:noAutofit/>
         </a:bodyPr>
         <a:lstStyle/>
         <a:p>
-          <a:pPr marL="0" lvl="0" indent="0" algn="l" defTabSz="533400">
+          <a:pPr marL="0" lvl="0" indent="0" algn="l" defTabSz="488950">
             <a:lnSpc>
               <a:spcPct val="90000"/>
             </a:lnSpc>
@@ -9489,8 +9646,8 @@
             <a:buNone/>
           </a:pPr>
           <a:r>
-            <a:rPr lang="en-US" sz="1200" kern="1200"/>
-            <a:t>B4 - </a:t>
+            <a:rPr lang="en-US" sz="1100" kern="1200"/>
+            <a:t>B4 - Cave 1 </a:t>
           </a:r>
         </a:p>
         <a:p>
@@ -9508,7 +9665,7 @@
           </a:pPr>
           <a:r>
             <a:rPr lang="en-US" sz="900" kern="1200"/>
-            <a:t>//</a:t>
+            <a:t>maze-like or straightforward</a:t>
           </a:r>
         </a:p>
       </dsp:txBody>
@@ -9569,12 +9726,12 @@
         </a:fontRef>
       </dsp:style>
       <dsp:txBody>
-        <a:bodyPr spcFirstLastPara="0" vert="horz" wrap="square" lIns="45720" tIns="45720" rIns="45720" bIns="45720" numCol="1" spcCol="1270" anchor="t" anchorCtr="0">
+        <a:bodyPr spcFirstLastPara="0" vert="horz" wrap="square" lIns="41910" tIns="41910" rIns="41910" bIns="41910" numCol="1" spcCol="1270" anchor="t" anchorCtr="0">
           <a:noAutofit/>
         </a:bodyPr>
         <a:lstStyle/>
         <a:p>
-          <a:pPr marL="0" lvl="0" indent="0" algn="l" defTabSz="533400">
+          <a:pPr marL="0" lvl="0" indent="0" algn="l" defTabSz="488950">
             <a:lnSpc>
               <a:spcPct val="90000"/>
             </a:lnSpc>
@@ -9587,8 +9744,8 @@
             <a:buNone/>
           </a:pPr>
           <a:r>
-            <a:rPr lang="en-US" sz="1200" kern="1200"/>
-            <a:t>A4 - </a:t>
+            <a:rPr lang="en-US" sz="1100" kern="1200"/>
+            <a:t>A4 - Cave Den Clearing </a:t>
           </a:r>
         </a:p>
         <a:p>
@@ -9606,7 +9763,25 @@
           </a:pPr>
           <a:r>
             <a:rPr lang="en-US" sz="900" kern="1200"/>
-            <a:t>//</a:t>
+            <a:t>Final part came through roof opening.</a:t>
+          </a:r>
+        </a:p>
+        <a:p>
+          <a:pPr marL="57150" lvl="1" indent="-57150" algn="l" defTabSz="400050">
+            <a:lnSpc>
+              <a:spcPct val="90000"/>
+            </a:lnSpc>
+            <a:spcBef>
+              <a:spcPct val="0"/>
+            </a:spcBef>
+            <a:spcAft>
+              <a:spcPct val="15000"/>
+            </a:spcAft>
+            <a:buChar char="•"/>
+          </a:pPr>
+          <a:r>
+            <a:rPr lang="en-US" sz="900" kern="1200"/>
+            <a:t>Final Boss drops in</a:t>
           </a:r>
         </a:p>
       </dsp:txBody>

</xml_diff>